<commit_message>
Esta es la solución de las preguntas
Está es la solución de la primera pregunta
</commit_message>
<xml_diff>
--- a/ArduinoCparte1/Solución de las preguntas.docx
+++ b/ArduinoCparte1/Solución de las preguntas.docx
@@ -65,6 +65,14 @@
     <w:p>
       <w:pPr>
         <w:pStyle w:val="Prrafodelista"/>
+        <w:rPr>
+          <w:b/>
+        </w:rPr>
+      </w:pPr>
+    </w:p>
+    <w:p>
+      <w:pPr>
+        <w:pStyle w:val="Prrafodelista"/>
       </w:pPr>
       <w:r>
         <w:t xml:space="preserve">El tamaño del tipo de dato </w:t>
@@ -75,7 +83,43 @@
       </w:r>
       <w:proofErr w:type="spellEnd"/>
       <w:r>
-        <w:t xml:space="preserve"> es de 8-byte (64 bit),  el archivo </w:t>
+        <w:t xml:space="preserve"> es de 8-byte (64 bit)</w:t>
+      </w:r>
+      <w:r>
+        <w:t xml:space="preserve"> en </w:t>
+      </w:r>
+      <w:proofErr w:type="spellStart"/>
+      <w:r>
+        <w:t>Arduino</w:t>
+      </w:r>
+      <w:proofErr w:type="spellEnd"/>
+      <w:r>
+        <w:t xml:space="preserve"> </w:t>
+      </w:r>
+      <w:proofErr w:type="spellStart"/>
+      <w:r>
+        <w:t>Due</w:t>
+      </w:r>
+      <w:proofErr w:type="spellEnd"/>
+      <w:r>
+        <w:t xml:space="preserve"> y en </w:t>
+      </w:r>
+      <w:proofErr w:type="spellStart"/>
+      <w:r>
+        <w:t>Arduino</w:t>
+      </w:r>
+      <w:proofErr w:type="spellEnd"/>
+      <w:r>
+        <w:t xml:space="preserve"> Uno ocupa 4</w:t>
+      </w:r>
+      <w:r>
+        <w:t xml:space="preserve"> </w:t>
+      </w:r>
+      <w:r>
+        <w:t>bytes</w:t>
+      </w:r>
+      <w:r>
+        <w:t xml:space="preserve">,  el archivo </w:t>
       </w:r>
       <w:proofErr w:type="spellStart"/>
       <w:r>
@@ -84,6 +128,41 @@
       <w:proofErr w:type="spellEnd"/>
       <w:r>
         <w:t xml:space="preserve"> tiene un tamaño de </w:t>
+      </w:r>
+      <w:r>
+        <w:t>32 bits (4 bytes).</w:t>
+      </w:r>
+    </w:p>
+    <w:p>
+      <w:pPr>
+        <w:pStyle w:val="Prrafodelista"/>
+      </w:pPr>
+      <w:r>
+        <w:t xml:space="preserve">Para el </w:t>
+      </w:r>
+      <w:proofErr w:type="spellStart"/>
+      <w:r>
+        <w:t>Arduino</w:t>
+      </w:r>
+      <w:proofErr w:type="spellEnd"/>
+      <w:r>
+        <w:t xml:space="preserve"> Uno el cual vamos a manejar ambos tipos de datos tienen el mismo tamaño, con la diferencia que el </w:t>
+      </w:r>
+      <w:proofErr w:type="spellStart"/>
+      <w:r>
+        <w:t>float</w:t>
+      </w:r>
+      <w:proofErr w:type="spellEnd"/>
+      <w:r>
+        <w:t xml:space="preserve"> son decimales y los </w:t>
+      </w:r>
+      <w:proofErr w:type="spellStart"/>
+      <w:r>
+        <w:t>double</w:t>
+      </w:r>
+      <w:proofErr w:type="spellEnd"/>
+      <w:r>
+        <w:t xml:space="preserve"> son decimales con doble precisión.</w:t>
       </w:r>
       <w:bookmarkStart w:id="0" w:name="_GoBack"/>
       <w:bookmarkEnd w:id="0"/>

</xml_diff>

<commit_message>
Solución hasta la pregunta 2
Solución hasta la pregunta 2
</commit_message>
<xml_diff>
--- a/ArduinoCparte1/Solución de las preguntas.docx
+++ b/ArduinoCparte1/Solución de las preguntas.docx
@@ -17,49 +17,7 @@
         <w:rPr>
           <w:b/>
         </w:rPr>
-        <w:t xml:space="preserve">¿Qué tamaño tiene el tipo de datos </w:t>
-      </w:r>
-      <w:proofErr w:type="spellStart"/>
-      <w:r>
-        <w:rPr>
-          <w:b/>
-        </w:rPr>
-        <w:t>double</w:t>
-      </w:r>
-      <w:proofErr w:type="spellEnd"/>
-      <w:r>
-        <w:rPr>
-          <w:b/>
-        </w:rPr>
-        <w:t xml:space="preserve">? Compare el tipo </w:t>
-      </w:r>
-      <w:proofErr w:type="spellStart"/>
-      <w:r>
-        <w:rPr>
-          <w:b/>
-        </w:rPr>
-        <w:t>double</w:t>
-      </w:r>
-      <w:proofErr w:type="spellEnd"/>
-      <w:r>
-        <w:rPr>
-          <w:b/>
-        </w:rPr>
-        <w:t xml:space="preserve"> con el tipo de </w:t>
-      </w:r>
-      <w:proofErr w:type="spellStart"/>
-      <w:r>
-        <w:rPr>
-          <w:b/>
-        </w:rPr>
-        <w:t>float</w:t>
-      </w:r>
-      <w:proofErr w:type="spellEnd"/>
-      <w:r>
-        <w:rPr>
-          <w:b/>
-        </w:rPr>
-        <w:t>, ¿Qué puede concluir?</w:t>
+        <w:t>¿Qué tamaño tiene el tipo de datos double? Compare el tipo double con el tipo de float, ¿Qué puede concluir?</w:t>
       </w:r>
     </w:p>
     <w:p>
@@ -75,59 +33,19 @@
         <w:pStyle w:val="Prrafodelista"/>
       </w:pPr>
       <w:r>
-        <w:t xml:space="preserve">El tamaño del tipo de dato </w:t>
-      </w:r>
-      <w:proofErr w:type="spellStart"/>
-      <w:r>
-        <w:t>double</w:t>
-      </w:r>
-      <w:proofErr w:type="spellEnd"/>
-      <w:r>
-        <w:t xml:space="preserve"> es de 8-byte (64 bit)</w:t>
-      </w:r>
-      <w:r>
-        <w:t xml:space="preserve"> en </w:t>
-      </w:r>
-      <w:proofErr w:type="spellStart"/>
-      <w:r>
-        <w:t>Arduino</w:t>
-      </w:r>
-      <w:proofErr w:type="spellEnd"/>
+        <w:t>El tamaño del tipo de dato double es de 8-byte (64 bit)</w:t>
+      </w:r>
+      <w:r>
+        <w:t xml:space="preserve"> en Arduino Due y en Arduino Uno ocupa 4</w:t>
+      </w:r>
       <w:r>
         <w:t xml:space="preserve"> </w:t>
       </w:r>
-      <w:proofErr w:type="spellStart"/>
-      <w:r>
-        <w:t>Due</w:t>
-      </w:r>
-      <w:proofErr w:type="spellEnd"/>
-      <w:r>
-        <w:t xml:space="preserve"> y en </w:t>
-      </w:r>
-      <w:proofErr w:type="spellStart"/>
-      <w:r>
-        <w:t>Arduino</w:t>
-      </w:r>
-      <w:proofErr w:type="spellEnd"/>
-      <w:r>
-        <w:t xml:space="preserve"> Uno ocupa 4</w:t>
-      </w:r>
-      <w:r>
-        <w:t xml:space="preserve"> </w:t>
-      </w:r>
       <w:r>
         <w:t>bytes</w:t>
       </w:r>
       <w:r>
-        <w:t xml:space="preserve">,  el archivo </w:t>
-      </w:r>
-      <w:proofErr w:type="spellStart"/>
-      <w:r>
-        <w:t>float</w:t>
-      </w:r>
-      <w:proofErr w:type="spellEnd"/>
-      <w:r>
-        <w:t xml:space="preserve"> tiene un tamaño de </w:t>
+        <w:t xml:space="preserve">,  el archivo float tiene un tamaño de </w:t>
       </w:r>
       <w:r>
         <w:t>32 bits (4 bytes).</w:t>
@@ -138,31 +56,75 @@
         <w:pStyle w:val="Prrafodelista"/>
       </w:pPr>
       <w:r>
-        <w:t xml:space="preserve">Para el </w:t>
-      </w:r>
-      <w:proofErr w:type="spellStart"/>
-      <w:r>
-        <w:t>Arduino</w:t>
-      </w:r>
-      <w:proofErr w:type="spellEnd"/>
-      <w:r>
-        <w:t xml:space="preserve"> Uno el cual vamos a manejar ambos tipos de datos tienen el mismo tamaño, con la diferencia que el </w:t>
-      </w:r>
-      <w:proofErr w:type="spellStart"/>
-      <w:r>
-        <w:t>float</w:t>
-      </w:r>
-      <w:proofErr w:type="spellEnd"/>
-      <w:r>
-        <w:t xml:space="preserve"> son decimales y los </w:t>
-      </w:r>
-      <w:proofErr w:type="spellStart"/>
-      <w:r>
-        <w:t>double</w:t>
-      </w:r>
-      <w:proofErr w:type="spellEnd"/>
-      <w:r>
-        <w:t xml:space="preserve"> son decimales con doble precisión.</w:t>
+        <w:t>Para el Arduino Uno el cual vamos a manejar ambos tipos de datos tienen el mismo tamaño, con la diferencia que el float son decimales y los double so</w:t>
+      </w:r>
+      <w:r>
+        <w:t>n decimales con doble precisión.</w:t>
+      </w:r>
+    </w:p>
+    <w:p>
+      <w:pPr>
+        <w:pStyle w:val="Prrafodelista"/>
+      </w:pPr>
+    </w:p>
+    <w:p>
+      <w:pPr>
+        <w:pStyle w:val="Prrafodelista"/>
+        <w:numPr>
+          <w:ilvl w:val="0"/>
+          <w:numId w:val="1"/>
+        </w:numPr>
+        <w:rPr>
+          <w:rFonts w:asciiTheme="majorHAnsi" w:hAnsiTheme="majorHAnsi"/>
+          <w:b/>
+          <w:color w:val="000000" w:themeColor="text1"/>
+          <w:sz w:val="24"/>
+          <w:szCs w:val="24"/>
+        </w:rPr>
+      </w:pPr>
+      <w:r>
+        <w:rPr>
+          <w:rFonts w:asciiTheme="majorHAnsi" w:hAnsiTheme="majorHAnsi" w:cs="Arial"/>
+          <w:b/>
+          <w:color w:val="000000" w:themeColor="text1"/>
+          <w:sz w:val="24"/>
+          <w:szCs w:val="24"/>
+        </w:rPr>
+        <w:t xml:space="preserve">Explore algunas de las </w:t>
+      </w:r>
+      <w:hyperlink r:id="rId5" w:history="1">
+        <w:r>
+          <w:rPr>
+            <w:rStyle w:val="Hipervnculo"/>
+            <w:rFonts w:asciiTheme="majorHAnsi" w:hAnsiTheme="majorHAnsi" w:cs="Arial"/>
+            <w:b/>
+            <w:color w:val="000000" w:themeColor="text1"/>
+            <w:sz w:val="24"/>
+            <w:szCs w:val="24"/>
+            <w:u w:val="none"/>
+          </w:rPr>
+          <w:t>bibliotecas</w:t>
+        </w:r>
+      </w:hyperlink>
+      <w:r>
+        <w:rPr>
+          <w:rFonts w:asciiTheme="majorHAnsi" w:hAnsiTheme="majorHAnsi" w:cs="Arial"/>
+          <w:b/>
+          <w:color w:val="000000" w:themeColor="text1"/>
+          <w:sz w:val="24"/>
+          <w:szCs w:val="24"/>
+        </w:rPr>
+        <w:t xml:space="preserve"> estándar de A</w:t>
+      </w:r>
+      <w:r>
+        <w:rPr>
+          <w:rFonts w:asciiTheme="majorHAnsi" w:hAnsiTheme="majorHAnsi" w:cs="Arial"/>
+          <w:b/>
+          <w:color w:val="000000" w:themeColor="text1"/>
+          <w:sz w:val="24"/>
+          <w:szCs w:val="24"/>
+        </w:rPr>
+        <w:t>rduino. Seleccione tres de ellas y explique para qué sirven y de un ejemplo cada una.</w:t>
       </w:r>
       <w:bookmarkStart w:id="0" w:name="_GoBack"/>
       <w:bookmarkEnd w:id="0"/>
@@ -180,6 +142,119 @@
 <file path=word/numbering.xml><?xml version="1.0" encoding="utf-8"?>
 <w:numbering xmlns:wpc="http://schemas.microsoft.com/office/word/2010/wordprocessingCanvas" xmlns:mc="http://schemas.openxmlformats.org/markup-compatibility/2006" xmlns:o="urn:schemas-microsoft-com:office:office" xmlns:r="http://schemas.openxmlformats.org/officeDocument/2006/relationships" xmlns:m="http://schemas.openxmlformats.org/officeDocument/2006/math" xmlns:v="urn:schemas-microsoft-com:vml" xmlns:wp14="http://schemas.microsoft.com/office/word/2010/wordprocessingDrawing" xmlns:wp="http://schemas.openxmlformats.org/drawingml/2006/wordprocessingDrawing" xmlns:w10="urn:schemas-microsoft-com:office:word" xmlns:w="http://schemas.openxmlformats.org/wordprocessingml/2006/main" xmlns:w14="http://schemas.microsoft.com/office/word/2010/wordml" xmlns:w15="http://schemas.microsoft.com/office/word/2012/wordml" xmlns:wpg="http://schemas.microsoft.com/office/word/2010/wordprocessingGroup" xmlns:wpi="http://schemas.microsoft.com/office/word/2010/wordprocessingInk" xmlns:wne="http://schemas.microsoft.com/office/word/2006/wordml" xmlns:wps="http://schemas.microsoft.com/office/word/2010/wordprocessingShape" mc:Ignorable="w14 w15 wp14">
   <w:abstractNum w:abstractNumId="0" w15:restartNumberingAfterBreak="0">
+    <w:nsid w:val="07DC45EA"/>
+    <w:multiLevelType w:val="hybridMultilevel"/>
+    <w:tmpl w:val="A99661C2"/>
+    <w:lvl w:ilvl="0" w:tplc="240A0001">
+      <w:start w:val="1"/>
+      <w:numFmt w:val="bullet"/>
+      <w:lvlText w:val=""/>
+      <w:lvlJc w:val="left"/>
+      <w:pPr>
+        <w:ind w:left="1440" w:hanging="360"/>
+      </w:pPr>
+      <w:rPr>
+        <w:rFonts w:ascii="Symbol" w:hAnsi="Symbol" w:hint="default"/>
+      </w:rPr>
+    </w:lvl>
+    <w:lvl w:ilvl="1" w:tplc="240A0003" w:tentative="1">
+      <w:start w:val="1"/>
+      <w:numFmt w:val="bullet"/>
+      <w:lvlText w:val="o"/>
+      <w:lvlJc w:val="left"/>
+      <w:pPr>
+        <w:ind w:left="2160" w:hanging="360"/>
+      </w:pPr>
+      <w:rPr>
+        <w:rFonts w:ascii="Courier New" w:hAnsi="Courier New" w:cs="Courier New" w:hint="default"/>
+      </w:rPr>
+    </w:lvl>
+    <w:lvl w:ilvl="2" w:tplc="240A0005" w:tentative="1">
+      <w:start w:val="1"/>
+      <w:numFmt w:val="bullet"/>
+      <w:lvlText w:val=""/>
+      <w:lvlJc w:val="left"/>
+      <w:pPr>
+        <w:ind w:left="2880" w:hanging="360"/>
+      </w:pPr>
+      <w:rPr>
+        <w:rFonts w:ascii="Wingdings" w:hAnsi="Wingdings" w:hint="default"/>
+      </w:rPr>
+    </w:lvl>
+    <w:lvl w:ilvl="3" w:tplc="240A0001" w:tentative="1">
+      <w:start w:val="1"/>
+      <w:numFmt w:val="bullet"/>
+      <w:lvlText w:val=""/>
+      <w:lvlJc w:val="left"/>
+      <w:pPr>
+        <w:ind w:left="3600" w:hanging="360"/>
+      </w:pPr>
+      <w:rPr>
+        <w:rFonts w:ascii="Symbol" w:hAnsi="Symbol" w:hint="default"/>
+      </w:rPr>
+    </w:lvl>
+    <w:lvl w:ilvl="4" w:tplc="240A0003" w:tentative="1">
+      <w:start w:val="1"/>
+      <w:numFmt w:val="bullet"/>
+      <w:lvlText w:val="o"/>
+      <w:lvlJc w:val="left"/>
+      <w:pPr>
+        <w:ind w:left="4320" w:hanging="360"/>
+      </w:pPr>
+      <w:rPr>
+        <w:rFonts w:ascii="Courier New" w:hAnsi="Courier New" w:cs="Courier New" w:hint="default"/>
+      </w:rPr>
+    </w:lvl>
+    <w:lvl w:ilvl="5" w:tplc="240A0005" w:tentative="1">
+      <w:start w:val="1"/>
+      <w:numFmt w:val="bullet"/>
+      <w:lvlText w:val=""/>
+      <w:lvlJc w:val="left"/>
+      <w:pPr>
+        <w:ind w:left="5040" w:hanging="360"/>
+      </w:pPr>
+      <w:rPr>
+        <w:rFonts w:ascii="Wingdings" w:hAnsi="Wingdings" w:hint="default"/>
+      </w:rPr>
+    </w:lvl>
+    <w:lvl w:ilvl="6" w:tplc="240A0001" w:tentative="1">
+      <w:start w:val="1"/>
+      <w:numFmt w:val="bullet"/>
+      <w:lvlText w:val=""/>
+      <w:lvlJc w:val="left"/>
+      <w:pPr>
+        <w:ind w:left="5760" w:hanging="360"/>
+      </w:pPr>
+      <w:rPr>
+        <w:rFonts w:ascii="Symbol" w:hAnsi="Symbol" w:hint="default"/>
+      </w:rPr>
+    </w:lvl>
+    <w:lvl w:ilvl="7" w:tplc="240A0003" w:tentative="1">
+      <w:start w:val="1"/>
+      <w:numFmt w:val="bullet"/>
+      <w:lvlText w:val="o"/>
+      <w:lvlJc w:val="left"/>
+      <w:pPr>
+        <w:ind w:left="6480" w:hanging="360"/>
+      </w:pPr>
+      <w:rPr>
+        <w:rFonts w:ascii="Courier New" w:hAnsi="Courier New" w:cs="Courier New" w:hint="default"/>
+      </w:rPr>
+    </w:lvl>
+    <w:lvl w:ilvl="8" w:tplc="240A0005" w:tentative="1">
+      <w:start w:val="1"/>
+      <w:numFmt w:val="bullet"/>
+      <w:lvlText w:val=""/>
+      <w:lvlJc w:val="left"/>
+      <w:pPr>
+        <w:ind w:left="7200" w:hanging="360"/>
+      </w:pPr>
+      <w:rPr>
+        <w:rFonts w:ascii="Wingdings" w:hAnsi="Wingdings" w:hint="default"/>
+      </w:rPr>
+    </w:lvl>
+  </w:abstractNum>
+  <w:abstractNum w:abstractNumId="1" w15:restartNumberingAfterBreak="0">
     <w:nsid w:val="693C7740"/>
     <w:multiLevelType w:val="hybridMultilevel"/>
     <w:tmpl w:val="8B362490"/>
@@ -269,6 +344,9 @@
     </w:lvl>
   </w:abstractNum>
   <w:num w:numId="1">
+    <w:abstractNumId w:val="1"/>
+  </w:num>
+  <w:num w:numId="2">
     <w:abstractNumId w:val="0"/>
   </w:num>
 </w:numbering>
@@ -706,6 +784,18 @@
       <w:contextualSpacing/>
     </w:pPr>
   </w:style>
+  <w:style w:type="character" w:styleId="Hipervnculo">
+    <w:name w:val="Hyperlink"/>
+    <w:basedOn w:val="Fuentedeprrafopredeter"/>
+    <w:uiPriority w:val="99"/>
+    <w:semiHidden/>
+    <w:unhideWhenUsed/>
+    <w:rsid w:val="008146B3"/>
+    <w:rPr>
+      <w:color w:val="0000FF"/>
+      <w:u w:val="single"/>
+    </w:rPr>
+  </w:style>
 </w:styles>
 </file>
 

</xml_diff>

<commit_message>
Solución completa de la pregunta 2
Solución completa de la pregunta 2
</commit_message>
<xml_diff>
--- a/ArduinoCparte1/Solución de las preguntas.docx
+++ b/ArduinoCparte1/Solución de las preguntas.docx
@@ -126,8 +126,324 @@
         </w:rPr>
         <w:t>rduino. Seleccione tres de ellas y explique para qué sirven y de un ejemplo cada una.</w:t>
       </w:r>
+    </w:p>
+    <w:p>
+      <w:pPr>
+        <w:pStyle w:val="Prrafodelista"/>
+        <w:rPr>
+          <w:rFonts w:asciiTheme="majorHAnsi" w:hAnsiTheme="majorHAnsi" w:cs="Arial"/>
+          <w:b/>
+          <w:color w:val="000000" w:themeColor="text1"/>
+          <w:sz w:val="24"/>
+          <w:szCs w:val="24"/>
+        </w:rPr>
+      </w:pPr>
+    </w:p>
+    <w:p>
+      <w:pPr>
+        <w:pStyle w:val="Prrafodelista"/>
+        <w:numPr>
+          <w:ilvl w:val="0"/>
+          <w:numId w:val="3"/>
+        </w:numPr>
+        <w:rPr>
+          <w:rFonts w:asciiTheme="majorHAnsi" w:hAnsiTheme="majorHAnsi" w:cs="Arial"/>
+          <w:color w:val="000000" w:themeColor="text1"/>
+          <w:sz w:val="24"/>
+          <w:szCs w:val="24"/>
+        </w:rPr>
+      </w:pPr>
+      <w:r>
+        <w:rPr>
+          <w:rFonts w:asciiTheme="majorHAnsi" w:hAnsiTheme="majorHAnsi" w:cs="Arial"/>
+          <w:b/>
+          <w:color w:val="000000" w:themeColor="text1"/>
+          <w:sz w:val="24"/>
+          <w:szCs w:val="24"/>
+        </w:rPr>
+        <w:t>GSM:</w:t>
+      </w:r>
+      <w:r>
+        <w:rPr>
+          <w:rFonts w:asciiTheme="majorHAnsi" w:hAnsiTheme="majorHAnsi" w:cs="Arial"/>
+          <w:color w:val="000000" w:themeColor="text1"/>
+          <w:sz w:val="24"/>
+          <w:szCs w:val="24"/>
+        </w:rPr>
+        <w:t xml:space="preserve"> Para la conexión a una red GRPS GS.</w:t>
+      </w:r>
+    </w:p>
+    <w:p>
+      <w:pPr>
+        <w:pStyle w:val="Prrafodelista"/>
+        <w:ind w:left="1440"/>
+        <w:rPr>
+          <w:rFonts w:asciiTheme="majorHAnsi" w:hAnsiTheme="majorHAnsi"/>
+          <w:sz w:val="24"/>
+          <w:szCs w:val="24"/>
+        </w:rPr>
+      </w:pPr>
+      <w:r>
+        <w:rPr>
+          <w:rFonts w:asciiTheme="majorHAnsi" w:hAnsiTheme="majorHAnsi" w:cs="Arial"/>
+          <w:b/>
+          <w:color w:val="000000" w:themeColor="text1"/>
+          <w:sz w:val="24"/>
+          <w:szCs w:val="24"/>
+        </w:rPr>
+        <w:t>Ejemplo:</w:t>
+      </w:r>
+      <w:r>
+        <w:rPr>
+          <w:rFonts w:asciiTheme="majorHAnsi" w:hAnsiTheme="majorHAnsi"/>
+          <w:sz w:val="24"/>
+          <w:szCs w:val="24"/>
+        </w:rPr>
+        <w:t xml:space="preserve"> Realizar llamadas de voz desde el Serial Monitor.</w:t>
+      </w:r>
+    </w:p>
+    <w:p>
+      <w:pPr>
+        <w:pStyle w:val="Prrafodelista"/>
+        <w:numPr>
+          <w:ilvl w:val="0"/>
+          <w:numId w:val="3"/>
+        </w:numPr>
+        <w:rPr>
+          <w:rFonts w:asciiTheme="majorHAnsi" w:hAnsiTheme="majorHAnsi" w:cs="Arial"/>
+          <w:color w:val="000000" w:themeColor="text1"/>
+          <w:sz w:val="24"/>
+          <w:szCs w:val="24"/>
+        </w:rPr>
+      </w:pPr>
+      <w:r>
+        <w:rPr>
+          <w:rFonts w:asciiTheme="majorHAnsi" w:hAnsiTheme="majorHAnsi" w:cs="Arial"/>
+          <w:b/>
+          <w:color w:val="000000" w:themeColor="text1"/>
+          <w:sz w:val="24"/>
+          <w:szCs w:val="24"/>
+        </w:rPr>
+        <w:t xml:space="preserve">TFT: </w:t>
+      </w:r>
+      <w:r>
+        <w:rPr>
+          <w:rFonts w:asciiTheme="majorHAnsi" w:hAnsiTheme="majorHAnsi" w:cs="Arial"/>
+          <w:color w:val="000000" w:themeColor="text1"/>
+          <w:sz w:val="24"/>
+          <w:szCs w:val="24"/>
+        </w:rPr>
+        <w:t>Para dibujar texto, imágenes y las formas en la pantalla TFT de Arduino.</w:t>
+      </w:r>
+    </w:p>
+    <w:p>
+      <w:pPr>
+        <w:pStyle w:val="Prrafodelista"/>
+        <w:ind w:left="1440"/>
+        <w:rPr>
+          <w:rFonts w:asciiTheme="majorHAnsi" w:hAnsiTheme="majorHAnsi" w:cs="Arial"/>
+          <w:color w:val="000000" w:themeColor="text1"/>
+          <w:sz w:val="24"/>
+          <w:szCs w:val="24"/>
+        </w:rPr>
+      </w:pPr>
+      <w:r>
+        <w:rPr>
+          <w:rFonts w:asciiTheme="majorHAnsi" w:hAnsiTheme="majorHAnsi" w:cs="Arial"/>
+          <w:b/>
+          <w:color w:val="000000" w:themeColor="text1"/>
+          <w:sz w:val="24"/>
+          <w:szCs w:val="24"/>
+        </w:rPr>
+        <w:t>Ejemplo:</w:t>
+      </w:r>
+      <w:r>
+        <w:rPr>
+          <w:rFonts w:asciiTheme="majorHAnsi" w:hAnsiTheme="majorHAnsi" w:cs="Arial"/>
+          <w:color w:val="000000" w:themeColor="text1"/>
+          <w:sz w:val="24"/>
+          <w:szCs w:val="24"/>
+        </w:rPr>
+        <w:t xml:space="preserve"> TFT </w:t>
+      </w:r>
+      <w:proofErr w:type="spellStart"/>
+      <w:r>
+        <w:rPr>
+          <w:rFonts w:asciiTheme="majorHAnsi" w:hAnsiTheme="majorHAnsi" w:cs="Arial"/>
+          <w:color w:val="000000" w:themeColor="text1"/>
+          <w:sz w:val="24"/>
+          <w:szCs w:val="24"/>
+        </w:rPr>
+        <w:t>Bitmap</w:t>
+      </w:r>
+      <w:proofErr w:type="spellEnd"/>
+      <w:r>
+        <w:rPr>
+          <w:rFonts w:asciiTheme="majorHAnsi" w:hAnsiTheme="majorHAnsi" w:cs="Arial"/>
+          <w:color w:val="000000" w:themeColor="text1"/>
+          <w:sz w:val="24"/>
+          <w:szCs w:val="24"/>
+        </w:rPr>
+        <w:t xml:space="preserve"> Logo, con este se lee un archivo de imagen desde una tarjeta micro-SD y dibujarlo en lugares al azar</w:t>
+      </w:r>
+      <w:r>
+        <w:rPr>
+          <w:rFonts w:asciiTheme="majorHAnsi" w:hAnsiTheme="majorHAnsi" w:cs="Arial"/>
+          <w:color w:val="000000" w:themeColor="text1"/>
+          <w:sz w:val="24"/>
+          <w:szCs w:val="24"/>
+        </w:rPr>
+        <w:t>.</w:t>
+      </w:r>
+    </w:p>
+    <w:p>
+      <w:pPr>
+        <w:pStyle w:val="Prrafodelista"/>
+        <w:numPr>
+          <w:ilvl w:val="0"/>
+          <w:numId w:val="3"/>
+        </w:numPr>
+        <w:rPr>
+          <w:rFonts w:asciiTheme="majorHAnsi" w:hAnsiTheme="majorHAnsi" w:cs="Arial"/>
+          <w:color w:val="000000" w:themeColor="text1"/>
+          <w:sz w:val="24"/>
+          <w:szCs w:val="24"/>
+        </w:rPr>
+      </w:pPr>
+      <w:r>
+        <w:rPr>
+          <w:rFonts w:asciiTheme="majorHAnsi" w:hAnsiTheme="majorHAnsi" w:cs="Arial"/>
+          <w:b/>
+          <w:color w:val="000000" w:themeColor="text1"/>
+          <w:sz w:val="24"/>
+          <w:szCs w:val="24"/>
+        </w:rPr>
+        <w:t xml:space="preserve">Messenger: </w:t>
+      </w:r>
+      <w:r>
+        <w:rPr>
+          <w:rFonts w:asciiTheme="majorHAnsi" w:hAnsiTheme="majorHAnsi" w:cs="Arial"/>
+          <w:color w:val="000000" w:themeColor="text1"/>
+          <w:sz w:val="24"/>
+          <w:szCs w:val="24"/>
+        </w:rPr>
+        <w:t>Para procesar mensajes de texto desde el ordenador.</w:t>
+      </w:r>
+    </w:p>
+    <w:p>
+      <w:pPr>
+        <w:pStyle w:val="Prrafodelista"/>
+        <w:ind w:left="1440"/>
+        <w:rPr>
+          <w:rFonts w:asciiTheme="majorHAnsi" w:hAnsiTheme="majorHAnsi" w:cs="Arial"/>
+          <w:color w:val="000000" w:themeColor="text1"/>
+          <w:sz w:val="24"/>
+          <w:szCs w:val="24"/>
+        </w:rPr>
+      </w:pPr>
+      <w:r>
+        <w:rPr>
+          <w:rFonts w:asciiTheme="majorHAnsi" w:hAnsiTheme="majorHAnsi" w:cs="Arial"/>
+          <w:b/>
+          <w:color w:val="000000" w:themeColor="text1"/>
+          <w:sz w:val="24"/>
+          <w:szCs w:val="24"/>
+        </w:rPr>
+        <w:t>Ejemplo:</w:t>
+      </w:r>
+      <w:r>
+        <w:rPr>
+          <w:rFonts w:asciiTheme="majorHAnsi" w:hAnsiTheme="majorHAnsi" w:cs="Arial"/>
+          <w:color w:val="000000" w:themeColor="text1"/>
+          <w:sz w:val="24"/>
+          <w:szCs w:val="24"/>
+        </w:rPr>
+        <w:t xml:space="preserve"> En este nos permite ver como se devuelve un mensaje.</w:t>
+      </w:r>
+    </w:p>
+    <w:p>
+      <w:pPr>
+        <w:pStyle w:val="Prrafodelista"/>
+        <w:ind w:left="1440"/>
+        <w:rPr>
+          <w:rFonts w:asciiTheme="majorHAnsi" w:hAnsiTheme="majorHAnsi" w:cs="Arial"/>
+          <w:color w:val="000000" w:themeColor="text1"/>
+          <w:sz w:val="24"/>
+          <w:szCs w:val="24"/>
+        </w:rPr>
+      </w:pPr>
+    </w:p>
+    <w:p>
+      <w:pPr>
+        <w:pStyle w:val="Prrafodelista"/>
+        <w:numPr>
+          <w:ilvl w:val="0"/>
+          <w:numId w:val="1"/>
+        </w:numPr>
+        <w:rPr>
+          <w:rFonts w:asciiTheme="majorHAnsi" w:hAnsiTheme="majorHAnsi" w:cs="Arial"/>
+          <w:b/>
+          <w:color w:val="000000" w:themeColor="text1"/>
+          <w:sz w:val="24"/>
+          <w:szCs w:val="24"/>
+        </w:rPr>
+      </w:pPr>
+      <w:r>
+        <w:rPr>
+          <w:rFonts w:ascii="Arial" w:hAnsi="Arial" w:cs="Arial"/>
+          <w:color w:val="FFFFFF"/>
+          <w:sz w:val="28"/>
+          <w:szCs w:val="28"/>
+        </w:rPr>
+        <w:t>¿</w:t>
+      </w:r>
+      <w:r>
+        <w:rPr>
+          <w:rFonts w:asciiTheme="majorHAnsi" w:hAnsiTheme="majorHAnsi" w:cs="Arial"/>
+          <w:b/>
+          <w:color w:val="000000" w:themeColor="text1"/>
+          <w:sz w:val="24"/>
+          <w:szCs w:val="24"/>
+        </w:rPr>
+        <w:t xml:space="preserve">Cuál es la </w:t>
+      </w:r>
+      <w:hyperlink r:id="rId6" w:history="1">
+        <w:r>
+          <w:rPr>
+            <w:rStyle w:val="Hipervnculo"/>
+            <w:rFonts w:asciiTheme="majorHAnsi" w:hAnsiTheme="majorHAnsi" w:cs="Arial"/>
+            <w:b/>
+            <w:color w:val="000000" w:themeColor="text1"/>
+            <w:sz w:val="24"/>
+            <w:szCs w:val="24"/>
+            <w:u w:val="none"/>
+          </w:rPr>
+          <w:t>estructura</w:t>
+        </w:r>
+      </w:hyperlink>
+      <w:r>
+        <w:rPr>
+          <w:rFonts w:asciiTheme="majorHAnsi" w:hAnsiTheme="majorHAnsi" w:cs="Arial"/>
+          <w:b/>
+          <w:color w:val="000000" w:themeColor="text1"/>
+          <w:sz w:val="24"/>
+          <w:szCs w:val="24"/>
+        </w:rPr>
+        <w:t xml:space="preserve"> de un programa para un Arduino?</w:t>
+      </w:r>
       <w:bookmarkStart w:id="0" w:name="_GoBack"/>
       <w:bookmarkEnd w:id="0"/>
+    </w:p>
+    <w:p>
+      <w:pPr>
+        <w:pStyle w:val="Prrafodelista"/>
+        <w:rPr>
+          <w:rFonts w:asciiTheme="majorHAnsi" w:hAnsiTheme="majorHAnsi"/>
+          <w:color w:val="000000" w:themeColor="text1"/>
+          <w:sz w:val="24"/>
+          <w:szCs w:val="24"/>
+        </w:rPr>
+      </w:pPr>
     </w:p>
     <w:sectPr>
       <w:pgSz w:w="12240" w:h="15840"/>
@@ -255,6 +571,119 @@
     </w:lvl>
   </w:abstractNum>
   <w:abstractNum w:abstractNumId="1" w15:restartNumberingAfterBreak="0">
+    <w:nsid w:val="1030308C"/>
+    <w:multiLevelType w:val="hybridMultilevel"/>
+    <w:tmpl w:val="05BA03AA"/>
+    <w:lvl w:ilvl="0" w:tplc="240A0001">
+      <w:start w:val="1"/>
+      <w:numFmt w:val="bullet"/>
+      <w:lvlText w:val=""/>
+      <w:lvlJc w:val="left"/>
+      <w:pPr>
+        <w:ind w:left="1440" w:hanging="360"/>
+      </w:pPr>
+      <w:rPr>
+        <w:rFonts w:ascii="Symbol" w:hAnsi="Symbol" w:hint="default"/>
+      </w:rPr>
+    </w:lvl>
+    <w:lvl w:ilvl="1" w:tplc="240A0003" w:tentative="1">
+      <w:start w:val="1"/>
+      <w:numFmt w:val="bullet"/>
+      <w:lvlText w:val="o"/>
+      <w:lvlJc w:val="left"/>
+      <w:pPr>
+        <w:ind w:left="2160" w:hanging="360"/>
+      </w:pPr>
+      <w:rPr>
+        <w:rFonts w:ascii="Courier New" w:hAnsi="Courier New" w:cs="Courier New" w:hint="default"/>
+      </w:rPr>
+    </w:lvl>
+    <w:lvl w:ilvl="2" w:tplc="240A0005" w:tentative="1">
+      <w:start w:val="1"/>
+      <w:numFmt w:val="bullet"/>
+      <w:lvlText w:val=""/>
+      <w:lvlJc w:val="left"/>
+      <w:pPr>
+        <w:ind w:left="2880" w:hanging="360"/>
+      </w:pPr>
+      <w:rPr>
+        <w:rFonts w:ascii="Wingdings" w:hAnsi="Wingdings" w:hint="default"/>
+      </w:rPr>
+    </w:lvl>
+    <w:lvl w:ilvl="3" w:tplc="240A0001" w:tentative="1">
+      <w:start w:val="1"/>
+      <w:numFmt w:val="bullet"/>
+      <w:lvlText w:val=""/>
+      <w:lvlJc w:val="left"/>
+      <w:pPr>
+        <w:ind w:left="3600" w:hanging="360"/>
+      </w:pPr>
+      <w:rPr>
+        <w:rFonts w:ascii="Symbol" w:hAnsi="Symbol" w:hint="default"/>
+      </w:rPr>
+    </w:lvl>
+    <w:lvl w:ilvl="4" w:tplc="240A0003" w:tentative="1">
+      <w:start w:val="1"/>
+      <w:numFmt w:val="bullet"/>
+      <w:lvlText w:val="o"/>
+      <w:lvlJc w:val="left"/>
+      <w:pPr>
+        <w:ind w:left="4320" w:hanging="360"/>
+      </w:pPr>
+      <w:rPr>
+        <w:rFonts w:ascii="Courier New" w:hAnsi="Courier New" w:cs="Courier New" w:hint="default"/>
+      </w:rPr>
+    </w:lvl>
+    <w:lvl w:ilvl="5" w:tplc="240A0005" w:tentative="1">
+      <w:start w:val="1"/>
+      <w:numFmt w:val="bullet"/>
+      <w:lvlText w:val=""/>
+      <w:lvlJc w:val="left"/>
+      <w:pPr>
+        <w:ind w:left="5040" w:hanging="360"/>
+      </w:pPr>
+      <w:rPr>
+        <w:rFonts w:ascii="Wingdings" w:hAnsi="Wingdings" w:hint="default"/>
+      </w:rPr>
+    </w:lvl>
+    <w:lvl w:ilvl="6" w:tplc="240A0001" w:tentative="1">
+      <w:start w:val="1"/>
+      <w:numFmt w:val="bullet"/>
+      <w:lvlText w:val=""/>
+      <w:lvlJc w:val="left"/>
+      <w:pPr>
+        <w:ind w:left="5760" w:hanging="360"/>
+      </w:pPr>
+      <w:rPr>
+        <w:rFonts w:ascii="Symbol" w:hAnsi="Symbol" w:hint="default"/>
+      </w:rPr>
+    </w:lvl>
+    <w:lvl w:ilvl="7" w:tplc="240A0003" w:tentative="1">
+      <w:start w:val="1"/>
+      <w:numFmt w:val="bullet"/>
+      <w:lvlText w:val="o"/>
+      <w:lvlJc w:val="left"/>
+      <w:pPr>
+        <w:ind w:left="6480" w:hanging="360"/>
+      </w:pPr>
+      <w:rPr>
+        <w:rFonts w:ascii="Courier New" w:hAnsi="Courier New" w:cs="Courier New" w:hint="default"/>
+      </w:rPr>
+    </w:lvl>
+    <w:lvl w:ilvl="8" w:tplc="240A0005" w:tentative="1">
+      <w:start w:val="1"/>
+      <w:numFmt w:val="bullet"/>
+      <w:lvlText w:val=""/>
+      <w:lvlJc w:val="left"/>
+      <w:pPr>
+        <w:ind w:left="7200" w:hanging="360"/>
+      </w:pPr>
+      <w:rPr>
+        <w:rFonts w:ascii="Wingdings" w:hAnsi="Wingdings" w:hint="default"/>
+      </w:rPr>
+    </w:lvl>
+  </w:abstractNum>
+  <w:abstractNum w:abstractNumId="2" w15:restartNumberingAfterBreak="0">
     <w:nsid w:val="693C7740"/>
     <w:multiLevelType w:val="hybridMultilevel"/>
     <w:tmpl w:val="8B362490"/>
@@ -344,10 +773,13 @@
     </w:lvl>
   </w:abstractNum>
   <w:num w:numId="1">
-    <w:abstractNumId w:val="1"/>
+    <w:abstractNumId w:val="2"/>
   </w:num>
   <w:num w:numId="2">
     <w:abstractNumId w:val="0"/>
+  </w:num>
+  <w:num w:numId="3">
+    <w:abstractNumId w:val="1"/>
   </w:num>
 </w:numbering>
 </file>

</xml_diff>

<commit_message>
Versión hasta la pregunta 3
Versión hasta la pregunta 3
</commit_message>
<xml_diff>
--- a/ArduinoCparte1/Solución de las preguntas.docx
+++ b/ArduinoCparte1/Solución de las preguntas.docx
@@ -9,12 +9,15 @@
           <w:ilvl w:val="0"/>
           <w:numId w:val="1"/>
         </w:numPr>
-        <w:rPr>
-          <w:b/>
-        </w:rPr>
-      </w:pPr>
-      <w:r>
-        <w:rPr>
+        <w:jc w:val="both"/>
+        <w:rPr>
+          <w:rFonts w:asciiTheme="majorHAnsi" w:hAnsiTheme="majorHAnsi"/>
+          <w:b/>
+        </w:rPr>
+      </w:pPr>
+      <w:r>
+        <w:rPr>
+          <w:rFonts w:asciiTheme="majorHAnsi" w:hAnsiTheme="majorHAnsi"/>
           <w:b/>
         </w:rPr>
         <w:t>¿Qué tamaño tiene el tipo de datos double? Compare el tipo double con el tipo de float, ¿Qué puede concluir?</w:t>
@@ -23,48 +26,86 @@
     <w:p>
       <w:pPr>
         <w:pStyle w:val="Prrafodelista"/>
-        <w:rPr>
-          <w:b/>
-        </w:rPr>
-      </w:pPr>
-    </w:p>
-    <w:p>
-      <w:pPr>
-        <w:pStyle w:val="Prrafodelista"/>
-      </w:pPr>
-      <w:r>
+        <w:jc w:val="both"/>
+        <w:rPr>
+          <w:rFonts w:asciiTheme="majorHAnsi" w:hAnsiTheme="majorHAnsi"/>
+          <w:b/>
+        </w:rPr>
+      </w:pPr>
+    </w:p>
+    <w:p>
+      <w:pPr>
+        <w:pStyle w:val="Prrafodelista"/>
+        <w:jc w:val="both"/>
+        <w:rPr>
+          <w:rFonts w:asciiTheme="majorHAnsi" w:hAnsiTheme="majorHAnsi"/>
+        </w:rPr>
+      </w:pPr>
+      <w:r>
+        <w:rPr>
+          <w:rFonts w:asciiTheme="majorHAnsi" w:hAnsiTheme="majorHAnsi"/>
+        </w:rPr>
         <w:t>El tamaño del tipo de dato double es de 8-byte (64 bit)</w:t>
       </w:r>
       <w:r>
+        <w:rPr>
+          <w:rFonts w:asciiTheme="majorHAnsi" w:hAnsiTheme="majorHAnsi"/>
+        </w:rPr>
         <w:t xml:space="preserve"> en Arduino Due y en Arduino Uno ocupa 4</w:t>
       </w:r>
       <w:r>
+        <w:rPr>
+          <w:rFonts w:asciiTheme="majorHAnsi" w:hAnsiTheme="majorHAnsi"/>
+        </w:rPr>
         <w:t xml:space="preserve"> </w:t>
       </w:r>
       <w:r>
+        <w:rPr>
+          <w:rFonts w:asciiTheme="majorHAnsi" w:hAnsiTheme="majorHAnsi"/>
+        </w:rPr>
         <w:t>bytes</w:t>
       </w:r>
       <w:r>
+        <w:rPr>
+          <w:rFonts w:asciiTheme="majorHAnsi" w:hAnsiTheme="majorHAnsi"/>
+        </w:rPr>
         <w:t xml:space="preserve">,  el archivo float tiene un tamaño de </w:t>
       </w:r>
       <w:r>
+        <w:rPr>
+          <w:rFonts w:asciiTheme="majorHAnsi" w:hAnsiTheme="majorHAnsi"/>
+        </w:rPr>
         <w:t>32 bits (4 bytes).</w:t>
       </w:r>
     </w:p>
     <w:p>
       <w:pPr>
         <w:pStyle w:val="Prrafodelista"/>
-      </w:pPr>
-      <w:r>
+        <w:jc w:val="both"/>
+        <w:rPr>
+          <w:rFonts w:asciiTheme="majorHAnsi" w:hAnsiTheme="majorHAnsi"/>
+        </w:rPr>
+      </w:pPr>
+      <w:r>
+        <w:rPr>
+          <w:rFonts w:asciiTheme="majorHAnsi" w:hAnsiTheme="majorHAnsi"/>
+        </w:rPr>
         <w:t>Para el Arduino Uno el cual vamos a manejar ambos tipos de datos tienen el mismo tamaño, con la diferencia que el float son decimales y los double so</w:t>
       </w:r>
       <w:r>
+        <w:rPr>
+          <w:rFonts w:asciiTheme="majorHAnsi" w:hAnsiTheme="majorHAnsi"/>
+        </w:rPr>
         <w:t>n decimales con doble precisión.</w:t>
       </w:r>
     </w:p>
     <w:p>
       <w:pPr>
         <w:pStyle w:val="Prrafodelista"/>
+        <w:jc w:val="both"/>
+        <w:rPr>
+          <w:rFonts w:asciiTheme="majorHAnsi" w:hAnsiTheme="majorHAnsi"/>
+        </w:rPr>
       </w:pPr>
     </w:p>
     <w:p>
@@ -74,21 +115,18 @@
           <w:ilvl w:val="0"/>
           <w:numId w:val="1"/>
         </w:numPr>
+        <w:jc w:val="both"/>
         <w:rPr>
           <w:rFonts w:asciiTheme="majorHAnsi" w:hAnsiTheme="majorHAnsi"/>
           <w:b/>
           <w:color w:val="000000" w:themeColor="text1"/>
-          <w:sz w:val="24"/>
-          <w:szCs w:val="24"/>
-        </w:rPr>
-      </w:pPr>
-      <w:r>
-        <w:rPr>
-          <w:rFonts w:asciiTheme="majorHAnsi" w:hAnsiTheme="majorHAnsi" w:cs="Arial"/>
-          <w:b/>
-          <w:color w:val="000000" w:themeColor="text1"/>
-          <w:sz w:val="24"/>
-          <w:szCs w:val="24"/>
+        </w:rPr>
+      </w:pPr>
+      <w:r>
+        <w:rPr>
+          <w:rFonts w:asciiTheme="majorHAnsi" w:hAnsiTheme="majorHAnsi" w:cs="Arial"/>
+          <w:b/>
+          <w:color w:val="000000" w:themeColor="text1"/>
         </w:rPr>
         <w:t xml:space="preserve">Explore algunas de las </w:t>
       </w:r>
@@ -99,8 +137,6 @@
             <w:rFonts w:asciiTheme="majorHAnsi" w:hAnsiTheme="majorHAnsi" w:cs="Arial"/>
             <w:b/>
             <w:color w:val="000000" w:themeColor="text1"/>
-            <w:sz w:val="24"/>
-            <w:szCs w:val="24"/>
             <w:u w:val="none"/>
           </w:rPr>
           <w:t>bibliotecas</w:t>
@@ -111,8 +147,6 @@
           <w:rFonts w:asciiTheme="majorHAnsi" w:hAnsiTheme="majorHAnsi" w:cs="Arial"/>
           <w:b/>
           <w:color w:val="000000" w:themeColor="text1"/>
-          <w:sz w:val="24"/>
-          <w:szCs w:val="24"/>
         </w:rPr>
         <w:t xml:space="preserve"> estándar de A</w:t>
       </w:r>
@@ -121,8 +155,6 @@
           <w:rFonts w:asciiTheme="majorHAnsi" w:hAnsiTheme="majorHAnsi" w:cs="Arial"/>
           <w:b/>
           <w:color w:val="000000" w:themeColor="text1"/>
-          <w:sz w:val="24"/>
-          <w:szCs w:val="24"/>
         </w:rPr>
         <w:t>rduino. Seleccione tres de ellas y explique para qué sirven y de un ejemplo cada una.</w:t>
       </w:r>
@@ -130,12 +162,11 @@
     <w:p>
       <w:pPr>
         <w:pStyle w:val="Prrafodelista"/>
-        <w:rPr>
-          <w:rFonts w:asciiTheme="majorHAnsi" w:hAnsiTheme="majorHAnsi" w:cs="Arial"/>
-          <w:b/>
-          <w:color w:val="000000" w:themeColor="text1"/>
-          <w:sz w:val="24"/>
-          <w:szCs w:val="24"/>
+        <w:jc w:val="both"/>
+        <w:rPr>
+          <w:rFonts w:asciiTheme="majorHAnsi" w:hAnsiTheme="majorHAnsi" w:cs="Arial"/>
+          <w:b/>
+          <w:color w:val="000000" w:themeColor="text1"/>
         </w:rPr>
       </w:pPr>
     </w:p>
@@ -146,20 +177,17 @@
           <w:ilvl w:val="0"/>
           <w:numId w:val="3"/>
         </w:numPr>
-        <w:rPr>
-          <w:rFonts w:asciiTheme="majorHAnsi" w:hAnsiTheme="majorHAnsi" w:cs="Arial"/>
-          <w:color w:val="000000" w:themeColor="text1"/>
-          <w:sz w:val="24"/>
-          <w:szCs w:val="24"/>
-        </w:rPr>
-      </w:pPr>
-      <w:r>
-        <w:rPr>
-          <w:rFonts w:asciiTheme="majorHAnsi" w:hAnsiTheme="majorHAnsi" w:cs="Arial"/>
-          <w:b/>
-          <w:color w:val="000000" w:themeColor="text1"/>
-          <w:sz w:val="24"/>
-          <w:szCs w:val="24"/>
+        <w:jc w:val="both"/>
+        <w:rPr>
+          <w:rFonts w:asciiTheme="majorHAnsi" w:hAnsiTheme="majorHAnsi" w:cs="Arial"/>
+          <w:color w:val="000000" w:themeColor="text1"/>
+        </w:rPr>
+      </w:pPr>
+      <w:r>
+        <w:rPr>
+          <w:rFonts w:asciiTheme="majorHAnsi" w:hAnsiTheme="majorHAnsi" w:cs="Arial"/>
+          <w:b/>
+          <w:color w:val="000000" w:themeColor="text1"/>
         </w:rPr>
         <w:t>GSM:</w:t>
       </w:r>
@@ -167,8 +195,6 @@
         <w:rPr>
           <w:rFonts w:asciiTheme="majorHAnsi" w:hAnsiTheme="majorHAnsi" w:cs="Arial"/>
           <w:color w:val="000000" w:themeColor="text1"/>
-          <w:sz w:val="24"/>
-          <w:szCs w:val="24"/>
         </w:rPr>
         <w:t xml:space="preserve"> Para la conexión a una red GRPS GS.</w:t>
       </w:r>
@@ -177,27 +203,22 @@
       <w:pPr>
         <w:pStyle w:val="Prrafodelista"/>
         <w:ind w:left="1440"/>
+        <w:jc w:val="both"/>
         <w:rPr>
           <w:rFonts w:asciiTheme="majorHAnsi" w:hAnsiTheme="majorHAnsi"/>
-          <w:sz w:val="24"/>
-          <w:szCs w:val="24"/>
-        </w:rPr>
-      </w:pPr>
-      <w:r>
-        <w:rPr>
-          <w:rFonts w:asciiTheme="majorHAnsi" w:hAnsiTheme="majorHAnsi" w:cs="Arial"/>
-          <w:b/>
-          <w:color w:val="000000" w:themeColor="text1"/>
-          <w:sz w:val="24"/>
-          <w:szCs w:val="24"/>
+        </w:rPr>
+      </w:pPr>
+      <w:r>
+        <w:rPr>
+          <w:rFonts w:asciiTheme="majorHAnsi" w:hAnsiTheme="majorHAnsi" w:cs="Arial"/>
+          <w:b/>
+          <w:color w:val="000000" w:themeColor="text1"/>
         </w:rPr>
         <w:t>Ejemplo:</w:t>
       </w:r>
       <w:r>
         <w:rPr>
           <w:rFonts w:asciiTheme="majorHAnsi" w:hAnsiTheme="majorHAnsi"/>
-          <w:sz w:val="24"/>
-          <w:szCs w:val="24"/>
         </w:rPr>
         <w:t xml:space="preserve"> Realizar llamadas de voz desde el Serial Monitor.</w:t>
       </w:r>
@@ -209,20 +230,17 @@
           <w:ilvl w:val="0"/>
           <w:numId w:val="3"/>
         </w:numPr>
-        <w:rPr>
-          <w:rFonts w:asciiTheme="majorHAnsi" w:hAnsiTheme="majorHAnsi" w:cs="Arial"/>
-          <w:color w:val="000000" w:themeColor="text1"/>
-          <w:sz w:val="24"/>
-          <w:szCs w:val="24"/>
-        </w:rPr>
-      </w:pPr>
-      <w:r>
-        <w:rPr>
-          <w:rFonts w:asciiTheme="majorHAnsi" w:hAnsiTheme="majorHAnsi" w:cs="Arial"/>
-          <w:b/>
-          <w:color w:val="000000" w:themeColor="text1"/>
-          <w:sz w:val="24"/>
-          <w:szCs w:val="24"/>
+        <w:jc w:val="both"/>
+        <w:rPr>
+          <w:rFonts w:asciiTheme="majorHAnsi" w:hAnsiTheme="majorHAnsi" w:cs="Arial"/>
+          <w:color w:val="000000" w:themeColor="text1"/>
+        </w:rPr>
+      </w:pPr>
+      <w:r>
+        <w:rPr>
+          <w:rFonts w:asciiTheme="majorHAnsi" w:hAnsiTheme="majorHAnsi" w:cs="Arial"/>
+          <w:b/>
+          <w:color w:val="000000" w:themeColor="text1"/>
         </w:rPr>
         <w:t xml:space="preserve">TFT: </w:t>
       </w:r>
@@ -230,8 +248,6 @@
         <w:rPr>
           <w:rFonts w:asciiTheme="majorHAnsi" w:hAnsiTheme="majorHAnsi" w:cs="Arial"/>
           <w:color w:val="000000" w:themeColor="text1"/>
-          <w:sz w:val="24"/>
-          <w:szCs w:val="24"/>
         </w:rPr>
         <w:t>Para dibujar texto, imágenes y las formas en la pantalla TFT de Arduino.</w:t>
       </w:r>
@@ -240,20 +256,17 @@
       <w:pPr>
         <w:pStyle w:val="Prrafodelista"/>
         <w:ind w:left="1440"/>
-        <w:rPr>
-          <w:rFonts w:asciiTheme="majorHAnsi" w:hAnsiTheme="majorHAnsi" w:cs="Arial"/>
-          <w:color w:val="000000" w:themeColor="text1"/>
-          <w:sz w:val="24"/>
-          <w:szCs w:val="24"/>
-        </w:rPr>
-      </w:pPr>
-      <w:r>
-        <w:rPr>
-          <w:rFonts w:asciiTheme="majorHAnsi" w:hAnsiTheme="majorHAnsi" w:cs="Arial"/>
-          <w:b/>
-          <w:color w:val="000000" w:themeColor="text1"/>
-          <w:sz w:val="24"/>
-          <w:szCs w:val="24"/>
+        <w:jc w:val="both"/>
+        <w:rPr>
+          <w:rFonts w:asciiTheme="majorHAnsi" w:hAnsiTheme="majorHAnsi" w:cs="Arial"/>
+          <w:color w:val="000000" w:themeColor="text1"/>
+        </w:rPr>
+      </w:pPr>
+      <w:r>
+        <w:rPr>
+          <w:rFonts w:asciiTheme="majorHAnsi" w:hAnsiTheme="majorHAnsi" w:cs="Arial"/>
+          <w:b/>
+          <w:color w:val="000000" w:themeColor="text1"/>
         </w:rPr>
         <w:t>Ejemplo:</w:t>
       </w:r>
@@ -261,8 +274,6 @@
         <w:rPr>
           <w:rFonts w:asciiTheme="majorHAnsi" w:hAnsiTheme="majorHAnsi" w:cs="Arial"/>
           <w:color w:val="000000" w:themeColor="text1"/>
-          <w:sz w:val="24"/>
-          <w:szCs w:val="24"/>
         </w:rPr>
         <w:t xml:space="preserve"> TFT </w:t>
       </w:r>
@@ -271,8 +282,6 @@
         <w:rPr>
           <w:rFonts w:asciiTheme="majorHAnsi" w:hAnsiTheme="majorHAnsi" w:cs="Arial"/>
           <w:color w:val="000000" w:themeColor="text1"/>
-          <w:sz w:val="24"/>
-          <w:szCs w:val="24"/>
         </w:rPr>
         <w:t>Bitmap</w:t>
       </w:r>
@@ -281,8 +290,6 @@
         <w:rPr>
           <w:rFonts w:asciiTheme="majorHAnsi" w:hAnsiTheme="majorHAnsi" w:cs="Arial"/>
           <w:color w:val="000000" w:themeColor="text1"/>
-          <w:sz w:val="24"/>
-          <w:szCs w:val="24"/>
         </w:rPr>
         <w:t xml:space="preserve"> Logo, con este se lee un archivo de imagen desde una tarjeta micro-SD y dibujarlo en lugares al azar</w:t>
       </w:r>
@@ -290,8 +297,6 @@
         <w:rPr>
           <w:rFonts w:asciiTheme="majorHAnsi" w:hAnsiTheme="majorHAnsi" w:cs="Arial"/>
           <w:color w:val="000000" w:themeColor="text1"/>
-          <w:sz w:val="24"/>
-          <w:szCs w:val="24"/>
         </w:rPr>
         <w:t>.</w:t>
       </w:r>
@@ -303,20 +308,17 @@
           <w:ilvl w:val="0"/>
           <w:numId w:val="3"/>
         </w:numPr>
-        <w:rPr>
-          <w:rFonts w:asciiTheme="majorHAnsi" w:hAnsiTheme="majorHAnsi" w:cs="Arial"/>
-          <w:color w:val="000000" w:themeColor="text1"/>
-          <w:sz w:val="24"/>
-          <w:szCs w:val="24"/>
-        </w:rPr>
-      </w:pPr>
-      <w:r>
-        <w:rPr>
-          <w:rFonts w:asciiTheme="majorHAnsi" w:hAnsiTheme="majorHAnsi" w:cs="Arial"/>
-          <w:b/>
-          <w:color w:val="000000" w:themeColor="text1"/>
-          <w:sz w:val="24"/>
-          <w:szCs w:val="24"/>
+        <w:jc w:val="both"/>
+        <w:rPr>
+          <w:rFonts w:asciiTheme="majorHAnsi" w:hAnsiTheme="majorHAnsi" w:cs="Arial"/>
+          <w:color w:val="000000" w:themeColor="text1"/>
+        </w:rPr>
+      </w:pPr>
+      <w:r>
+        <w:rPr>
+          <w:rFonts w:asciiTheme="majorHAnsi" w:hAnsiTheme="majorHAnsi" w:cs="Arial"/>
+          <w:b/>
+          <w:color w:val="000000" w:themeColor="text1"/>
         </w:rPr>
         <w:t xml:space="preserve">Messenger: </w:t>
       </w:r>
@@ -324,8 +326,6 @@
         <w:rPr>
           <w:rFonts w:asciiTheme="majorHAnsi" w:hAnsiTheme="majorHAnsi" w:cs="Arial"/>
           <w:color w:val="000000" w:themeColor="text1"/>
-          <w:sz w:val="24"/>
-          <w:szCs w:val="24"/>
         </w:rPr>
         <w:t>Para procesar mensajes de texto desde el ordenador.</w:t>
       </w:r>
@@ -334,20 +334,17 @@
       <w:pPr>
         <w:pStyle w:val="Prrafodelista"/>
         <w:ind w:left="1440"/>
-        <w:rPr>
-          <w:rFonts w:asciiTheme="majorHAnsi" w:hAnsiTheme="majorHAnsi" w:cs="Arial"/>
-          <w:color w:val="000000" w:themeColor="text1"/>
-          <w:sz w:val="24"/>
-          <w:szCs w:val="24"/>
-        </w:rPr>
-      </w:pPr>
-      <w:r>
-        <w:rPr>
-          <w:rFonts w:asciiTheme="majorHAnsi" w:hAnsiTheme="majorHAnsi" w:cs="Arial"/>
-          <w:b/>
-          <w:color w:val="000000" w:themeColor="text1"/>
-          <w:sz w:val="24"/>
-          <w:szCs w:val="24"/>
+        <w:jc w:val="both"/>
+        <w:rPr>
+          <w:rFonts w:asciiTheme="majorHAnsi" w:hAnsiTheme="majorHAnsi" w:cs="Arial"/>
+          <w:color w:val="000000" w:themeColor="text1"/>
+        </w:rPr>
+      </w:pPr>
+      <w:r>
+        <w:rPr>
+          <w:rFonts w:asciiTheme="majorHAnsi" w:hAnsiTheme="majorHAnsi" w:cs="Arial"/>
+          <w:b/>
+          <w:color w:val="000000" w:themeColor="text1"/>
         </w:rPr>
         <w:t>Ejemplo:</w:t>
       </w:r>
@@ -355,8 +352,6 @@
         <w:rPr>
           <w:rFonts w:asciiTheme="majorHAnsi" w:hAnsiTheme="majorHAnsi" w:cs="Arial"/>
           <w:color w:val="000000" w:themeColor="text1"/>
-          <w:sz w:val="24"/>
-          <w:szCs w:val="24"/>
         </w:rPr>
         <w:t xml:space="preserve"> En este nos permite ver como se devuelve un mensaje.</w:t>
       </w:r>
@@ -365,11 +360,10 @@
       <w:pPr>
         <w:pStyle w:val="Prrafodelista"/>
         <w:ind w:left="1440"/>
-        <w:rPr>
-          <w:rFonts w:asciiTheme="majorHAnsi" w:hAnsiTheme="majorHAnsi" w:cs="Arial"/>
-          <w:color w:val="000000" w:themeColor="text1"/>
-          <w:sz w:val="24"/>
-          <w:szCs w:val="24"/>
+        <w:jc w:val="both"/>
+        <w:rPr>
+          <w:rFonts w:asciiTheme="majorHAnsi" w:hAnsiTheme="majorHAnsi" w:cs="Arial"/>
+          <w:color w:val="000000" w:themeColor="text1"/>
         </w:rPr>
       </w:pPr>
     </w:p>
@@ -380,30 +374,18 @@
           <w:ilvl w:val="0"/>
           <w:numId w:val="1"/>
         </w:numPr>
-        <w:rPr>
-          <w:rFonts w:asciiTheme="majorHAnsi" w:hAnsiTheme="majorHAnsi" w:cs="Arial"/>
-          <w:b/>
-          <w:color w:val="000000" w:themeColor="text1"/>
-          <w:sz w:val="24"/>
-          <w:szCs w:val="24"/>
-        </w:rPr>
-      </w:pPr>
-      <w:r>
-        <w:rPr>
-          <w:rFonts w:ascii="Arial" w:hAnsi="Arial" w:cs="Arial"/>
-          <w:color w:val="FFFFFF"/>
-          <w:sz w:val="28"/>
-          <w:szCs w:val="28"/>
-        </w:rPr>
-        <w:t>¿</w:t>
-      </w:r>
-      <w:r>
-        <w:rPr>
-          <w:rFonts w:asciiTheme="majorHAnsi" w:hAnsiTheme="majorHAnsi" w:cs="Arial"/>
-          <w:b/>
-          <w:color w:val="000000" w:themeColor="text1"/>
-          <w:sz w:val="24"/>
-          <w:szCs w:val="24"/>
+        <w:jc w:val="both"/>
+        <w:rPr>
+          <w:rFonts w:asciiTheme="majorHAnsi" w:hAnsiTheme="majorHAnsi" w:cs="Arial"/>
+          <w:b/>
+          <w:color w:val="000000" w:themeColor="text1"/>
+        </w:rPr>
+      </w:pPr>
+      <w:r>
+        <w:rPr>
+          <w:rFonts w:asciiTheme="majorHAnsi" w:hAnsiTheme="majorHAnsi" w:cs="Arial"/>
+          <w:b/>
+          <w:color w:val="000000" w:themeColor="text1"/>
         </w:rPr>
         <w:t xml:space="preserve">Cuál es la </w:t>
       </w:r>
@@ -414,8 +396,6 @@
             <w:rFonts w:asciiTheme="majorHAnsi" w:hAnsiTheme="majorHAnsi" w:cs="Arial"/>
             <w:b/>
             <w:color w:val="000000" w:themeColor="text1"/>
-            <w:sz w:val="24"/>
-            <w:szCs w:val="24"/>
             <w:u w:val="none"/>
           </w:rPr>
           <w:t>estructura</w:t>
@@ -426,24 +406,226 @@
           <w:rFonts w:asciiTheme="majorHAnsi" w:hAnsiTheme="majorHAnsi" w:cs="Arial"/>
           <w:b/>
           <w:color w:val="000000" w:themeColor="text1"/>
-          <w:sz w:val="24"/>
-          <w:szCs w:val="24"/>
         </w:rPr>
         <w:t xml:space="preserve"> de un programa para un Arduino?</w:t>
+      </w:r>
+    </w:p>
+    <w:p>
+      <w:pPr>
+        <w:pStyle w:val="Prrafodelista"/>
+        <w:numPr>
+          <w:ilvl w:val="0"/>
+          <w:numId w:val="3"/>
+        </w:numPr>
+        <w:jc w:val="both"/>
+        <w:rPr>
+          <w:rFonts w:asciiTheme="majorHAnsi" w:hAnsiTheme="majorHAnsi" w:cs="Arial"/>
+          <w:color w:val="000000" w:themeColor="text1"/>
+        </w:rPr>
+      </w:pPr>
+      <w:proofErr w:type="spellStart"/>
+      <w:r>
+        <w:rPr>
+          <w:rFonts w:asciiTheme="majorHAnsi" w:hAnsiTheme="majorHAnsi" w:cs="Arial"/>
+          <w:color w:val="000000" w:themeColor="text1"/>
+        </w:rPr>
+        <w:t>Setup</w:t>
+      </w:r>
+      <w:proofErr w:type="spellEnd"/>
+      <w:r>
+        <w:rPr>
+          <w:rFonts w:asciiTheme="majorHAnsi" w:hAnsiTheme="majorHAnsi" w:cs="Arial"/>
+          <w:color w:val="000000" w:themeColor="text1"/>
+        </w:rPr>
+        <w:t>()</w:t>
+      </w:r>
+    </w:p>
+    <w:p>
+      <w:pPr>
+        <w:pStyle w:val="Prrafodelista"/>
+        <w:numPr>
+          <w:ilvl w:val="0"/>
+          <w:numId w:val="3"/>
+        </w:numPr>
+        <w:jc w:val="both"/>
+        <w:rPr>
+          <w:rFonts w:asciiTheme="majorHAnsi" w:hAnsiTheme="majorHAnsi" w:cs="Arial"/>
+          <w:color w:val="000000" w:themeColor="text1"/>
+        </w:rPr>
+      </w:pPr>
+      <w:proofErr w:type="spellStart"/>
+      <w:r>
+        <w:rPr>
+          <w:rFonts w:asciiTheme="majorHAnsi" w:hAnsiTheme="majorHAnsi" w:cs="Arial"/>
+          <w:color w:val="000000" w:themeColor="text1"/>
+        </w:rPr>
+        <w:t>Loop</w:t>
+      </w:r>
+      <w:proofErr w:type="spellEnd"/>
+      <w:r>
+        <w:rPr>
+          <w:rFonts w:asciiTheme="majorHAnsi" w:hAnsiTheme="majorHAnsi" w:cs="Arial"/>
+          <w:color w:val="000000" w:themeColor="text1"/>
+        </w:rPr>
+        <w:t>()</w:t>
+      </w:r>
+    </w:p>
+    <w:p>
+      <w:pPr>
+        <w:pStyle w:val="Prrafodelista"/>
+        <w:numPr>
+          <w:ilvl w:val="0"/>
+          <w:numId w:val="1"/>
+        </w:numPr>
+        <w:jc w:val="both"/>
+        <w:rPr>
+          <w:rFonts w:asciiTheme="majorHAnsi" w:hAnsiTheme="majorHAnsi" w:cs="Arial"/>
+          <w:b/>
+          <w:color w:val="000000" w:themeColor="text1"/>
+        </w:rPr>
+      </w:pPr>
+      <w:r>
+        <w:rPr>
+          <w:rFonts w:asciiTheme="majorHAnsi" w:hAnsiTheme="majorHAnsi" w:cs="Arial"/>
+          <w:b/>
+          <w:color w:val="000000" w:themeColor="text1"/>
+        </w:rPr>
+        <w:t>¿Cuál es la función de cada una de las partes de la estructura de un programa en Arduino?</w:t>
+      </w:r>
+    </w:p>
+    <w:p>
+      <w:pPr>
+        <w:pStyle w:val="Prrafodelista"/>
+        <w:numPr>
+          <w:ilvl w:val="0"/>
+          <w:numId w:val="4"/>
+        </w:numPr>
+        <w:jc w:val="both"/>
+        <w:rPr>
+          <w:rFonts w:asciiTheme="majorHAnsi" w:hAnsiTheme="majorHAnsi" w:cs="Arial"/>
+          <w:b/>
+          <w:color w:val="000000" w:themeColor="text1"/>
+        </w:rPr>
+      </w:pPr>
+      <w:proofErr w:type="spellStart"/>
+      <w:proofErr w:type="gramStart"/>
+      <w:r>
+        <w:rPr>
+          <w:rFonts w:asciiTheme="majorHAnsi" w:hAnsiTheme="majorHAnsi" w:cs="Arial"/>
+          <w:b/>
+          <w:color w:val="000000" w:themeColor="text1"/>
+        </w:rPr>
+        <w:t>Setup</w:t>
+      </w:r>
+      <w:proofErr w:type="spellEnd"/>
+      <w:r>
+        <w:rPr>
+          <w:rFonts w:asciiTheme="majorHAnsi" w:hAnsiTheme="majorHAnsi" w:cs="Arial"/>
+          <w:b/>
+          <w:color w:val="000000" w:themeColor="text1"/>
+        </w:rPr>
+        <w:t>(</w:t>
+      </w:r>
+      <w:proofErr w:type="gramEnd"/>
+      <w:r>
+        <w:rPr>
+          <w:rFonts w:asciiTheme="majorHAnsi" w:hAnsiTheme="majorHAnsi" w:cs="Arial"/>
+          <w:b/>
+          <w:color w:val="000000" w:themeColor="text1"/>
+        </w:rPr>
+        <w:t xml:space="preserve">): </w:t>
+      </w:r>
+      <w:r>
+        <w:rPr>
+          <w:rFonts w:asciiTheme="majorHAnsi" w:hAnsiTheme="majorHAnsi" w:cs="Arial"/>
+          <w:color w:val="000000" w:themeColor="text1"/>
+        </w:rPr>
+        <w:t>Esta función se llama cuando se inicia el código. Se usa para inicializar variables, para llamar bibliotecas, etc. Esta función sólo se ejecuta una vez, después de cada reinicio del Arduino.</w:t>
+      </w:r>
+    </w:p>
+    <w:p>
+      <w:pPr>
+        <w:pStyle w:val="Prrafodelista"/>
+        <w:numPr>
+          <w:ilvl w:val="0"/>
+          <w:numId w:val="4"/>
+        </w:numPr>
+        <w:jc w:val="both"/>
+        <w:rPr>
+          <w:rFonts w:asciiTheme="majorHAnsi" w:hAnsiTheme="majorHAnsi" w:cs="Arial"/>
+          <w:b/>
+          <w:color w:val="000000" w:themeColor="text1"/>
+        </w:rPr>
+      </w:pPr>
+      <w:proofErr w:type="spellStart"/>
+      <w:proofErr w:type="gramStart"/>
+      <w:r>
+        <w:rPr>
+          <w:rFonts w:asciiTheme="majorHAnsi" w:hAnsiTheme="majorHAnsi" w:cs="Arial"/>
+          <w:b/>
+          <w:color w:val="000000" w:themeColor="text1"/>
+        </w:rPr>
+        <w:t>Loop</w:t>
+      </w:r>
+      <w:proofErr w:type="spellEnd"/>
+      <w:r>
+        <w:rPr>
+          <w:rFonts w:asciiTheme="majorHAnsi" w:hAnsiTheme="majorHAnsi" w:cs="Arial"/>
+          <w:b/>
+          <w:color w:val="000000" w:themeColor="text1"/>
+        </w:rPr>
+        <w:t>(</w:t>
+      </w:r>
+      <w:proofErr w:type="gramEnd"/>
+      <w:r>
+        <w:rPr>
+          <w:rFonts w:asciiTheme="majorHAnsi" w:hAnsiTheme="majorHAnsi" w:cs="Arial"/>
+          <w:b/>
+          <w:color w:val="000000" w:themeColor="text1"/>
+        </w:rPr>
+        <w:t>):</w:t>
+      </w:r>
+      <w:r>
+        <w:rPr>
+          <w:rFonts w:asciiTheme="majorHAnsi" w:hAnsiTheme="majorHAnsi" w:cs="Arial"/>
+          <w:color w:val="000000" w:themeColor="text1"/>
+        </w:rPr>
+        <w:t xml:space="preserve"> Después de crear la función </w:t>
+      </w:r>
+      <w:proofErr w:type="spellStart"/>
+      <w:r>
+        <w:rPr>
+          <w:rFonts w:asciiTheme="majorHAnsi" w:hAnsiTheme="majorHAnsi" w:cs="Arial"/>
+          <w:color w:val="000000" w:themeColor="text1"/>
+        </w:rPr>
+        <w:t>Setup</w:t>
+      </w:r>
+      <w:proofErr w:type="spellEnd"/>
+      <w:r>
+        <w:rPr>
+          <w:rFonts w:asciiTheme="majorHAnsi" w:hAnsiTheme="majorHAnsi" w:cs="Arial"/>
+          <w:color w:val="000000" w:themeColor="text1"/>
+        </w:rPr>
+        <w:t xml:space="preserve">(), la función </w:t>
+      </w:r>
+      <w:proofErr w:type="spellStart"/>
+      <w:r>
+        <w:rPr>
+          <w:rFonts w:asciiTheme="majorHAnsi" w:hAnsiTheme="majorHAnsi" w:cs="Arial"/>
+          <w:color w:val="000000" w:themeColor="text1"/>
+        </w:rPr>
+        <w:t>Loop</w:t>
+      </w:r>
+      <w:proofErr w:type="spellEnd"/>
+      <w:r>
+        <w:rPr>
+          <w:rFonts w:asciiTheme="majorHAnsi" w:hAnsiTheme="majorHAnsi" w:cs="Arial"/>
+          <w:color w:val="000000" w:themeColor="text1"/>
+        </w:rPr>
+        <w:t>() es un bucle de forma consecutiva que permite que el programa responda y cambie.</w:t>
       </w:r>
       <w:bookmarkStart w:id="0" w:name="_GoBack"/>
       <w:bookmarkEnd w:id="0"/>
-    </w:p>
-    <w:p>
-      <w:pPr>
-        <w:pStyle w:val="Prrafodelista"/>
-        <w:rPr>
-          <w:rFonts w:asciiTheme="majorHAnsi" w:hAnsiTheme="majorHAnsi"/>
-          <w:color w:val="000000" w:themeColor="text1"/>
-          <w:sz w:val="24"/>
-          <w:szCs w:val="24"/>
-        </w:rPr>
-      </w:pPr>
     </w:p>
     <w:sectPr>
       <w:pgSz w:w="12240" w:h="15840"/>
@@ -573,7 +755,7 @@
   <w:abstractNum w:abstractNumId="1" w15:restartNumberingAfterBreak="0">
     <w:nsid w:val="1030308C"/>
     <w:multiLevelType w:val="hybridMultilevel"/>
-    <w:tmpl w:val="05BA03AA"/>
+    <w:tmpl w:val="8C8EC276"/>
     <w:lvl w:ilvl="0" w:tplc="240A0001">
       <w:start w:val="1"/>
       <w:numFmt w:val="bullet"/>
@@ -684,6 +866,119 @@
     </w:lvl>
   </w:abstractNum>
   <w:abstractNum w:abstractNumId="2" w15:restartNumberingAfterBreak="0">
+    <w:nsid w:val="2F4A651A"/>
+    <w:multiLevelType w:val="hybridMultilevel"/>
+    <w:tmpl w:val="A022A18A"/>
+    <w:lvl w:ilvl="0" w:tplc="240A0001">
+      <w:start w:val="1"/>
+      <w:numFmt w:val="bullet"/>
+      <w:lvlText w:val=""/>
+      <w:lvlJc w:val="left"/>
+      <w:pPr>
+        <w:ind w:left="1440" w:hanging="360"/>
+      </w:pPr>
+      <w:rPr>
+        <w:rFonts w:ascii="Symbol" w:hAnsi="Symbol" w:hint="default"/>
+      </w:rPr>
+    </w:lvl>
+    <w:lvl w:ilvl="1" w:tplc="240A0003" w:tentative="1">
+      <w:start w:val="1"/>
+      <w:numFmt w:val="bullet"/>
+      <w:lvlText w:val="o"/>
+      <w:lvlJc w:val="left"/>
+      <w:pPr>
+        <w:ind w:left="2160" w:hanging="360"/>
+      </w:pPr>
+      <w:rPr>
+        <w:rFonts w:ascii="Courier New" w:hAnsi="Courier New" w:cs="Courier New" w:hint="default"/>
+      </w:rPr>
+    </w:lvl>
+    <w:lvl w:ilvl="2" w:tplc="240A0005" w:tentative="1">
+      <w:start w:val="1"/>
+      <w:numFmt w:val="bullet"/>
+      <w:lvlText w:val=""/>
+      <w:lvlJc w:val="left"/>
+      <w:pPr>
+        <w:ind w:left="2880" w:hanging="360"/>
+      </w:pPr>
+      <w:rPr>
+        <w:rFonts w:ascii="Wingdings" w:hAnsi="Wingdings" w:hint="default"/>
+      </w:rPr>
+    </w:lvl>
+    <w:lvl w:ilvl="3" w:tplc="240A0001" w:tentative="1">
+      <w:start w:val="1"/>
+      <w:numFmt w:val="bullet"/>
+      <w:lvlText w:val=""/>
+      <w:lvlJc w:val="left"/>
+      <w:pPr>
+        <w:ind w:left="3600" w:hanging="360"/>
+      </w:pPr>
+      <w:rPr>
+        <w:rFonts w:ascii="Symbol" w:hAnsi="Symbol" w:hint="default"/>
+      </w:rPr>
+    </w:lvl>
+    <w:lvl w:ilvl="4" w:tplc="240A0003" w:tentative="1">
+      <w:start w:val="1"/>
+      <w:numFmt w:val="bullet"/>
+      <w:lvlText w:val="o"/>
+      <w:lvlJc w:val="left"/>
+      <w:pPr>
+        <w:ind w:left="4320" w:hanging="360"/>
+      </w:pPr>
+      <w:rPr>
+        <w:rFonts w:ascii="Courier New" w:hAnsi="Courier New" w:cs="Courier New" w:hint="default"/>
+      </w:rPr>
+    </w:lvl>
+    <w:lvl w:ilvl="5" w:tplc="240A0005" w:tentative="1">
+      <w:start w:val="1"/>
+      <w:numFmt w:val="bullet"/>
+      <w:lvlText w:val=""/>
+      <w:lvlJc w:val="left"/>
+      <w:pPr>
+        <w:ind w:left="5040" w:hanging="360"/>
+      </w:pPr>
+      <w:rPr>
+        <w:rFonts w:ascii="Wingdings" w:hAnsi="Wingdings" w:hint="default"/>
+      </w:rPr>
+    </w:lvl>
+    <w:lvl w:ilvl="6" w:tplc="240A0001" w:tentative="1">
+      <w:start w:val="1"/>
+      <w:numFmt w:val="bullet"/>
+      <w:lvlText w:val=""/>
+      <w:lvlJc w:val="left"/>
+      <w:pPr>
+        <w:ind w:left="5760" w:hanging="360"/>
+      </w:pPr>
+      <w:rPr>
+        <w:rFonts w:ascii="Symbol" w:hAnsi="Symbol" w:hint="default"/>
+      </w:rPr>
+    </w:lvl>
+    <w:lvl w:ilvl="7" w:tplc="240A0003" w:tentative="1">
+      <w:start w:val="1"/>
+      <w:numFmt w:val="bullet"/>
+      <w:lvlText w:val="o"/>
+      <w:lvlJc w:val="left"/>
+      <w:pPr>
+        <w:ind w:left="6480" w:hanging="360"/>
+      </w:pPr>
+      <w:rPr>
+        <w:rFonts w:ascii="Courier New" w:hAnsi="Courier New" w:cs="Courier New" w:hint="default"/>
+      </w:rPr>
+    </w:lvl>
+    <w:lvl w:ilvl="8" w:tplc="240A0005" w:tentative="1">
+      <w:start w:val="1"/>
+      <w:numFmt w:val="bullet"/>
+      <w:lvlText w:val=""/>
+      <w:lvlJc w:val="left"/>
+      <w:pPr>
+        <w:ind w:left="7200" w:hanging="360"/>
+      </w:pPr>
+      <w:rPr>
+        <w:rFonts w:ascii="Wingdings" w:hAnsi="Wingdings" w:hint="default"/>
+      </w:rPr>
+    </w:lvl>
+  </w:abstractNum>
+  <w:abstractNum w:abstractNumId="3" w15:restartNumberingAfterBreak="0">
     <w:nsid w:val="693C7740"/>
     <w:multiLevelType w:val="hybridMultilevel"/>
     <w:tmpl w:val="8B362490"/>
@@ -773,13 +1068,16 @@
     </w:lvl>
   </w:abstractNum>
   <w:num w:numId="1">
-    <w:abstractNumId w:val="2"/>
+    <w:abstractNumId w:val="3"/>
   </w:num>
   <w:num w:numId="2">
     <w:abstractNumId w:val="0"/>
   </w:num>
   <w:num w:numId="3">
     <w:abstractNumId w:val="1"/>
+  </w:num>
+  <w:num w:numId="4">
+    <w:abstractNumId w:val="2"/>
   </w:num>
 </w:numbering>
 </file>

</xml_diff>

<commit_message>
Solución hasta la pregunta 5
Solución hasta la pregunta 5
</commit_message>
<xml_diff>
--- a/ArduinoCparte1/Solución de las preguntas.docx
+++ b/ArduinoCparte1/Solución de las preguntas.docx
@@ -473,6 +473,17 @@
     <w:p>
       <w:pPr>
         <w:pStyle w:val="Prrafodelista"/>
+        <w:ind w:left="1440"/>
+        <w:jc w:val="both"/>
+        <w:rPr>
+          <w:rFonts w:asciiTheme="majorHAnsi" w:hAnsiTheme="majorHAnsi" w:cs="Arial"/>
+          <w:color w:val="000000" w:themeColor="text1"/>
+        </w:rPr>
+      </w:pPr>
+    </w:p>
+    <w:p>
+      <w:pPr>
+        <w:pStyle w:val="Prrafodelista"/>
         <w:numPr>
           <w:ilvl w:val="0"/>
           <w:numId w:val="1"/>
@@ -496,6 +507,19 @@
     <w:p>
       <w:pPr>
         <w:pStyle w:val="Prrafodelista"/>
+        <w:jc w:val="both"/>
+        <w:rPr>
+          <w:rFonts w:asciiTheme="majorHAnsi" w:hAnsiTheme="majorHAnsi" w:cs="Arial"/>
+          <w:b/>
+          <w:color w:val="000000" w:themeColor="text1"/>
+        </w:rPr>
+      </w:pPr>
+      <w:bookmarkStart w:id="0" w:name="_GoBack"/>
+      <w:bookmarkEnd w:id="0"/>
+    </w:p>
+    <w:p>
+      <w:pPr>
+        <w:pStyle w:val="Prrafodelista"/>
         <w:numPr>
           <w:ilvl w:val="0"/>
           <w:numId w:val="4"/>
@@ -622,10 +646,330 @@
           <w:rFonts w:asciiTheme="majorHAnsi" w:hAnsiTheme="majorHAnsi" w:cs="Arial"/>
           <w:color w:val="000000" w:themeColor="text1"/>
         </w:rPr>
-        <w:t>() es un bucle de forma consecutiva que permite que el programa responda y cambie.</w:t>
-      </w:r>
-      <w:bookmarkStart w:id="0" w:name="_GoBack"/>
-      <w:bookmarkEnd w:id="0"/>
+        <w:t>() es un</w:t>
+      </w:r>
+      <w:r>
+        <w:rPr>
+          <w:rFonts w:asciiTheme="majorHAnsi" w:hAnsiTheme="majorHAnsi" w:cs="Arial"/>
+          <w:color w:val="000000" w:themeColor="text1"/>
+        </w:rPr>
+        <w:t>a</w:t>
+      </w:r>
+      <w:r>
+        <w:rPr>
+          <w:rFonts w:asciiTheme="majorHAnsi" w:hAnsiTheme="majorHAnsi" w:cs="Arial"/>
+          <w:color w:val="000000" w:themeColor="text1"/>
+        </w:rPr>
+        <w:t xml:space="preserve"> </w:t>
+      </w:r>
+      <w:r>
+        <w:rPr>
+          <w:rFonts w:asciiTheme="majorHAnsi" w:hAnsiTheme="majorHAnsi" w:cs="Arial"/>
+          <w:color w:val="000000" w:themeColor="text1"/>
+        </w:rPr>
+        <w:t xml:space="preserve">función que se llama constantemente en un bucle </w:t>
+      </w:r>
+      <w:proofErr w:type="spellStart"/>
+      <w:r>
+        <w:rPr>
+          <w:rFonts w:asciiTheme="majorHAnsi" w:hAnsiTheme="majorHAnsi" w:cs="Arial"/>
+          <w:color w:val="000000" w:themeColor="text1"/>
+        </w:rPr>
+        <w:t>for</w:t>
+      </w:r>
+      <w:proofErr w:type="spellEnd"/>
+      <w:r>
+        <w:rPr>
+          <w:rFonts w:asciiTheme="majorHAnsi" w:hAnsiTheme="majorHAnsi" w:cs="Arial"/>
+          <w:color w:val="000000" w:themeColor="text1"/>
+        </w:rPr>
+        <w:t xml:space="preserve"> que está en el archivo main.cpp.</w:t>
+      </w:r>
+    </w:p>
+    <w:p>
+      <w:pPr>
+        <w:pStyle w:val="Prrafodelista"/>
+        <w:ind w:left="1440"/>
+        <w:jc w:val="both"/>
+        <w:rPr>
+          <w:rFonts w:asciiTheme="majorHAnsi" w:hAnsiTheme="majorHAnsi" w:cs="Arial"/>
+          <w:b/>
+          <w:color w:val="000000" w:themeColor="text1"/>
+        </w:rPr>
+      </w:pPr>
+    </w:p>
+    <w:p>
+      <w:pPr>
+        <w:pStyle w:val="Prrafodelista"/>
+        <w:numPr>
+          <w:ilvl w:val="0"/>
+          <w:numId w:val="1"/>
+        </w:numPr>
+        <w:jc w:val="both"/>
+        <w:rPr>
+          <w:rFonts w:asciiTheme="majorHAnsi" w:hAnsiTheme="majorHAnsi" w:cs="Arial"/>
+          <w:b/>
+          <w:color w:val="000000" w:themeColor="text1"/>
+        </w:rPr>
+      </w:pPr>
+      <w:r>
+        <w:rPr>
+          <w:rFonts w:asciiTheme="majorHAnsi" w:hAnsiTheme="majorHAnsi" w:cs="Arial"/>
+          <w:b/>
+          <w:color w:val="000000" w:themeColor="text1"/>
+        </w:rPr>
+        <w:t>localice el archivo main.cpp en el directorio donde descomprimió el archivo .</w:t>
+      </w:r>
+      <w:proofErr w:type="spellStart"/>
+      <w:r>
+        <w:rPr>
+          <w:rFonts w:asciiTheme="majorHAnsi" w:hAnsiTheme="majorHAnsi" w:cs="Arial"/>
+          <w:b/>
+          <w:color w:val="000000" w:themeColor="text1"/>
+        </w:rPr>
+        <w:t>zip</w:t>
+      </w:r>
+      <w:proofErr w:type="spellEnd"/>
+      <w:r>
+        <w:rPr>
+          <w:rFonts w:asciiTheme="majorHAnsi" w:hAnsiTheme="majorHAnsi" w:cs="Arial"/>
+          <w:b/>
+          <w:color w:val="000000" w:themeColor="text1"/>
+        </w:rPr>
+        <w:t xml:space="preserve"> descargado de la página del proyecto Arduino. No dude en revisar cada directorio. La función </w:t>
+      </w:r>
+      <w:proofErr w:type="spellStart"/>
+      <w:r>
+        <w:rPr>
+          <w:rFonts w:asciiTheme="majorHAnsi" w:hAnsiTheme="majorHAnsi" w:cs="Arial"/>
+          <w:b/>
+          <w:color w:val="000000" w:themeColor="text1"/>
+        </w:rPr>
+        <w:t>main</w:t>
+      </w:r>
+      <w:proofErr w:type="spellEnd"/>
+      <w:r>
+        <w:rPr>
+          <w:rFonts w:asciiTheme="majorHAnsi" w:hAnsiTheme="majorHAnsi" w:cs="Arial"/>
+          <w:b/>
+          <w:color w:val="000000" w:themeColor="text1"/>
+        </w:rPr>
+        <w:t xml:space="preserve"> en un programa en C es el punto de entrada del programa.</w:t>
+      </w:r>
+    </w:p>
+    <w:p>
+      <w:pPr>
+        <w:pStyle w:val="Prrafodelista"/>
+        <w:jc w:val="both"/>
+        <w:rPr>
+          <w:rFonts w:asciiTheme="majorHAnsi" w:hAnsiTheme="majorHAnsi" w:cs="Arial"/>
+          <w:b/>
+          <w:color w:val="000000" w:themeColor="text1"/>
+        </w:rPr>
+      </w:pPr>
+    </w:p>
+    <w:p>
+      <w:pPr>
+        <w:pStyle w:val="Prrafodelista"/>
+        <w:jc w:val="both"/>
+        <w:rPr>
+          <w:rFonts w:asciiTheme="majorHAnsi" w:hAnsiTheme="majorHAnsi" w:cs="Arial"/>
+          <w:b/>
+          <w:color w:val="000000" w:themeColor="text1"/>
+        </w:rPr>
+      </w:pPr>
+      <w:r>
+        <w:rPr>
+          <w:rFonts w:asciiTheme="majorHAnsi" w:hAnsiTheme="majorHAnsi" w:cs="Arial"/>
+          <w:b/>
+          <w:color w:val="000000" w:themeColor="text1"/>
+        </w:rPr>
+        <w:t xml:space="preserve">P5a. ¿Cuántas veces se ejecuta la función </w:t>
+      </w:r>
+      <w:proofErr w:type="spellStart"/>
+      <w:r>
+        <w:rPr>
+          <w:rFonts w:asciiTheme="majorHAnsi" w:hAnsiTheme="majorHAnsi" w:cs="Arial"/>
+          <w:b/>
+          <w:color w:val="000000" w:themeColor="text1"/>
+        </w:rPr>
+        <w:t>setup</w:t>
+      </w:r>
+      <w:proofErr w:type="spellEnd"/>
+      <w:r>
+        <w:rPr>
+          <w:rFonts w:asciiTheme="majorHAnsi" w:hAnsiTheme="majorHAnsi" w:cs="Arial"/>
+          <w:b/>
+          <w:color w:val="000000" w:themeColor="text1"/>
+        </w:rPr>
+        <w:t>?</w:t>
+      </w:r>
+    </w:p>
+    <w:p>
+      <w:pPr>
+        <w:pStyle w:val="Prrafodelista"/>
+        <w:jc w:val="both"/>
+        <w:rPr>
+          <w:rFonts w:asciiTheme="majorHAnsi" w:hAnsiTheme="majorHAnsi" w:cs="Arial"/>
+          <w:color w:val="000000" w:themeColor="text1"/>
+        </w:rPr>
+      </w:pPr>
+      <w:r>
+        <w:rPr>
+          <w:rFonts w:asciiTheme="majorHAnsi" w:hAnsiTheme="majorHAnsi" w:cs="Arial"/>
+          <w:color w:val="000000" w:themeColor="text1"/>
+        </w:rPr>
+        <w:t>Una sola vez.</w:t>
+      </w:r>
+    </w:p>
+    <w:p>
+      <w:pPr>
+        <w:pStyle w:val="Prrafodelista"/>
+        <w:jc w:val="both"/>
+        <w:rPr>
+          <w:rFonts w:asciiTheme="majorHAnsi" w:hAnsiTheme="majorHAnsi" w:cs="Arial"/>
+          <w:b/>
+          <w:color w:val="000000" w:themeColor="text1"/>
+        </w:rPr>
+      </w:pPr>
+    </w:p>
+    <w:p>
+      <w:pPr>
+        <w:pStyle w:val="Prrafodelista"/>
+        <w:jc w:val="both"/>
+        <w:rPr>
+          <w:rFonts w:asciiTheme="majorHAnsi" w:hAnsiTheme="majorHAnsi" w:cs="Arial"/>
+          <w:b/>
+          <w:color w:val="000000" w:themeColor="text1"/>
+        </w:rPr>
+      </w:pPr>
+      <w:r>
+        <w:rPr>
+          <w:rFonts w:asciiTheme="majorHAnsi" w:hAnsiTheme="majorHAnsi" w:cs="Arial"/>
+          <w:b/>
+          <w:color w:val="000000" w:themeColor="text1"/>
+        </w:rPr>
+        <w:t xml:space="preserve">P5b. ¿Cuántas veces se ejecuta la función </w:t>
+      </w:r>
+      <w:proofErr w:type="spellStart"/>
+      <w:r>
+        <w:rPr>
+          <w:rFonts w:asciiTheme="majorHAnsi" w:hAnsiTheme="majorHAnsi" w:cs="Arial"/>
+          <w:b/>
+          <w:color w:val="000000" w:themeColor="text1"/>
+        </w:rPr>
+        <w:t>loop</w:t>
+      </w:r>
+      <w:proofErr w:type="spellEnd"/>
+      <w:r>
+        <w:rPr>
+          <w:rFonts w:asciiTheme="majorHAnsi" w:hAnsiTheme="majorHAnsi" w:cs="Arial"/>
+          <w:b/>
+          <w:color w:val="000000" w:themeColor="text1"/>
+        </w:rPr>
+        <w:t>?</w:t>
+      </w:r>
+    </w:p>
+    <w:p>
+      <w:pPr>
+        <w:pStyle w:val="Prrafodelista"/>
+        <w:jc w:val="both"/>
+        <w:rPr>
+          <w:rFonts w:asciiTheme="majorHAnsi" w:hAnsiTheme="majorHAnsi" w:cs="Arial"/>
+          <w:color w:val="000000" w:themeColor="text1"/>
+        </w:rPr>
+      </w:pPr>
+      <w:r>
+        <w:rPr>
+          <w:rFonts w:asciiTheme="majorHAnsi" w:hAnsiTheme="majorHAnsi" w:cs="Arial"/>
+          <w:color w:val="000000" w:themeColor="text1"/>
+        </w:rPr>
+        <w:t xml:space="preserve">Se llama una vez después del ciclo </w:t>
+      </w:r>
+      <w:proofErr w:type="spellStart"/>
+      <w:proofErr w:type="gramStart"/>
+      <w:r>
+        <w:rPr>
+          <w:rFonts w:asciiTheme="majorHAnsi" w:hAnsiTheme="majorHAnsi" w:cs="Arial"/>
+          <w:color w:val="000000" w:themeColor="text1"/>
+        </w:rPr>
+        <w:t>for</w:t>
+      </w:r>
+      <w:proofErr w:type="spellEnd"/>
+      <w:r>
+        <w:rPr>
+          <w:rFonts w:asciiTheme="majorHAnsi" w:hAnsiTheme="majorHAnsi" w:cs="Arial"/>
+          <w:color w:val="000000" w:themeColor="text1"/>
+        </w:rPr>
+        <w:t>(</w:t>
+      </w:r>
+      <w:proofErr w:type="gramEnd"/>
+      <w:r>
+        <w:rPr>
+          <w:rFonts w:asciiTheme="majorHAnsi" w:hAnsiTheme="majorHAnsi" w:cs="Arial"/>
+          <w:color w:val="000000" w:themeColor="text1"/>
+        </w:rPr>
+        <w:t>;;)</w:t>
+      </w:r>
+    </w:p>
+    <w:p>
+      <w:pPr>
+        <w:pStyle w:val="Prrafodelista"/>
+        <w:jc w:val="both"/>
+        <w:rPr>
+          <w:rFonts w:asciiTheme="majorHAnsi" w:hAnsiTheme="majorHAnsi" w:cs="Arial"/>
+          <w:color w:val="000000" w:themeColor="text1"/>
+        </w:rPr>
+      </w:pPr>
+    </w:p>
+    <w:p>
+      <w:pPr>
+        <w:pStyle w:val="Prrafodelista"/>
+        <w:jc w:val="both"/>
+        <w:rPr>
+          <w:rFonts w:asciiTheme="majorHAnsi" w:hAnsiTheme="majorHAnsi" w:cs="Arial"/>
+          <w:b/>
+          <w:color w:val="000000" w:themeColor="text1"/>
+        </w:rPr>
+      </w:pPr>
+      <w:r>
+        <w:rPr>
+          <w:rFonts w:asciiTheme="majorHAnsi" w:hAnsiTheme="majorHAnsi" w:cs="Arial"/>
+          <w:b/>
+          <w:color w:val="000000" w:themeColor="text1"/>
+        </w:rPr>
+        <w:t>P5c. ¿Cuál es la ruta del archivo main.cpp en el sistema de archivos?</w:t>
+      </w:r>
+    </w:p>
+    <w:p>
+      <w:pPr>
+        <w:pStyle w:val="Prrafodelista"/>
+        <w:jc w:val="both"/>
+        <w:rPr>
+          <w:rFonts w:asciiTheme="majorHAnsi" w:hAnsiTheme="majorHAnsi" w:cs="Arial"/>
+          <w:color w:val="000000" w:themeColor="text1"/>
+          <w:lang w:val="en-US"/>
+        </w:rPr>
+      </w:pPr>
+      <w:r>
+        <w:rPr>
+          <w:rFonts w:asciiTheme="majorHAnsi" w:hAnsiTheme="majorHAnsi" w:cs="Arial"/>
+          <w:color w:val="000000" w:themeColor="text1"/>
+          <w:lang w:val="en-US"/>
+        </w:rPr>
+        <w:t>C:\Users\Administrador\Downloads\arduino-1.6.5-r2-windows\arduino-1.6.5-r2\hardware\arduino\avr\cores\arduino</w:t>
+      </w:r>
+    </w:p>
+    <w:p>
+      <w:pPr>
+        <w:pStyle w:val="Prrafodelista"/>
+        <w:jc w:val="both"/>
+        <w:rPr>
+          <w:rFonts w:asciiTheme="majorHAnsi" w:hAnsiTheme="majorHAnsi" w:cs="Arial"/>
+          <w:color w:val="000000" w:themeColor="text1"/>
+          <w:lang w:val="en-US"/>
+        </w:rPr>
+      </w:pPr>
     </w:p>
     <w:sectPr>
       <w:pgSz w:w="12240" w:h="15840"/>

</xml_diff>

<commit_message>
Solución hasta la pregunta 6
Solución hasta la pregunta 6
</commit_message>
<xml_diff>
--- a/ArduinoCparte1/Solución de las preguntas.docx
+++ b/ArduinoCparte1/Solución de las preguntas.docx
@@ -514,8 +514,6 @@
           <w:color w:val="000000" w:themeColor="text1"/>
         </w:rPr>
       </w:pPr>
-      <w:bookmarkStart w:id="0" w:name="_GoBack"/>
-      <w:bookmarkEnd w:id="0"/>
     </w:p>
     <w:p>
       <w:pPr>
@@ -963,10 +961,1724 @@
     <w:p>
       <w:pPr>
         <w:pStyle w:val="Prrafodelista"/>
+        <w:numPr>
+          <w:ilvl w:val="0"/>
+          <w:numId w:val="1"/>
+        </w:numPr>
         <w:jc w:val="both"/>
         <w:rPr>
           <w:rFonts w:asciiTheme="majorHAnsi" w:hAnsiTheme="majorHAnsi" w:cs="Arial"/>
-          <w:color w:val="000000" w:themeColor="text1"/>
+          <w:b/>
+          <w:color w:val="000000" w:themeColor="text1"/>
+          <w:sz w:val="20"/>
+          <w:szCs w:val="20"/>
+          <w:lang w:val="en-US"/>
+        </w:rPr>
+      </w:pPr>
+      <w:r>
+        <w:rPr>
+          <w:rFonts w:asciiTheme="majorHAnsi" w:hAnsiTheme="majorHAnsi" w:cs="Arial"/>
+          <w:b/>
+          <w:color w:val="000000" w:themeColor="text1"/>
+          <w:sz w:val="20"/>
+          <w:szCs w:val="20"/>
+          <w:lang w:val="en-US"/>
+        </w:rPr>
+        <w:lastRenderedPageBreak/>
+        <w:t>¿</w:t>
+      </w:r>
+      <w:proofErr w:type="spellStart"/>
+      <w:r>
+        <w:rPr>
+          <w:rFonts w:asciiTheme="majorHAnsi" w:hAnsiTheme="majorHAnsi" w:cs="Arial"/>
+          <w:b/>
+          <w:color w:val="000000" w:themeColor="text1"/>
+          <w:sz w:val="20"/>
+          <w:szCs w:val="20"/>
+          <w:lang w:val="en-US"/>
+        </w:rPr>
+        <w:t>Qué</w:t>
+      </w:r>
+      <w:proofErr w:type="spellEnd"/>
+      <w:r>
+        <w:rPr>
+          <w:rFonts w:asciiTheme="majorHAnsi" w:hAnsiTheme="majorHAnsi" w:cs="Arial"/>
+          <w:b/>
+          <w:color w:val="000000" w:themeColor="text1"/>
+          <w:sz w:val="20"/>
+          <w:szCs w:val="20"/>
+          <w:lang w:val="en-US"/>
+        </w:rPr>
+        <w:t xml:space="preserve"> </w:t>
+      </w:r>
+      <w:proofErr w:type="spellStart"/>
+      <w:r>
+        <w:rPr>
+          <w:rFonts w:asciiTheme="majorHAnsi" w:hAnsiTheme="majorHAnsi" w:cs="Arial"/>
+          <w:b/>
+          <w:color w:val="000000" w:themeColor="text1"/>
+          <w:sz w:val="20"/>
+          <w:szCs w:val="20"/>
+          <w:lang w:val="en-US"/>
+        </w:rPr>
+        <w:t>tamaño</w:t>
+      </w:r>
+      <w:proofErr w:type="spellEnd"/>
+      <w:r>
+        <w:rPr>
+          <w:rFonts w:asciiTheme="majorHAnsi" w:hAnsiTheme="majorHAnsi" w:cs="Arial"/>
+          <w:b/>
+          <w:color w:val="000000" w:themeColor="text1"/>
+          <w:sz w:val="20"/>
+          <w:szCs w:val="20"/>
+          <w:lang w:val="en-US"/>
+        </w:rPr>
+        <w:t xml:space="preserve"> </w:t>
+      </w:r>
+      <w:proofErr w:type="spellStart"/>
+      <w:r>
+        <w:rPr>
+          <w:rFonts w:asciiTheme="majorHAnsi" w:hAnsiTheme="majorHAnsi" w:cs="Arial"/>
+          <w:b/>
+          <w:color w:val="000000" w:themeColor="text1"/>
+          <w:sz w:val="20"/>
+          <w:szCs w:val="20"/>
+          <w:lang w:val="en-US"/>
+        </w:rPr>
+        <w:t>en</w:t>
+      </w:r>
+      <w:proofErr w:type="spellEnd"/>
+      <w:r>
+        <w:rPr>
+          <w:rFonts w:asciiTheme="majorHAnsi" w:hAnsiTheme="majorHAnsi" w:cs="Arial"/>
+          <w:b/>
+          <w:color w:val="000000" w:themeColor="text1"/>
+          <w:sz w:val="20"/>
+          <w:szCs w:val="20"/>
+          <w:lang w:val="en-US"/>
+        </w:rPr>
+        <w:t xml:space="preserve"> bytes y </w:t>
+      </w:r>
+      <w:proofErr w:type="spellStart"/>
+      <w:r>
+        <w:rPr>
+          <w:rFonts w:asciiTheme="majorHAnsi" w:hAnsiTheme="majorHAnsi" w:cs="Arial"/>
+          <w:b/>
+          <w:color w:val="000000" w:themeColor="text1"/>
+          <w:sz w:val="20"/>
+          <w:szCs w:val="20"/>
+          <w:lang w:val="en-US"/>
+        </w:rPr>
+        <w:t>qué</w:t>
+      </w:r>
+      <w:proofErr w:type="spellEnd"/>
+      <w:r>
+        <w:rPr>
+          <w:rFonts w:asciiTheme="majorHAnsi" w:hAnsiTheme="majorHAnsi" w:cs="Arial"/>
+          <w:b/>
+          <w:color w:val="000000" w:themeColor="text1"/>
+          <w:sz w:val="20"/>
+          <w:szCs w:val="20"/>
+          <w:lang w:val="en-US"/>
+        </w:rPr>
+        <w:t xml:space="preserve"> </w:t>
+      </w:r>
+      <w:proofErr w:type="spellStart"/>
+      <w:r>
+        <w:rPr>
+          <w:rFonts w:asciiTheme="majorHAnsi" w:hAnsiTheme="majorHAnsi" w:cs="Arial"/>
+          <w:b/>
+          <w:color w:val="000000" w:themeColor="text1"/>
+          <w:sz w:val="20"/>
+          <w:szCs w:val="20"/>
+          <w:lang w:val="en-US"/>
+        </w:rPr>
+        <w:t>rango</w:t>
+      </w:r>
+      <w:proofErr w:type="spellEnd"/>
+      <w:r>
+        <w:rPr>
+          <w:rFonts w:asciiTheme="majorHAnsi" w:hAnsiTheme="majorHAnsi" w:cs="Arial"/>
+          <w:b/>
+          <w:color w:val="000000" w:themeColor="text1"/>
+          <w:sz w:val="20"/>
+          <w:szCs w:val="20"/>
+          <w:lang w:val="en-US"/>
+        </w:rPr>
+        <w:t xml:space="preserve"> de </w:t>
+      </w:r>
+      <w:proofErr w:type="spellStart"/>
+      <w:r>
+        <w:rPr>
+          <w:rFonts w:asciiTheme="majorHAnsi" w:hAnsiTheme="majorHAnsi" w:cs="Arial"/>
+          <w:b/>
+          <w:color w:val="000000" w:themeColor="text1"/>
+          <w:sz w:val="20"/>
+          <w:szCs w:val="20"/>
+          <w:lang w:val="en-US"/>
+        </w:rPr>
+        <w:t>valores</w:t>
+      </w:r>
+      <w:proofErr w:type="spellEnd"/>
+      <w:r>
+        <w:rPr>
+          <w:rFonts w:asciiTheme="majorHAnsi" w:hAnsiTheme="majorHAnsi" w:cs="Arial"/>
+          <w:b/>
+          <w:color w:val="000000" w:themeColor="text1"/>
+          <w:sz w:val="20"/>
+          <w:szCs w:val="20"/>
+          <w:lang w:val="en-US"/>
+        </w:rPr>
+        <w:t xml:space="preserve"> </w:t>
+      </w:r>
+      <w:proofErr w:type="spellStart"/>
+      <w:r>
+        <w:rPr>
+          <w:rFonts w:asciiTheme="majorHAnsi" w:hAnsiTheme="majorHAnsi" w:cs="Arial"/>
+          <w:b/>
+          <w:color w:val="000000" w:themeColor="text1"/>
+          <w:sz w:val="20"/>
+          <w:szCs w:val="20"/>
+          <w:lang w:val="en-US"/>
+        </w:rPr>
+        <w:t>tiene</w:t>
+      </w:r>
+      <w:proofErr w:type="spellEnd"/>
+      <w:r>
+        <w:rPr>
+          <w:rFonts w:asciiTheme="majorHAnsi" w:hAnsiTheme="majorHAnsi" w:cs="Arial"/>
+          <w:b/>
+          <w:color w:val="000000" w:themeColor="text1"/>
+          <w:sz w:val="20"/>
+          <w:szCs w:val="20"/>
+          <w:lang w:val="en-US"/>
+        </w:rPr>
+        <w:t xml:space="preserve"> </w:t>
+      </w:r>
+      <w:proofErr w:type="spellStart"/>
+      <w:r>
+        <w:rPr>
+          <w:rFonts w:asciiTheme="majorHAnsi" w:hAnsiTheme="majorHAnsi" w:cs="Arial"/>
+          <w:b/>
+          <w:color w:val="000000" w:themeColor="text1"/>
+          <w:sz w:val="20"/>
+          <w:szCs w:val="20"/>
+          <w:lang w:val="en-US"/>
+        </w:rPr>
+        <w:t>los</w:t>
+      </w:r>
+      <w:proofErr w:type="spellEnd"/>
+      <w:r>
+        <w:rPr>
+          <w:rFonts w:asciiTheme="majorHAnsi" w:hAnsiTheme="majorHAnsi" w:cs="Arial"/>
+          <w:b/>
+          <w:color w:val="000000" w:themeColor="text1"/>
+          <w:sz w:val="20"/>
+          <w:szCs w:val="20"/>
+          <w:lang w:val="en-US"/>
+        </w:rPr>
+        <w:t xml:space="preserve"> </w:t>
+      </w:r>
+      <w:proofErr w:type="spellStart"/>
+      <w:r>
+        <w:rPr>
+          <w:rFonts w:asciiTheme="majorHAnsi" w:hAnsiTheme="majorHAnsi" w:cs="Arial"/>
+          <w:b/>
+          <w:color w:val="000000" w:themeColor="text1"/>
+          <w:sz w:val="20"/>
+          <w:szCs w:val="20"/>
+          <w:lang w:val="en-US"/>
+        </w:rPr>
+        <w:t>siguientes</w:t>
+      </w:r>
+      <w:proofErr w:type="spellEnd"/>
+      <w:r>
+        <w:rPr>
+          <w:rFonts w:asciiTheme="majorHAnsi" w:hAnsiTheme="majorHAnsi" w:cs="Arial"/>
+          <w:b/>
+          <w:color w:val="000000" w:themeColor="text1"/>
+          <w:sz w:val="20"/>
+          <w:szCs w:val="20"/>
+          <w:lang w:val="en-US"/>
+        </w:rPr>
+        <w:t xml:space="preserve"> </w:t>
+      </w:r>
+      <w:hyperlink r:id="rId7" w:history="1">
+        <w:proofErr w:type="spellStart"/>
+        <w:r>
+          <w:rPr>
+            <w:rStyle w:val="Hipervnculo"/>
+            <w:rFonts w:asciiTheme="majorHAnsi" w:hAnsiTheme="majorHAnsi" w:cs="Arial"/>
+            <w:b/>
+            <w:color w:val="000000" w:themeColor="text1"/>
+            <w:sz w:val="20"/>
+            <w:szCs w:val="20"/>
+            <w:lang w:val="en-US"/>
+          </w:rPr>
+          <w:t>tipos</w:t>
+        </w:r>
+        <w:proofErr w:type="spellEnd"/>
+        <w:r>
+          <w:rPr>
+            <w:rStyle w:val="Hipervnculo"/>
+            <w:rFonts w:asciiTheme="majorHAnsi" w:hAnsiTheme="majorHAnsi" w:cs="Arial"/>
+            <w:b/>
+            <w:color w:val="000000" w:themeColor="text1"/>
+            <w:sz w:val="20"/>
+            <w:szCs w:val="20"/>
+            <w:lang w:val="en-US"/>
+          </w:rPr>
+          <w:t xml:space="preserve"> de </w:t>
+        </w:r>
+        <w:proofErr w:type="spellStart"/>
+        <w:r>
+          <w:rPr>
+            <w:rStyle w:val="Hipervnculo"/>
+            <w:rFonts w:asciiTheme="majorHAnsi" w:hAnsiTheme="majorHAnsi" w:cs="Arial"/>
+            <w:b/>
+            <w:color w:val="000000" w:themeColor="text1"/>
+            <w:sz w:val="20"/>
+            <w:szCs w:val="20"/>
+            <w:lang w:val="en-US"/>
+          </w:rPr>
+          <w:t>datos</w:t>
+        </w:r>
+        <w:proofErr w:type="spellEnd"/>
+      </w:hyperlink>
+      <w:r>
+        <w:rPr>
+          <w:rFonts w:asciiTheme="majorHAnsi" w:hAnsiTheme="majorHAnsi" w:cs="Arial"/>
+          <w:b/>
+          <w:color w:val="000000" w:themeColor="text1"/>
+          <w:sz w:val="20"/>
+          <w:szCs w:val="20"/>
+          <w:lang w:val="en-US"/>
+        </w:rPr>
+        <w:t xml:space="preserve">: </w:t>
+      </w:r>
+      <w:proofErr w:type="spellStart"/>
+      <w:proofErr w:type="gramStart"/>
+      <w:r>
+        <w:rPr>
+          <w:rFonts w:asciiTheme="majorHAnsi" w:hAnsiTheme="majorHAnsi" w:cs="Arial"/>
+          <w:b/>
+          <w:color w:val="000000" w:themeColor="text1"/>
+          <w:sz w:val="20"/>
+          <w:szCs w:val="20"/>
+          <w:lang w:val="en-US"/>
+        </w:rPr>
+        <w:t>boolean</w:t>
+      </w:r>
+      <w:proofErr w:type="spellEnd"/>
+      <w:proofErr w:type="gramEnd"/>
+      <w:r>
+        <w:rPr>
+          <w:rFonts w:asciiTheme="majorHAnsi" w:hAnsiTheme="majorHAnsi" w:cs="Arial"/>
+          <w:b/>
+          <w:color w:val="000000" w:themeColor="text1"/>
+          <w:sz w:val="20"/>
+          <w:szCs w:val="20"/>
+          <w:lang w:val="en-US"/>
+        </w:rPr>
+        <w:t xml:space="preserve">, char, unsigned char, byte, </w:t>
+      </w:r>
+      <w:proofErr w:type="spellStart"/>
+      <w:r>
+        <w:rPr>
+          <w:rFonts w:asciiTheme="majorHAnsi" w:hAnsiTheme="majorHAnsi" w:cs="Arial"/>
+          <w:b/>
+          <w:color w:val="000000" w:themeColor="text1"/>
+          <w:sz w:val="20"/>
+          <w:szCs w:val="20"/>
+          <w:lang w:val="en-US"/>
+        </w:rPr>
+        <w:t>int</w:t>
+      </w:r>
+      <w:proofErr w:type="spellEnd"/>
+      <w:r>
+        <w:rPr>
+          <w:rFonts w:asciiTheme="majorHAnsi" w:hAnsiTheme="majorHAnsi" w:cs="Arial"/>
+          <w:b/>
+          <w:color w:val="000000" w:themeColor="text1"/>
+          <w:sz w:val="20"/>
+          <w:szCs w:val="20"/>
+          <w:lang w:val="en-US"/>
+        </w:rPr>
+        <w:t xml:space="preserve">, unsigned </w:t>
+      </w:r>
+      <w:proofErr w:type="spellStart"/>
+      <w:r>
+        <w:rPr>
+          <w:rFonts w:asciiTheme="majorHAnsi" w:hAnsiTheme="majorHAnsi" w:cs="Arial"/>
+          <w:b/>
+          <w:color w:val="000000" w:themeColor="text1"/>
+          <w:sz w:val="20"/>
+          <w:szCs w:val="20"/>
+          <w:lang w:val="en-US"/>
+        </w:rPr>
+        <w:t>int</w:t>
+      </w:r>
+      <w:proofErr w:type="spellEnd"/>
+      <w:r>
+        <w:rPr>
+          <w:rFonts w:asciiTheme="majorHAnsi" w:hAnsiTheme="majorHAnsi" w:cs="Arial"/>
+          <w:b/>
+          <w:color w:val="000000" w:themeColor="text1"/>
+          <w:sz w:val="20"/>
+          <w:szCs w:val="20"/>
+          <w:lang w:val="en-US"/>
+        </w:rPr>
+        <w:t>, word, long, unsigned long, float, double, string, String, array, void</w:t>
+      </w:r>
+      <w:r>
+        <w:rPr>
+          <w:rFonts w:asciiTheme="majorHAnsi" w:hAnsiTheme="majorHAnsi" w:cs="Arial"/>
+          <w:b/>
+          <w:color w:val="000000" w:themeColor="text1"/>
+          <w:sz w:val="20"/>
+          <w:szCs w:val="20"/>
+          <w:lang w:val="en-US"/>
+        </w:rPr>
+        <w:t>?</w:t>
+      </w:r>
+    </w:p>
+    <w:tbl>
+      <w:tblPr>
+        <w:tblStyle w:val="Tablaconcuadrcula"/>
+        <w:tblW w:w="0" w:type="auto"/>
+        <w:jc w:val="center"/>
+        <w:tblLook w:val="04A0" w:firstRow="1" w:lastRow="0" w:firstColumn="1" w:lastColumn="0" w:noHBand="0" w:noVBand="1"/>
+      </w:tblPr>
+      <w:tblGrid>
+        <w:gridCol w:w="1476"/>
+        <w:gridCol w:w="1464"/>
+        <w:gridCol w:w="1198"/>
+      </w:tblGrid>
+      <w:tr>
+        <w:trPr>
+          <w:jc w:val="center"/>
+        </w:trPr>
+        <w:tc>
+          <w:tcPr>
+            <w:tcW w:w="1476" w:type="dxa"/>
+          </w:tcPr>
+          <w:p>
+            <w:pPr>
+              <w:jc w:val="center"/>
+              <w:rPr>
+                <w:rFonts w:asciiTheme="majorHAnsi" w:hAnsiTheme="majorHAnsi" w:cs="Arial"/>
+                <w:b/>
+                <w:color w:val="000000" w:themeColor="text1"/>
+                <w:sz w:val="20"/>
+                <w:szCs w:val="20"/>
+                <w:lang w:val="en-US"/>
+              </w:rPr>
+            </w:pPr>
+            <w:proofErr w:type="spellStart"/>
+            <w:r>
+              <w:rPr>
+                <w:rFonts w:asciiTheme="majorHAnsi" w:hAnsiTheme="majorHAnsi" w:cs="Arial"/>
+                <w:b/>
+                <w:color w:val="000000" w:themeColor="text1"/>
+                <w:sz w:val="20"/>
+                <w:szCs w:val="20"/>
+                <w:lang w:val="en-US"/>
+              </w:rPr>
+              <w:t>Tipo</w:t>
+            </w:r>
+            <w:proofErr w:type="spellEnd"/>
+            <w:r>
+              <w:rPr>
+                <w:rFonts w:asciiTheme="majorHAnsi" w:hAnsiTheme="majorHAnsi" w:cs="Arial"/>
+                <w:b/>
+                <w:color w:val="000000" w:themeColor="text1"/>
+                <w:sz w:val="20"/>
+                <w:szCs w:val="20"/>
+                <w:lang w:val="en-US"/>
+              </w:rPr>
+              <w:t xml:space="preserve"> de </w:t>
+            </w:r>
+            <w:proofErr w:type="spellStart"/>
+            <w:r>
+              <w:rPr>
+                <w:rFonts w:asciiTheme="majorHAnsi" w:hAnsiTheme="majorHAnsi" w:cs="Arial"/>
+                <w:b/>
+                <w:color w:val="000000" w:themeColor="text1"/>
+                <w:sz w:val="20"/>
+                <w:szCs w:val="20"/>
+                <w:lang w:val="en-US"/>
+              </w:rPr>
+              <w:t>Datos</w:t>
+            </w:r>
+            <w:proofErr w:type="spellEnd"/>
+          </w:p>
+        </w:tc>
+        <w:tc>
+          <w:tcPr>
+            <w:tcW w:w="1464" w:type="dxa"/>
+          </w:tcPr>
+          <w:p>
+            <w:pPr>
+              <w:pStyle w:val="Prrafodelista"/>
+              <w:ind w:left="0"/>
+              <w:jc w:val="center"/>
+              <w:rPr>
+                <w:rFonts w:asciiTheme="majorHAnsi" w:hAnsiTheme="majorHAnsi" w:cs="Arial"/>
+                <w:b/>
+                <w:color w:val="000000" w:themeColor="text1"/>
+                <w:sz w:val="20"/>
+                <w:szCs w:val="20"/>
+                <w:lang w:val="en-US"/>
+              </w:rPr>
+            </w:pPr>
+            <w:proofErr w:type="spellStart"/>
+            <w:r>
+              <w:rPr>
+                <w:rFonts w:asciiTheme="majorHAnsi" w:hAnsiTheme="majorHAnsi" w:cs="Arial"/>
+                <w:b/>
+                <w:color w:val="000000" w:themeColor="text1"/>
+                <w:sz w:val="20"/>
+                <w:szCs w:val="20"/>
+                <w:lang w:val="en-US"/>
+              </w:rPr>
+              <w:t>Tamaño</w:t>
+            </w:r>
+            <w:proofErr w:type="spellEnd"/>
+            <w:r>
+              <w:rPr>
+                <w:rFonts w:asciiTheme="majorHAnsi" w:hAnsiTheme="majorHAnsi" w:cs="Arial"/>
+                <w:b/>
+                <w:color w:val="000000" w:themeColor="text1"/>
+                <w:sz w:val="20"/>
+                <w:szCs w:val="20"/>
+                <w:lang w:val="en-US"/>
+              </w:rPr>
+              <w:t xml:space="preserve"> [byte]</w:t>
+            </w:r>
+          </w:p>
+        </w:tc>
+        <w:tc>
+          <w:tcPr>
+            <w:tcW w:w="1198" w:type="dxa"/>
+          </w:tcPr>
+          <w:p>
+            <w:pPr>
+              <w:pStyle w:val="Prrafodelista"/>
+              <w:ind w:left="0"/>
+              <w:jc w:val="center"/>
+              <w:rPr>
+                <w:rFonts w:asciiTheme="majorHAnsi" w:hAnsiTheme="majorHAnsi" w:cs="Arial"/>
+                <w:b/>
+                <w:color w:val="000000" w:themeColor="text1"/>
+                <w:sz w:val="20"/>
+                <w:szCs w:val="20"/>
+                <w:lang w:val="en-US"/>
+              </w:rPr>
+            </w:pPr>
+            <w:proofErr w:type="spellStart"/>
+            <w:r>
+              <w:rPr>
+                <w:rFonts w:asciiTheme="majorHAnsi" w:hAnsiTheme="majorHAnsi" w:cs="Arial"/>
+                <w:b/>
+                <w:color w:val="000000" w:themeColor="text1"/>
+                <w:sz w:val="20"/>
+                <w:szCs w:val="20"/>
+                <w:lang w:val="en-US"/>
+              </w:rPr>
+              <w:t>Rango</w:t>
+            </w:r>
+            <w:proofErr w:type="spellEnd"/>
+          </w:p>
+        </w:tc>
+      </w:tr>
+      <w:tr>
+        <w:trPr>
+          <w:jc w:val="center"/>
+        </w:trPr>
+        <w:tc>
+          <w:tcPr>
+            <w:tcW w:w="1476" w:type="dxa"/>
+          </w:tcPr>
+          <w:p>
+            <w:pPr>
+              <w:pStyle w:val="Prrafodelista"/>
+              <w:ind w:left="0"/>
+              <w:jc w:val="center"/>
+              <w:rPr>
+                <w:rFonts w:asciiTheme="majorHAnsi" w:hAnsiTheme="majorHAnsi" w:cs="Arial"/>
+                <w:b/>
+                <w:color w:val="000000" w:themeColor="text1"/>
+                <w:sz w:val="20"/>
+                <w:szCs w:val="20"/>
+                <w:lang w:val="en-US"/>
+              </w:rPr>
+            </w:pPr>
+            <w:r>
+              <w:rPr>
+                <w:rFonts w:asciiTheme="majorHAnsi" w:hAnsiTheme="majorHAnsi" w:cs="Arial"/>
+                <w:b/>
+                <w:color w:val="000000" w:themeColor="text1"/>
+                <w:sz w:val="20"/>
+                <w:szCs w:val="20"/>
+                <w:lang w:val="en-US"/>
+              </w:rPr>
+              <w:t>Boolean</w:t>
+            </w:r>
+          </w:p>
+        </w:tc>
+        <w:tc>
+          <w:tcPr>
+            <w:tcW w:w="1464" w:type="dxa"/>
+          </w:tcPr>
+          <w:p>
+            <w:pPr>
+              <w:pStyle w:val="Prrafodelista"/>
+              <w:ind w:left="0"/>
+              <w:jc w:val="center"/>
+              <w:rPr>
+                <w:rFonts w:asciiTheme="majorHAnsi" w:hAnsiTheme="majorHAnsi" w:cs="Arial"/>
+                <w:color w:val="000000" w:themeColor="text1"/>
+                <w:sz w:val="20"/>
+                <w:szCs w:val="20"/>
+                <w:lang w:val="en-US"/>
+              </w:rPr>
+            </w:pPr>
+            <w:r>
+              <w:rPr>
+                <w:rFonts w:asciiTheme="majorHAnsi" w:hAnsiTheme="majorHAnsi" w:cs="Arial"/>
+                <w:color w:val="000000" w:themeColor="text1"/>
+                <w:sz w:val="20"/>
+                <w:szCs w:val="20"/>
+                <w:lang w:val="en-US"/>
+              </w:rPr>
+              <w:t>1</w:t>
+            </w:r>
+          </w:p>
+        </w:tc>
+        <w:tc>
+          <w:tcPr>
+            <w:tcW w:w="1198" w:type="dxa"/>
+          </w:tcPr>
+          <w:p>
+            <w:pPr>
+              <w:pStyle w:val="Prrafodelista"/>
+              <w:ind w:left="0"/>
+              <w:jc w:val="center"/>
+              <w:rPr>
+                <w:rFonts w:asciiTheme="majorHAnsi" w:hAnsiTheme="majorHAnsi" w:cs="Arial"/>
+                <w:color w:val="000000" w:themeColor="text1"/>
+                <w:sz w:val="20"/>
+                <w:szCs w:val="20"/>
+                <w:lang w:val="en-US"/>
+              </w:rPr>
+            </w:pPr>
+            <w:r>
+              <w:rPr>
+                <w:rFonts w:asciiTheme="majorHAnsi" w:hAnsiTheme="majorHAnsi" w:cs="Arial"/>
+                <w:color w:val="000000" w:themeColor="text1"/>
+                <w:sz w:val="20"/>
+                <w:szCs w:val="20"/>
+                <w:lang w:val="en-US"/>
+              </w:rPr>
+              <w:t xml:space="preserve">[0, </w:t>
+            </w:r>
+            <w:r>
+              <w:rPr>
+                <w:rFonts w:asciiTheme="majorHAnsi" w:hAnsiTheme="majorHAnsi" w:cs="Arial"/>
+                <w:color w:val="000000" w:themeColor="text1"/>
+                <w:sz w:val="20"/>
+                <w:szCs w:val="20"/>
+                <w:lang w:val="en-US"/>
+              </w:rPr>
+              <w:t>1] € N</w:t>
+            </w:r>
+          </w:p>
+        </w:tc>
+      </w:tr>
+      <w:tr>
+        <w:trPr>
+          <w:jc w:val="center"/>
+        </w:trPr>
+        <w:tc>
+          <w:tcPr>
+            <w:tcW w:w="1476" w:type="dxa"/>
+          </w:tcPr>
+          <w:p>
+            <w:pPr>
+              <w:pStyle w:val="Prrafodelista"/>
+              <w:ind w:left="0"/>
+              <w:jc w:val="center"/>
+              <w:rPr>
+                <w:rFonts w:asciiTheme="majorHAnsi" w:hAnsiTheme="majorHAnsi" w:cs="Arial"/>
+                <w:b/>
+                <w:color w:val="000000" w:themeColor="text1"/>
+                <w:sz w:val="20"/>
+                <w:szCs w:val="20"/>
+                <w:lang w:val="en-US"/>
+              </w:rPr>
+            </w:pPr>
+            <w:r>
+              <w:rPr>
+                <w:rFonts w:asciiTheme="majorHAnsi" w:hAnsiTheme="majorHAnsi" w:cs="Arial"/>
+                <w:b/>
+                <w:color w:val="000000" w:themeColor="text1"/>
+                <w:sz w:val="20"/>
+                <w:szCs w:val="20"/>
+                <w:lang w:val="en-US"/>
+              </w:rPr>
+              <w:t>Char</w:t>
+            </w:r>
+          </w:p>
+        </w:tc>
+        <w:tc>
+          <w:tcPr>
+            <w:tcW w:w="1464" w:type="dxa"/>
+          </w:tcPr>
+          <w:p>
+            <w:pPr>
+              <w:pStyle w:val="Prrafodelista"/>
+              <w:ind w:left="0"/>
+              <w:jc w:val="center"/>
+              <w:rPr>
+                <w:rFonts w:asciiTheme="majorHAnsi" w:hAnsiTheme="majorHAnsi" w:cs="Arial"/>
+                <w:color w:val="000000" w:themeColor="text1"/>
+                <w:sz w:val="20"/>
+                <w:szCs w:val="20"/>
+                <w:lang w:val="en-US"/>
+              </w:rPr>
+            </w:pPr>
+            <w:r>
+              <w:rPr>
+                <w:rFonts w:asciiTheme="majorHAnsi" w:hAnsiTheme="majorHAnsi" w:cs="Arial"/>
+                <w:color w:val="000000" w:themeColor="text1"/>
+                <w:sz w:val="20"/>
+                <w:szCs w:val="20"/>
+                <w:lang w:val="en-US"/>
+              </w:rPr>
+              <w:t>1</w:t>
+            </w:r>
+          </w:p>
+        </w:tc>
+        <w:tc>
+          <w:tcPr>
+            <w:tcW w:w="1198" w:type="dxa"/>
+          </w:tcPr>
+          <w:p>
+            <w:pPr>
+              <w:pStyle w:val="Prrafodelista"/>
+              <w:ind w:left="0"/>
+              <w:jc w:val="center"/>
+              <w:rPr>
+                <w:rFonts w:asciiTheme="majorHAnsi" w:hAnsiTheme="majorHAnsi" w:cs="Arial"/>
+                <w:color w:val="000000" w:themeColor="text1"/>
+                <w:sz w:val="20"/>
+                <w:szCs w:val="20"/>
+                <w:lang w:val="en-US"/>
+              </w:rPr>
+            </w:pPr>
+            <w:r>
+              <w:rPr>
+                <w:rFonts w:asciiTheme="majorHAnsi" w:hAnsiTheme="majorHAnsi" w:cs="Arial"/>
+                <w:color w:val="000000" w:themeColor="text1"/>
+                <w:sz w:val="20"/>
+                <w:szCs w:val="20"/>
+                <w:lang w:val="en-US"/>
+              </w:rPr>
+              <w:t>[-128, 127]</w:t>
+            </w:r>
+            <w:bookmarkStart w:id="0" w:name="_GoBack"/>
+            <w:bookmarkEnd w:id="0"/>
+          </w:p>
+        </w:tc>
+      </w:tr>
+      <w:tr>
+        <w:trPr>
+          <w:jc w:val="center"/>
+        </w:trPr>
+        <w:tc>
+          <w:tcPr>
+            <w:tcW w:w="1476" w:type="dxa"/>
+          </w:tcPr>
+          <w:p>
+            <w:pPr>
+              <w:pStyle w:val="Prrafodelista"/>
+              <w:ind w:left="0"/>
+              <w:jc w:val="center"/>
+              <w:rPr>
+                <w:rFonts w:asciiTheme="majorHAnsi" w:hAnsiTheme="majorHAnsi" w:cs="Arial"/>
+                <w:b/>
+                <w:color w:val="000000" w:themeColor="text1"/>
+                <w:sz w:val="20"/>
+                <w:szCs w:val="20"/>
+                <w:lang w:val="en-US"/>
+              </w:rPr>
+            </w:pPr>
+            <w:r>
+              <w:rPr>
+                <w:rFonts w:asciiTheme="majorHAnsi" w:hAnsiTheme="majorHAnsi" w:cs="Arial"/>
+                <w:b/>
+                <w:color w:val="000000" w:themeColor="text1"/>
+                <w:sz w:val="20"/>
+                <w:szCs w:val="20"/>
+                <w:lang w:val="en-US"/>
+              </w:rPr>
+              <w:t>Unsigned Char</w:t>
+            </w:r>
+          </w:p>
+        </w:tc>
+        <w:tc>
+          <w:tcPr>
+            <w:tcW w:w="1464" w:type="dxa"/>
+          </w:tcPr>
+          <w:p>
+            <w:pPr>
+              <w:pStyle w:val="Prrafodelista"/>
+              <w:ind w:left="0"/>
+              <w:jc w:val="center"/>
+              <w:rPr>
+                <w:rFonts w:asciiTheme="majorHAnsi" w:hAnsiTheme="majorHAnsi" w:cs="Arial"/>
+                <w:color w:val="000000" w:themeColor="text1"/>
+                <w:sz w:val="20"/>
+                <w:szCs w:val="20"/>
+                <w:lang w:val="en-US"/>
+              </w:rPr>
+            </w:pPr>
+          </w:p>
+        </w:tc>
+        <w:tc>
+          <w:tcPr>
+            <w:tcW w:w="1198" w:type="dxa"/>
+          </w:tcPr>
+          <w:p>
+            <w:pPr>
+              <w:pStyle w:val="Prrafodelista"/>
+              <w:ind w:left="0"/>
+              <w:jc w:val="center"/>
+              <w:rPr>
+                <w:rFonts w:asciiTheme="majorHAnsi" w:hAnsiTheme="majorHAnsi" w:cs="Arial"/>
+                <w:color w:val="000000" w:themeColor="text1"/>
+                <w:sz w:val="20"/>
+                <w:szCs w:val="20"/>
+                <w:lang w:val="en-US"/>
+              </w:rPr>
+            </w:pPr>
+          </w:p>
+        </w:tc>
+      </w:tr>
+      <w:tr>
+        <w:trPr>
+          <w:jc w:val="center"/>
+        </w:trPr>
+        <w:tc>
+          <w:tcPr>
+            <w:tcW w:w="1476" w:type="dxa"/>
+          </w:tcPr>
+          <w:p>
+            <w:pPr>
+              <w:pStyle w:val="Prrafodelista"/>
+              <w:ind w:left="0"/>
+              <w:jc w:val="center"/>
+              <w:rPr>
+                <w:rFonts w:asciiTheme="majorHAnsi" w:hAnsiTheme="majorHAnsi" w:cs="Arial"/>
+                <w:b/>
+                <w:color w:val="000000" w:themeColor="text1"/>
+                <w:sz w:val="20"/>
+                <w:szCs w:val="20"/>
+                <w:lang w:val="en-US"/>
+              </w:rPr>
+            </w:pPr>
+            <w:r>
+              <w:rPr>
+                <w:rFonts w:asciiTheme="majorHAnsi" w:hAnsiTheme="majorHAnsi" w:cs="Arial"/>
+                <w:b/>
+                <w:color w:val="000000" w:themeColor="text1"/>
+                <w:sz w:val="20"/>
+                <w:szCs w:val="20"/>
+                <w:lang w:val="en-US"/>
+              </w:rPr>
+              <w:t>Byte</w:t>
+            </w:r>
+          </w:p>
+        </w:tc>
+        <w:tc>
+          <w:tcPr>
+            <w:tcW w:w="1464" w:type="dxa"/>
+          </w:tcPr>
+          <w:p>
+            <w:pPr>
+              <w:pStyle w:val="Prrafodelista"/>
+              <w:ind w:left="0"/>
+              <w:jc w:val="center"/>
+              <w:rPr>
+                <w:rFonts w:asciiTheme="majorHAnsi" w:hAnsiTheme="majorHAnsi" w:cs="Arial"/>
+                <w:color w:val="000000" w:themeColor="text1"/>
+                <w:sz w:val="20"/>
+                <w:szCs w:val="20"/>
+                <w:lang w:val="en-US"/>
+              </w:rPr>
+            </w:pPr>
+          </w:p>
+        </w:tc>
+        <w:tc>
+          <w:tcPr>
+            <w:tcW w:w="1198" w:type="dxa"/>
+          </w:tcPr>
+          <w:p>
+            <w:pPr>
+              <w:pStyle w:val="Prrafodelista"/>
+              <w:ind w:left="0"/>
+              <w:jc w:val="center"/>
+              <w:rPr>
+                <w:rFonts w:asciiTheme="majorHAnsi" w:hAnsiTheme="majorHAnsi" w:cs="Arial"/>
+                <w:color w:val="000000" w:themeColor="text1"/>
+                <w:sz w:val="20"/>
+                <w:szCs w:val="20"/>
+                <w:lang w:val="en-US"/>
+              </w:rPr>
+            </w:pPr>
+          </w:p>
+        </w:tc>
+      </w:tr>
+      <w:tr>
+        <w:trPr>
+          <w:jc w:val="center"/>
+        </w:trPr>
+        <w:tc>
+          <w:tcPr>
+            <w:tcW w:w="1476" w:type="dxa"/>
+          </w:tcPr>
+          <w:p>
+            <w:pPr>
+              <w:pStyle w:val="Prrafodelista"/>
+              <w:ind w:left="0"/>
+              <w:jc w:val="center"/>
+              <w:rPr>
+                <w:rFonts w:asciiTheme="majorHAnsi" w:hAnsiTheme="majorHAnsi" w:cs="Arial"/>
+                <w:b/>
+                <w:color w:val="000000" w:themeColor="text1"/>
+                <w:sz w:val="20"/>
+                <w:szCs w:val="20"/>
+                <w:lang w:val="en-US"/>
+              </w:rPr>
+            </w:pPr>
+            <w:proofErr w:type="spellStart"/>
+            <w:r>
+              <w:rPr>
+                <w:rFonts w:asciiTheme="majorHAnsi" w:hAnsiTheme="majorHAnsi" w:cs="Arial"/>
+                <w:b/>
+                <w:color w:val="000000" w:themeColor="text1"/>
+                <w:sz w:val="20"/>
+                <w:szCs w:val="20"/>
+                <w:lang w:val="en-US"/>
+              </w:rPr>
+              <w:t>Int</w:t>
+            </w:r>
+            <w:proofErr w:type="spellEnd"/>
+          </w:p>
+        </w:tc>
+        <w:tc>
+          <w:tcPr>
+            <w:tcW w:w="1464" w:type="dxa"/>
+          </w:tcPr>
+          <w:p>
+            <w:pPr>
+              <w:pStyle w:val="Prrafodelista"/>
+              <w:ind w:left="0"/>
+              <w:jc w:val="center"/>
+              <w:rPr>
+                <w:rFonts w:asciiTheme="majorHAnsi" w:hAnsiTheme="majorHAnsi" w:cs="Arial"/>
+                <w:color w:val="000000" w:themeColor="text1"/>
+                <w:sz w:val="20"/>
+                <w:szCs w:val="20"/>
+                <w:lang w:val="en-US"/>
+              </w:rPr>
+            </w:pPr>
+          </w:p>
+        </w:tc>
+        <w:tc>
+          <w:tcPr>
+            <w:tcW w:w="1198" w:type="dxa"/>
+          </w:tcPr>
+          <w:p>
+            <w:pPr>
+              <w:pStyle w:val="Prrafodelista"/>
+              <w:ind w:left="0"/>
+              <w:jc w:val="center"/>
+              <w:rPr>
+                <w:rFonts w:asciiTheme="majorHAnsi" w:hAnsiTheme="majorHAnsi" w:cs="Arial"/>
+                <w:color w:val="000000" w:themeColor="text1"/>
+                <w:sz w:val="20"/>
+                <w:szCs w:val="20"/>
+                <w:lang w:val="en-US"/>
+              </w:rPr>
+            </w:pPr>
+          </w:p>
+        </w:tc>
+      </w:tr>
+      <w:tr>
+        <w:trPr>
+          <w:jc w:val="center"/>
+        </w:trPr>
+        <w:tc>
+          <w:tcPr>
+            <w:tcW w:w="1476" w:type="dxa"/>
+          </w:tcPr>
+          <w:p>
+            <w:pPr>
+              <w:pStyle w:val="Prrafodelista"/>
+              <w:ind w:left="0"/>
+              <w:jc w:val="center"/>
+              <w:rPr>
+                <w:rFonts w:asciiTheme="majorHAnsi" w:hAnsiTheme="majorHAnsi" w:cs="Arial"/>
+                <w:b/>
+                <w:color w:val="000000" w:themeColor="text1"/>
+                <w:sz w:val="20"/>
+                <w:szCs w:val="20"/>
+                <w:lang w:val="en-US"/>
+              </w:rPr>
+            </w:pPr>
+            <w:r>
+              <w:rPr>
+                <w:rFonts w:asciiTheme="majorHAnsi" w:hAnsiTheme="majorHAnsi" w:cs="Arial"/>
+                <w:b/>
+                <w:color w:val="000000" w:themeColor="text1"/>
+                <w:sz w:val="20"/>
+                <w:szCs w:val="20"/>
+                <w:lang w:val="en-US"/>
+              </w:rPr>
+              <w:t xml:space="preserve">Unsigned </w:t>
+            </w:r>
+            <w:proofErr w:type="spellStart"/>
+            <w:r>
+              <w:rPr>
+                <w:rFonts w:asciiTheme="majorHAnsi" w:hAnsiTheme="majorHAnsi" w:cs="Arial"/>
+                <w:b/>
+                <w:color w:val="000000" w:themeColor="text1"/>
+                <w:sz w:val="20"/>
+                <w:szCs w:val="20"/>
+                <w:lang w:val="en-US"/>
+              </w:rPr>
+              <w:t>Int</w:t>
+            </w:r>
+            <w:proofErr w:type="spellEnd"/>
+          </w:p>
+        </w:tc>
+        <w:tc>
+          <w:tcPr>
+            <w:tcW w:w="1464" w:type="dxa"/>
+          </w:tcPr>
+          <w:p>
+            <w:pPr>
+              <w:pStyle w:val="Prrafodelista"/>
+              <w:ind w:left="0"/>
+              <w:jc w:val="center"/>
+              <w:rPr>
+                <w:rFonts w:asciiTheme="majorHAnsi" w:hAnsiTheme="majorHAnsi" w:cs="Arial"/>
+                <w:color w:val="000000" w:themeColor="text1"/>
+                <w:sz w:val="20"/>
+                <w:szCs w:val="20"/>
+                <w:lang w:val="en-US"/>
+              </w:rPr>
+            </w:pPr>
+          </w:p>
+        </w:tc>
+        <w:tc>
+          <w:tcPr>
+            <w:tcW w:w="1198" w:type="dxa"/>
+          </w:tcPr>
+          <w:p>
+            <w:pPr>
+              <w:pStyle w:val="Prrafodelista"/>
+              <w:ind w:left="0"/>
+              <w:jc w:val="center"/>
+              <w:rPr>
+                <w:rFonts w:asciiTheme="majorHAnsi" w:hAnsiTheme="majorHAnsi" w:cs="Arial"/>
+                <w:color w:val="000000" w:themeColor="text1"/>
+                <w:sz w:val="20"/>
+                <w:szCs w:val="20"/>
+                <w:lang w:val="en-US"/>
+              </w:rPr>
+            </w:pPr>
+          </w:p>
+        </w:tc>
+      </w:tr>
+      <w:tr>
+        <w:trPr>
+          <w:jc w:val="center"/>
+        </w:trPr>
+        <w:tc>
+          <w:tcPr>
+            <w:tcW w:w="1476" w:type="dxa"/>
+          </w:tcPr>
+          <w:p>
+            <w:pPr>
+              <w:pStyle w:val="Prrafodelista"/>
+              <w:ind w:left="0"/>
+              <w:jc w:val="center"/>
+              <w:rPr>
+                <w:rFonts w:asciiTheme="majorHAnsi" w:hAnsiTheme="majorHAnsi" w:cs="Arial"/>
+                <w:b/>
+                <w:color w:val="000000" w:themeColor="text1"/>
+                <w:sz w:val="20"/>
+                <w:szCs w:val="20"/>
+                <w:lang w:val="en-US"/>
+              </w:rPr>
+            </w:pPr>
+            <w:r>
+              <w:rPr>
+                <w:rFonts w:asciiTheme="majorHAnsi" w:hAnsiTheme="majorHAnsi" w:cs="Arial"/>
+                <w:b/>
+                <w:color w:val="000000" w:themeColor="text1"/>
+                <w:sz w:val="20"/>
+                <w:szCs w:val="20"/>
+                <w:lang w:val="en-US"/>
+              </w:rPr>
+              <w:t>Word</w:t>
+            </w:r>
+          </w:p>
+        </w:tc>
+        <w:tc>
+          <w:tcPr>
+            <w:tcW w:w="1464" w:type="dxa"/>
+          </w:tcPr>
+          <w:p>
+            <w:pPr>
+              <w:pStyle w:val="Prrafodelista"/>
+              <w:ind w:left="0"/>
+              <w:jc w:val="center"/>
+              <w:rPr>
+                <w:rFonts w:asciiTheme="majorHAnsi" w:hAnsiTheme="majorHAnsi" w:cs="Arial"/>
+                <w:color w:val="000000" w:themeColor="text1"/>
+                <w:sz w:val="20"/>
+                <w:szCs w:val="20"/>
+                <w:lang w:val="en-US"/>
+              </w:rPr>
+            </w:pPr>
+          </w:p>
+        </w:tc>
+        <w:tc>
+          <w:tcPr>
+            <w:tcW w:w="1198" w:type="dxa"/>
+          </w:tcPr>
+          <w:p>
+            <w:pPr>
+              <w:pStyle w:val="Prrafodelista"/>
+              <w:ind w:left="0"/>
+              <w:jc w:val="center"/>
+              <w:rPr>
+                <w:rFonts w:asciiTheme="majorHAnsi" w:hAnsiTheme="majorHAnsi" w:cs="Arial"/>
+                <w:color w:val="000000" w:themeColor="text1"/>
+                <w:sz w:val="20"/>
+                <w:szCs w:val="20"/>
+                <w:lang w:val="en-US"/>
+              </w:rPr>
+            </w:pPr>
+          </w:p>
+        </w:tc>
+      </w:tr>
+      <w:tr>
+        <w:trPr>
+          <w:jc w:val="center"/>
+        </w:trPr>
+        <w:tc>
+          <w:tcPr>
+            <w:tcW w:w="1476" w:type="dxa"/>
+          </w:tcPr>
+          <w:p>
+            <w:pPr>
+              <w:pStyle w:val="Prrafodelista"/>
+              <w:ind w:left="0"/>
+              <w:jc w:val="center"/>
+              <w:rPr>
+                <w:rFonts w:asciiTheme="majorHAnsi" w:hAnsiTheme="majorHAnsi" w:cs="Arial"/>
+                <w:b/>
+                <w:color w:val="000000" w:themeColor="text1"/>
+                <w:sz w:val="20"/>
+                <w:szCs w:val="20"/>
+                <w:lang w:val="en-US"/>
+              </w:rPr>
+            </w:pPr>
+            <w:r>
+              <w:rPr>
+                <w:rFonts w:asciiTheme="majorHAnsi" w:hAnsiTheme="majorHAnsi" w:cs="Arial"/>
+                <w:b/>
+                <w:color w:val="000000" w:themeColor="text1"/>
+                <w:sz w:val="20"/>
+                <w:szCs w:val="20"/>
+                <w:lang w:val="en-US"/>
+              </w:rPr>
+              <w:t>Long</w:t>
+            </w:r>
+          </w:p>
+        </w:tc>
+        <w:tc>
+          <w:tcPr>
+            <w:tcW w:w="1464" w:type="dxa"/>
+          </w:tcPr>
+          <w:p>
+            <w:pPr>
+              <w:pStyle w:val="Prrafodelista"/>
+              <w:ind w:left="0"/>
+              <w:jc w:val="center"/>
+              <w:rPr>
+                <w:rFonts w:asciiTheme="majorHAnsi" w:hAnsiTheme="majorHAnsi" w:cs="Arial"/>
+                <w:color w:val="000000" w:themeColor="text1"/>
+                <w:sz w:val="20"/>
+                <w:szCs w:val="20"/>
+                <w:lang w:val="en-US"/>
+              </w:rPr>
+            </w:pPr>
+          </w:p>
+        </w:tc>
+        <w:tc>
+          <w:tcPr>
+            <w:tcW w:w="1198" w:type="dxa"/>
+          </w:tcPr>
+          <w:p>
+            <w:pPr>
+              <w:pStyle w:val="Prrafodelista"/>
+              <w:ind w:left="0"/>
+              <w:jc w:val="center"/>
+              <w:rPr>
+                <w:rFonts w:asciiTheme="majorHAnsi" w:hAnsiTheme="majorHAnsi" w:cs="Arial"/>
+                <w:color w:val="000000" w:themeColor="text1"/>
+                <w:sz w:val="20"/>
+                <w:szCs w:val="20"/>
+                <w:lang w:val="en-US"/>
+              </w:rPr>
+            </w:pPr>
+          </w:p>
+        </w:tc>
+      </w:tr>
+      <w:tr>
+        <w:trPr>
+          <w:jc w:val="center"/>
+        </w:trPr>
+        <w:tc>
+          <w:tcPr>
+            <w:tcW w:w="1476" w:type="dxa"/>
+          </w:tcPr>
+          <w:p>
+            <w:pPr>
+              <w:pStyle w:val="Prrafodelista"/>
+              <w:ind w:left="0"/>
+              <w:jc w:val="center"/>
+              <w:rPr>
+                <w:rFonts w:asciiTheme="majorHAnsi" w:hAnsiTheme="majorHAnsi" w:cs="Arial"/>
+                <w:b/>
+                <w:color w:val="000000" w:themeColor="text1"/>
+                <w:sz w:val="20"/>
+                <w:szCs w:val="20"/>
+                <w:lang w:val="en-US"/>
+              </w:rPr>
+            </w:pPr>
+            <w:r>
+              <w:rPr>
+                <w:rFonts w:asciiTheme="majorHAnsi" w:hAnsiTheme="majorHAnsi" w:cs="Arial"/>
+                <w:b/>
+                <w:color w:val="000000" w:themeColor="text1"/>
+                <w:sz w:val="20"/>
+                <w:szCs w:val="20"/>
+                <w:lang w:val="en-US"/>
+              </w:rPr>
+              <w:t>Unsigned Long</w:t>
+            </w:r>
+          </w:p>
+        </w:tc>
+        <w:tc>
+          <w:tcPr>
+            <w:tcW w:w="1464" w:type="dxa"/>
+          </w:tcPr>
+          <w:p>
+            <w:pPr>
+              <w:pStyle w:val="Prrafodelista"/>
+              <w:ind w:left="0"/>
+              <w:jc w:val="center"/>
+              <w:rPr>
+                <w:rFonts w:asciiTheme="majorHAnsi" w:hAnsiTheme="majorHAnsi" w:cs="Arial"/>
+                <w:color w:val="000000" w:themeColor="text1"/>
+                <w:sz w:val="20"/>
+                <w:szCs w:val="20"/>
+                <w:lang w:val="en-US"/>
+              </w:rPr>
+            </w:pPr>
+          </w:p>
+        </w:tc>
+        <w:tc>
+          <w:tcPr>
+            <w:tcW w:w="1198" w:type="dxa"/>
+          </w:tcPr>
+          <w:p>
+            <w:pPr>
+              <w:pStyle w:val="Prrafodelista"/>
+              <w:ind w:left="0"/>
+              <w:jc w:val="center"/>
+              <w:rPr>
+                <w:rFonts w:asciiTheme="majorHAnsi" w:hAnsiTheme="majorHAnsi" w:cs="Arial"/>
+                <w:color w:val="000000" w:themeColor="text1"/>
+                <w:sz w:val="20"/>
+                <w:szCs w:val="20"/>
+                <w:lang w:val="en-US"/>
+              </w:rPr>
+            </w:pPr>
+          </w:p>
+        </w:tc>
+      </w:tr>
+      <w:tr>
+        <w:trPr>
+          <w:jc w:val="center"/>
+        </w:trPr>
+        <w:tc>
+          <w:tcPr>
+            <w:tcW w:w="1476" w:type="dxa"/>
+          </w:tcPr>
+          <w:p>
+            <w:pPr>
+              <w:pStyle w:val="Prrafodelista"/>
+              <w:ind w:left="0"/>
+              <w:jc w:val="center"/>
+              <w:rPr>
+                <w:rFonts w:asciiTheme="majorHAnsi" w:hAnsiTheme="majorHAnsi" w:cs="Arial"/>
+                <w:b/>
+                <w:color w:val="000000" w:themeColor="text1"/>
+                <w:sz w:val="20"/>
+                <w:szCs w:val="20"/>
+                <w:lang w:val="en-US"/>
+              </w:rPr>
+            </w:pPr>
+            <w:r>
+              <w:rPr>
+                <w:rFonts w:asciiTheme="majorHAnsi" w:hAnsiTheme="majorHAnsi" w:cs="Arial"/>
+                <w:b/>
+                <w:color w:val="000000" w:themeColor="text1"/>
+                <w:sz w:val="20"/>
+                <w:szCs w:val="20"/>
+                <w:lang w:val="en-US"/>
+              </w:rPr>
+              <w:t>Float</w:t>
+            </w:r>
+          </w:p>
+        </w:tc>
+        <w:tc>
+          <w:tcPr>
+            <w:tcW w:w="1464" w:type="dxa"/>
+          </w:tcPr>
+          <w:p>
+            <w:pPr>
+              <w:pStyle w:val="Prrafodelista"/>
+              <w:ind w:left="0"/>
+              <w:jc w:val="center"/>
+              <w:rPr>
+                <w:rFonts w:asciiTheme="majorHAnsi" w:hAnsiTheme="majorHAnsi" w:cs="Arial"/>
+                <w:color w:val="000000" w:themeColor="text1"/>
+                <w:sz w:val="20"/>
+                <w:szCs w:val="20"/>
+                <w:lang w:val="en-US"/>
+              </w:rPr>
+            </w:pPr>
+          </w:p>
+        </w:tc>
+        <w:tc>
+          <w:tcPr>
+            <w:tcW w:w="1198" w:type="dxa"/>
+          </w:tcPr>
+          <w:p>
+            <w:pPr>
+              <w:pStyle w:val="Prrafodelista"/>
+              <w:ind w:left="0"/>
+              <w:jc w:val="center"/>
+              <w:rPr>
+                <w:rFonts w:asciiTheme="majorHAnsi" w:hAnsiTheme="majorHAnsi" w:cs="Arial"/>
+                <w:color w:val="000000" w:themeColor="text1"/>
+                <w:sz w:val="20"/>
+                <w:szCs w:val="20"/>
+                <w:lang w:val="en-US"/>
+              </w:rPr>
+            </w:pPr>
+          </w:p>
+        </w:tc>
+      </w:tr>
+      <w:tr>
+        <w:trPr>
+          <w:jc w:val="center"/>
+        </w:trPr>
+        <w:tc>
+          <w:tcPr>
+            <w:tcW w:w="1476" w:type="dxa"/>
+          </w:tcPr>
+          <w:p>
+            <w:pPr>
+              <w:pStyle w:val="Prrafodelista"/>
+              <w:ind w:left="0"/>
+              <w:jc w:val="center"/>
+              <w:rPr>
+                <w:rFonts w:asciiTheme="majorHAnsi" w:hAnsiTheme="majorHAnsi" w:cs="Arial"/>
+                <w:b/>
+                <w:color w:val="000000" w:themeColor="text1"/>
+                <w:sz w:val="20"/>
+                <w:szCs w:val="20"/>
+                <w:lang w:val="en-US"/>
+              </w:rPr>
+            </w:pPr>
+            <w:r>
+              <w:rPr>
+                <w:rFonts w:asciiTheme="majorHAnsi" w:hAnsiTheme="majorHAnsi" w:cs="Arial"/>
+                <w:b/>
+                <w:color w:val="000000" w:themeColor="text1"/>
+                <w:sz w:val="20"/>
+                <w:szCs w:val="20"/>
+                <w:lang w:val="en-US"/>
+              </w:rPr>
+              <w:t>Double</w:t>
+            </w:r>
+          </w:p>
+        </w:tc>
+        <w:tc>
+          <w:tcPr>
+            <w:tcW w:w="1464" w:type="dxa"/>
+          </w:tcPr>
+          <w:p>
+            <w:pPr>
+              <w:pStyle w:val="Prrafodelista"/>
+              <w:ind w:left="0"/>
+              <w:jc w:val="center"/>
+              <w:rPr>
+                <w:rFonts w:asciiTheme="majorHAnsi" w:hAnsiTheme="majorHAnsi" w:cs="Arial"/>
+                <w:color w:val="000000" w:themeColor="text1"/>
+                <w:sz w:val="20"/>
+                <w:szCs w:val="20"/>
+                <w:lang w:val="en-US"/>
+              </w:rPr>
+            </w:pPr>
+          </w:p>
+        </w:tc>
+        <w:tc>
+          <w:tcPr>
+            <w:tcW w:w="1198" w:type="dxa"/>
+          </w:tcPr>
+          <w:p>
+            <w:pPr>
+              <w:pStyle w:val="Prrafodelista"/>
+              <w:ind w:left="0"/>
+              <w:jc w:val="center"/>
+              <w:rPr>
+                <w:rFonts w:asciiTheme="majorHAnsi" w:hAnsiTheme="majorHAnsi" w:cs="Arial"/>
+                <w:color w:val="000000" w:themeColor="text1"/>
+                <w:sz w:val="20"/>
+                <w:szCs w:val="20"/>
+                <w:lang w:val="en-US"/>
+              </w:rPr>
+            </w:pPr>
+          </w:p>
+        </w:tc>
+      </w:tr>
+      <w:tr>
+        <w:trPr>
+          <w:jc w:val="center"/>
+        </w:trPr>
+        <w:tc>
+          <w:tcPr>
+            <w:tcW w:w="1476" w:type="dxa"/>
+          </w:tcPr>
+          <w:p>
+            <w:pPr>
+              <w:pStyle w:val="Prrafodelista"/>
+              <w:ind w:left="0"/>
+              <w:jc w:val="center"/>
+              <w:rPr>
+                <w:rFonts w:asciiTheme="majorHAnsi" w:hAnsiTheme="majorHAnsi" w:cs="Arial"/>
+                <w:b/>
+                <w:color w:val="000000" w:themeColor="text1"/>
+                <w:sz w:val="20"/>
+                <w:szCs w:val="20"/>
+                <w:lang w:val="en-US"/>
+              </w:rPr>
+            </w:pPr>
+            <w:r>
+              <w:rPr>
+                <w:rFonts w:asciiTheme="majorHAnsi" w:hAnsiTheme="majorHAnsi" w:cs="Arial"/>
+                <w:b/>
+                <w:color w:val="000000" w:themeColor="text1"/>
+                <w:sz w:val="20"/>
+                <w:szCs w:val="20"/>
+                <w:lang w:val="en-US"/>
+              </w:rPr>
+              <w:t>string</w:t>
+            </w:r>
+          </w:p>
+        </w:tc>
+        <w:tc>
+          <w:tcPr>
+            <w:tcW w:w="1464" w:type="dxa"/>
+          </w:tcPr>
+          <w:p>
+            <w:pPr>
+              <w:pStyle w:val="Prrafodelista"/>
+              <w:ind w:left="0"/>
+              <w:jc w:val="center"/>
+              <w:rPr>
+                <w:rFonts w:asciiTheme="majorHAnsi" w:hAnsiTheme="majorHAnsi" w:cs="Arial"/>
+                <w:color w:val="000000" w:themeColor="text1"/>
+                <w:sz w:val="20"/>
+                <w:szCs w:val="20"/>
+                <w:lang w:val="en-US"/>
+              </w:rPr>
+            </w:pPr>
+          </w:p>
+        </w:tc>
+        <w:tc>
+          <w:tcPr>
+            <w:tcW w:w="1198" w:type="dxa"/>
+          </w:tcPr>
+          <w:p>
+            <w:pPr>
+              <w:pStyle w:val="Prrafodelista"/>
+              <w:ind w:left="0"/>
+              <w:jc w:val="center"/>
+              <w:rPr>
+                <w:rFonts w:asciiTheme="majorHAnsi" w:hAnsiTheme="majorHAnsi" w:cs="Arial"/>
+                <w:color w:val="000000" w:themeColor="text1"/>
+                <w:sz w:val="20"/>
+                <w:szCs w:val="20"/>
+                <w:lang w:val="en-US"/>
+              </w:rPr>
+            </w:pPr>
+          </w:p>
+        </w:tc>
+      </w:tr>
+      <w:tr>
+        <w:trPr>
+          <w:jc w:val="center"/>
+        </w:trPr>
+        <w:tc>
+          <w:tcPr>
+            <w:tcW w:w="1476" w:type="dxa"/>
+          </w:tcPr>
+          <w:p>
+            <w:pPr>
+              <w:pStyle w:val="Prrafodelista"/>
+              <w:ind w:left="0"/>
+              <w:jc w:val="center"/>
+              <w:rPr>
+                <w:rFonts w:asciiTheme="majorHAnsi" w:hAnsiTheme="majorHAnsi" w:cs="Arial"/>
+                <w:b/>
+                <w:color w:val="000000" w:themeColor="text1"/>
+                <w:sz w:val="20"/>
+                <w:szCs w:val="20"/>
+                <w:lang w:val="en-US"/>
+              </w:rPr>
+            </w:pPr>
+            <w:r>
+              <w:rPr>
+                <w:rFonts w:asciiTheme="majorHAnsi" w:hAnsiTheme="majorHAnsi" w:cs="Arial"/>
+                <w:b/>
+                <w:color w:val="000000" w:themeColor="text1"/>
+                <w:sz w:val="20"/>
+                <w:szCs w:val="20"/>
+                <w:lang w:val="en-US"/>
+              </w:rPr>
+              <w:t>String</w:t>
+            </w:r>
+          </w:p>
+        </w:tc>
+        <w:tc>
+          <w:tcPr>
+            <w:tcW w:w="1464" w:type="dxa"/>
+          </w:tcPr>
+          <w:p>
+            <w:pPr>
+              <w:pStyle w:val="Prrafodelista"/>
+              <w:ind w:left="0"/>
+              <w:jc w:val="center"/>
+              <w:rPr>
+                <w:rFonts w:asciiTheme="majorHAnsi" w:hAnsiTheme="majorHAnsi" w:cs="Arial"/>
+                <w:color w:val="000000" w:themeColor="text1"/>
+                <w:sz w:val="20"/>
+                <w:szCs w:val="20"/>
+                <w:lang w:val="en-US"/>
+              </w:rPr>
+            </w:pPr>
+          </w:p>
+        </w:tc>
+        <w:tc>
+          <w:tcPr>
+            <w:tcW w:w="1198" w:type="dxa"/>
+          </w:tcPr>
+          <w:p>
+            <w:pPr>
+              <w:pStyle w:val="Prrafodelista"/>
+              <w:ind w:left="0"/>
+              <w:jc w:val="center"/>
+              <w:rPr>
+                <w:rFonts w:asciiTheme="majorHAnsi" w:hAnsiTheme="majorHAnsi" w:cs="Arial"/>
+                <w:color w:val="000000" w:themeColor="text1"/>
+                <w:sz w:val="20"/>
+                <w:szCs w:val="20"/>
+                <w:lang w:val="en-US"/>
+              </w:rPr>
+            </w:pPr>
+          </w:p>
+        </w:tc>
+      </w:tr>
+      <w:tr>
+        <w:trPr>
+          <w:jc w:val="center"/>
+        </w:trPr>
+        <w:tc>
+          <w:tcPr>
+            <w:tcW w:w="1476" w:type="dxa"/>
+          </w:tcPr>
+          <w:p>
+            <w:pPr>
+              <w:pStyle w:val="Prrafodelista"/>
+              <w:ind w:left="0"/>
+              <w:jc w:val="center"/>
+              <w:rPr>
+                <w:rFonts w:asciiTheme="majorHAnsi" w:hAnsiTheme="majorHAnsi" w:cs="Arial"/>
+                <w:b/>
+                <w:color w:val="000000" w:themeColor="text1"/>
+                <w:sz w:val="20"/>
+                <w:szCs w:val="20"/>
+                <w:lang w:val="en-US"/>
+              </w:rPr>
+            </w:pPr>
+            <w:r>
+              <w:rPr>
+                <w:rFonts w:asciiTheme="majorHAnsi" w:hAnsiTheme="majorHAnsi" w:cs="Arial"/>
+                <w:b/>
+                <w:color w:val="000000" w:themeColor="text1"/>
+                <w:sz w:val="20"/>
+                <w:szCs w:val="20"/>
+                <w:lang w:val="en-US"/>
+              </w:rPr>
+              <w:t>Array</w:t>
+            </w:r>
+          </w:p>
+        </w:tc>
+        <w:tc>
+          <w:tcPr>
+            <w:tcW w:w="1464" w:type="dxa"/>
+          </w:tcPr>
+          <w:p>
+            <w:pPr>
+              <w:pStyle w:val="Prrafodelista"/>
+              <w:ind w:left="0"/>
+              <w:jc w:val="center"/>
+              <w:rPr>
+                <w:rFonts w:asciiTheme="majorHAnsi" w:hAnsiTheme="majorHAnsi" w:cs="Arial"/>
+                <w:color w:val="000000" w:themeColor="text1"/>
+                <w:sz w:val="20"/>
+                <w:szCs w:val="20"/>
+                <w:lang w:val="en-US"/>
+              </w:rPr>
+            </w:pPr>
+          </w:p>
+        </w:tc>
+        <w:tc>
+          <w:tcPr>
+            <w:tcW w:w="1198" w:type="dxa"/>
+          </w:tcPr>
+          <w:p>
+            <w:pPr>
+              <w:pStyle w:val="Prrafodelista"/>
+              <w:ind w:left="0"/>
+              <w:jc w:val="center"/>
+              <w:rPr>
+                <w:rFonts w:asciiTheme="majorHAnsi" w:hAnsiTheme="majorHAnsi" w:cs="Arial"/>
+                <w:color w:val="000000" w:themeColor="text1"/>
+                <w:sz w:val="20"/>
+                <w:szCs w:val="20"/>
+                <w:lang w:val="en-US"/>
+              </w:rPr>
+            </w:pPr>
+          </w:p>
+        </w:tc>
+      </w:tr>
+      <w:tr>
+        <w:trPr>
+          <w:jc w:val="center"/>
+        </w:trPr>
+        <w:tc>
+          <w:tcPr>
+            <w:tcW w:w="1476" w:type="dxa"/>
+          </w:tcPr>
+          <w:p>
+            <w:pPr>
+              <w:pStyle w:val="Prrafodelista"/>
+              <w:ind w:left="0"/>
+              <w:jc w:val="center"/>
+              <w:rPr>
+                <w:rFonts w:asciiTheme="majorHAnsi" w:hAnsiTheme="majorHAnsi" w:cs="Arial"/>
+                <w:b/>
+                <w:color w:val="000000" w:themeColor="text1"/>
+                <w:sz w:val="20"/>
+                <w:szCs w:val="20"/>
+                <w:lang w:val="en-US"/>
+              </w:rPr>
+            </w:pPr>
+            <w:r>
+              <w:rPr>
+                <w:rFonts w:asciiTheme="majorHAnsi" w:hAnsiTheme="majorHAnsi" w:cs="Arial"/>
+                <w:b/>
+                <w:color w:val="000000" w:themeColor="text1"/>
+                <w:sz w:val="20"/>
+                <w:szCs w:val="20"/>
+                <w:lang w:val="en-US"/>
+              </w:rPr>
+              <w:t>Void</w:t>
+            </w:r>
+          </w:p>
+        </w:tc>
+        <w:tc>
+          <w:tcPr>
+            <w:tcW w:w="1464" w:type="dxa"/>
+          </w:tcPr>
+          <w:p>
+            <w:pPr>
+              <w:pStyle w:val="Prrafodelista"/>
+              <w:ind w:left="0"/>
+              <w:jc w:val="center"/>
+              <w:rPr>
+                <w:rFonts w:asciiTheme="majorHAnsi" w:hAnsiTheme="majorHAnsi" w:cs="Arial"/>
+                <w:color w:val="000000" w:themeColor="text1"/>
+                <w:sz w:val="20"/>
+                <w:szCs w:val="20"/>
+                <w:lang w:val="en-US"/>
+              </w:rPr>
+            </w:pPr>
+          </w:p>
+        </w:tc>
+        <w:tc>
+          <w:tcPr>
+            <w:tcW w:w="1198" w:type="dxa"/>
+          </w:tcPr>
+          <w:p>
+            <w:pPr>
+              <w:pStyle w:val="Prrafodelista"/>
+              <w:ind w:left="0"/>
+              <w:jc w:val="center"/>
+              <w:rPr>
+                <w:rFonts w:asciiTheme="majorHAnsi" w:hAnsiTheme="majorHAnsi" w:cs="Arial"/>
+                <w:color w:val="000000" w:themeColor="text1"/>
+                <w:sz w:val="20"/>
+                <w:szCs w:val="20"/>
+                <w:lang w:val="en-US"/>
+              </w:rPr>
+            </w:pPr>
+          </w:p>
+        </w:tc>
+      </w:tr>
+    </w:tbl>
+    <w:p>
+      <w:pPr>
+        <w:pStyle w:val="Prrafodelista"/>
+        <w:jc w:val="both"/>
+        <w:rPr>
+          <w:rFonts w:asciiTheme="majorHAnsi" w:hAnsiTheme="majorHAnsi" w:cs="Arial"/>
+          <w:b/>
+          <w:color w:val="000000" w:themeColor="text1"/>
+          <w:sz w:val="20"/>
+          <w:szCs w:val="20"/>
           <w:lang w:val="en-US"/>
         </w:rPr>
       </w:pPr>
@@ -1870,6 +3582,25 @@
       <w:u w:val="single"/>
     </w:rPr>
   </w:style>
+  <w:style w:type="table" w:styleId="Tablaconcuadrcula">
+    <w:name w:val="Table Grid"/>
+    <w:basedOn w:val="Tablanormal"/>
+    <w:uiPriority w:val="39"/>
+    <w:rsid w:val="004024B4"/>
+    <w:pPr>
+      <w:spacing w:after="0" w:line="240" w:lineRule="auto"/>
+    </w:pPr>
+    <w:tblPr>
+      <w:tblBorders>
+        <w:top w:val="single" w:sz="4" w:space="0" w:color="auto"/>
+        <w:left w:val="single" w:sz="4" w:space="0" w:color="auto"/>
+        <w:bottom w:val="single" w:sz="4" w:space="0" w:color="auto"/>
+        <w:right w:val="single" w:sz="4" w:space="0" w:color="auto"/>
+        <w:insideH w:val="single" w:sz="4" w:space="0" w:color="auto"/>
+        <w:insideV w:val="single" w:sz="4" w:space="0" w:color="auto"/>
+      </w:tblBorders>
+    </w:tblPr>
+  </w:style>
 </w:styles>
 </file>
 

</xml_diff>

<commit_message>
Solución de las preguntas hasta la 7
Solución de las preguntas hasta la 7
</commit_message>
<xml_diff>
--- a/ArduinoCparte1/Solución de las preguntas.docx
+++ b/ArduinoCparte1/Solución de las preguntas.docx
@@ -148,15 +148,7 @@
           <w:b/>
           <w:color w:val="000000" w:themeColor="text1"/>
         </w:rPr>
-        <w:t xml:space="preserve"> estándar de A</w:t>
-      </w:r>
-      <w:r>
-        <w:rPr>
-          <w:rFonts w:asciiTheme="majorHAnsi" w:hAnsiTheme="majorHAnsi" w:cs="Arial"/>
-          <w:b/>
-          <w:color w:val="000000" w:themeColor="text1"/>
-        </w:rPr>
-        <w:t>rduino. Seleccione tres de ellas y explique para qué sirven y de un ejemplo cada una.</w:t>
+        <w:t xml:space="preserve"> estándar de Arduino. Seleccione tres de ellas y explique para qué sirven y de un ejemplo cada una.</w:t>
       </w:r>
     </w:p>
     <w:p>
@@ -1352,7 +1344,7 @@
       <w:tblGrid>
         <w:gridCol w:w="1476"/>
         <w:gridCol w:w="1464"/>
-        <w:gridCol w:w="1198"/>
+        <w:gridCol w:w="2618"/>
       </w:tblGrid>
       <w:tr>
         <w:trPr>
@@ -1459,7 +1451,7 @@
         </w:tc>
         <w:tc>
           <w:tcPr>
-            <w:tcW w:w="1198" w:type="dxa"/>
+            <w:tcW w:w="2618" w:type="dxa"/>
           </w:tcPr>
           <w:p>
             <w:pPr>
@@ -1513,17 +1505,30 @@
                 <w:lang w:val="en-US"/>
               </w:rPr>
             </w:pPr>
-            <w:r>
-              <w:rPr>
-                <w:rFonts w:asciiTheme="majorHAnsi" w:hAnsiTheme="majorHAnsi" w:cs="Arial"/>
-                <w:b/>
-                <w:color w:val="000000" w:themeColor="text1"/>
-                <w:sz w:val="20"/>
-                <w:szCs w:val="20"/>
-                <w:lang w:val="en-US"/>
-              </w:rPr>
-              <w:t>Boolean</w:t>
-            </w:r>
+            <w:proofErr w:type="spellStart"/>
+            <w:r>
+              <w:rPr>
+                <w:rFonts w:asciiTheme="majorHAnsi" w:hAnsiTheme="majorHAnsi" w:cs="Arial"/>
+                <w:b/>
+                <w:color w:val="000000" w:themeColor="text1"/>
+                <w:sz w:val="20"/>
+                <w:szCs w:val="20"/>
+                <w:lang w:val="en-US"/>
+              </w:rPr>
+              <w:t>b</w:t>
+            </w:r>
+            <w:r>
+              <w:rPr>
+                <w:rFonts w:asciiTheme="majorHAnsi" w:hAnsiTheme="majorHAnsi" w:cs="Arial"/>
+                <w:b/>
+                <w:color w:val="000000" w:themeColor="text1"/>
+                <w:sz w:val="20"/>
+                <w:szCs w:val="20"/>
+                <w:lang w:val="en-US"/>
+              </w:rPr>
+              <w:t>oolean</w:t>
+            </w:r>
+            <w:proofErr w:type="spellEnd"/>
           </w:p>
         </w:tc>
         <w:tc>
@@ -1557,7 +1562,7 @@
         </w:tc>
         <w:tc>
           <w:tcPr>
-            <w:tcW w:w="1198" w:type="dxa"/>
+            <w:tcW w:w="2618" w:type="dxa"/>
           </w:tcPr>
           <w:p>
             <w:pPr>
@@ -1590,7 +1595,7 @@
                 <w:szCs w:val="20"/>
                 <w:lang w:val="en-US"/>
               </w:rPr>
-              <w:t>1] € N</w:t>
+              <w:t>1]</w:t>
             </w:r>
           </w:p>
         </w:tc>
@@ -1626,7 +1631,18 @@
                 <w:szCs w:val="20"/>
                 <w:lang w:val="en-US"/>
               </w:rPr>
-              <w:t>Char</w:t>
+              <w:t>c</w:t>
+            </w:r>
+            <w:r>
+              <w:rPr>
+                <w:rFonts w:asciiTheme="majorHAnsi" w:hAnsiTheme="majorHAnsi" w:cs="Arial"/>
+                <w:b/>
+                <w:color w:val="000000" w:themeColor="text1"/>
+                <w:sz w:val="20"/>
+                <w:szCs w:val="20"/>
+                <w:lang w:val="en-US"/>
+              </w:rPr>
+              <w:t>har</w:t>
             </w:r>
           </w:p>
         </w:tc>
@@ -1661,7 +1677,7 @@
         </w:tc>
         <w:tc>
           <w:tcPr>
-            <w:tcW w:w="1198" w:type="dxa"/>
+            <w:tcW w:w="2618" w:type="dxa"/>
           </w:tcPr>
           <w:p>
             <w:pPr>
@@ -1686,8 +1702,6 @@
               </w:rPr>
               <w:t>[-128, 127]</w:t>
             </w:r>
-            <w:bookmarkStart w:id="0" w:name="_GoBack"/>
-            <w:bookmarkEnd w:id="0"/>
           </w:p>
         </w:tc>
       </w:tr>
@@ -1722,7 +1736,18 @@
                 <w:szCs w:val="20"/>
                 <w:lang w:val="en-US"/>
               </w:rPr>
-              <w:t>Unsigned Char</w:t>
+              <w:t>unsigned c</w:t>
+            </w:r>
+            <w:r>
+              <w:rPr>
+                <w:rFonts w:asciiTheme="majorHAnsi" w:hAnsiTheme="majorHAnsi" w:cs="Arial"/>
+                <w:b/>
+                <w:color w:val="000000" w:themeColor="text1"/>
+                <w:sz w:val="20"/>
+                <w:szCs w:val="20"/>
+                <w:lang w:val="en-US"/>
+              </w:rPr>
+              <w:t>har</w:t>
             </w:r>
           </w:p>
         </w:tc>
@@ -1743,25 +1768,45 @@
                 <w:lang w:val="en-US"/>
               </w:rPr>
             </w:pPr>
-          </w:p>
-        </w:tc>
-        <w:tc>
-          <w:tcPr>
-            <w:tcW w:w="1198" w:type="dxa"/>
-          </w:tcPr>
-          <w:p>
-            <w:pPr>
-              <w:pStyle w:val="Prrafodelista"/>
-              <w:ind w:left="0"/>
-              <w:jc w:val="center"/>
-              <w:rPr>
-                <w:rFonts w:asciiTheme="majorHAnsi" w:hAnsiTheme="majorHAnsi" w:cs="Arial"/>
-                <w:color w:val="000000" w:themeColor="text1"/>
-                <w:sz w:val="20"/>
-                <w:szCs w:val="20"/>
-                <w:lang w:val="en-US"/>
-              </w:rPr>
-            </w:pPr>
+            <w:r>
+              <w:rPr>
+                <w:rFonts w:asciiTheme="majorHAnsi" w:hAnsiTheme="majorHAnsi" w:cs="Arial"/>
+                <w:color w:val="000000" w:themeColor="text1"/>
+                <w:sz w:val="20"/>
+                <w:szCs w:val="20"/>
+                <w:lang w:val="en-US"/>
+              </w:rPr>
+              <w:t>1</w:t>
+            </w:r>
+          </w:p>
+        </w:tc>
+        <w:tc>
+          <w:tcPr>
+            <w:tcW w:w="2618" w:type="dxa"/>
+          </w:tcPr>
+          <w:p>
+            <w:pPr>
+              <w:pStyle w:val="Prrafodelista"/>
+              <w:ind w:left="0"/>
+              <w:jc w:val="center"/>
+              <w:rPr>
+                <w:rFonts w:asciiTheme="majorHAnsi" w:hAnsiTheme="majorHAnsi" w:cs="Arial"/>
+                <w:color w:val="000000" w:themeColor="text1"/>
+                <w:sz w:val="20"/>
+                <w:szCs w:val="20"/>
+                <w:lang w:val="en-US"/>
+              </w:rPr>
+            </w:pPr>
+            <w:r>
+              <w:rPr>
+                <w:rFonts w:asciiTheme="majorHAnsi" w:hAnsiTheme="majorHAnsi" w:cs="Arial"/>
+                <w:color w:val="000000" w:themeColor="text1"/>
+                <w:sz w:val="20"/>
+                <w:szCs w:val="20"/>
+                <w:lang w:val="en-US"/>
+              </w:rPr>
+              <w:t>[0,255]</w:t>
+            </w:r>
           </w:p>
         </w:tc>
       </w:tr>
@@ -1796,7 +1841,18 @@
                 <w:szCs w:val="20"/>
                 <w:lang w:val="en-US"/>
               </w:rPr>
-              <w:t>Byte</w:t>
+              <w:t>b</w:t>
+            </w:r>
+            <w:r>
+              <w:rPr>
+                <w:rFonts w:asciiTheme="majorHAnsi" w:hAnsiTheme="majorHAnsi" w:cs="Arial"/>
+                <w:b/>
+                <w:color w:val="000000" w:themeColor="text1"/>
+                <w:sz w:val="20"/>
+                <w:szCs w:val="20"/>
+                <w:lang w:val="en-US"/>
+              </w:rPr>
+              <w:t>yte</w:t>
             </w:r>
           </w:p>
         </w:tc>
@@ -1817,25 +1873,45 @@
                 <w:lang w:val="en-US"/>
               </w:rPr>
             </w:pPr>
-          </w:p>
-        </w:tc>
-        <w:tc>
-          <w:tcPr>
-            <w:tcW w:w="1198" w:type="dxa"/>
-          </w:tcPr>
-          <w:p>
-            <w:pPr>
-              <w:pStyle w:val="Prrafodelista"/>
-              <w:ind w:left="0"/>
-              <w:jc w:val="center"/>
-              <w:rPr>
-                <w:rFonts w:asciiTheme="majorHAnsi" w:hAnsiTheme="majorHAnsi" w:cs="Arial"/>
-                <w:color w:val="000000" w:themeColor="text1"/>
-                <w:sz w:val="20"/>
-                <w:szCs w:val="20"/>
-                <w:lang w:val="en-US"/>
-              </w:rPr>
-            </w:pPr>
+            <w:r>
+              <w:rPr>
+                <w:rFonts w:asciiTheme="majorHAnsi" w:hAnsiTheme="majorHAnsi" w:cs="Arial"/>
+                <w:color w:val="000000" w:themeColor="text1"/>
+                <w:sz w:val="20"/>
+                <w:szCs w:val="20"/>
+                <w:lang w:val="en-US"/>
+              </w:rPr>
+              <w:t>1</w:t>
+            </w:r>
+          </w:p>
+        </w:tc>
+        <w:tc>
+          <w:tcPr>
+            <w:tcW w:w="2618" w:type="dxa"/>
+          </w:tcPr>
+          <w:p>
+            <w:pPr>
+              <w:pStyle w:val="Prrafodelista"/>
+              <w:ind w:left="0"/>
+              <w:jc w:val="center"/>
+              <w:rPr>
+                <w:rFonts w:asciiTheme="majorHAnsi" w:hAnsiTheme="majorHAnsi" w:cs="Arial"/>
+                <w:color w:val="000000" w:themeColor="text1"/>
+                <w:sz w:val="20"/>
+                <w:szCs w:val="20"/>
+                <w:lang w:val="en-US"/>
+              </w:rPr>
+            </w:pPr>
+            <w:r>
+              <w:rPr>
+                <w:rFonts w:asciiTheme="majorHAnsi" w:hAnsiTheme="majorHAnsi" w:cs="Arial"/>
+                <w:color w:val="000000" w:themeColor="text1"/>
+                <w:sz w:val="20"/>
+                <w:szCs w:val="20"/>
+                <w:lang w:val="en-US"/>
+              </w:rPr>
+              <w:t>[0,255]</w:t>
+            </w:r>
           </w:p>
         </w:tc>
       </w:tr>
@@ -1871,7 +1947,18 @@
                 <w:szCs w:val="20"/>
                 <w:lang w:val="en-US"/>
               </w:rPr>
-              <w:t>Int</w:t>
+              <w:t>i</w:t>
+            </w:r>
+            <w:r>
+              <w:rPr>
+                <w:rFonts w:asciiTheme="majorHAnsi" w:hAnsiTheme="majorHAnsi" w:cs="Arial"/>
+                <w:b/>
+                <w:color w:val="000000" w:themeColor="text1"/>
+                <w:sz w:val="20"/>
+                <w:szCs w:val="20"/>
+                <w:lang w:val="en-US"/>
+              </w:rPr>
+              <w:t>nt</w:t>
             </w:r>
             <w:proofErr w:type="spellEnd"/>
           </w:p>
@@ -1893,25 +1980,65 @@
                 <w:lang w:val="en-US"/>
               </w:rPr>
             </w:pPr>
-          </w:p>
-        </w:tc>
-        <w:tc>
-          <w:tcPr>
-            <w:tcW w:w="1198" w:type="dxa"/>
-          </w:tcPr>
-          <w:p>
-            <w:pPr>
-              <w:pStyle w:val="Prrafodelista"/>
-              <w:ind w:left="0"/>
-              <w:jc w:val="center"/>
-              <w:rPr>
-                <w:rFonts w:asciiTheme="majorHAnsi" w:hAnsiTheme="majorHAnsi" w:cs="Arial"/>
-                <w:color w:val="000000" w:themeColor="text1"/>
-                <w:sz w:val="20"/>
-                <w:szCs w:val="20"/>
-                <w:lang w:val="en-US"/>
-              </w:rPr>
-            </w:pPr>
+            <w:r>
+              <w:rPr>
+                <w:rFonts w:asciiTheme="majorHAnsi" w:hAnsiTheme="majorHAnsi" w:cs="Arial"/>
+                <w:color w:val="000000" w:themeColor="text1"/>
+                <w:sz w:val="20"/>
+                <w:szCs w:val="20"/>
+                <w:lang w:val="en-US"/>
+              </w:rPr>
+              <w:t>2</w:t>
+            </w:r>
+          </w:p>
+        </w:tc>
+        <w:tc>
+          <w:tcPr>
+            <w:tcW w:w="2618" w:type="dxa"/>
+          </w:tcPr>
+          <w:p>
+            <w:pPr>
+              <w:pStyle w:val="Prrafodelista"/>
+              <w:ind w:left="0"/>
+              <w:jc w:val="center"/>
+              <w:rPr>
+                <w:rFonts w:asciiTheme="majorHAnsi" w:hAnsiTheme="majorHAnsi" w:cs="Arial"/>
+                <w:color w:val="000000" w:themeColor="text1"/>
+                <w:sz w:val="20"/>
+                <w:szCs w:val="20"/>
+                <w:lang w:val="en-US"/>
+              </w:rPr>
+            </w:pPr>
+            <w:r>
+              <w:rPr>
+                <w:rFonts w:asciiTheme="majorHAnsi" w:hAnsiTheme="majorHAnsi" w:cs="Arial"/>
+                <w:color w:val="000000" w:themeColor="text1"/>
+                <w:sz w:val="20"/>
+                <w:szCs w:val="20"/>
+                <w:lang w:val="en-US"/>
+              </w:rPr>
+              <w:t>[(-2^15),(2^15</w:t>
+            </w:r>
+            <w:r>
+              <w:rPr>
+                <w:rFonts w:asciiTheme="majorHAnsi" w:hAnsiTheme="majorHAnsi" w:cs="Arial"/>
+                <w:color w:val="000000" w:themeColor="text1"/>
+                <w:sz w:val="20"/>
+                <w:szCs w:val="20"/>
+                <w:lang w:val="en-US"/>
+              </w:rPr>
+              <w:t xml:space="preserve"> - 1</w:t>
+            </w:r>
+            <w:r>
+              <w:rPr>
+                <w:rFonts w:asciiTheme="majorHAnsi" w:hAnsiTheme="majorHAnsi" w:cs="Arial"/>
+                <w:color w:val="000000" w:themeColor="text1"/>
+                <w:sz w:val="20"/>
+                <w:szCs w:val="20"/>
+                <w:lang w:val="en-US"/>
+              </w:rPr>
+              <w:t>)]</w:t>
+            </w:r>
           </w:p>
         </w:tc>
       </w:tr>
@@ -1946,7 +2073,7 @@
                 <w:szCs w:val="20"/>
                 <w:lang w:val="en-US"/>
               </w:rPr>
-              <w:t xml:space="preserve">Unsigned </w:t>
+              <w:t xml:space="preserve">unsigned </w:t>
             </w:r>
             <w:proofErr w:type="spellStart"/>
             <w:r>
@@ -1958,7 +2085,18 @@
                 <w:szCs w:val="20"/>
                 <w:lang w:val="en-US"/>
               </w:rPr>
-              <w:t>Int</w:t>
+              <w:t>i</w:t>
+            </w:r>
+            <w:r>
+              <w:rPr>
+                <w:rFonts w:asciiTheme="majorHAnsi" w:hAnsiTheme="majorHAnsi" w:cs="Arial"/>
+                <w:b/>
+                <w:color w:val="000000" w:themeColor="text1"/>
+                <w:sz w:val="20"/>
+                <w:szCs w:val="20"/>
+                <w:lang w:val="en-US"/>
+              </w:rPr>
+              <w:t>nt</w:t>
             </w:r>
             <w:proofErr w:type="spellEnd"/>
           </w:p>
@@ -1980,25 +2118,85 @@
                 <w:lang w:val="en-US"/>
               </w:rPr>
             </w:pPr>
-          </w:p>
-        </w:tc>
-        <w:tc>
-          <w:tcPr>
-            <w:tcW w:w="1198" w:type="dxa"/>
-          </w:tcPr>
-          <w:p>
-            <w:pPr>
-              <w:pStyle w:val="Prrafodelista"/>
-              <w:ind w:left="0"/>
-              <w:jc w:val="center"/>
-              <w:rPr>
-                <w:rFonts w:asciiTheme="majorHAnsi" w:hAnsiTheme="majorHAnsi" w:cs="Arial"/>
-                <w:color w:val="000000" w:themeColor="text1"/>
-                <w:sz w:val="20"/>
-                <w:szCs w:val="20"/>
-                <w:lang w:val="en-US"/>
-              </w:rPr>
-            </w:pPr>
+            <w:r>
+              <w:rPr>
+                <w:rFonts w:asciiTheme="majorHAnsi" w:hAnsiTheme="majorHAnsi" w:cs="Arial"/>
+                <w:color w:val="000000" w:themeColor="text1"/>
+                <w:sz w:val="20"/>
+                <w:szCs w:val="20"/>
+                <w:lang w:val="en-US"/>
+              </w:rPr>
+              <w:t>2</w:t>
+            </w:r>
+          </w:p>
+        </w:tc>
+        <w:tc>
+          <w:tcPr>
+            <w:tcW w:w="2618" w:type="dxa"/>
+          </w:tcPr>
+          <w:p>
+            <w:pPr>
+              <w:pStyle w:val="Prrafodelista"/>
+              <w:ind w:left="0"/>
+              <w:jc w:val="center"/>
+              <w:rPr>
+                <w:rFonts w:asciiTheme="majorHAnsi" w:hAnsiTheme="majorHAnsi" w:cs="Arial"/>
+                <w:color w:val="000000" w:themeColor="text1"/>
+                <w:sz w:val="20"/>
+                <w:szCs w:val="20"/>
+                <w:lang w:val="en-US"/>
+              </w:rPr>
+            </w:pPr>
+            <w:r>
+              <w:rPr>
+                <w:rFonts w:asciiTheme="majorHAnsi" w:hAnsiTheme="majorHAnsi" w:cs="Arial"/>
+                <w:color w:val="000000" w:themeColor="text1"/>
+                <w:sz w:val="20"/>
+                <w:szCs w:val="20"/>
+                <w:lang w:val="en-US"/>
+              </w:rPr>
+              <w:t>[0</w:t>
+            </w:r>
+            <w:r>
+              <w:rPr>
+                <w:rFonts w:asciiTheme="majorHAnsi" w:hAnsiTheme="majorHAnsi" w:cs="Arial"/>
+                <w:color w:val="000000" w:themeColor="text1"/>
+                <w:sz w:val="20"/>
+                <w:szCs w:val="20"/>
+                <w:lang w:val="en-US"/>
+              </w:rPr>
+              <w:t xml:space="preserve"> </w:t>
+            </w:r>
+            <w:r>
+              <w:rPr>
+                <w:rFonts w:asciiTheme="majorHAnsi" w:hAnsiTheme="majorHAnsi" w:cs="Arial"/>
+                <w:color w:val="000000" w:themeColor="text1"/>
+                <w:sz w:val="20"/>
+                <w:szCs w:val="20"/>
+                <w:lang w:val="en-US"/>
+              </w:rPr>
+              <w:t>,</w:t>
+            </w:r>
+            <w:r>
+              <w:rPr>
+                <w:rFonts w:asciiTheme="majorHAnsi" w:hAnsiTheme="majorHAnsi" w:cs="Arial"/>
+                <w:color w:val="000000" w:themeColor="text1"/>
+                <w:sz w:val="20"/>
+                <w:szCs w:val="20"/>
+                <w:lang w:val="en-US"/>
+              </w:rPr>
+              <w:t xml:space="preserve"> </w:t>
+            </w:r>
+            <w:r>
+              <w:rPr>
+                <w:rFonts w:asciiTheme="majorHAnsi" w:hAnsiTheme="majorHAnsi" w:cs="Arial"/>
+                <w:color w:val="000000" w:themeColor="text1"/>
+                <w:sz w:val="20"/>
+                <w:szCs w:val="20"/>
+                <w:lang w:val="en-US"/>
+              </w:rPr>
+              <w:t>65.535]</w:t>
+            </w:r>
           </w:p>
         </w:tc>
       </w:tr>
@@ -2033,7 +2231,18 @@
                 <w:szCs w:val="20"/>
                 <w:lang w:val="en-US"/>
               </w:rPr>
-              <w:t>Word</w:t>
+              <w:t>w</w:t>
+            </w:r>
+            <w:r>
+              <w:rPr>
+                <w:rFonts w:asciiTheme="majorHAnsi" w:hAnsiTheme="majorHAnsi" w:cs="Arial"/>
+                <w:b/>
+                <w:color w:val="000000" w:themeColor="text1"/>
+                <w:sz w:val="20"/>
+                <w:szCs w:val="20"/>
+                <w:lang w:val="en-US"/>
+              </w:rPr>
+              <w:t>ord</w:t>
             </w:r>
           </w:p>
         </w:tc>
@@ -2054,25 +2263,55 @@
                 <w:lang w:val="en-US"/>
               </w:rPr>
             </w:pPr>
-          </w:p>
-        </w:tc>
-        <w:tc>
-          <w:tcPr>
-            <w:tcW w:w="1198" w:type="dxa"/>
-          </w:tcPr>
-          <w:p>
-            <w:pPr>
-              <w:pStyle w:val="Prrafodelista"/>
-              <w:ind w:left="0"/>
-              <w:jc w:val="center"/>
-              <w:rPr>
-                <w:rFonts w:asciiTheme="majorHAnsi" w:hAnsiTheme="majorHAnsi" w:cs="Arial"/>
-                <w:color w:val="000000" w:themeColor="text1"/>
-                <w:sz w:val="20"/>
-                <w:szCs w:val="20"/>
-                <w:lang w:val="en-US"/>
-              </w:rPr>
-            </w:pPr>
+            <w:r>
+              <w:rPr>
+                <w:rFonts w:asciiTheme="majorHAnsi" w:hAnsiTheme="majorHAnsi" w:cs="Arial"/>
+                <w:color w:val="000000" w:themeColor="text1"/>
+                <w:sz w:val="20"/>
+                <w:szCs w:val="20"/>
+                <w:lang w:val="en-US"/>
+              </w:rPr>
+              <w:t>2</w:t>
+            </w:r>
+          </w:p>
+        </w:tc>
+        <w:tc>
+          <w:tcPr>
+            <w:tcW w:w="2618" w:type="dxa"/>
+          </w:tcPr>
+          <w:p>
+            <w:pPr>
+              <w:pStyle w:val="Prrafodelista"/>
+              <w:ind w:left="0"/>
+              <w:jc w:val="center"/>
+              <w:rPr>
+                <w:rFonts w:asciiTheme="majorHAnsi" w:hAnsiTheme="majorHAnsi" w:cs="Arial"/>
+                <w:color w:val="000000" w:themeColor="text1"/>
+                <w:sz w:val="20"/>
+                <w:szCs w:val="20"/>
+                <w:lang w:val="en-US"/>
+              </w:rPr>
+            </w:pPr>
+            <w:r>
+              <w:rPr>
+                <w:rFonts w:asciiTheme="majorHAnsi" w:hAnsiTheme="majorHAnsi" w:cs="Arial"/>
+                <w:color w:val="000000" w:themeColor="text1"/>
+                <w:sz w:val="20"/>
+                <w:szCs w:val="20"/>
+                <w:lang w:val="en-US"/>
+              </w:rPr>
+              <w:t>[0,(2^16</w:t>
+            </w:r>
+            <w:r>
+              <w:rPr>
+                <w:rFonts w:asciiTheme="majorHAnsi" w:hAnsiTheme="majorHAnsi" w:cs="Arial"/>
+                <w:color w:val="000000" w:themeColor="text1"/>
+                <w:sz w:val="20"/>
+                <w:szCs w:val="20"/>
+                <w:lang w:val="en-US"/>
+              </w:rPr>
+              <w:t xml:space="preserve"> - 1)]</w:t>
+            </w:r>
           </w:p>
         </w:tc>
       </w:tr>
@@ -2107,7 +2346,18 @@
                 <w:szCs w:val="20"/>
                 <w:lang w:val="en-US"/>
               </w:rPr>
-              <w:t>Long</w:t>
+              <w:t>l</w:t>
+            </w:r>
+            <w:r>
+              <w:rPr>
+                <w:rFonts w:asciiTheme="majorHAnsi" w:hAnsiTheme="majorHAnsi" w:cs="Arial"/>
+                <w:b/>
+                <w:color w:val="000000" w:themeColor="text1"/>
+                <w:sz w:val="20"/>
+                <w:szCs w:val="20"/>
+                <w:lang w:val="en-US"/>
+              </w:rPr>
+              <w:t>ong</w:t>
             </w:r>
           </w:p>
         </w:tc>
@@ -2128,25 +2378,65 @@
                 <w:lang w:val="en-US"/>
               </w:rPr>
             </w:pPr>
-          </w:p>
-        </w:tc>
-        <w:tc>
-          <w:tcPr>
-            <w:tcW w:w="1198" w:type="dxa"/>
-          </w:tcPr>
-          <w:p>
-            <w:pPr>
-              <w:pStyle w:val="Prrafodelista"/>
-              <w:ind w:left="0"/>
-              <w:jc w:val="center"/>
-              <w:rPr>
-                <w:rFonts w:asciiTheme="majorHAnsi" w:hAnsiTheme="majorHAnsi" w:cs="Arial"/>
-                <w:color w:val="000000" w:themeColor="text1"/>
-                <w:sz w:val="20"/>
-                <w:szCs w:val="20"/>
-                <w:lang w:val="en-US"/>
-              </w:rPr>
-            </w:pPr>
+            <w:r>
+              <w:rPr>
+                <w:rFonts w:asciiTheme="majorHAnsi" w:hAnsiTheme="majorHAnsi" w:cs="Arial"/>
+                <w:color w:val="000000" w:themeColor="text1"/>
+                <w:sz w:val="20"/>
+                <w:szCs w:val="20"/>
+                <w:lang w:val="en-US"/>
+              </w:rPr>
+              <w:t>4</w:t>
+            </w:r>
+          </w:p>
+        </w:tc>
+        <w:tc>
+          <w:tcPr>
+            <w:tcW w:w="2618" w:type="dxa"/>
+          </w:tcPr>
+          <w:p>
+            <w:pPr>
+              <w:pStyle w:val="Prrafodelista"/>
+              <w:ind w:left="0"/>
+              <w:jc w:val="center"/>
+              <w:rPr>
+                <w:rFonts w:asciiTheme="majorHAnsi" w:hAnsiTheme="majorHAnsi" w:cs="Arial"/>
+                <w:color w:val="000000" w:themeColor="text1"/>
+                <w:sz w:val="20"/>
+                <w:szCs w:val="20"/>
+                <w:lang w:val="en-US"/>
+              </w:rPr>
+            </w:pPr>
+            <w:r>
+              <w:rPr>
+                <w:rFonts w:asciiTheme="majorHAnsi" w:hAnsiTheme="majorHAnsi" w:cs="Arial"/>
+                <w:color w:val="000000" w:themeColor="text1"/>
+                <w:sz w:val="20"/>
+                <w:szCs w:val="20"/>
+                <w:lang w:val="en-US"/>
+              </w:rPr>
+              <w:t xml:space="preserve">[-2147483648, </w:t>
+            </w:r>
+            <w:r>
+              <w:rPr>
+                <w:rFonts w:asciiTheme="majorHAnsi" w:hAnsiTheme="majorHAnsi" w:cs="Arial"/>
+                <w:color w:val="000000" w:themeColor="text1"/>
+                <w:sz w:val="20"/>
+                <w:szCs w:val="20"/>
+                <w:lang w:val="en-US"/>
+              </w:rPr>
+              <w:t>2147483648</w:t>
+            </w:r>
+            <w:r>
+              <w:rPr>
+                <w:rFonts w:asciiTheme="majorHAnsi" w:hAnsiTheme="majorHAnsi" w:cs="Arial"/>
+                <w:color w:val="000000" w:themeColor="text1"/>
+                <w:sz w:val="20"/>
+                <w:szCs w:val="20"/>
+                <w:lang w:val="en-US"/>
+              </w:rPr>
+              <w:t>]</w:t>
+            </w:r>
           </w:p>
         </w:tc>
       </w:tr>
@@ -2181,7 +2471,40 @@
                 <w:szCs w:val="20"/>
                 <w:lang w:val="en-US"/>
               </w:rPr>
-              <w:t>Unsigned Long</w:t>
+              <w:t>u</w:t>
+            </w:r>
+            <w:r>
+              <w:rPr>
+                <w:rFonts w:asciiTheme="majorHAnsi" w:hAnsiTheme="majorHAnsi" w:cs="Arial"/>
+                <w:b/>
+                <w:color w:val="000000" w:themeColor="text1"/>
+                <w:sz w:val="20"/>
+                <w:szCs w:val="20"/>
+                <w:lang w:val="en-US"/>
+              </w:rPr>
+              <w:t xml:space="preserve">nsigned </w:t>
+            </w:r>
+            <w:r>
+              <w:rPr>
+                <w:rFonts w:asciiTheme="majorHAnsi" w:hAnsiTheme="majorHAnsi" w:cs="Arial"/>
+                <w:b/>
+                <w:color w:val="000000" w:themeColor="text1"/>
+                <w:sz w:val="20"/>
+                <w:szCs w:val="20"/>
+                <w:lang w:val="en-US"/>
+              </w:rPr>
+              <w:t>l</w:t>
+            </w:r>
+            <w:r>
+              <w:rPr>
+                <w:rFonts w:asciiTheme="majorHAnsi" w:hAnsiTheme="majorHAnsi" w:cs="Arial"/>
+                <w:b/>
+                <w:color w:val="000000" w:themeColor="text1"/>
+                <w:sz w:val="20"/>
+                <w:szCs w:val="20"/>
+                <w:lang w:val="en-US"/>
+              </w:rPr>
+              <w:t>ong</w:t>
             </w:r>
           </w:p>
         </w:tc>
@@ -2202,25 +2525,45 @@
                 <w:lang w:val="en-US"/>
               </w:rPr>
             </w:pPr>
-          </w:p>
-        </w:tc>
-        <w:tc>
-          <w:tcPr>
-            <w:tcW w:w="1198" w:type="dxa"/>
-          </w:tcPr>
-          <w:p>
-            <w:pPr>
-              <w:pStyle w:val="Prrafodelista"/>
-              <w:ind w:left="0"/>
-              <w:jc w:val="center"/>
-              <w:rPr>
-                <w:rFonts w:asciiTheme="majorHAnsi" w:hAnsiTheme="majorHAnsi" w:cs="Arial"/>
-                <w:color w:val="000000" w:themeColor="text1"/>
-                <w:sz w:val="20"/>
-                <w:szCs w:val="20"/>
-                <w:lang w:val="en-US"/>
-              </w:rPr>
-            </w:pPr>
+            <w:r>
+              <w:rPr>
+                <w:rFonts w:asciiTheme="majorHAnsi" w:hAnsiTheme="majorHAnsi" w:cs="Arial"/>
+                <w:color w:val="000000" w:themeColor="text1"/>
+                <w:sz w:val="20"/>
+                <w:szCs w:val="20"/>
+                <w:lang w:val="en-US"/>
+              </w:rPr>
+              <w:t>4</w:t>
+            </w:r>
+          </w:p>
+        </w:tc>
+        <w:tc>
+          <w:tcPr>
+            <w:tcW w:w="2618" w:type="dxa"/>
+          </w:tcPr>
+          <w:p>
+            <w:pPr>
+              <w:pStyle w:val="Prrafodelista"/>
+              <w:ind w:left="0"/>
+              <w:jc w:val="center"/>
+              <w:rPr>
+                <w:rFonts w:asciiTheme="majorHAnsi" w:hAnsiTheme="majorHAnsi" w:cs="Arial"/>
+                <w:color w:val="000000" w:themeColor="text1"/>
+                <w:sz w:val="20"/>
+                <w:szCs w:val="20"/>
+                <w:lang w:val="en-US"/>
+              </w:rPr>
+            </w:pPr>
+            <w:r>
+              <w:rPr>
+                <w:rFonts w:asciiTheme="majorHAnsi" w:hAnsiTheme="majorHAnsi" w:cs="Arial"/>
+                <w:color w:val="000000" w:themeColor="text1"/>
+                <w:sz w:val="20"/>
+                <w:szCs w:val="20"/>
+                <w:lang w:val="en-US"/>
+              </w:rPr>
+              <w:t>[0,4,294,967,265]</w:t>
+            </w:r>
           </w:p>
         </w:tc>
       </w:tr>
@@ -2255,7 +2598,18 @@
                 <w:szCs w:val="20"/>
                 <w:lang w:val="en-US"/>
               </w:rPr>
-              <w:t>Float</w:t>
+              <w:t>f</w:t>
+            </w:r>
+            <w:r>
+              <w:rPr>
+                <w:rFonts w:asciiTheme="majorHAnsi" w:hAnsiTheme="majorHAnsi" w:cs="Arial"/>
+                <w:b/>
+                <w:color w:val="000000" w:themeColor="text1"/>
+                <w:sz w:val="20"/>
+                <w:szCs w:val="20"/>
+                <w:lang w:val="en-US"/>
+              </w:rPr>
+              <w:t>loat</w:t>
             </w:r>
           </w:p>
         </w:tc>
@@ -2276,25 +2630,65 @@
                 <w:lang w:val="en-US"/>
               </w:rPr>
             </w:pPr>
-          </w:p>
-        </w:tc>
-        <w:tc>
-          <w:tcPr>
-            <w:tcW w:w="1198" w:type="dxa"/>
-          </w:tcPr>
-          <w:p>
-            <w:pPr>
-              <w:pStyle w:val="Prrafodelista"/>
-              <w:ind w:left="0"/>
-              <w:jc w:val="center"/>
-              <w:rPr>
-                <w:rFonts w:asciiTheme="majorHAnsi" w:hAnsiTheme="majorHAnsi" w:cs="Arial"/>
-                <w:color w:val="000000" w:themeColor="text1"/>
-                <w:sz w:val="20"/>
-                <w:szCs w:val="20"/>
-                <w:lang w:val="en-US"/>
-              </w:rPr>
-            </w:pPr>
+            <w:r>
+              <w:rPr>
+                <w:rFonts w:asciiTheme="majorHAnsi" w:hAnsiTheme="majorHAnsi" w:cs="Arial"/>
+                <w:color w:val="000000" w:themeColor="text1"/>
+                <w:sz w:val="20"/>
+                <w:szCs w:val="20"/>
+                <w:lang w:val="en-US"/>
+              </w:rPr>
+              <w:t>4</w:t>
+            </w:r>
+          </w:p>
+        </w:tc>
+        <w:tc>
+          <w:tcPr>
+            <w:tcW w:w="2618" w:type="dxa"/>
+          </w:tcPr>
+          <w:p>
+            <w:pPr>
+              <w:pStyle w:val="Prrafodelista"/>
+              <w:ind w:left="0"/>
+              <w:jc w:val="center"/>
+              <w:rPr>
+                <w:rFonts w:asciiTheme="majorHAnsi" w:hAnsiTheme="majorHAnsi" w:cs="Arial"/>
+                <w:color w:val="000000" w:themeColor="text1"/>
+                <w:sz w:val="20"/>
+                <w:szCs w:val="20"/>
+                <w:lang w:val="en-US"/>
+              </w:rPr>
+            </w:pPr>
+            <w:r>
+              <w:rPr>
+                <w:rFonts w:asciiTheme="majorHAnsi" w:hAnsiTheme="majorHAnsi" w:cs="Arial"/>
+                <w:color w:val="000000" w:themeColor="text1"/>
+                <w:sz w:val="20"/>
+                <w:szCs w:val="20"/>
+                <w:lang w:val="en-US"/>
+              </w:rPr>
+              <w:t xml:space="preserve">[-3.402E38, </w:t>
+            </w:r>
+            <w:r>
+              <w:rPr>
+                <w:rFonts w:asciiTheme="majorHAnsi" w:hAnsiTheme="majorHAnsi" w:cs="Arial"/>
+                <w:color w:val="000000" w:themeColor="text1"/>
+                <w:sz w:val="20"/>
+                <w:szCs w:val="20"/>
+                <w:lang w:val="en-US"/>
+              </w:rPr>
+              <w:t>3.402E38</w:t>
+            </w:r>
+            <w:r>
+              <w:rPr>
+                <w:rFonts w:asciiTheme="majorHAnsi" w:hAnsiTheme="majorHAnsi" w:cs="Arial"/>
+                <w:color w:val="000000" w:themeColor="text1"/>
+                <w:sz w:val="20"/>
+                <w:szCs w:val="20"/>
+                <w:lang w:val="en-US"/>
+              </w:rPr>
+              <w:t>]</w:t>
+            </w:r>
           </w:p>
         </w:tc>
       </w:tr>
@@ -2329,7 +2723,18 @@
                 <w:szCs w:val="20"/>
                 <w:lang w:val="en-US"/>
               </w:rPr>
-              <w:t>Double</w:t>
+              <w:t>d</w:t>
+            </w:r>
+            <w:r>
+              <w:rPr>
+                <w:rFonts w:asciiTheme="majorHAnsi" w:hAnsiTheme="majorHAnsi" w:cs="Arial"/>
+                <w:b/>
+                <w:color w:val="000000" w:themeColor="text1"/>
+                <w:sz w:val="20"/>
+                <w:szCs w:val="20"/>
+                <w:lang w:val="en-US"/>
+              </w:rPr>
+              <w:t>ouble</w:t>
             </w:r>
           </w:p>
         </w:tc>
@@ -2350,25 +2755,45 @@
                 <w:lang w:val="en-US"/>
               </w:rPr>
             </w:pPr>
-          </w:p>
-        </w:tc>
-        <w:tc>
-          <w:tcPr>
-            <w:tcW w:w="1198" w:type="dxa"/>
-          </w:tcPr>
-          <w:p>
-            <w:pPr>
-              <w:pStyle w:val="Prrafodelista"/>
-              <w:ind w:left="0"/>
-              <w:jc w:val="center"/>
-              <w:rPr>
-                <w:rFonts w:asciiTheme="majorHAnsi" w:hAnsiTheme="majorHAnsi" w:cs="Arial"/>
-                <w:color w:val="000000" w:themeColor="text1"/>
-                <w:sz w:val="20"/>
-                <w:szCs w:val="20"/>
-                <w:lang w:val="en-US"/>
-              </w:rPr>
-            </w:pPr>
+            <w:r>
+              <w:rPr>
+                <w:rFonts w:asciiTheme="majorHAnsi" w:hAnsiTheme="majorHAnsi" w:cs="Arial"/>
+                <w:color w:val="000000" w:themeColor="text1"/>
+                <w:sz w:val="20"/>
+                <w:szCs w:val="20"/>
+                <w:lang w:val="en-US"/>
+              </w:rPr>
+              <w:t>4</w:t>
+            </w:r>
+          </w:p>
+        </w:tc>
+        <w:tc>
+          <w:tcPr>
+            <w:tcW w:w="2618" w:type="dxa"/>
+          </w:tcPr>
+          <w:p>
+            <w:pPr>
+              <w:pStyle w:val="Prrafodelista"/>
+              <w:ind w:left="0"/>
+              <w:jc w:val="center"/>
+              <w:rPr>
+                <w:rFonts w:asciiTheme="majorHAnsi" w:hAnsiTheme="majorHAnsi" w:cs="Arial"/>
+                <w:color w:val="000000" w:themeColor="text1"/>
+                <w:sz w:val="20"/>
+                <w:szCs w:val="20"/>
+                <w:lang w:val="en-US"/>
+              </w:rPr>
+            </w:pPr>
+            <w:r>
+              <w:rPr>
+                <w:rFonts w:asciiTheme="majorHAnsi" w:hAnsiTheme="majorHAnsi" w:cs="Arial"/>
+                <w:color w:val="000000" w:themeColor="text1"/>
+                <w:sz w:val="20"/>
+                <w:szCs w:val="20"/>
+                <w:lang w:val="en-US"/>
+              </w:rPr>
+              <w:t>[-3.402E38, 3.402E38]</w:t>
+            </w:r>
           </w:p>
         </w:tc>
       </w:tr>
@@ -2424,25 +2849,47 @@
                 <w:lang w:val="en-US"/>
               </w:rPr>
             </w:pPr>
-          </w:p>
-        </w:tc>
-        <w:tc>
-          <w:tcPr>
-            <w:tcW w:w="1198" w:type="dxa"/>
-          </w:tcPr>
-          <w:p>
-            <w:pPr>
-              <w:pStyle w:val="Prrafodelista"/>
-              <w:ind w:left="0"/>
-              <w:jc w:val="center"/>
-              <w:rPr>
-                <w:rFonts w:asciiTheme="majorHAnsi" w:hAnsiTheme="majorHAnsi" w:cs="Arial"/>
-                <w:color w:val="000000" w:themeColor="text1"/>
-                <w:sz w:val="20"/>
-                <w:szCs w:val="20"/>
-                <w:lang w:val="en-US"/>
-              </w:rPr>
-            </w:pPr>
+            <w:r>
+              <w:rPr>
+                <w:rFonts w:asciiTheme="majorHAnsi" w:hAnsiTheme="majorHAnsi" w:cs="Arial"/>
+                <w:color w:val="000000" w:themeColor="text1"/>
+                <w:sz w:val="20"/>
+                <w:szCs w:val="20"/>
+                <w:lang w:val="en-US"/>
+              </w:rPr>
+              <w:t>?</w:t>
+            </w:r>
+          </w:p>
+        </w:tc>
+        <w:tc>
+          <w:tcPr>
+            <w:tcW w:w="2618" w:type="dxa"/>
+          </w:tcPr>
+          <w:p>
+            <w:pPr>
+              <w:pStyle w:val="Prrafodelista"/>
+              <w:ind w:left="0"/>
+              <w:jc w:val="center"/>
+              <w:rPr>
+                <w:rFonts w:asciiTheme="majorHAnsi" w:hAnsiTheme="majorHAnsi" w:cs="Arial"/>
+                <w:color w:val="000000" w:themeColor="text1"/>
+                <w:sz w:val="20"/>
+                <w:szCs w:val="20"/>
+                <w:lang w:val="en-US"/>
+              </w:rPr>
+            </w:pPr>
+            <w:proofErr w:type="spellStart"/>
+            <w:r>
+              <w:rPr>
+                <w:rFonts w:asciiTheme="majorHAnsi" w:hAnsiTheme="majorHAnsi" w:cs="Arial"/>
+                <w:color w:val="000000" w:themeColor="text1"/>
+                <w:sz w:val="20"/>
+                <w:szCs w:val="20"/>
+                <w:lang w:val="en-US"/>
+              </w:rPr>
+              <w:t>Arreglos</w:t>
+            </w:r>
+            <w:proofErr w:type="spellEnd"/>
           </w:p>
         </w:tc>
       </w:tr>
@@ -2498,25 +2945,47 @@
                 <w:lang w:val="en-US"/>
               </w:rPr>
             </w:pPr>
-          </w:p>
-        </w:tc>
-        <w:tc>
-          <w:tcPr>
-            <w:tcW w:w="1198" w:type="dxa"/>
-          </w:tcPr>
-          <w:p>
-            <w:pPr>
-              <w:pStyle w:val="Prrafodelista"/>
-              <w:ind w:left="0"/>
-              <w:jc w:val="center"/>
-              <w:rPr>
-                <w:rFonts w:asciiTheme="majorHAnsi" w:hAnsiTheme="majorHAnsi" w:cs="Arial"/>
-                <w:color w:val="000000" w:themeColor="text1"/>
-                <w:sz w:val="20"/>
-                <w:szCs w:val="20"/>
-                <w:lang w:val="en-US"/>
-              </w:rPr>
-            </w:pPr>
+            <w:r>
+              <w:rPr>
+                <w:rFonts w:asciiTheme="majorHAnsi" w:hAnsiTheme="majorHAnsi" w:cs="Arial"/>
+                <w:color w:val="000000" w:themeColor="text1"/>
+                <w:sz w:val="20"/>
+                <w:szCs w:val="20"/>
+                <w:lang w:val="en-US"/>
+              </w:rPr>
+              <w:t>?</w:t>
+            </w:r>
+          </w:p>
+        </w:tc>
+        <w:tc>
+          <w:tcPr>
+            <w:tcW w:w="2618" w:type="dxa"/>
+          </w:tcPr>
+          <w:p>
+            <w:pPr>
+              <w:pStyle w:val="Prrafodelista"/>
+              <w:ind w:left="0"/>
+              <w:jc w:val="center"/>
+              <w:rPr>
+                <w:rFonts w:asciiTheme="majorHAnsi" w:hAnsiTheme="majorHAnsi" w:cs="Arial"/>
+                <w:color w:val="000000" w:themeColor="text1"/>
+                <w:sz w:val="20"/>
+                <w:szCs w:val="20"/>
+                <w:lang w:val="en-US"/>
+              </w:rPr>
+            </w:pPr>
+            <w:proofErr w:type="spellStart"/>
+            <w:r>
+              <w:rPr>
+                <w:rFonts w:asciiTheme="majorHAnsi" w:hAnsiTheme="majorHAnsi" w:cs="Arial"/>
+                <w:color w:val="000000" w:themeColor="text1"/>
+                <w:sz w:val="20"/>
+                <w:szCs w:val="20"/>
+                <w:lang w:val="en-US"/>
+              </w:rPr>
+              <w:t>Clases</w:t>
+            </w:r>
+            <w:proofErr w:type="spellEnd"/>
           </w:p>
         </w:tc>
       </w:tr>
@@ -2572,25 +3041,45 @@
                 <w:lang w:val="en-US"/>
               </w:rPr>
             </w:pPr>
-          </w:p>
-        </w:tc>
-        <w:tc>
-          <w:tcPr>
-            <w:tcW w:w="1198" w:type="dxa"/>
-          </w:tcPr>
-          <w:p>
-            <w:pPr>
-              <w:pStyle w:val="Prrafodelista"/>
-              <w:ind w:left="0"/>
-              <w:jc w:val="center"/>
-              <w:rPr>
-                <w:rFonts w:asciiTheme="majorHAnsi" w:hAnsiTheme="majorHAnsi" w:cs="Arial"/>
-                <w:color w:val="000000" w:themeColor="text1"/>
-                <w:sz w:val="20"/>
-                <w:szCs w:val="20"/>
-                <w:lang w:val="en-US"/>
-              </w:rPr>
-            </w:pPr>
+            <w:r>
+              <w:rPr>
+                <w:rFonts w:asciiTheme="majorHAnsi" w:hAnsiTheme="majorHAnsi" w:cs="Arial"/>
+                <w:color w:val="000000" w:themeColor="text1"/>
+                <w:sz w:val="20"/>
+                <w:szCs w:val="20"/>
+                <w:lang w:val="en-US"/>
+              </w:rPr>
+              <w:t>?</w:t>
+            </w:r>
+          </w:p>
+        </w:tc>
+        <w:tc>
+          <w:tcPr>
+            <w:tcW w:w="2618" w:type="dxa"/>
+          </w:tcPr>
+          <w:p>
+            <w:pPr>
+              <w:pStyle w:val="Prrafodelista"/>
+              <w:ind w:left="0"/>
+              <w:jc w:val="center"/>
+              <w:rPr>
+                <w:rFonts w:asciiTheme="majorHAnsi" w:hAnsiTheme="majorHAnsi" w:cs="Arial"/>
+                <w:color w:val="000000" w:themeColor="text1"/>
+                <w:sz w:val="20"/>
+                <w:szCs w:val="20"/>
+                <w:lang w:val="en-US"/>
+              </w:rPr>
+            </w:pPr>
+            <w:r>
+              <w:rPr>
+                <w:rFonts w:asciiTheme="majorHAnsi" w:hAnsiTheme="majorHAnsi" w:cs="Arial"/>
+                <w:color w:val="000000" w:themeColor="text1"/>
+                <w:sz w:val="20"/>
+                <w:szCs w:val="20"/>
+                <w:lang w:val="en-US"/>
+              </w:rPr>
+              <w:t>------</w:t>
+            </w:r>
           </w:p>
         </w:tc>
       </w:tr>
@@ -2625,7 +3114,18 @@
                 <w:szCs w:val="20"/>
                 <w:lang w:val="en-US"/>
               </w:rPr>
-              <w:t>Void</w:t>
+              <w:t>v</w:t>
+            </w:r>
+            <w:r>
+              <w:rPr>
+                <w:rFonts w:asciiTheme="majorHAnsi" w:hAnsiTheme="majorHAnsi" w:cs="Arial"/>
+                <w:b/>
+                <w:color w:val="000000" w:themeColor="text1"/>
+                <w:sz w:val="20"/>
+                <w:szCs w:val="20"/>
+                <w:lang w:val="en-US"/>
+              </w:rPr>
+              <w:t>oid</w:t>
             </w:r>
           </w:p>
         </w:tc>
@@ -2646,25 +3146,45 @@
                 <w:lang w:val="en-US"/>
               </w:rPr>
             </w:pPr>
-          </w:p>
-        </w:tc>
-        <w:tc>
-          <w:tcPr>
-            <w:tcW w:w="1198" w:type="dxa"/>
-          </w:tcPr>
-          <w:p>
-            <w:pPr>
-              <w:pStyle w:val="Prrafodelista"/>
-              <w:ind w:left="0"/>
-              <w:jc w:val="center"/>
-              <w:rPr>
-                <w:rFonts w:asciiTheme="majorHAnsi" w:hAnsiTheme="majorHAnsi" w:cs="Arial"/>
-                <w:color w:val="000000" w:themeColor="text1"/>
-                <w:sz w:val="20"/>
-                <w:szCs w:val="20"/>
-                <w:lang w:val="en-US"/>
-              </w:rPr>
-            </w:pPr>
+            <w:r>
+              <w:rPr>
+                <w:rFonts w:asciiTheme="majorHAnsi" w:hAnsiTheme="majorHAnsi" w:cs="Arial"/>
+                <w:color w:val="000000" w:themeColor="text1"/>
+                <w:sz w:val="20"/>
+                <w:szCs w:val="20"/>
+                <w:lang w:val="en-US"/>
+              </w:rPr>
+              <w:t>?</w:t>
+            </w:r>
+          </w:p>
+        </w:tc>
+        <w:tc>
+          <w:tcPr>
+            <w:tcW w:w="2618" w:type="dxa"/>
+          </w:tcPr>
+          <w:p>
+            <w:pPr>
+              <w:pStyle w:val="Prrafodelista"/>
+              <w:ind w:left="0"/>
+              <w:jc w:val="center"/>
+              <w:rPr>
+                <w:rFonts w:asciiTheme="majorHAnsi" w:hAnsiTheme="majorHAnsi" w:cs="Arial"/>
+                <w:color w:val="000000" w:themeColor="text1"/>
+                <w:sz w:val="20"/>
+                <w:szCs w:val="20"/>
+                <w:lang w:val="en-US"/>
+              </w:rPr>
+            </w:pPr>
+            <w:r>
+              <w:rPr>
+                <w:rFonts w:asciiTheme="majorHAnsi" w:hAnsiTheme="majorHAnsi" w:cs="Arial"/>
+                <w:color w:val="000000" w:themeColor="text1"/>
+                <w:sz w:val="20"/>
+                <w:szCs w:val="20"/>
+                <w:lang w:val="en-US"/>
+              </w:rPr>
+              <w:t>------</w:t>
+            </w:r>
           </w:p>
         </w:tc>
       </w:tr>
@@ -2682,6 +3202,157 @@
           <w:lang w:val="en-US"/>
         </w:rPr>
       </w:pPr>
+    </w:p>
+    <w:p>
+      <w:pPr>
+        <w:pStyle w:val="Prrafodelista"/>
+        <w:numPr>
+          <w:ilvl w:val="0"/>
+          <w:numId w:val="1"/>
+        </w:numPr>
+        <w:jc w:val="both"/>
+        <w:rPr>
+          <w:rFonts w:asciiTheme="majorHAnsi" w:hAnsiTheme="majorHAnsi" w:cs="Arial"/>
+          <w:b/>
+          <w:color w:val="000000" w:themeColor="text1"/>
+        </w:rPr>
+      </w:pPr>
+      <w:r>
+        <w:rPr>
+          <w:rFonts w:asciiTheme="majorHAnsi" w:hAnsiTheme="majorHAnsi" w:cs="Arial"/>
+          <w:b/>
+          <w:color w:val="000000" w:themeColor="text1"/>
+        </w:rPr>
+        <w:t xml:space="preserve">¿Para qué sirve terminar un </w:t>
+      </w:r>
+      <w:hyperlink r:id="rId8" w:history="1">
+        <w:proofErr w:type="spellStart"/>
+        <w:r>
+          <w:rPr>
+            <w:rStyle w:val="Hipervnculo"/>
+            <w:rFonts w:asciiTheme="majorHAnsi" w:hAnsiTheme="majorHAnsi" w:cs="Arial"/>
+            <w:b/>
+            <w:color w:val="000000" w:themeColor="text1"/>
+          </w:rPr>
+          <w:t>string</w:t>
+        </w:r>
+        <w:proofErr w:type="spellEnd"/>
+      </w:hyperlink>
+      <w:r>
+        <w:rPr>
+          <w:rFonts w:asciiTheme="majorHAnsi" w:hAnsiTheme="majorHAnsi" w:cs="Arial"/>
+          <w:b/>
+          <w:color w:val="000000" w:themeColor="text1"/>
+        </w:rPr>
+        <w:t xml:space="preserve"> en </w:t>
+      </w:r>
+      <w:proofErr w:type="spellStart"/>
+      <w:r>
+        <w:rPr>
+          <w:rFonts w:asciiTheme="majorHAnsi" w:hAnsiTheme="majorHAnsi" w:cs="Arial"/>
+          <w:b/>
+          <w:color w:val="000000" w:themeColor="text1"/>
+        </w:rPr>
+        <w:t>null</w:t>
+      </w:r>
+      <w:proofErr w:type="spellEnd"/>
+      <w:r>
+        <w:rPr>
+          <w:rFonts w:asciiTheme="majorHAnsi" w:hAnsiTheme="majorHAnsi" w:cs="Arial"/>
+          <w:b/>
+          <w:color w:val="000000" w:themeColor="text1"/>
+        </w:rPr>
+        <w:t xml:space="preserve"> (código </w:t>
+      </w:r>
+      <w:hyperlink r:id="rId9" w:history="1">
+        <w:r>
+          <w:rPr>
+            <w:rStyle w:val="Hipervnculo"/>
+            <w:rFonts w:asciiTheme="majorHAnsi" w:hAnsiTheme="majorHAnsi" w:cs="Arial"/>
+            <w:b/>
+            <w:color w:val="000000" w:themeColor="text1"/>
+          </w:rPr>
+          <w:t>ASCII 0</w:t>
+        </w:r>
+      </w:hyperlink>
+      <w:r>
+        <w:rPr>
+          <w:rFonts w:asciiTheme="majorHAnsi" w:hAnsiTheme="majorHAnsi" w:cs="Arial"/>
+          <w:b/>
+          <w:color w:val="000000" w:themeColor="text1"/>
+        </w:rPr>
+        <w:t>)?</w:t>
+      </w:r>
+    </w:p>
+    <w:p>
+      <w:pPr>
+        <w:pStyle w:val="Prrafodelista"/>
+        <w:jc w:val="both"/>
+        <w:rPr>
+          <w:rFonts w:asciiTheme="majorHAnsi" w:hAnsiTheme="majorHAnsi" w:cs="Arial"/>
+          <w:b/>
+          <w:color w:val="000000" w:themeColor="text1"/>
+        </w:rPr>
+      </w:pPr>
+    </w:p>
+    <w:p>
+      <w:pPr>
+        <w:pStyle w:val="Prrafodelista"/>
+        <w:jc w:val="both"/>
+        <w:rPr>
+          <w:rFonts w:asciiTheme="majorHAnsi" w:hAnsiTheme="majorHAnsi" w:cs="Arial"/>
+          <w:color w:val="000000" w:themeColor="text1"/>
+        </w:rPr>
+      </w:pPr>
+      <w:r>
+        <w:rPr>
+          <w:rFonts w:asciiTheme="majorHAnsi" w:hAnsiTheme="majorHAnsi" w:cs="Arial"/>
+          <w:color w:val="000000" w:themeColor="text1"/>
+        </w:rPr>
+        <w:t>Esto nos permite identificar donde es el final de la cadena, donde no se use este final se podría seguir leyendo bytes posteriores de la memoria que no son parte real de la cadena.</w:t>
+      </w:r>
+    </w:p>
+    <w:p>
+      <w:pPr>
+        <w:pStyle w:val="Prrafodelista"/>
+        <w:jc w:val="both"/>
+        <w:rPr>
+          <w:rFonts w:asciiTheme="majorHAnsi" w:hAnsiTheme="majorHAnsi" w:cs="Arial"/>
+          <w:color w:val="000000" w:themeColor="text1"/>
+        </w:rPr>
+      </w:pPr>
+      <w:r>
+        <w:rPr>
+          <w:rFonts w:asciiTheme="majorHAnsi" w:hAnsiTheme="majorHAnsi" w:cs="Arial"/>
+          <w:color w:val="000000" w:themeColor="text1"/>
+        </w:rPr>
+        <w:t>De la única manera q</w:t>
+      </w:r>
+      <w:r>
+        <w:rPr>
+          <w:rFonts w:asciiTheme="majorHAnsi" w:hAnsiTheme="majorHAnsi" w:cs="Arial"/>
+          <w:color w:val="000000" w:themeColor="text1"/>
+        </w:rPr>
+        <w:t xml:space="preserve">ue no sería necesario usar el </w:t>
+      </w:r>
+      <w:proofErr w:type="spellStart"/>
+      <w:r>
+        <w:rPr>
+          <w:rFonts w:asciiTheme="majorHAnsi" w:hAnsiTheme="majorHAnsi" w:cs="Arial"/>
+          <w:color w:val="000000" w:themeColor="text1"/>
+        </w:rPr>
+        <w:t>null</w:t>
+      </w:r>
+      <w:proofErr w:type="spellEnd"/>
+      <w:r>
+        <w:rPr>
+          <w:rFonts w:asciiTheme="majorHAnsi" w:hAnsiTheme="majorHAnsi" w:cs="Arial"/>
+          <w:color w:val="000000" w:themeColor="text1"/>
+        </w:rPr>
+        <w:t>, es cuando se ha especificado la duración, por ejemplo si se dice que la duración es Str2, aunque se puede comportar de forma extraña.</w:t>
+      </w:r>
+      <w:bookmarkStart w:id="0" w:name="_GoBack"/>
+      <w:bookmarkEnd w:id="0"/>
     </w:p>
     <w:sectPr>
       <w:pgSz w:w="12240" w:h="15840"/>

</xml_diff>

<commit_message>
Solución hasta la pregunta 8
Solución hasta la pregunta 8
</commit_message>
<xml_diff>
--- a/ArduinoCparte1/Solución de las preguntas.docx
+++ b/ArduinoCparte1/Solución de las preguntas.docx
@@ -3351,6 +3351,1187 @@
         </w:rPr>
         <w:t>, es cuando se ha especificado la duración, por ejemplo si se dice que la duración es Str2, aunque se puede comportar de forma extraña.</w:t>
       </w:r>
+    </w:p>
+    <w:p>
+      <w:pPr>
+        <w:pStyle w:val="Prrafodelista"/>
+        <w:jc w:val="both"/>
+        <w:rPr>
+          <w:rFonts w:asciiTheme="majorHAnsi" w:hAnsiTheme="majorHAnsi" w:cs="Arial"/>
+          <w:color w:val="000000" w:themeColor="text1"/>
+        </w:rPr>
+      </w:pPr>
+    </w:p>
+    <w:p>
+      <w:pPr>
+        <w:pStyle w:val="Prrafodelista"/>
+        <w:numPr>
+          <w:ilvl w:val="0"/>
+          <w:numId w:val="1"/>
+        </w:numPr>
+        <w:jc w:val="both"/>
+        <w:rPr>
+          <w:rFonts w:asciiTheme="majorHAnsi" w:hAnsiTheme="majorHAnsi" w:cs="Arial"/>
+          <w:b/>
+          <w:color w:val="000000" w:themeColor="text1"/>
+        </w:rPr>
+      </w:pPr>
+      <w:r>
+        <w:rPr>
+          <w:rFonts w:asciiTheme="majorHAnsi" w:hAnsiTheme="majorHAnsi" w:cs="Arial"/>
+          <w:b/>
+          <w:color w:val="000000" w:themeColor="text1"/>
+        </w:rPr>
+        <w:t>¿Cuál es el código ASCII para los número del 0 al 9?</w:t>
+      </w:r>
+    </w:p>
+    <w:p>
+      <w:pPr>
+        <w:pStyle w:val="Prrafodelista"/>
+        <w:jc w:val="both"/>
+        <w:rPr>
+          <w:rFonts w:asciiTheme="majorHAnsi" w:hAnsiTheme="majorHAnsi" w:cs="Arial"/>
+          <w:b/>
+          <w:color w:val="000000" w:themeColor="text1"/>
+        </w:rPr>
+      </w:pPr>
+    </w:p>
+    <w:tbl>
+      <w:tblPr>
+        <w:tblStyle w:val="Tablaconcuadrcula"/>
+        <w:tblW w:w="0" w:type="auto"/>
+        <w:jc w:val="center"/>
+        <w:tblLook w:val="04A0" w:firstRow="1" w:lastRow="0" w:firstColumn="1" w:lastColumn="0" w:noHBand="0" w:noVBand="1"/>
+      </w:tblPr>
+      <w:tblGrid>
+        <w:gridCol w:w="654"/>
+        <w:gridCol w:w="655"/>
+        <w:gridCol w:w="661"/>
+        <w:gridCol w:w="791"/>
+      </w:tblGrid>
+      <w:tr>
+        <w:trPr>
+          <w:jc w:val="center"/>
+        </w:trPr>
+        <w:tc>
+          <w:tcPr>
+            <w:tcW w:w="654" w:type="dxa"/>
+          </w:tcPr>
+          <w:p>
+            <w:pPr>
+              <w:pStyle w:val="Prrafodelista"/>
+              <w:ind w:left="0"/>
+              <w:jc w:val="both"/>
+              <w:rPr>
+                <w:rFonts w:asciiTheme="majorHAnsi" w:hAnsiTheme="majorHAnsi" w:cs="Arial"/>
+                <w:b/>
+                <w:color w:val="000000" w:themeColor="text1"/>
+              </w:rPr>
+            </w:pPr>
+            <w:proofErr w:type="spellStart"/>
+            <w:r>
+              <w:rPr>
+                <w:rFonts w:asciiTheme="majorHAnsi" w:hAnsiTheme="majorHAnsi" w:cs="Arial"/>
+                <w:b/>
+                <w:color w:val="000000" w:themeColor="text1"/>
+              </w:rPr>
+              <w:t>Dec</w:t>
+            </w:r>
+            <w:proofErr w:type="spellEnd"/>
+          </w:p>
+        </w:tc>
+        <w:tc>
+          <w:tcPr>
+            <w:tcW w:w="655" w:type="dxa"/>
+          </w:tcPr>
+          <w:p>
+            <w:pPr>
+              <w:pStyle w:val="Prrafodelista"/>
+              <w:ind w:left="0"/>
+              <w:jc w:val="both"/>
+              <w:rPr>
+                <w:rFonts w:asciiTheme="majorHAnsi" w:hAnsiTheme="majorHAnsi" w:cs="Arial"/>
+                <w:b/>
+                <w:color w:val="000000" w:themeColor="text1"/>
+              </w:rPr>
+            </w:pPr>
+            <w:proofErr w:type="spellStart"/>
+            <w:r>
+              <w:rPr>
+                <w:rFonts w:asciiTheme="majorHAnsi" w:hAnsiTheme="majorHAnsi" w:cs="Arial"/>
+                <w:b/>
+                <w:color w:val="000000" w:themeColor="text1"/>
+              </w:rPr>
+              <w:t>Hex</w:t>
+            </w:r>
+            <w:proofErr w:type="spellEnd"/>
+          </w:p>
+        </w:tc>
+        <w:tc>
+          <w:tcPr>
+            <w:tcW w:w="661" w:type="dxa"/>
+          </w:tcPr>
+          <w:p>
+            <w:pPr>
+              <w:pStyle w:val="Prrafodelista"/>
+              <w:ind w:left="0"/>
+              <w:jc w:val="both"/>
+              <w:rPr>
+                <w:rFonts w:asciiTheme="majorHAnsi" w:hAnsiTheme="majorHAnsi" w:cs="Arial"/>
+                <w:b/>
+                <w:color w:val="000000" w:themeColor="text1"/>
+              </w:rPr>
+            </w:pPr>
+            <w:r>
+              <w:rPr>
+                <w:rFonts w:asciiTheme="majorHAnsi" w:hAnsiTheme="majorHAnsi" w:cs="Arial"/>
+                <w:b/>
+                <w:color w:val="000000" w:themeColor="text1"/>
+              </w:rPr>
+              <w:t>Oct</w:t>
+            </w:r>
+          </w:p>
+        </w:tc>
+        <w:tc>
+          <w:tcPr>
+            <w:tcW w:w="791" w:type="dxa"/>
+          </w:tcPr>
+          <w:p>
+            <w:pPr>
+              <w:pStyle w:val="Prrafodelista"/>
+              <w:ind w:left="0"/>
+              <w:jc w:val="both"/>
+              <w:rPr>
+                <w:rFonts w:asciiTheme="majorHAnsi" w:hAnsiTheme="majorHAnsi" w:cs="Arial"/>
+                <w:b/>
+                <w:color w:val="000000" w:themeColor="text1"/>
+              </w:rPr>
+            </w:pPr>
+            <w:proofErr w:type="spellStart"/>
+            <w:r>
+              <w:rPr>
+                <w:rFonts w:asciiTheme="majorHAnsi" w:hAnsiTheme="majorHAnsi" w:cs="Arial"/>
+                <w:b/>
+                <w:color w:val="000000" w:themeColor="text1"/>
+              </w:rPr>
+              <w:t>Char</w:t>
+            </w:r>
+            <w:proofErr w:type="spellEnd"/>
+          </w:p>
+        </w:tc>
+      </w:tr>
+      <w:tr>
+        <w:trPr>
+          <w:jc w:val="center"/>
+        </w:trPr>
+        <w:tc>
+          <w:tcPr>
+            <w:tcW w:w="654" w:type="dxa"/>
+          </w:tcPr>
+          <w:p>
+            <w:pPr>
+              <w:pStyle w:val="Prrafodelista"/>
+              <w:ind w:left="0"/>
+              <w:jc w:val="both"/>
+              <w:rPr>
+                <w:rFonts w:asciiTheme="majorHAnsi" w:hAnsiTheme="majorHAnsi" w:cs="Arial"/>
+                <w:b/>
+                <w:color w:val="000000" w:themeColor="text1"/>
+              </w:rPr>
+            </w:pPr>
+            <w:r>
+              <w:rPr>
+                <w:rFonts w:asciiTheme="majorHAnsi" w:hAnsiTheme="majorHAnsi" w:cs="Arial"/>
+                <w:b/>
+                <w:color w:val="000000" w:themeColor="text1"/>
+              </w:rPr>
+              <w:t>0</w:t>
+            </w:r>
+          </w:p>
+        </w:tc>
+        <w:tc>
+          <w:tcPr>
+            <w:tcW w:w="655" w:type="dxa"/>
+          </w:tcPr>
+          <w:p>
+            <w:pPr>
+              <w:pStyle w:val="Prrafodelista"/>
+              <w:ind w:left="0"/>
+              <w:jc w:val="both"/>
+              <w:rPr>
+                <w:rFonts w:asciiTheme="majorHAnsi" w:hAnsiTheme="majorHAnsi" w:cs="Arial"/>
+                <w:color w:val="000000" w:themeColor="text1"/>
+              </w:rPr>
+            </w:pPr>
+            <w:r>
+              <w:rPr>
+                <w:rFonts w:asciiTheme="majorHAnsi" w:hAnsiTheme="majorHAnsi" w:cs="Arial"/>
+                <w:color w:val="000000" w:themeColor="text1"/>
+              </w:rPr>
+              <w:t>0</w:t>
+            </w:r>
+          </w:p>
+        </w:tc>
+        <w:tc>
+          <w:tcPr>
+            <w:tcW w:w="661" w:type="dxa"/>
+          </w:tcPr>
+          <w:p>
+            <w:pPr>
+              <w:pStyle w:val="Prrafodelista"/>
+              <w:ind w:left="0"/>
+              <w:jc w:val="both"/>
+              <w:rPr>
+                <w:rFonts w:asciiTheme="majorHAnsi" w:hAnsiTheme="majorHAnsi" w:cs="Arial"/>
+                <w:color w:val="000000" w:themeColor="text1"/>
+              </w:rPr>
+            </w:pPr>
+            <w:r>
+              <w:rPr>
+                <w:rFonts w:asciiTheme="majorHAnsi" w:hAnsiTheme="majorHAnsi" w:cs="Arial"/>
+                <w:color w:val="000000" w:themeColor="text1"/>
+              </w:rPr>
+              <w:t>000</w:t>
+            </w:r>
+          </w:p>
+        </w:tc>
+        <w:tc>
+          <w:tcPr>
+            <w:tcW w:w="791" w:type="dxa"/>
+          </w:tcPr>
+          <w:p>
+            <w:pPr>
+              <w:pStyle w:val="Prrafodelista"/>
+              <w:ind w:left="0"/>
+              <w:jc w:val="both"/>
+              <w:rPr>
+                <w:rFonts w:asciiTheme="majorHAnsi" w:hAnsiTheme="majorHAnsi" w:cs="Arial"/>
+                <w:color w:val="000000" w:themeColor="text1"/>
+              </w:rPr>
+            </w:pPr>
+            <w:r>
+              <w:rPr>
+                <w:rFonts w:asciiTheme="majorHAnsi" w:hAnsiTheme="majorHAnsi" w:cs="Arial"/>
+                <w:color w:val="000000" w:themeColor="text1"/>
+              </w:rPr>
+              <w:t>NULL</w:t>
+            </w:r>
+          </w:p>
+        </w:tc>
+      </w:tr>
+      <w:tr>
+        <w:trPr>
+          <w:jc w:val="center"/>
+        </w:trPr>
+        <w:tc>
+          <w:tcPr>
+            <w:tcW w:w="654" w:type="dxa"/>
+          </w:tcPr>
+          <w:p>
+            <w:pPr>
+              <w:pStyle w:val="Prrafodelista"/>
+              <w:ind w:left="0"/>
+              <w:jc w:val="both"/>
+              <w:rPr>
+                <w:rFonts w:asciiTheme="majorHAnsi" w:hAnsiTheme="majorHAnsi" w:cs="Arial"/>
+                <w:b/>
+                <w:color w:val="000000" w:themeColor="text1"/>
+              </w:rPr>
+            </w:pPr>
+            <w:r>
+              <w:rPr>
+                <w:rFonts w:asciiTheme="majorHAnsi" w:hAnsiTheme="majorHAnsi" w:cs="Arial"/>
+                <w:b/>
+                <w:color w:val="000000" w:themeColor="text1"/>
+              </w:rPr>
+              <w:t>1</w:t>
+            </w:r>
+          </w:p>
+        </w:tc>
+        <w:tc>
+          <w:tcPr>
+            <w:tcW w:w="655" w:type="dxa"/>
+          </w:tcPr>
+          <w:p>
+            <w:pPr>
+              <w:pStyle w:val="Prrafodelista"/>
+              <w:ind w:left="0"/>
+              <w:jc w:val="both"/>
+              <w:rPr>
+                <w:rFonts w:asciiTheme="majorHAnsi" w:hAnsiTheme="majorHAnsi" w:cs="Arial"/>
+                <w:color w:val="000000" w:themeColor="text1"/>
+              </w:rPr>
+            </w:pPr>
+            <w:r>
+              <w:rPr>
+                <w:rFonts w:asciiTheme="majorHAnsi" w:hAnsiTheme="majorHAnsi" w:cs="Arial"/>
+                <w:color w:val="000000" w:themeColor="text1"/>
+              </w:rPr>
+              <w:t>1</w:t>
+            </w:r>
+          </w:p>
+        </w:tc>
+        <w:tc>
+          <w:tcPr>
+            <w:tcW w:w="661" w:type="dxa"/>
+          </w:tcPr>
+          <w:p>
+            <w:pPr>
+              <w:pStyle w:val="Prrafodelista"/>
+              <w:ind w:left="0"/>
+              <w:jc w:val="both"/>
+              <w:rPr>
+                <w:rFonts w:asciiTheme="majorHAnsi" w:hAnsiTheme="majorHAnsi" w:cs="Arial"/>
+                <w:color w:val="000000" w:themeColor="text1"/>
+              </w:rPr>
+            </w:pPr>
+            <w:r>
+              <w:rPr>
+                <w:rFonts w:asciiTheme="majorHAnsi" w:hAnsiTheme="majorHAnsi" w:cs="Arial"/>
+                <w:color w:val="000000" w:themeColor="text1"/>
+              </w:rPr>
+              <w:t>001</w:t>
+            </w:r>
+          </w:p>
+        </w:tc>
+        <w:tc>
+          <w:tcPr>
+            <w:tcW w:w="791" w:type="dxa"/>
+          </w:tcPr>
+          <w:p>
+            <w:pPr>
+              <w:pStyle w:val="Prrafodelista"/>
+              <w:ind w:left="0"/>
+              <w:jc w:val="both"/>
+              <w:rPr>
+                <w:rFonts w:asciiTheme="majorHAnsi" w:hAnsiTheme="majorHAnsi" w:cs="Arial"/>
+                <w:color w:val="000000" w:themeColor="text1"/>
+              </w:rPr>
+            </w:pPr>
+            <w:r>
+              <w:rPr>
+                <w:rFonts w:asciiTheme="majorHAnsi" w:hAnsiTheme="majorHAnsi" w:cs="Arial"/>
+                <w:color w:val="000000" w:themeColor="text1"/>
+              </w:rPr>
+              <w:t>SOH</w:t>
+            </w:r>
+          </w:p>
+        </w:tc>
+      </w:tr>
+      <w:tr>
+        <w:trPr>
+          <w:jc w:val="center"/>
+        </w:trPr>
+        <w:tc>
+          <w:tcPr>
+            <w:tcW w:w="654" w:type="dxa"/>
+          </w:tcPr>
+          <w:p>
+            <w:pPr>
+              <w:pStyle w:val="Prrafodelista"/>
+              <w:ind w:left="0"/>
+              <w:jc w:val="both"/>
+              <w:rPr>
+                <w:rFonts w:asciiTheme="majorHAnsi" w:hAnsiTheme="majorHAnsi" w:cs="Arial"/>
+                <w:b/>
+                <w:color w:val="000000" w:themeColor="text1"/>
+              </w:rPr>
+            </w:pPr>
+            <w:r>
+              <w:rPr>
+                <w:rFonts w:asciiTheme="majorHAnsi" w:hAnsiTheme="majorHAnsi" w:cs="Arial"/>
+                <w:b/>
+                <w:color w:val="000000" w:themeColor="text1"/>
+              </w:rPr>
+              <w:t>2</w:t>
+            </w:r>
+          </w:p>
+        </w:tc>
+        <w:tc>
+          <w:tcPr>
+            <w:tcW w:w="655" w:type="dxa"/>
+          </w:tcPr>
+          <w:p>
+            <w:pPr>
+              <w:pStyle w:val="Prrafodelista"/>
+              <w:ind w:left="0"/>
+              <w:jc w:val="both"/>
+              <w:rPr>
+                <w:rFonts w:asciiTheme="majorHAnsi" w:hAnsiTheme="majorHAnsi" w:cs="Arial"/>
+                <w:color w:val="000000" w:themeColor="text1"/>
+              </w:rPr>
+            </w:pPr>
+            <w:r>
+              <w:rPr>
+                <w:rFonts w:asciiTheme="majorHAnsi" w:hAnsiTheme="majorHAnsi" w:cs="Arial"/>
+                <w:color w:val="000000" w:themeColor="text1"/>
+              </w:rPr>
+              <w:t>2</w:t>
+            </w:r>
+          </w:p>
+        </w:tc>
+        <w:tc>
+          <w:tcPr>
+            <w:tcW w:w="661" w:type="dxa"/>
+          </w:tcPr>
+          <w:p>
+            <w:pPr>
+              <w:pStyle w:val="Prrafodelista"/>
+              <w:ind w:left="0"/>
+              <w:jc w:val="both"/>
+              <w:rPr>
+                <w:rFonts w:asciiTheme="majorHAnsi" w:hAnsiTheme="majorHAnsi" w:cs="Arial"/>
+                <w:color w:val="000000" w:themeColor="text1"/>
+              </w:rPr>
+            </w:pPr>
+            <w:r>
+              <w:rPr>
+                <w:rFonts w:asciiTheme="majorHAnsi" w:hAnsiTheme="majorHAnsi" w:cs="Arial"/>
+                <w:color w:val="000000" w:themeColor="text1"/>
+              </w:rPr>
+              <w:t>002</w:t>
+            </w:r>
+          </w:p>
+        </w:tc>
+        <w:tc>
+          <w:tcPr>
+            <w:tcW w:w="791" w:type="dxa"/>
+          </w:tcPr>
+          <w:p>
+            <w:pPr>
+              <w:pStyle w:val="Prrafodelista"/>
+              <w:ind w:left="0"/>
+              <w:jc w:val="both"/>
+              <w:rPr>
+                <w:rFonts w:asciiTheme="majorHAnsi" w:hAnsiTheme="majorHAnsi" w:cs="Arial"/>
+                <w:color w:val="000000" w:themeColor="text1"/>
+              </w:rPr>
+            </w:pPr>
+            <w:r>
+              <w:rPr>
+                <w:rFonts w:asciiTheme="majorHAnsi" w:hAnsiTheme="majorHAnsi" w:cs="Arial"/>
+                <w:color w:val="000000" w:themeColor="text1"/>
+              </w:rPr>
+              <w:t>STX</w:t>
+            </w:r>
+          </w:p>
+        </w:tc>
+      </w:tr>
+      <w:tr>
+        <w:trPr>
+          <w:jc w:val="center"/>
+        </w:trPr>
+        <w:tc>
+          <w:tcPr>
+            <w:tcW w:w="654" w:type="dxa"/>
+          </w:tcPr>
+          <w:p>
+            <w:pPr>
+              <w:pStyle w:val="Prrafodelista"/>
+              <w:ind w:left="0"/>
+              <w:jc w:val="both"/>
+              <w:rPr>
+                <w:rFonts w:asciiTheme="majorHAnsi" w:hAnsiTheme="majorHAnsi" w:cs="Arial"/>
+                <w:b/>
+                <w:color w:val="000000" w:themeColor="text1"/>
+              </w:rPr>
+            </w:pPr>
+            <w:r>
+              <w:rPr>
+                <w:rFonts w:asciiTheme="majorHAnsi" w:hAnsiTheme="majorHAnsi" w:cs="Arial"/>
+                <w:b/>
+                <w:color w:val="000000" w:themeColor="text1"/>
+              </w:rPr>
+              <w:t>3</w:t>
+            </w:r>
+          </w:p>
+        </w:tc>
+        <w:tc>
+          <w:tcPr>
+            <w:tcW w:w="655" w:type="dxa"/>
+          </w:tcPr>
+          <w:p>
+            <w:pPr>
+              <w:pStyle w:val="Prrafodelista"/>
+              <w:ind w:left="0"/>
+              <w:jc w:val="both"/>
+              <w:rPr>
+                <w:rFonts w:asciiTheme="majorHAnsi" w:hAnsiTheme="majorHAnsi" w:cs="Arial"/>
+                <w:color w:val="000000" w:themeColor="text1"/>
+              </w:rPr>
+            </w:pPr>
+            <w:r>
+              <w:rPr>
+                <w:rFonts w:asciiTheme="majorHAnsi" w:hAnsiTheme="majorHAnsi" w:cs="Arial"/>
+                <w:color w:val="000000" w:themeColor="text1"/>
+              </w:rPr>
+              <w:t>3</w:t>
+            </w:r>
+          </w:p>
+        </w:tc>
+        <w:tc>
+          <w:tcPr>
+            <w:tcW w:w="661" w:type="dxa"/>
+          </w:tcPr>
+          <w:p>
+            <w:pPr>
+              <w:pStyle w:val="Prrafodelista"/>
+              <w:ind w:left="0"/>
+              <w:jc w:val="both"/>
+              <w:rPr>
+                <w:rFonts w:asciiTheme="majorHAnsi" w:hAnsiTheme="majorHAnsi" w:cs="Arial"/>
+                <w:color w:val="000000" w:themeColor="text1"/>
+              </w:rPr>
+            </w:pPr>
+            <w:r>
+              <w:rPr>
+                <w:rFonts w:asciiTheme="majorHAnsi" w:hAnsiTheme="majorHAnsi" w:cs="Arial"/>
+                <w:color w:val="000000" w:themeColor="text1"/>
+              </w:rPr>
+              <w:t>003</w:t>
+            </w:r>
+          </w:p>
+        </w:tc>
+        <w:tc>
+          <w:tcPr>
+            <w:tcW w:w="791" w:type="dxa"/>
+          </w:tcPr>
+          <w:p>
+            <w:pPr>
+              <w:pStyle w:val="Prrafodelista"/>
+              <w:ind w:left="0"/>
+              <w:jc w:val="both"/>
+              <w:rPr>
+                <w:rFonts w:asciiTheme="majorHAnsi" w:hAnsiTheme="majorHAnsi" w:cs="Arial"/>
+                <w:color w:val="000000" w:themeColor="text1"/>
+              </w:rPr>
+            </w:pPr>
+            <w:r>
+              <w:rPr>
+                <w:rFonts w:asciiTheme="majorHAnsi" w:hAnsiTheme="majorHAnsi" w:cs="Arial"/>
+                <w:color w:val="000000" w:themeColor="text1"/>
+              </w:rPr>
+              <w:t>ETX</w:t>
+            </w:r>
+          </w:p>
+        </w:tc>
+      </w:tr>
+      <w:tr>
+        <w:trPr>
+          <w:jc w:val="center"/>
+        </w:trPr>
+        <w:tc>
+          <w:tcPr>
+            <w:tcW w:w="654" w:type="dxa"/>
+          </w:tcPr>
+          <w:p>
+            <w:pPr>
+              <w:pStyle w:val="Prrafodelista"/>
+              <w:ind w:left="0"/>
+              <w:jc w:val="both"/>
+              <w:rPr>
+                <w:rFonts w:asciiTheme="majorHAnsi" w:hAnsiTheme="majorHAnsi" w:cs="Arial"/>
+                <w:b/>
+                <w:color w:val="000000" w:themeColor="text1"/>
+              </w:rPr>
+            </w:pPr>
+            <w:r>
+              <w:rPr>
+                <w:rFonts w:asciiTheme="majorHAnsi" w:hAnsiTheme="majorHAnsi" w:cs="Arial"/>
+                <w:b/>
+                <w:color w:val="000000" w:themeColor="text1"/>
+              </w:rPr>
+              <w:t>4</w:t>
+            </w:r>
+          </w:p>
+        </w:tc>
+        <w:tc>
+          <w:tcPr>
+            <w:tcW w:w="655" w:type="dxa"/>
+          </w:tcPr>
+          <w:p>
+            <w:pPr>
+              <w:pStyle w:val="Prrafodelista"/>
+              <w:ind w:left="0"/>
+              <w:jc w:val="both"/>
+              <w:rPr>
+                <w:rFonts w:asciiTheme="majorHAnsi" w:hAnsiTheme="majorHAnsi" w:cs="Arial"/>
+                <w:color w:val="000000" w:themeColor="text1"/>
+              </w:rPr>
+            </w:pPr>
+            <w:r>
+              <w:rPr>
+                <w:rFonts w:asciiTheme="majorHAnsi" w:hAnsiTheme="majorHAnsi" w:cs="Arial"/>
+                <w:color w:val="000000" w:themeColor="text1"/>
+              </w:rPr>
+              <w:t>4</w:t>
+            </w:r>
+          </w:p>
+        </w:tc>
+        <w:tc>
+          <w:tcPr>
+            <w:tcW w:w="661" w:type="dxa"/>
+          </w:tcPr>
+          <w:p>
+            <w:pPr>
+              <w:pStyle w:val="Prrafodelista"/>
+              <w:ind w:left="0"/>
+              <w:jc w:val="both"/>
+              <w:rPr>
+                <w:rFonts w:asciiTheme="majorHAnsi" w:hAnsiTheme="majorHAnsi" w:cs="Arial"/>
+                <w:color w:val="000000" w:themeColor="text1"/>
+              </w:rPr>
+            </w:pPr>
+            <w:r>
+              <w:rPr>
+                <w:rFonts w:asciiTheme="majorHAnsi" w:hAnsiTheme="majorHAnsi" w:cs="Arial"/>
+                <w:color w:val="000000" w:themeColor="text1"/>
+              </w:rPr>
+              <w:t>004</w:t>
+            </w:r>
+          </w:p>
+        </w:tc>
+        <w:tc>
+          <w:tcPr>
+            <w:tcW w:w="791" w:type="dxa"/>
+          </w:tcPr>
+          <w:p>
+            <w:pPr>
+              <w:pStyle w:val="Prrafodelista"/>
+              <w:ind w:left="0"/>
+              <w:jc w:val="both"/>
+              <w:rPr>
+                <w:rFonts w:asciiTheme="majorHAnsi" w:hAnsiTheme="majorHAnsi" w:cs="Arial"/>
+                <w:color w:val="000000" w:themeColor="text1"/>
+              </w:rPr>
+            </w:pPr>
+            <w:r>
+              <w:rPr>
+                <w:rFonts w:asciiTheme="majorHAnsi" w:hAnsiTheme="majorHAnsi" w:cs="Arial"/>
+                <w:color w:val="000000" w:themeColor="text1"/>
+              </w:rPr>
+              <w:t>EOT</w:t>
+            </w:r>
+          </w:p>
+        </w:tc>
+      </w:tr>
+      <w:tr>
+        <w:trPr>
+          <w:jc w:val="center"/>
+        </w:trPr>
+        <w:tc>
+          <w:tcPr>
+            <w:tcW w:w="654" w:type="dxa"/>
+          </w:tcPr>
+          <w:p>
+            <w:pPr>
+              <w:pStyle w:val="Prrafodelista"/>
+              <w:ind w:left="0"/>
+              <w:jc w:val="both"/>
+              <w:rPr>
+                <w:rFonts w:asciiTheme="majorHAnsi" w:hAnsiTheme="majorHAnsi" w:cs="Arial"/>
+                <w:b/>
+                <w:color w:val="000000" w:themeColor="text1"/>
+              </w:rPr>
+            </w:pPr>
+            <w:r>
+              <w:rPr>
+                <w:rFonts w:asciiTheme="majorHAnsi" w:hAnsiTheme="majorHAnsi" w:cs="Arial"/>
+                <w:b/>
+                <w:color w:val="000000" w:themeColor="text1"/>
+              </w:rPr>
+              <w:t>5</w:t>
+            </w:r>
+          </w:p>
+        </w:tc>
+        <w:tc>
+          <w:tcPr>
+            <w:tcW w:w="655" w:type="dxa"/>
+          </w:tcPr>
+          <w:p>
+            <w:pPr>
+              <w:pStyle w:val="Prrafodelista"/>
+              <w:ind w:left="0"/>
+              <w:jc w:val="both"/>
+              <w:rPr>
+                <w:rFonts w:asciiTheme="majorHAnsi" w:hAnsiTheme="majorHAnsi" w:cs="Arial"/>
+                <w:color w:val="000000" w:themeColor="text1"/>
+              </w:rPr>
+            </w:pPr>
+            <w:r>
+              <w:rPr>
+                <w:rFonts w:asciiTheme="majorHAnsi" w:hAnsiTheme="majorHAnsi" w:cs="Arial"/>
+                <w:color w:val="000000" w:themeColor="text1"/>
+              </w:rPr>
+              <w:t>5</w:t>
+            </w:r>
+          </w:p>
+        </w:tc>
+        <w:tc>
+          <w:tcPr>
+            <w:tcW w:w="661" w:type="dxa"/>
+          </w:tcPr>
+          <w:p>
+            <w:pPr>
+              <w:pStyle w:val="Prrafodelista"/>
+              <w:ind w:left="0"/>
+              <w:jc w:val="both"/>
+              <w:rPr>
+                <w:rFonts w:asciiTheme="majorHAnsi" w:hAnsiTheme="majorHAnsi" w:cs="Arial"/>
+                <w:color w:val="000000" w:themeColor="text1"/>
+              </w:rPr>
+            </w:pPr>
+            <w:r>
+              <w:rPr>
+                <w:rFonts w:asciiTheme="majorHAnsi" w:hAnsiTheme="majorHAnsi" w:cs="Arial"/>
+                <w:color w:val="000000" w:themeColor="text1"/>
+              </w:rPr>
+              <w:t>005</w:t>
+            </w:r>
+          </w:p>
+        </w:tc>
+        <w:tc>
+          <w:tcPr>
+            <w:tcW w:w="791" w:type="dxa"/>
+          </w:tcPr>
+          <w:p>
+            <w:pPr>
+              <w:pStyle w:val="Prrafodelista"/>
+              <w:ind w:left="0"/>
+              <w:jc w:val="both"/>
+              <w:rPr>
+                <w:rFonts w:asciiTheme="majorHAnsi" w:hAnsiTheme="majorHAnsi" w:cs="Arial"/>
+                <w:color w:val="000000" w:themeColor="text1"/>
+              </w:rPr>
+            </w:pPr>
+            <w:r>
+              <w:rPr>
+                <w:rFonts w:asciiTheme="majorHAnsi" w:hAnsiTheme="majorHAnsi" w:cs="Arial"/>
+                <w:color w:val="000000" w:themeColor="text1"/>
+              </w:rPr>
+              <w:t>ENQ</w:t>
+            </w:r>
+          </w:p>
+        </w:tc>
+      </w:tr>
+      <w:tr>
+        <w:trPr>
+          <w:jc w:val="center"/>
+        </w:trPr>
+        <w:tc>
+          <w:tcPr>
+            <w:tcW w:w="654" w:type="dxa"/>
+          </w:tcPr>
+          <w:p>
+            <w:pPr>
+              <w:pStyle w:val="Prrafodelista"/>
+              <w:ind w:left="0"/>
+              <w:jc w:val="both"/>
+              <w:rPr>
+                <w:rFonts w:asciiTheme="majorHAnsi" w:hAnsiTheme="majorHAnsi" w:cs="Arial"/>
+                <w:b/>
+                <w:color w:val="000000" w:themeColor="text1"/>
+              </w:rPr>
+            </w:pPr>
+            <w:r>
+              <w:rPr>
+                <w:rFonts w:asciiTheme="majorHAnsi" w:hAnsiTheme="majorHAnsi" w:cs="Arial"/>
+                <w:b/>
+                <w:color w:val="000000" w:themeColor="text1"/>
+              </w:rPr>
+              <w:t>6</w:t>
+            </w:r>
+          </w:p>
+        </w:tc>
+        <w:tc>
+          <w:tcPr>
+            <w:tcW w:w="655" w:type="dxa"/>
+          </w:tcPr>
+          <w:p>
+            <w:pPr>
+              <w:pStyle w:val="Prrafodelista"/>
+              <w:ind w:left="0"/>
+              <w:jc w:val="both"/>
+              <w:rPr>
+                <w:rFonts w:asciiTheme="majorHAnsi" w:hAnsiTheme="majorHAnsi" w:cs="Arial"/>
+                <w:color w:val="000000" w:themeColor="text1"/>
+              </w:rPr>
+            </w:pPr>
+            <w:r>
+              <w:rPr>
+                <w:rFonts w:asciiTheme="majorHAnsi" w:hAnsiTheme="majorHAnsi" w:cs="Arial"/>
+                <w:color w:val="000000" w:themeColor="text1"/>
+              </w:rPr>
+              <w:t>6</w:t>
+            </w:r>
+          </w:p>
+        </w:tc>
+        <w:tc>
+          <w:tcPr>
+            <w:tcW w:w="661" w:type="dxa"/>
+          </w:tcPr>
+          <w:p>
+            <w:pPr>
+              <w:pStyle w:val="Prrafodelista"/>
+              <w:ind w:left="0"/>
+              <w:jc w:val="both"/>
+              <w:rPr>
+                <w:rFonts w:asciiTheme="majorHAnsi" w:hAnsiTheme="majorHAnsi" w:cs="Arial"/>
+                <w:color w:val="000000" w:themeColor="text1"/>
+              </w:rPr>
+            </w:pPr>
+            <w:r>
+              <w:rPr>
+                <w:rFonts w:asciiTheme="majorHAnsi" w:hAnsiTheme="majorHAnsi" w:cs="Arial"/>
+                <w:color w:val="000000" w:themeColor="text1"/>
+              </w:rPr>
+              <w:t>006</w:t>
+            </w:r>
+          </w:p>
+        </w:tc>
+        <w:tc>
+          <w:tcPr>
+            <w:tcW w:w="791" w:type="dxa"/>
+          </w:tcPr>
+          <w:p>
+            <w:pPr>
+              <w:pStyle w:val="Prrafodelista"/>
+              <w:ind w:left="0"/>
+              <w:jc w:val="both"/>
+              <w:rPr>
+                <w:rFonts w:asciiTheme="majorHAnsi" w:hAnsiTheme="majorHAnsi" w:cs="Arial"/>
+                <w:color w:val="000000" w:themeColor="text1"/>
+              </w:rPr>
+            </w:pPr>
+            <w:r>
+              <w:rPr>
+                <w:rFonts w:asciiTheme="majorHAnsi" w:hAnsiTheme="majorHAnsi" w:cs="Arial"/>
+                <w:color w:val="000000" w:themeColor="text1"/>
+              </w:rPr>
+              <w:t>ACK</w:t>
+            </w:r>
+          </w:p>
+        </w:tc>
+      </w:tr>
+      <w:tr>
+        <w:trPr>
+          <w:jc w:val="center"/>
+        </w:trPr>
+        <w:tc>
+          <w:tcPr>
+            <w:tcW w:w="654" w:type="dxa"/>
+          </w:tcPr>
+          <w:p>
+            <w:pPr>
+              <w:pStyle w:val="Prrafodelista"/>
+              <w:ind w:left="0"/>
+              <w:jc w:val="both"/>
+              <w:rPr>
+                <w:rFonts w:asciiTheme="majorHAnsi" w:hAnsiTheme="majorHAnsi" w:cs="Arial"/>
+                <w:b/>
+                <w:color w:val="000000" w:themeColor="text1"/>
+              </w:rPr>
+            </w:pPr>
+            <w:r>
+              <w:rPr>
+                <w:rFonts w:asciiTheme="majorHAnsi" w:hAnsiTheme="majorHAnsi" w:cs="Arial"/>
+                <w:b/>
+                <w:color w:val="000000" w:themeColor="text1"/>
+              </w:rPr>
+              <w:t>7</w:t>
+            </w:r>
+          </w:p>
+        </w:tc>
+        <w:tc>
+          <w:tcPr>
+            <w:tcW w:w="655" w:type="dxa"/>
+          </w:tcPr>
+          <w:p>
+            <w:pPr>
+              <w:pStyle w:val="Prrafodelista"/>
+              <w:ind w:left="0"/>
+              <w:jc w:val="both"/>
+              <w:rPr>
+                <w:rFonts w:asciiTheme="majorHAnsi" w:hAnsiTheme="majorHAnsi" w:cs="Arial"/>
+                <w:color w:val="000000" w:themeColor="text1"/>
+              </w:rPr>
+            </w:pPr>
+            <w:r>
+              <w:rPr>
+                <w:rFonts w:asciiTheme="majorHAnsi" w:hAnsiTheme="majorHAnsi" w:cs="Arial"/>
+                <w:color w:val="000000" w:themeColor="text1"/>
+              </w:rPr>
+              <w:t>7</w:t>
+            </w:r>
+          </w:p>
+        </w:tc>
+        <w:tc>
+          <w:tcPr>
+            <w:tcW w:w="661" w:type="dxa"/>
+          </w:tcPr>
+          <w:p>
+            <w:pPr>
+              <w:pStyle w:val="Prrafodelista"/>
+              <w:ind w:left="0"/>
+              <w:jc w:val="both"/>
+              <w:rPr>
+                <w:rFonts w:asciiTheme="majorHAnsi" w:hAnsiTheme="majorHAnsi" w:cs="Arial"/>
+                <w:color w:val="000000" w:themeColor="text1"/>
+              </w:rPr>
+            </w:pPr>
+            <w:r>
+              <w:rPr>
+                <w:rFonts w:asciiTheme="majorHAnsi" w:hAnsiTheme="majorHAnsi" w:cs="Arial"/>
+                <w:color w:val="000000" w:themeColor="text1"/>
+              </w:rPr>
+              <w:t>007</w:t>
+            </w:r>
+          </w:p>
+        </w:tc>
+        <w:tc>
+          <w:tcPr>
+            <w:tcW w:w="791" w:type="dxa"/>
+          </w:tcPr>
+          <w:p>
+            <w:pPr>
+              <w:pStyle w:val="Prrafodelista"/>
+              <w:ind w:left="0"/>
+              <w:jc w:val="both"/>
+              <w:rPr>
+                <w:rFonts w:asciiTheme="majorHAnsi" w:hAnsiTheme="majorHAnsi" w:cs="Arial"/>
+                <w:color w:val="000000" w:themeColor="text1"/>
+              </w:rPr>
+            </w:pPr>
+            <w:r>
+              <w:rPr>
+                <w:rFonts w:asciiTheme="majorHAnsi" w:hAnsiTheme="majorHAnsi" w:cs="Arial"/>
+                <w:color w:val="000000" w:themeColor="text1"/>
+              </w:rPr>
+              <w:t>BEL</w:t>
+            </w:r>
+          </w:p>
+        </w:tc>
+      </w:tr>
+      <w:tr>
+        <w:trPr>
+          <w:jc w:val="center"/>
+        </w:trPr>
+        <w:tc>
+          <w:tcPr>
+            <w:tcW w:w="654" w:type="dxa"/>
+          </w:tcPr>
+          <w:p>
+            <w:pPr>
+              <w:pStyle w:val="Prrafodelista"/>
+              <w:ind w:left="0"/>
+              <w:jc w:val="both"/>
+              <w:rPr>
+                <w:rFonts w:asciiTheme="majorHAnsi" w:hAnsiTheme="majorHAnsi" w:cs="Arial"/>
+                <w:b/>
+                <w:color w:val="000000" w:themeColor="text1"/>
+              </w:rPr>
+            </w:pPr>
+            <w:r>
+              <w:rPr>
+                <w:rFonts w:asciiTheme="majorHAnsi" w:hAnsiTheme="majorHAnsi" w:cs="Arial"/>
+                <w:b/>
+                <w:color w:val="000000" w:themeColor="text1"/>
+              </w:rPr>
+              <w:t>8</w:t>
+            </w:r>
+          </w:p>
+        </w:tc>
+        <w:tc>
+          <w:tcPr>
+            <w:tcW w:w="655" w:type="dxa"/>
+          </w:tcPr>
+          <w:p>
+            <w:pPr>
+              <w:pStyle w:val="Prrafodelista"/>
+              <w:ind w:left="0"/>
+              <w:jc w:val="both"/>
+              <w:rPr>
+                <w:rFonts w:asciiTheme="majorHAnsi" w:hAnsiTheme="majorHAnsi" w:cs="Arial"/>
+                <w:color w:val="000000" w:themeColor="text1"/>
+              </w:rPr>
+            </w:pPr>
+            <w:r>
+              <w:rPr>
+                <w:rFonts w:asciiTheme="majorHAnsi" w:hAnsiTheme="majorHAnsi" w:cs="Arial"/>
+                <w:color w:val="000000" w:themeColor="text1"/>
+              </w:rPr>
+              <w:t>8</w:t>
+            </w:r>
+          </w:p>
+        </w:tc>
+        <w:tc>
+          <w:tcPr>
+            <w:tcW w:w="661" w:type="dxa"/>
+          </w:tcPr>
+          <w:p>
+            <w:pPr>
+              <w:pStyle w:val="Prrafodelista"/>
+              <w:ind w:left="0"/>
+              <w:jc w:val="both"/>
+              <w:rPr>
+                <w:rFonts w:asciiTheme="majorHAnsi" w:hAnsiTheme="majorHAnsi" w:cs="Arial"/>
+                <w:color w:val="000000" w:themeColor="text1"/>
+              </w:rPr>
+            </w:pPr>
+            <w:r>
+              <w:rPr>
+                <w:rFonts w:asciiTheme="majorHAnsi" w:hAnsiTheme="majorHAnsi" w:cs="Arial"/>
+                <w:color w:val="000000" w:themeColor="text1"/>
+              </w:rPr>
+              <w:t>008</w:t>
+            </w:r>
+          </w:p>
+        </w:tc>
+        <w:tc>
+          <w:tcPr>
+            <w:tcW w:w="791" w:type="dxa"/>
+          </w:tcPr>
+          <w:p>
+            <w:pPr>
+              <w:pStyle w:val="Prrafodelista"/>
+              <w:ind w:left="0"/>
+              <w:jc w:val="both"/>
+              <w:rPr>
+                <w:rFonts w:asciiTheme="majorHAnsi" w:hAnsiTheme="majorHAnsi" w:cs="Arial"/>
+                <w:color w:val="000000" w:themeColor="text1"/>
+              </w:rPr>
+            </w:pPr>
+            <w:r>
+              <w:rPr>
+                <w:rFonts w:asciiTheme="majorHAnsi" w:hAnsiTheme="majorHAnsi" w:cs="Arial"/>
+                <w:color w:val="000000" w:themeColor="text1"/>
+              </w:rPr>
+              <w:t>BS</w:t>
+            </w:r>
+          </w:p>
+        </w:tc>
+      </w:tr>
+      <w:tr>
+        <w:trPr>
+          <w:jc w:val="center"/>
+        </w:trPr>
+        <w:tc>
+          <w:tcPr>
+            <w:tcW w:w="654" w:type="dxa"/>
+          </w:tcPr>
+          <w:p>
+            <w:pPr>
+              <w:pStyle w:val="Prrafodelista"/>
+              <w:ind w:left="0"/>
+              <w:jc w:val="both"/>
+              <w:rPr>
+                <w:rFonts w:asciiTheme="majorHAnsi" w:hAnsiTheme="majorHAnsi" w:cs="Arial"/>
+                <w:b/>
+                <w:color w:val="000000" w:themeColor="text1"/>
+              </w:rPr>
+            </w:pPr>
+            <w:r>
+              <w:rPr>
+                <w:rFonts w:asciiTheme="majorHAnsi" w:hAnsiTheme="majorHAnsi" w:cs="Arial"/>
+                <w:b/>
+                <w:color w:val="000000" w:themeColor="text1"/>
+              </w:rPr>
+              <w:t>9</w:t>
+            </w:r>
+          </w:p>
+        </w:tc>
+        <w:tc>
+          <w:tcPr>
+            <w:tcW w:w="655" w:type="dxa"/>
+          </w:tcPr>
+          <w:p>
+            <w:pPr>
+              <w:pStyle w:val="Prrafodelista"/>
+              <w:ind w:left="0"/>
+              <w:jc w:val="both"/>
+              <w:rPr>
+                <w:rFonts w:asciiTheme="majorHAnsi" w:hAnsiTheme="majorHAnsi" w:cs="Arial"/>
+                <w:color w:val="000000" w:themeColor="text1"/>
+              </w:rPr>
+            </w:pPr>
+            <w:r>
+              <w:rPr>
+                <w:rFonts w:asciiTheme="majorHAnsi" w:hAnsiTheme="majorHAnsi" w:cs="Arial"/>
+                <w:color w:val="000000" w:themeColor="text1"/>
+              </w:rPr>
+              <w:t>9</w:t>
+            </w:r>
+          </w:p>
+        </w:tc>
+        <w:tc>
+          <w:tcPr>
+            <w:tcW w:w="661" w:type="dxa"/>
+          </w:tcPr>
+          <w:p>
+            <w:pPr>
+              <w:pStyle w:val="Prrafodelista"/>
+              <w:ind w:left="0"/>
+              <w:jc w:val="both"/>
+              <w:rPr>
+                <w:rFonts w:asciiTheme="majorHAnsi" w:hAnsiTheme="majorHAnsi" w:cs="Arial"/>
+                <w:color w:val="000000" w:themeColor="text1"/>
+              </w:rPr>
+            </w:pPr>
+            <w:r>
+              <w:rPr>
+                <w:rFonts w:asciiTheme="majorHAnsi" w:hAnsiTheme="majorHAnsi" w:cs="Arial"/>
+                <w:color w:val="000000" w:themeColor="text1"/>
+              </w:rPr>
+              <w:t>009</w:t>
+            </w:r>
+          </w:p>
+        </w:tc>
+        <w:tc>
+          <w:tcPr>
+            <w:tcW w:w="791" w:type="dxa"/>
+          </w:tcPr>
+          <w:p>
+            <w:pPr>
+              <w:pStyle w:val="Prrafodelista"/>
+              <w:ind w:left="0"/>
+              <w:jc w:val="both"/>
+              <w:rPr>
+                <w:rFonts w:asciiTheme="majorHAnsi" w:hAnsiTheme="majorHAnsi" w:cs="Arial"/>
+                <w:color w:val="000000" w:themeColor="text1"/>
+              </w:rPr>
+            </w:pPr>
+            <w:r>
+              <w:rPr>
+                <w:rFonts w:asciiTheme="majorHAnsi" w:hAnsiTheme="majorHAnsi" w:cs="Arial"/>
+                <w:color w:val="000000" w:themeColor="text1"/>
+              </w:rPr>
+              <w:t>TAB</w:t>
+            </w:r>
+          </w:p>
+        </w:tc>
+      </w:tr>
+    </w:tbl>
+    <w:p>
+      <w:pPr>
+        <w:pStyle w:val="Prrafodelista"/>
+        <w:jc w:val="both"/>
+        <w:rPr>
+          <w:rFonts w:asciiTheme="majorHAnsi" w:hAnsiTheme="majorHAnsi" w:cs="Arial"/>
+          <w:b/>
+          <w:color w:val="000000" w:themeColor="text1"/>
+        </w:rPr>
+      </w:pPr>
+    </w:p>
+    <w:p>
+      <w:pPr>
+        <w:pStyle w:val="Prrafodelista"/>
+        <w:jc w:val="both"/>
+        <w:rPr>
+          <w:rFonts w:asciiTheme="majorHAnsi" w:hAnsiTheme="majorHAnsi" w:cs="Arial"/>
+          <w:b/>
+          <w:color w:val="000000" w:themeColor="text1"/>
+        </w:rPr>
+      </w:pPr>
       <w:bookmarkStart w:id="0" w:name="_GoBack"/>
       <w:bookmarkEnd w:id="0"/>
     </w:p>

</xml_diff>

<commit_message>
Solución hasta la pregunta 9
Solución hasta la pregunta 9
</commit_message>
<xml_diff>
--- a/ArduinoCparte1/Solución de las preguntas.docx
+++ b/ArduinoCparte1/Solución de las preguntas.docx
@@ -4513,6 +4513,89 @@
     </w:tbl>
     <w:p>
       <w:pPr>
+        <w:jc w:val="both"/>
+        <w:rPr>
+          <w:rFonts w:asciiTheme="majorHAnsi" w:hAnsiTheme="majorHAnsi" w:cs="Arial"/>
+          <w:b/>
+          <w:color w:val="000000" w:themeColor="text1"/>
+        </w:rPr>
+      </w:pPr>
+    </w:p>
+    <w:p>
+      <w:pPr>
+        <w:jc w:val="both"/>
+        <w:rPr>
+          <w:rFonts w:asciiTheme="majorHAnsi" w:hAnsiTheme="majorHAnsi" w:cs="Arial"/>
+          <w:b/>
+          <w:color w:val="000000" w:themeColor="text1"/>
+        </w:rPr>
+      </w:pPr>
+    </w:p>
+    <w:p>
+      <w:pPr>
+        <w:jc w:val="both"/>
+        <w:rPr>
+          <w:rFonts w:asciiTheme="majorHAnsi" w:hAnsiTheme="majorHAnsi" w:cs="Arial"/>
+          <w:b/>
+          <w:color w:val="000000" w:themeColor="text1"/>
+        </w:rPr>
+      </w:pPr>
+    </w:p>
+    <w:p>
+      <w:pPr>
+        <w:jc w:val="both"/>
+        <w:rPr>
+          <w:rFonts w:asciiTheme="majorHAnsi" w:hAnsiTheme="majorHAnsi" w:cs="Arial"/>
+          <w:b/>
+          <w:color w:val="000000" w:themeColor="text1"/>
+        </w:rPr>
+      </w:pPr>
+    </w:p>
+    <w:p>
+      <w:pPr>
+        <w:pStyle w:val="Prrafodelista"/>
+        <w:numPr>
+          <w:ilvl w:val="0"/>
+          <w:numId w:val="1"/>
+        </w:numPr>
+        <w:jc w:val="both"/>
+        <w:rPr>
+          <w:rFonts w:asciiTheme="majorHAnsi" w:hAnsiTheme="majorHAnsi" w:cs="Arial"/>
+          <w:b/>
+          <w:color w:val="000000" w:themeColor="text1"/>
+        </w:rPr>
+      </w:pPr>
+      <w:r>
+        <w:rPr>
+          <w:rFonts w:asciiTheme="majorHAnsi" w:hAnsiTheme="majorHAnsi" w:cs="Arial"/>
+          <w:b/>
+          <w:color w:val="000000" w:themeColor="text1"/>
+        </w:rPr>
+        <w:lastRenderedPageBreak/>
+        <w:t xml:space="preserve">Explique la diferencia entre ambos. Utilice como referencia una tabla de códigos </w:t>
+      </w:r>
+      <w:hyperlink r:id="rId10" w:history="1">
+        <w:r>
+          <w:rPr>
+            <w:rStyle w:val="Hipervnculo"/>
+            <w:rFonts w:asciiTheme="majorHAnsi" w:hAnsiTheme="majorHAnsi" w:cs="Arial"/>
+            <w:b/>
+            <w:color w:val="000000" w:themeColor="text1"/>
+          </w:rPr>
+          <w:t>ASCII</w:t>
+        </w:r>
+      </w:hyperlink>
+      <w:r>
+        <w:rPr>
+          <w:rFonts w:asciiTheme="majorHAnsi" w:hAnsiTheme="majorHAnsi" w:cs="Arial"/>
+          <w:b/>
+          <w:color w:val="000000" w:themeColor="text1"/>
+        </w:rPr>
+        <w:t>.</w:t>
+      </w:r>
+    </w:p>
+    <w:p>
+      <w:pPr>
         <w:pStyle w:val="Prrafodelista"/>
         <w:jc w:val="both"/>
         <w:rPr>
@@ -4528,12 +4611,235 @@
         <w:jc w:val="both"/>
         <w:rPr>
           <w:rFonts w:asciiTheme="majorHAnsi" w:hAnsiTheme="majorHAnsi" w:cs="Arial"/>
-          <w:b/>
-          <w:color w:val="000000" w:themeColor="text1"/>
-        </w:rPr>
-      </w:pPr>
+          <w:color w:val="000000" w:themeColor="text1"/>
+        </w:rPr>
+      </w:pPr>
+      <w:r>
+        <w:rPr>
+          <w:rFonts w:asciiTheme="majorHAnsi" w:hAnsiTheme="majorHAnsi" w:cs="Arial"/>
+          <w:color w:val="000000" w:themeColor="text1"/>
+        </w:rPr>
+        <w:t>La diferencia es que en el CoolTerm nos muestra el resultado lo que realmente sale del Arduino</w:t>
+      </w:r>
       <w:bookmarkStart w:id="0" w:name="_GoBack"/>
       <w:bookmarkEnd w:id="0"/>
+      <w:r>
+        <w:rPr>
+          <w:rFonts w:asciiTheme="majorHAnsi" w:hAnsiTheme="majorHAnsi" w:cs="Arial"/>
+          <w:color w:val="000000" w:themeColor="text1"/>
+        </w:rPr>
+        <w:t>, con la diferencia que en la terminal del Arduino solo nos muestra el número que interpreta el Arduino.</w:t>
+      </w:r>
+    </w:p>
+    <w:p>
+      <w:pPr>
+        <w:pStyle w:val="Prrafodelista"/>
+        <w:jc w:val="both"/>
+        <w:rPr>
+          <w:rFonts w:asciiTheme="majorHAnsi" w:hAnsiTheme="majorHAnsi" w:cs="Arial"/>
+          <w:color w:val="000000" w:themeColor="text1"/>
+        </w:rPr>
+      </w:pPr>
+    </w:p>
+    <w:p>
+      <w:pPr>
+        <w:pStyle w:val="Prrafodelista"/>
+        <w:jc w:val="center"/>
+        <w:rPr>
+          <w:rFonts w:asciiTheme="majorHAnsi" w:hAnsiTheme="majorHAnsi" w:cs="Arial"/>
+          <w:color w:val="000000" w:themeColor="text1"/>
+        </w:rPr>
+      </w:pPr>
+      <w:r>
+        <w:rPr>
+          <w:rFonts w:asciiTheme="majorHAnsi" w:hAnsiTheme="majorHAnsi" w:cs="Arial"/>
+          <w:noProof/>
+          <w:color w:val="000000" w:themeColor="text1"/>
+          <w:lang w:eastAsia="es-CO"/>
+        </w:rPr>
+        <w:drawing>
+          <wp:inline distT="0" distB="0" distL="0" distR="0">
+            <wp:extent cx="4105275" cy="3438525"/>
+            <wp:effectExtent l="0" t="0" r="9525" b="9525"/>
+            <wp:docPr id="1" name="Imagen 1"/>
+            <wp:cNvGraphicFramePr>
+              <a:graphicFrameLocks xmlns:a="http://schemas.openxmlformats.org/drawingml/2006/main" noChangeAspect="1"/>
+            </wp:cNvGraphicFramePr>
+            <a:graphic xmlns:a="http://schemas.openxmlformats.org/drawingml/2006/main">
+              <a:graphicData uri="http://schemas.openxmlformats.org/drawingml/2006/picture">
+                <pic:pic xmlns:pic="http://schemas.openxmlformats.org/drawingml/2006/picture">
+                  <pic:nvPicPr>
+                    <pic:cNvPr id="1" name="CoolTerm.PNG"/>
+                    <pic:cNvPicPr/>
+                  </pic:nvPicPr>
+                  <pic:blipFill>
+                    <a:blip r:embed="rId11">
+                      <a:extLst>
+                        <a:ext uri="{28A0092B-C50C-407E-A947-70E740481C1C}">
+                          <a14:useLocalDpi xmlns:a14="http://schemas.microsoft.com/office/drawing/2010/main" val="0"/>
+                        </a:ext>
+                      </a:extLst>
+                    </a:blip>
+                    <a:stretch>
+                      <a:fillRect/>
+                    </a:stretch>
+                  </pic:blipFill>
+                  <pic:spPr>
+                    <a:xfrm>
+                      <a:off x="0" y="0"/>
+                      <a:ext cx="4105275" cy="3438525"/>
+                    </a:xfrm>
+                    <a:prstGeom prst="rect">
+                      <a:avLst/>
+                    </a:prstGeom>
+                  </pic:spPr>
+                </pic:pic>
+              </a:graphicData>
+            </a:graphic>
+          </wp:inline>
+        </w:drawing>
+      </w:r>
+    </w:p>
+    <w:p>
+      <w:pPr>
+        <w:pStyle w:val="Prrafodelista"/>
+        <w:jc w:val="center"/>
+        <w:rPr>
+          <w:rFonts w:asciiTheme="majorHAnsi" w:hAnsiTheme="majorHAnsi" w:cs="Arial"/>
+          <w:color w:val="000000" w:themeColor="text1"/>
+          <w:sz w:val="20"/>
+          <w:szCs w:val="20"/>
+        </w:rPr>
+      </w:pPr>
+      <w:r>
+        <w:rPr>
+          <w:rFonts w:asciiTheme="majorHAnsi" w:hAnsiTheme="majorHAnsi" w:cs="Arial"/>
+          <w:b/>
+          <w:color w:val="000000" w:themeColor="text1"/>
+          <w:sz w:val="20"/>
+          <w:szCs w:val="20"/>
+        </w:rPr>
+        <w:t xml:space="preserve">Figura 1: </w:t>
+      </w:r>
+      <w:r>
+        <w:rPr>
+          <w:rFonts w:asciiTheme="majorHAnsi" w:hAnsiTheme="majorHAnsi" w:cs="Arial"/>
+          <w:color w:val="000000" w:themeColor="text1"/>
+          <w:sz w:val="20"/>
+          <w:szCs w:val="20"/>
+        </w:rPr>
+        <w:t>Resultados CoolTerm.</w:t>
+      </w:r>
+    </w:p>
+    <w:p>
+      <w:pPr>
+        <w:pStyle w:val="Prrafodelista"/>
+        <w:jc w:val="center"/>
+        <w:rPr>
+          <w:rFonts w:asciiTheme="majorHAnsi" w:hAnsiTheme="majorHAnsi" w:cs="Arial"/>
+          <w:color w:val="000000" w:themeColor="text1"/>
+        </w:rPr>
+      </w:pPr>
+    </w:p>
+    <w:p>
+      <w:pPr>
+        <w:pStyle w:val="Prrafodelista"/>
+        <w:jc w:val="center"/>
+        <w:rPr>
+          <w:rFonts w:asciiTheme="majorHAnsi" w:hAnsiTheme="majorHAnsi" w:cs="Arial"/>
+          <w:color w:val="000000" w:themeColor="text1"/>
+        </w:rPr>
+      </w:pPr>
+      <w:r>
+        <w:rPr>
+          <w:rFonts w:asciiTheme="majorHAnsi" w:hAnsiTheme="majorHAnsi" w:cs="Arial"/>
+          <w:noProof/>
+          <w:color w:val="000000" w:themeColor="text1"/>
+          <w:lang w:eastAsia="es-CO"/>
+        </w:rPr>
+        <w:drawing>
+          <wp:inline distT="0" distB="0" distL="0" distR="0">
+            <wp:extent cx="3038475" cy="2409825"/>
+            <wp:effectExtent l="0" t="0" r="9525" b="9525"/>
+            <wp:docPr id="2" name="Imagen 2"/>
+            <wp:cNvGraphicFramePr>
+              <a:graphicFrameLocks xmlns:a="http://schemas.openxmlformats.org/drawingml/2006/main" noChangeAspect="1"/>
+            </wp:cNvGraphicFramePr>
+            <a:graphic xmlns:a="http://schemas.openxmlformats.org/drawingml/2006/main">
+              <a:graphicData uri="http://schemas.openxmlformats.org/drawingml/2006/picture">
+                <pic:pic xmlns:pic="http://schemas.openxmlformats.org/drawingml/2006/picture">
+                  <pic:nvPicPr>
+                    <pic:cNvPr id="2" name="Ardui.PNG"/>
+                    <pic:cNvPicPr/>
+                  </pic:nvPicPr>
+                  <pic:blipFill>
+                    <a:blip r:embed="rId12">
+                      <a:extLst>
+                        <a:ext uri="{28A0092B-C50C-407E-A947-70E740481C1C}">
+                          <a14:useLocalDpi xmlns:a14="http://schemas.microsoft.com/office/drawing/2010/main" val="0"/>
+                        </a:ext>
+                      </a:extLst>
+                    </a:blip>
+                    <a:stretch>
+                      <a:fillRect/>
+                    </a:stretch>
+                  </pic:blipFill>
+                  <pic:spPr>
+                    <a:xfrm>
+                      <a:off x="0" y="0"/>
+                      <a:ext cx="3038914" cy="2410173"/>
+                    </a:xfrm>
+                    <a:prstGeom prst="rect">
+                      <a:avLst/>
+                    </a:prstGeom>
+                  </pic:spPr>
+                </pic:pic>
+              </a:graphicData>
+            </a:graphic>
+          </wp:inline>
+        </w:drawing>
+      </w:r>
+    </w:p>
+    <w:p>
+      <w:pPr>
+        <w:pStyle w:val="Prrafodelista"/>
+        <w:jc w:val="center"/>
+        <w:rPr>
+          <w:rFonts w:asciiTheme="majorHAnsi" w:hAnsiTheme="majorHAnsi" w:cs="Arial"/>
+          <w:color w:val="000000" w:themeColor="text1"/>
+          <w:sz w:val="20"/>
+          <w:szCs w:val="20"/>
+        </w:rPr>
+      </w:pPr>
+      <w:r>
+        <w:rPr>
+          <w:rFonts w:asciiTheme="majorHAnsi" w:hAnsiTheme="majorHAnsi" w:cs="Arial"/>
+          <w:b/>
+          <w:color w:val="000000" w:themeColor="text1"/>
+          <w:sz w:val="20"/>
+          <w:szCs w:val="20"/>
+        </w:rPr>
+        <w:t xml:space="preserve">Figura 2: </w:t>
+      </w:r>
+      <w:r>
+        <w:rPr>
+          <w:rFonts w:asciiTheme="majorHAnsi" w:hAnsiTheme="majorHAnsi" w:cs="Arial"/>
+          <w:color w:val="000000" w:themeColor="text1"/>
+          <w:sz w:val="20"/>
+          <w:szCs w:val="20"/>
+        </w:rPr>
+        <w:t>Resultados de Arduino.</w:t>
+      </w:r>
+    </w:p>
+    <w:p>
+      <w:pPr>
+        <w:pStyle w:val="Prrafodelista"/>
+        <w:jc w:val="both"/>
+        <w:rPr>
+          <w:rFonts w:asciiTheme="majorHAnsi" w:hAnsiTheme="majorHAnsi" w:cs="Arial"/>
+          <w:color w:val="000000" w:themeColor="text1"/>
+        </w:rPr>
+      </w:pPr>
     </w:p>
     <w:sectPr>
       <w:pgSz w:w="12240" w:h="15840"/>

</xml_diff>

<commit_message>
Solución de preguntas hasta la 9
Solución de preguntas hasta la 9
</commit_message>
<xml_diff>
--- a/ArduinoCparte1/Solución de las preguntas.docx
+++ b/ArduinoCparte1/Solución de las preguntas.docx
@@ -267,23 +267,7 @@
           <w:rFonts w:asciiTheme="majorHAnsi" w:hAnsiTheme="majorHAnsi" w:cs="Arial"/>
           <w:color w:val="000000" w:themeColor="text1"/>
         </w:rPr>
-        <w:t xml:space="preserve"> TFT </w:t>
-      </w:r>
-      <w:proofErr w:type="spellStart"/>
-      <w:r>
-        <w:rPr>
-          <w:rFonts w:asciiTheme="majorHAnsi" w:hAnsiTheme="majorHAnsi" w:cs="Arial"/>
-          <w:color w:val="000000" w:themeColor="text1"/>
-        </w:rPr>
-        <w:t>Bitmap</w:t>
-      </w:r>
-      <w:proofErr w:type="spellEnd"/>
-      <w:r>
-        <w:rPr>
-          <w:rFonts w:asciiTheme="majorHAnsi" w:hAnsiTheme="majorHAnsi" w:cs="Arial"/>
-          <w:color w:val="000000" w:themeColor="text1"/>
-        </w:rPr>
-        <w:t xml:space="preserve"> Logo, con este se lee un archivo de imagen desde una tarjeta micro-SD y dibujarlo en lugares al azar</w:t>
+        <w:t xml:space="preserve"> TFT Bitmap Logo, con este se lee un archivo de imagen desde una tarjeta micro-SD y dibujarlo en lugares al azar</w:t>
       </w:r>
       <w:r>
         <w:rPr>
@@ -415,21 +399,12 @@
           <w:color w:val="000000" w:themeColor="text1"/>
         </w:rPr>
       </w:pPr>
-      <w:proofErr w:type="spellStart"/>
-      <w:r>
-        <w:rPr>
-          <w:rFonts w:asciiTheme="majorHAnsi" w:hAnsiTheme="majorHAnsi" w:cs="Arial"/>
-          <w:color w:val="000000" w:themeColor="text1"/>
-        </w:rPr>
-        <w:t>Setup</w:t>
-      </w:r>
-      <w:proofErr w:type="spellEnd"/>
-      <w:r>
-        <w:rPr>
-          <w:rFonts w:asciiTheme="majorHAnsi" w:hAnsiTheme="majorHAnsi" w:cs="Arial"/>
-          <w:color w:val="000000" w:themeColor="text1"/>
-        </w:rPr>
-        <w:t>()</w:t>
+      <w:r>
+        <w:rPr>
+          <w:rFonts w:asciiTheme="majorHAnsi" w:hAnsiTheme="majorHAnsi" w:cs="Arial"/>
+          <w:color w:val="000000" w:themeColor="text1"/>
+        </w:rPr>
+        <w:t>Setup()</w:t>
       </w:r>
     </w:p>
     <w:p>
@@ -445,21 +420,12 @@
           <w:color w:val="000000" w:themeColor="text1"/>
         </w:rPr>
       </w:pPr>
-      <w:proofErr w:type="spellStart"/>
-      <w:r>
-        <w:rPr>
-          <w:rFonts w:asciiTheme="majorHAnsi" w:hAnsiTheme="majorHAnsi" w:cs="Arial"/>
-          <w:color w:val="000000" w:themeColor="text1"/>
-        </w:rPr>
-        <w:t>Loop</w:t>
-      </w:r>
-      <w:proofErr w:type="spellEnd"/>
-      <w:r>
-        <w:rPr>
-          <w:rFonts w:asciiTheme="majorHAnsi" w:hAnsiTheme="majorHAnsi" w:cs="Arial"/>
-          <w:color w:val="000000" w:themeColor="text1"/>
-        </w:rPr>
-        <w:t>()</w:t>
+      <w:r>
+        <w:rPr>
+          <w:rFonts w:asciiTheme="majorHAnsi" w:hAnsiTheme="majorHAnsi" w:cs="Arial"/>
+          <w:color w:val="000000" w:themeColor="text1"/>
+        </w:rPr>
+        <w:t>Loop()</w:t>
       </w:r>
     </w:p>
     <w:p>
@@ -521,7 +487,6 @@
           <w:color w:val="000000" w:themeColor="text1"/>
         </w:rPr>
       </w:pPr>
-      <w:proofErr w:type="spellStart"/>
       <w:proofErr w:type="gramStart"/>
       <w:r>
         <w:rPr>
@@ -529,16 +494,7 @@
           <w:b/>
           <w:color w:val="000000" w:themeColor="text1"/>
         </w:rPr>
-        <w:t>Setup</w:t>
-      </w:r>
-      <w:proofErr w:type="spellEnd"/>
-      <w:r>
-        <w:rPr>
-          <w:rFonts w:asciiTheme="majorHAnsi" w:hAnsiTheme="majorHAnsi" w:cs="Arial"/>
-          <w:b/>
-          <w:color w:val="000000" w:themeColor="text1"/>
-        </w:rPr>
-        <w:t>(</w:t>
+        <w:t>Setup(</w:t>
       </w:r>
       <w:proofErr w:type="gramEnd"/>
       <w:r>
@@ -571,7 +527,6 @@
           <w:color w:val="000000" w:themeColor="text1"/>
         </w:rPr>
       </w:pPr>
-      <w:proofErr w:type="spellStart"/>
       <w:proofErr w:type="gramStart"/>
       <w:r>
         <w:rPr>
@@ -579,16 +534,7 @@
           <w:b/>
           <w:color w:val="000000" w:themeColor="text1"/>
         </w:rPr>
-        <w:t>Loop</w:t>
-      </w:r>
-      <w:proofErr w:type="spellEnd"/>
-      <w:r>
-        <w:rPr>
-          <w:rFonts w:asciiTheme="majorHAnsi" w:hAnsiTheme="majorHAnsi" w:cs="Arial"/>
-          <w:b/>
-          <w:color w:val="000000" w:themeColor="text1"/>
-        </w:rPr>
-        <w:t>(</w:t>
+        <w:t>Loop(</w:t>
       </w:r>
       <w:proofErr w:type="gramEnd"/>
       <w:r>
@@ -604,39 +550,7 @@
           <w:rFonts w:asciiTheme="majorHAnsi" w:hAnsiTheme="majorHAnsi" w:cs="Arial"/>
           <w:color w:val="000000" w:themeColor="text1"/>
         </w:rPr>
-        <w:t xml:space="preserve"> Después de crear la función </w:t>
-      </w:r>
-      <w:proofErr w:type="spellStart"/>
-      <w:r>
-        <w:rPr>
-          <w:rFonts w:asciiTheme="majorHAnsi" w:hAnsiTheme="majorHAnsi" w:cs="Arial"/>
-          <w:color w:val="000000" w:themeColor="text1"/>
-        </w:rPr>
-        <w:t>Setup</w:t>
-      </w:r>
-      <w:proofErr w:type="spellEnd"/>
-      <w:r>
-        <w:rPr>
-          <w:rFonts w:asciiTheme="majorHAnsi" w:hAnsiTheme="majorHAnsi" w:cs="Arial"/>
-          <w:color w:val="000000" w:themeColor="text1"/>
-        </w:rPr>
-        <w:t xml:space="preserve">(), la función </w:t>
-      </w:r>
-      <w:proofErr w:type="spellStart"/>
-      <w:r>
-        <w:rPr>
-          <w:rFonts w:asciiTheme="majorHAnsi" w:hAnsiTheme="majorHAnsi" w:cs="Arial"/>
-          <w:color w:val="000000" w:themeColor="text1"/>
-        </w:rPr>
-        <w:t>Loop</w:t>
-      </w:r>
-      <w:proofErr w:type="spellEnd"/>
-      <w:r>
-        <w:rPr>
-          <w:rFonts w:asciiTheme="majorHAnsi" w:hAnsiTheme="majorHAnsi" w:cs="Arial"/>
-          <w:color w:val="000000" w:themeColor="text1"/>
-        </w:rPr>
-        <w:t>() es un</w:t>
+        <w:t xml:space="preserve"> Después de crear la función Setup(), la función Loop() es un</w:t>
       </w:r>
       <w:r>
         <w:rPr>
@@ -657,23 +571,7 @@
           <w:rFonts w:asciiTheme="majorHAnsi" w:hAnsiTheme="majorHAnsi" w:cs="Arial"/>
           <w:color w:val="000000" w:themeColor="text1"/>
         </w:rPr>
-        <w:t xml:space="preserve">función que se llama constantemente en un bucle </w:t>
-      </w:r>
-      <w:proofErr w:type="spellStart"/>
-      <w:r>
-        <w:rPr>
-          <w:rFonts w:asciiTheme="majorHAnsi" w:hAnsiTheme="majorHAnsi" w:cs="Arial"/>
-          <w:color w:val="000000" w:themeColor="text1"/>
-        </w:rPr>
-        <w:t>for</w:t>
-      </w:r>
-      <w:proofErr w:type="spellEnd"/>
-      <w:r>
-        <w:rPr>
-          <w:rFonts w:asciiTheme="majorHAnsi" w:hAnsiTheme="majorHAnsi" w:cs="Arial"/>
-          <w:color w:val="000000" w:themeColor="text1"/>
-        </w:rPr>
-        <w:t xml:space="preserve"> que está en el archivo main.cpp.</w:t>
+        <w:t>función que se llama constantemente en un bucle for que está en el archivo main.cpp.</w:t>
       </w:r>
     </w:p>
     <w:p>
@@ -708,43 +606,7 @@
           <w:b/>
           <w:color w:val="000000" w:themeColor="text1"/>
         </w:rPr>
-        <w:t>localice el archivo main.cpp en el directorio donde descomprimió el archivo .</w:t>
-      </w:r>
-      <w:proofErr w:type="spellStart"/>
-      <w:r>
-        <w:rPr>
-          <w:rFonts w:asciiTheme="majorHAnsi" w:hAnsiTheme="majorHAnsi" w:cs="Arial"/>
-          <w:b/>
-          <w:color w:val="000000" w:themeColor="text1"/>
-        </w:rPr>
-        <w:t>zip</w:t>
-      </w:r>
-      <w:proofErr w:type="spellEnd"/>
-      <w:r>
-        <w:rPr>
-          <w:rFonts w:asciiTheme="majorHAnsi" w:hAnsiTheme="majorHAnsi" w:cs="Arial"/>
-          <w:b/>
-          <w:color w:val="000000" w:themeColor="text1"/>
-        </w:rPr>
-        <w:t xml:space="preserve"> descargado de la página del proyecto Arduino. No dude en revisar cada directorio. La función </w:t>
-      </w:r>
-      <w:proofErr w:type="spellStart"/>
-      <w:r>
-        <w:rPr>
-          <w:rFonts w:asciiTheme="majorHAnsi" w:hAnsiTheme="majorHAnsi" w:cs="Arial"/>
-          <w:b/>
-          <w:color w:val="000000" w:themeColor="text1"/>
-        </w:rPr>
-        <w:t>main</w:t>
-      </w:r>
-      <w:proofErr w:type="spellEnd"/>
-      <w:r>
-        <w:rPr>
-          <w:rFonts w:asciiTheme="majorHAnsi" w:hAnsiTheme="majorHAnsi" w:cs="Arial"/>
-          <w:b/>
-          <w:color w:val="000000" w:themeColor="text1"/>
-        </w:rPr>
-        <w:t xml:space="preserve"> en un programa en C es el punto de entrada del programa.</w:t>
+        <w:t>localice el archivo main.cpp en el directorio donde descomprimió el archivo .zip descargado de la página del proyecto Arduino. No dude en revisar cada directorio. La función main en un programa en C es el punto de entrada del programa.</w:t>
       </w:r>
     </w:p>
     <w:p>
@@ -774,25 +636,7 @@
           <w:b/>
           <w:color w:val="000000" w:themeColor="text1"/>
         </w:rPr>
-        <w:t xml:space="preserve">P5a. ¿Cuántas veces se ejecuta la función </w:t>
-      </w:r>
-      <w:proofErr w:type="spellStart"/>
-      <w:r>
-        <w:rPr>
-          <w:rFonts w:asciiTheme="majorHAnsi" w:hAnsiTheme="majorHAnsi" w:cs="Arial"/>
-          <w:b/>
-          <w:color w:val="000000" w:themeColor="text1"/>
-        </w:rPr>
-        <w:t>setup</w:t>
-      </w:r>
-      <w:proofErr w:type="spellEnd"/>
-      <w:r>
-        <w:rPr>
-          <w:rFonts w:asciiTheme="majorHAnsi" w:hAnsiTheme="majorHAnsi" w:cs="Arial"/>
-          <w:b/>
-          <w:color w:val="000000" w:themeColor="text1"/>
-        </w:rPr>
-        <w:t>?</w:t>
+        <w:t>P5a. ¿Cuántas veces se ejecuta la función setup?</w:t>
       </w:r>
     </w:p>
     <w:p>
@@ -839,25 +683,7 @@
           <w:b/>
           <w:color w:val="000000" w:themeColor="text1"/>
         </w:rPr>
-        <w:t xml:space="preserve">P5b. ¿Cuántas veces se ejecuta la función </w:t>
-      </w:r>
-      <w:proofErr w:type="spellStart"/>
-      <w:r>
-        <w:rPr>
-          <w:rFonts w:asciiTheme="majorHAnsi" w:hAnsiTheme="majorHAnsi" w:cs="Arial"/>
-          <w:b/>
-          <w:color w:val="000000" w:themeColor="text1"/>
-        </w:rPr>
-        <w:t>loop</w:t>
-      </w:r>
-      <w:proofErr w:type="spellEnd"/>
-      <w:r>
-        <w:rPr>
-          <w:rFonts w:asciiTheme="majorHAnsi" w:hAnsiTheme="majorHAnsi" w:cs="Arial"/>
-          <w:b/>
-          <w:color w:val="000000" w:themeColor="text1"/>
-        </w:rPr>
-        <w:t>?</w:t>
+        <w:t>P5b. ¿Cuántas veces se ejecuta la función loop?</w:t>
       </w:r>
     </w:p>
     <w:p>
@@ -874,32 +700,7 @@
           <w:rFonts w:asciiTheme="majorHAnsi" w:hAnsiTheme="majorHAnsi" w:cs="Arial"/>
           <w:color w:val="000000" w:themeColor="text1"/>
         </w:rPr>
-        <w:t xml:space="preserve">Se llama una vez después del ciclo </w:t>
-      </w:r>
-      <w:proofErr w:type="spellStart"/>
-      <w:proofErr w:type="gramStart"/>
-      <w:r>
-        <w:rPr>
-          <w:rFonts w:asciiTheme="majorHAnsi" w:hAnsiTheme="majorHAnsi" w:cs="Arial"/>
-          <w:color w:val="000000" w:themeColor="text1"/>
-        </w:rPr>
-        <w:t>for</w:t>
-      </w:r>
-      <w:proofErr w:type="spellEnd"/>
-      <w:r>
-        <w:rPr>
-          <w:rFonts w:asciiTheme="majorHAnsi" w:hAnsiTheme="majorHAnsi" w:cs="Arial"/>
-          <w:color w:val="000000" w:themeColor="text1"/>
-        </w:rPr>
-        <w:t>(</w:t>
-      </w:r>
-      <w:proofErr w:type="gramEnd"/>
-      <w:r>
-        <w:rPr>
-          <w:rFonts w:asciiTheme="majorHAnsi" w:hAnsiTheme="majorHAnsi" w:cs="Arial"/>
-          <w:color w:val="000000" w:themeColor="text1"/>
-        </w:rPr>
-        <w:t>;;)</w:t>
+        <w:t>Se llama una vez después del ciclo for(;;)</w:t>
       </w:r>
     </w:p>
     <w:p>
@@ -1001,21 +802,10 @@
           <w:szCs w:val="20"/>
           <w:lang w:val="en-US"/>
         </w:rPr>
-        <w:t xml:space="preserve"> </w:t>
-      </w:r>
-      <w:proofErr w:type="spellStart"/>
-      <w:r>
-        <w:rPr>
-          <w:rFonts w:asciiTheme="majorHAnsi" w:hAnsiTheme="majorHAnsi" w:cs="Arial"/>
-          <w:b/>
-          <w:color w:val="000000" w:themeColor="text1"/>
-          <w:sz w:val="20"/>
-          <w:szCs w:val="20"/>
-          <w:lang w:val="en-US"/>
-        </w:rPr>
-        <w:t>tamaño</w:t>
-      </w:r>
-      <w:proofErr w:type="spellEnd"/>
+        <w:t xml:space="preserve"> tamaño</w:t>
+      </w:r>
+      <w:bookmarkStart w:id="0" w:name="_GoBack"/>
+      <w:bookmarkEnd w:id="0"/>
       <w:r>
         <w:rPr>
           <w:rFonts w:asciiTheme="majorHAnsi" w:hAnsiTheme="majorHAnsi" w:cs="Arial"/>
@@ -1423,29 +1213,16 @@
                 <w:lang w:val="en-US"/>
               </w:rPr>
             </w:pPr>
-            <w:proofErr w:type="spellStart"/>
-            <w:r>
-              <w:rPr>
-                <w:rFonts w:asciiTheme="majorHAnsi" w:hAnsiTheme="majorHAnsi" w:cs="Arial"/>
-                <w:b/>
-                <w:color w:val="000000" w:themeColor="text1"/>
-                <w:sz w:val="20"/>
-                <w:szCs w:val="20"/>
-                <w:lang w:val="en-US"/>
-              </w:rPr>
-              <w:t>Tamaño</w:t>
-            </w:r>
-            <w:proofErr w:type="spellEnd"/>
-            <w:r>
-              <w:rPr>
-                <w:rFonts w:asciiTheme="majorHAnsi" w:hAnsiTheme="majorHAnsi" w:cs="Arial"/>
-                <w:b/>
-                <w:color w:val="000000" w:themeColor="text1"/>
-                <w:sz w:val="20"/>
-                <w:szCs w:val="20"/>
-                <w:lang w:val="en-US"/>
-              </w:rPr>
-              <w:t xml:space="preserve"> [byte]</w:t>
+            <w:r>
+              <w:rPr>
+                <w:rFonts w:asciiTheme="majorHAnsi" w:hAnsiTheme="majorHAnsi" w:cs="Arial"/>
+                <w:b/>
+                <w:color w:val="000000" w:themeColor="text1"/>
+                <w:sz w:val="20"/>
+                <w:szCs w:val="20"/>
+                <w:lang w:val="en-US"/>
+              </w:rPr>
+              <w:t>Tamaño [byte]</w:t>
             </w:r>
           </w:p>
         </w:tc>
@@ -4619,16 +4396,7 @@
           <w:rFonts w:asciiTheme="majorHAnsi" w:hAnsiTheme="majorHAnsi" w:cs="Arial"/>
           <w:color w:val="000000" w:themeColor="text1"/>
         </w:rPr>
-        <w:t>La diferencia es que en el CoolTerm nos muestra el resultado lo que realmente sale del Arduino</w:t>
-      </w:r>
-      <w:bookmarkStart w:id="0" w:name="_GoBack"/>
-      <w:bookmarkEnd w:id="0"/>
-      <w:r>
-        <w:rPr>
-          <w:rFonts w:asciiTheme="majorHAnsi" w:hAnsiTheme="majorHAnsi" w:cs="Arial"/>
-          <w:color w:val="000000" w:themeColor="text1"/>
-        </w:rPr>
-        <w:t>, con la diferencia que en la terminal del Arduino solo nos muestra el número que interpreta el Arduino.</w:t>
+        <w:t>La diferencia es que en el CoolTerm nos muestra el resultado lo que realmente sale del Arduino, con la diferencia que en la terminal del Arduino solo nos muestra el número que interpreta el Arduino.</w:t>
       </w:r>
     </w:p>
     <w:p>

</xml_diff>

<commit_message>
Solución hasta la pregunta 11
Solución hasta la pregunta 11
</commit_message>
<xml_diff>
--- a/ArduinoCparte1/Solución de las preguntas.docx
+++ b/ArduinoCparte1/Solución de las preguntas.docx
@@ -4965,19 +4965,2196 @@
         </w:rPr>
         <w:t xml:space="preserve">: </w:t>
       </w:r>
+    </w:p>
+    <w:p>
+      <w:pPr>
+        <w:shd w:val="clear" w:color="auto" w:fill="FFFFFF"/>
+        <w:tabs>
+          <w:tab w:val="left" w:pos="916"/>
+          <w:tab w:val="left" w:pos="1832"/>
+          <w:tab w:val="left" w:pos="2748"/>
+          <w:tab w:val="left" w:pos="3664"/>
+          <w:tab w:val="left" w:pos="4580"/>
+          <w:tab w:val="left" w:pos="5496"/>
+          <w:tab w:val="left" w:pos="6412"/>
+          <w:tab w:val="left" w:pos="7328"/>
+          <w:tab w:val="left" w:pos="8244"/>
+          <w:tab w:val="left" w:pos="9160"/>
+          <w:tab w:val="left" w:pos="10076"/>
+          <w:tab w:val="left" w:pos="10992"/>
+          <w:tab w:val="left" w:pos="11908"/>
+          <w:tab w:val="left" w:pos="12824"/>
+          <w:tab w:val="left" w:pos="13740"/>
+          <w:tab w:val="left" w:pos="14656"/>
+        </w:tabs>
+        <w:spacing w:before="150" w:after="0" w:line="240" w:lineRule="auto"/>
+        <w:jc w:val="both"/>
+        <w:rPr>
+          <w:rFonts w:ascii="TyponineSans Monospace Light 5" w:eastAsia="Times New Roman" w:hAnsi="TyponineSans Monospace Light 5" w:cs="Courier New"/>
+          <w:b/>
+          <w:color w:val="4F4E4E"/>
+          <w:sz w:val="20"/>
+          <w:szCs w:val="20"/>
+          <w:lang w:eastAsia="es-CO"/>
+        </w:rPr>
+      </w:pPr>
+      <w:proofErr w:type="spellStart"/>
+      <w:proofErr w:type="gramStart"/>
+      <w:r>
+        <w:rPr>
+          <w:rFonts w:ascii="TyponineSans Monospace Light 5" w:eastAsia="Times New Roman" w:hAnsi="TyponineSans Monospace Light 5" w:cs="Courier New"/>
+          <w:color w:val="4F4E4E"/>
+          <w:sz w:val="20"/>
+          <w:szCs w:val="20"/>
+          <w:lang w:eastAsia="es-CO"/>
+        </w:rPr>
+        <w:t>int</w:t>
+      </w:r>
+      <w:proofErr w:type="spellEnd"/>
+      <w:proofErr w:type="gramEnd"/>
+      <w:r>
+        <w:rPr>
+          <w:rFonts w:ascii="TyponineSans Monospace Light 5" w:eastAsia="Times New Roman" w:hAnsi="TyponineSans Monospace Light 5" w:cs="Courier New"/>
+          <w:color w:val="4F4E4E"/>
+          <w:sz w:val="20"/>
+          <w:szCs w:val="20"/>
+          <w:lang w:eastAsia="es-CO"/>
+        </w:rPr>
+        <w:t xml:space="preserve"> </w:t>
+      </w:r>
+      <w:proofErr w:type="spellStart"/>
+      <w:r>
+        <w:rPr>
+          <w:rFonts w:ascii="TyponineSans Monospace Light 5" w:eastAsia="Times New Roman" w:hAnsi="TyponineSans Monospace Light 5" w:cs="Courier New"/>
+          <w:color w:val="4F4E4E"/>
+          <w:sz w:val="20"/>
+          <w:szCs w:val="20"/>
+          <w:lang w:eastAsia="es-CO"/>
+        </w:rPr>
+        <w:t>pinArray</w:t>
+      </w:r>
+      <w:proofErr w:type="spellEnd"/>
+      <w:r>
+        <w:rPr>
+          <w:rFonts w:ascii="TyponineSans Monospace Light 5" w:eastAsia="Times New Roman" w:hAnsi="TyponineSans Monospace Light 5" w:cs="Courier New"/>
+          <w:color w:val="4F4E4E"/>
+          <w:sz w:val="20"/>
+          <w:szCs w:val="20"/>
+          <w:lang w:eastAsia="es-CO"/>
+        </w:rPr>
+        <w:t xml:space="preserve">[] = {2, 3, 4, 5, 6, 7}; </w:t>
+      </w:r>
+      <w:r>
+        <w:rPr>
+          <w:rFonts w:ascii="TyponineSans Monospace Light 5" w:eastAsia="Times New Roman" w:hAnsi="TyponineSans Monospace Light 5" w:cs="Courier New"/>
+          <w:b/>
+          <w:color w:val="4F4E4E"/>
+          <w:sz w:val="20"/>
+          <w:szCs w:val="20"/>
+          <w:lang w:eastAsia="es-CO"/>
+        </w:rPr>
+        <w:t>Declaración del arreglo.</w:t>
+      </w:r>
+    </w:p>
+    <w:p>
+      <w:pPr>
+        <w:shd w:val="clear" w:color="auto" w:fill="FFFFFF"/>
+        <w:tabs>
+          <w:tab w:val="left" w:pos="916"/>
+          <w:tab w:val="left" w:pos="1832"/>
+          <w:tab w:val="left" w:pos="2748"/>
+          <w:tab w:val="left" w:pos="3664"/>
+          <w:tab w:val="left" w:pos="4580"/>
+          <w:tab w:val="left" w:pos="5496"/>
+          <w:tab w:val="left" w:pos="6412"/>
+          <w:tab w:val="left" w:pos="7328"/>
+          <w:tab w:val="left" w:pos="8244"/>
+          <w:tab w:val="left" w:pos="9160"/>
+          <w:tab w:val="left" w:pos="10076"/>
+          <w:tab w:val="left" w:pos="10992"/>
+          <w:tab w:val="left" w:pos="11908"/>
+          <w:tab w:val="left" w:pos="12824"/>
+          <w:tab w:val="left" w:pos="13740"/>
+          <w:tab w:val="left" w:pos="14656"/>
+        </w:tabs>
+        <w:spacing w:before="150" w:after="0" w:line="240" w:lineRule="auto"/>
+        <w:jc w:val="both"/>
+        <w:rPr>
+          <w:rFonts w:ascii="TyponineSans Monospace Light 5" w:eastAsia="Times New Roman" w:hAnsi="TyponineSans Monospace Light 5" w:cs="Courier New"/>
+          <w:color w:val="4F4E4E"/>
+          <w:sz w:val="20"/>
+          <w:szCs w:val="20"/>
+          <w:lang w:val="en-US" w:eastAsia="es-CO"/>
+        </w:rPr>
+      </w:pPr>
+      <w:proofErr w:type="spellStart"/>
+      <w:proofErr w:type="gramStart"/>
+      <w:r>
+        <w:rPr>
+          <w:rFonts w:ascii="TyponineSans Monospace Light 5" w:eastAsia="Times New Roman" w:hAnsi="TyponineSans Monospace Light 5" w:cs="Courier New"/>
+          <w:color w:val="4F4E4E"/>
+          <w:sz w:val="20"/>
+          <w:szCs w:val="20"/>
+          <w:lang w:val="en-US" w:eastAsia="es-CO"/>
+        </w:rPr>
+        <w:t>int</w:t>
+      </w:r>
+      <w:proofErr w:type="spellEnd"/>
+      <w:proofErr w:type="gramEnd"/>
+      <w:r>
+        <w:rPr>
+          <w:rFonts w:ascii="TyponineSans Monospace Light 5" w:eastAsia="Times New Roman" w:hAnsi="TyponineSans Monospace Light 5" w:cs="Courier New"/>
+          <w:color w:val="4F4E4E"/>
+          <w:sz w:val="20"/>
+          <w:szCs w:val="20"/>
+          <w:lang w:val="en-US" w:eastAsia="es-CO"/>
+        </w:rPr>
+        <w:t xml:space="preserve"> count = 0;</w:t>
+      </w:r>
+    </w:p>
+    <w:p>
+      <w:pPr>
+        <w:shd w:val="clear" w:color="auto" w:fill="FFFFFF"/>
+        <w:tabs>
+          <w:tab w:val="left" w:pos="916"/>
+          <w:tab w:val="left" w:pos="1832"/>
+          <w:tab w:val="left" w:pos="2748"/>
+          <w:tab w:val="left" w:pos="3664"/>
+          <w:tab w:val="left" w:pos="4580"/>
+          <w:tab w:val="left" w:pos="5496"/>
+          <w:tab w:val="left" w:pos="6412"/>
+          <w:tab w:val="left" w:pos="7328"/>
+          <w:tab w:val="left" w:pos="8244"/>
+          <w:tab w:val="left" w:pos="9160"/>
+          <w:tab w:val="left" w:pos="10076"/>
+          <w:tab w:val="left" w:pos="10992"/>
+          <w:tab w:val="left" w:pos="11908"/>
+          <w:tab w:val="left" w:pos="12824"/>
+          <w:tab w:val="left" w:pos="13740"/>
+          <w:tab w:val="left" w:pos="14656"/>
+        </w:tabs>
+        <w:spacing w:before="150" w:after="0" w:line="240" w:lineRule="auto"/>
+        <w:jc w:val="both"/>
+        <w:rPr>
+          <w:rFonts w:ascii="TyponineSans Monospace Light 5" w:eastAsia="Times New Roman" w:hAnsi="TyponineSans Monospace Light 5" w:cs="Courier New"/>
+          <w:color w:val="4F4E4E"/>
+          <w:sz w:val="20"/>
+          <w:szCs w:val="20"/>
+          <w:lang w:val="en-US" w:eastAsia="es-CO"/>
+        </w:rPr>
+      </w:pPr>
+      <w:proofErr w:type="spellStart"/>
+      <w:proofErr w:type="gramStart"/>
+      <w:r>
+        <w:rPr>
+          <w:rFonts w:ascii="TyponineSans Monospace Light 5" w:eastAsia="Times New Roman" w:hAnsi="TyponineSans Monospace Light 5" w:cs="Courier New"/>
+          <w:color w:val="4F4E4E"/>
+          <w:sz w:val="20"/>
+          <w:szCs w:val="20"/>
+          <w:lang w:val="en-US" w:eastAsia="es-CO"/>
+        </w:rPr>
+        <w:t>int</w:t>
+      </w:r>
+      <w:proofErr w:type="spellEnd"/>
+      <w:proofErr w:type="gramEnd"/>
+      <w:r>
+        <w:rPr>
+          <w:rFonts w:ascii="TyponineSans Monospace Light 5" w:eastAsia="Times New Roman" w:hAnsi="TyponineSans Monospace Light 5" w:cs="Courier New"/>
+          <w:color w:val="4F4E4E"/>
+          <w:sz w:val="20"/>
+          <w:szCs w:val="20"/>
+          <w:lang w:val="en-US" w:eastAsia="es-CO"/>
+        </w:rPr>
+        <w:t xml:space="preserve"> timer = 30;</w:t>
+      </w:r>
+    </w:p>
+    <w:p>
+      <w:pPr>
+        <w:shd w:val="clear" w:color="auto" w:fill="FFFFFF"/>
+        <w:tabs>
+          <w:tab w:val="left" w:pos="916"/>
+          <w:tab w:val="left" w:pos="1832"/>
+          <w:tab w:val="left" w:pos="2748"/>
+          <w:tab w:val="left" w:pos="3664"/>
+          <w:tab w:val="left" w:pos="4580"/>
+          <w:tab w:val="left" w:pos="5496"/>
+          <w:tab w:val="left" w:pos="6412"/>
+          <w:tab w:val="left" w:pos="7328"/>
+          <w:tab w:val="left" w:pos="8244"/>
+          <w:tab w:val="left" w:pos="9160"/>
+          <w:tab w:val="left" w:pos="10076"/>
+          <w:tab w:val="left" w:pos="10992"/>
+          <w:tab w:val="left" w:pos="11908"/>
+          <w:tab w:val="left" w:pos="12824"/>
+          <w:tab w:val="left" w:pos="13740"/>
+          <w:tab w:val="left" w:pos="14656"/>
+        </w:tabs>
+        <w:spacing w:before="150" w:after="0" w:line="240" w:lineRule="auto"/>
+        <w:jc w:val="both"/>
+        <w:rPr>
+          <w:rFonts w:ascii="TyponineSans Monospace Light 5" w:eastAsia="Times New Roman" w:hAnsi="TyponineSans Monospace Light 5" w:cs="Courier New"/>
+          <w:color w:val="4F4E4E"/>
+          <w:sz w:val="20"/>
+          <w:szCs w:val="20"/>
+          <w:lang w:val="en-US" w:eastAsia="es-CO"/>
+        </w:rPr>
+      </w:pPr>
       <w:bookmarkStart w:id="0" w:name="_GoBack"/>
       <w:bookmarkEnd w:id="0"/>
     </w:p>
     <w:p>
       <w:pPr>
+        <w:shd w:val="clear" w:color="auto" w:fill="FFFFFF"/>
+        <w:tabs>
+          <w:tab w:val="left" w:pos="916"/>
+          <w:tab w:val="left" w:pos="1832"/>
+          <w:tab w:val="left" w:pos="2748"/>
+          <w:tab w:val="left" w:pos="3664"/>
+          <w:tab w:val="left" w:pos="4580"/>
+          <w:tab w:val="left" w:pos="5496"/>
+          <w:tab w:val="left" w:pos="6412"/>
+          <w:tab w:val="left" w:pos="7328"/>
+          <w:tab w:val="left" w:pos="8244"/>
+          <w:tab w:val="left" w:pos="9160"/>
+          <w:tab w:val="left" w:pos="10076"/>
+          <w:tab w:val="left" w:pos="10992"/>
+          <w:tab w:val="left" w:pos="11908"/>
+          <w:tab w:val="left" w:pos="12824"/>
+          <w:tab w:val="left" w:pos="13740"/>
+          <w:tab w:val="left" w:pos="14656"/>
+        </w:tabs>
+        <w:spacing w:before="150" w:after="0" w:line="240" w:lineRule="auto"/>
+        <w:jc w:val="both"/>
+        <w:rPr>
+          <w:rFonts w:ascii="TyponineSans Monospace Light 5" w:eastAsia="Times New Roman" w:hAnsi="TyponineSans Monospace Light 5" w:cs="Courier New"/>
+          <w:color w:val="4F4E4E"/>
+          <w:sz w:val="20"/>
+          <w:szCs w:val="20"/>
+          <w:lang w:val="en-US" w:eastAsia="es-CO"/>
+        </w:rPr>
+      </w:pPr>
+      <w:proofErr w:type="gramStart"/>
+      <w:r>
+        <w:rPr>
+          <w:rFonts w:ascii="TyponineSans Monospace Light 5" w:eastAsia="Times New Roman" w:hAnsi="TyponineSans Monospace Light 5" w:cs="Courier New"/>
+          <w:color w:val="4F4E4E"/>
+          <w:sz w:val="20"/>
+          <w:szCs w:val="20"/>
+          <w:lang w:val="en-US" w:eastAsia="es-CO"/>
+        </w:rPr>
+        <w:t>void</w:t>
+      </w:r>
+      <w:proofErr w:type="gramEnd"/>
+      <w:r>
+        <w:rPr>
+          <w:rFonts w:ascii="TyponineSans Monospace Light 5" w:eastAsia="Times New Roman" w:hAnsi="TyponineSans Monospace Light 5" w:cs="Courier New"/>
+          <w:color w:val="4F4E4E"/>
+          <w:sz w:val="20"/>
+          <w:szCs w:val="20"/>
+          <w:lang w:val="en-US" w:eastAsia="es-CO"/>
+        </w:rPr>
+        <w:t xml:space="preserve"> setup(){</w:t>
+      </w:r>
+    </w:p>
+    <w:p>
+      <w:pPr>
+        <w:shd w:val="clear" w:color="auto" w:fill="FFFFFF"/>
+        <w:tabs>
+          <w:tab w:val="left" w:pos="916"/>
+          <w:tab w:val="left" w:pos="1832"/>
+          <w:tab w:val="left" w:pos="2748"/>
+          <w:tab w:val="left" w:pos="3664"/>
+          <w:tab w:val="left" w:pos="4580"/>
+          <w:tab w:val="left" w:pos="5496"/>
+          <w:tab w:val="left" w:pos="6412"/>
+          <w:tab w:val="left" w:pos="7328"/>
+          <w:tab w:val="left" w:pos="8244"/>
+          <w:tab w:val="left" w:pos="9160"/>
+          <w:tab w:val="left" w:pos="10076"/>
+          <w:tab w:val="left" w:pos="10992"/>
+          <w:tab w:val="left" w:pos="11908"/>
+          <w:tab w:val="left" w:pos="12824"/>
+          <w:tab w:val="left" w:pos="13740"/>
+          <w:tab w:val="left" w:pos="14656"/>
+        </w:tabs>
+        <w:spacing w:before="150" w:after="0" w:line="240" w:lineRule="auto"/>
+        <w:jc w:val="both"/>
+        <w:rPr>
+          <w:rFonts w:ascii="TyponineSans Monospace Light 5" w:eastAsia="Times New Roman" w:hAnsi="TyponineSans Monospace Light 5" w:cs="Courier New"/>
+          <w:color w:val="4F4E4E"/>
+          <w:sz w:val="20"/>
+          <w:szCs w:val="20"/>
+          <w:lang w:val="en-US" w:eastAsia="es-CO"/>
+        </w:rPr>
+      </w:pPr>
+      <w:proofErr w:type="gramStart"/>
+      <w:r>
+        <w:rPr>
+          <w:rFonts w:ascii="TyponineSans Monospace Light 5" w:eastAsia="Times New Roman" w:hAnsi="TyponineSans Monospace Light 5" w:cs="Courier New"/>
+          <w:color w:val="4F4E4E"/>
+          <w:sz w:val="20"/>
+          <w:szCs w:val="20"/>
+          <w:lang w:val="en-US" w:eastAsia="es-CO"/>
+        </w:rPr>
+        <w:t>for</w:t>
+      </w:r>
+      <w:proofErr w:type="gramEnd"/>
+      <w:r>
+        <w:rPr>
+          <w:rFonts w:ascii="TyponineSans Monospace Light 5" w:eastAsia="Times New Roman" w:hAnsi="TyponineSans Monospace Light 5" w:cs="Courier New"/>
+          <w:color w:val="4F4E4E"/>
+          <w:sz w:val="20"/>
+          <w:szCs w:val="20"/>
+          <w:lang w:val="en-US" w:eastAsia="es-CO"/>
+        </w:rPr>
+        <w:t xml:space="preserve"> (count=0;count&lt;6;count++) {</w:t>
+      </w:r>
+    </w:p>
+    <w:p>
+      <w:pPr>
+        <w:shd w:val="clear" w:color="auto" w:fill="FFFFFF"/>
+        <w:tabs>
+          <w:tab w:val="left" w:pos="916"/>
+          <w:tab w:val="left" w:pos="1832"/>
+          <w:tab w:val="left" w:pos="2748"/>
+          <w:tab w:val="left" w:pos="3664"/>
+          <w:tab w:val="left" w:pos="4580"/>
+          <w:tab w:val="left" w:pos="5496"/>
+          <w:tab w:val="left" w:pos="6412"/>
+          <w:tab w:val="left" w:pos="7328"/>
+          <w:tab w:val="left" w:pos="8244"/>
+          <w:tab w:val="left" w:pos="9160"/>
+          <w:tab w:val="left" w:pos="10076"/>
+          <w:tab w:val="left" w:pos="10992"/>
+          <w:tab w:val="left" w:pos="11908"/>
+          <w:tab w:val="left" w:pos="12824"/>
+          <w:tab w:val="left" w:pos="13740"/>
+          <w:tab w:val="left" w:pos="14656"/>
+        </w:tabs>
+        <w:spacing w:before="150" w:after="0" w:line="240" w:lineRule="auto"/>
+        <w:jc w:val="both"/>
+        <w:rPr>
+          <w:rFonts w:ascii="TyponineSans Monospace Light 5" w:eastAsia="Times New Roman" w:hAnsi="TyponineSans Monospace Light 5" w:cs="Courier New"/>
+          <w:color w:val="4F4E4E"/>
+          <w:sz w:val="20"/>
+          <w:szCs w:val="20"/>
+          <w:lang w:val="en-US" w:eastAsia="es-CO"/>
+        </w:rPr>
+      </w:pPr>
+      <w:proofErr w:type="spellStart"/>
+      <w:proofErr w:type="gramStart"/>
+      <w:r>
+        <w:rPr>
+          <w:rFonts w:ascii="TyponineSans Monospace Light 5" w:eastAsia="Times New Roman" w:hAnsi="TyponineSans Monospace Light 5" w:cs="Courier New"/>
+          <w:color w:val="4F4E4E"/>
+          <w:sz w:val="20"/>
+          <w:szCs w:val="20"/>
+          <w:lang w:val="en-US" w:eastAsia="es-CO"/>
+        </w:rPr>
+        <w:t>pinMode</w:t>
+      </w:r>
+      <w:proofErr w:type="spellEnd"/>
+      <w:r>
+        <w:rPr>
+          <w:rFonts w:ascii="TyponineSans Monospace Light 5" w:eastAsia="Times New Roman" w:hAnsi="TyponineSans Monospace Light 5" w:cs="Courier New"/>
+          <w:color w:val="4F4E4E"/>
+          <w:sz w:val="20"/>
+          <w:szCs w:val="20"/>
+          <w:lang w:val="en-US" w:eastAsia="es-CO"/>
+        </w:rPr>
+        <w:t>(</w:t>
+      </w:r>
+      <w:proofErr w:type="spellStart"/>
+      <w:proofErr w:type="gramEnd"/>
+      <w:r>
+        <w:rPr>
+          <w:rFonts w:ascii="TyponineSans Monospace Light 5" w:eastAsia="Times New Roman" w:hAnsi="TyponineSans Monospace Light 5" w:cs="Courier New"/>
+          <w:color w:val="4F4E4E"/>
+          <w:sz w:val="20"/>
+          <w:szCs w:val="20"/>
+          <w:lang w:val="en-US" w:eastAsia="es-CO"/>
+        </w:rPr>
+        <w:t>pinArray</w:t>
+      </w:r>
+      <w:proofErr w:type="spellEnd"/>
+      <w:r>
+        <w:rPr>
+          <w:rFonts w:ascii="TyponineSans Monospace Light 5" w:eastAsia="Times New Roman" w:hAnsi="TyponineSans Monospace Light 5" w:cs="Courier New"/>
+          <w:color w:val="4F4E4E"/>
+          <w:sz w:val="20"/>
+          <w:szCs w:val="20"/>
+          <w:lang w:val="en-US" w:eastAsia="es-CO"/>
+        </w:rPr>
+        <w:t>[count], OUTPUT);</w:t>
+      </w:r>
+    </w:p>
+    <w:p>
+      <w:pPr>
+        <w:shd w:val="clear" w:color="auto" w:fill="FFFFFF"/>
+        <w:tabs>
+          <w:tab w:val="left" w:pos="916"/>
+          <w:tab w:val="left" w:pos="1832"/>
+          <w:tab w:val="left" w:pos="2748"/>
+          <w:tab w:val="left" w:pos="3664"/>
+          <w:tab w:val="left" w:pos="4580"/>
+          <w:tab w:val="left" w:pos="5496"/>
+          <w:tab w:val="left" w:pos="6412"/>
+          <w:tab w:val="left" w:pos="7328"/>
+          <w:tab w:val="left" w:pos="8244"/>
+          <w:tab w:val="left" w:pos="9160"/>
+          <w:tab w:val="left" w:pos="10076"/>
+          <w:tab w:val="left" w:pos="10992"/>
+          <w:tab w:val="left" w:pos="11908"/>
+          <w:tab w:val="left" w:pos="12824"/>
+          <w:tab w:val="left" w:pos="13740"/>
+          <w:tab w:val="left" w:pos="14656"/>
+        </w:tabs>
+        <w:spacing w:before="150" w:after="0" w:line="240" w:lineRule="auto"/>
+        <w:jc w:val="both"/>
+        <w:rPr>
+          <w:rFonts w:ascii="TyponineSans Monospace Light 5" w:eastAsia="Times New Roman" w:hAnsi="TyponineSans Monospace Light 5" w:cs="Courier New"/>
+          <w:color w:val="4F4E4E"/>
+          <w:sz w:val="20"/>
+          <w:szCs w:val="20"/>
+          <w:lang w:val="en-US" w:eastAsia="es-CO"/>
+        </w:rPr>
+      </w:pPr>
+      <w:r>
+        <w:rPr>
+          <w:rFonts w:ascii="TyponineSans Monospace Light 5" w:eastAsia="Times New Roman" w:hAnsi="TyponineSans Monospace Light 5" w:cs="Courier New"/>
+          <w:color w:val="4F4E4E"/>
+          <w:sz w:val="20"/>
+          <w:szCs w:val="20"/>
+          <w:lang w:val="en-US" w:eastAsia="es-CO"/>
+        </w:rPr>
+        <w:t>}</w:t>
+      </w:r>
+    </w:p>
+    <w:p>
+      <w:pPr>
+        <w:shd w:val="clear" w:color="auto" w:fill="FFFFFF"/>
+        <w:tabs>
+          <w:tab w:val="left" w:pos="916"/>
+          <w:tab w:val="left" w:pos="1832"/>
+          <w:tab w:val="left" w:pos="2748"/>
+          <w:tab w:val="left" w:pos="3664"/>
+          <w:tab w:val="left" w:pos="4580"/>
+          <w:tab w:val="left" w:pos="5496"/>
+          <w:tab w:val="left" w:pos="6412"/>
+          <w:tab w:val="left" w:pos="7328"/>
+          <w:tab w:val="left" w:pos="8244"/>
+          <w:tab w:val="left" w:pos="9160"/>
+          <w:tab w:val="left" w:pos="10076"/>
+          <w:tab w:val="left" w:pos="10992"/>
+          <w:tab w:val="left" w:pos="11908"/>
+          <w:tab w:val="left" w:pos="12824"/>
+          <w:tab w:val="left" w:pos="13740"/>
+          <w:tab w:val="left" w:pos="14656"/>
+        </w:tabs>
+        <w:spacing w:before="150" w:after="0" w:line="240" w:lineRule="auto"/>
+        <w:jc w:val="both"/>
+        <w:rPr>
+          <w:rFonts w:ascii="TyponineSans Monospace Light 5" w:eastAsia="Times New Roman" w:hAnsi="TyponineSans Monospace Light 5" w:cs="Courier New"/>
+          <w:color w:val="4F4E4E"/>
+          <w:sz w:val="20"/>
+          <w:szCs w:val="20"/>
+          <w:lang w:val="en-US" w:eastAsia="es-CO"/>
+        </w:rPr>
+      </w:pPr>
+      <w:r>
+        <w:rPr>
+          <w:rFonts w:ascii="TyponineSans Monospace Light 5" w:eastAsia="Times New Roman" w:hAnsi="TyponineSans Monospace Light 5" w:cs="Courier New"/>
+          <w:color w:val="4F4E4E"/>
+          <w:sz w:val="20"/>
+          <w:szCs w:val="20"/>
+          <w:lang w:val="en-US" w:eastAsia="es-CO"/>
+        </w:rPr>
+        <w:t>}</w:t>
+      </w:r>
+    </w:p>
+    <w:p>
+      <w:pPr>
+        <w:shd w:val="clear" w:color="auto" w:fill="FFFFFF"/>
+        <w:tabs>
+          <w:tab w:val="left" w:pos="916"/>
+          <w:tab w:val="left" w:pos="1832"/>
+          <w:tab w:val="left" w:pos="2748"/>
+          <w:tab w:val="left" w:pos="3664"/>
+          <w:tab w:val="left" w:pos="4580"/>
+          <w:tab w:val="left" w:pos="5496"/>
+          <w:tab w:val="left" w:pos="6412"/>
+          <w:tab w:val="left" w:pos="7328"/>
+          <w:tab w:val="left" w:pos="8244"/>
+          <w:tab w:val="left" w:pos="9160"/>
+          <w:tab w:val="left" w:pos="10076"/>
+          <w:tab w:val="left" w:pos="10992"/>
+          <w:tab w:val="left" w:pos="11908"/>
+          <w:tab w:val="left" w:pos="12824"/>
+          <w:tab w:val="left" w:pos="13740"/>
+          <w:tab w:val="left" w:pos="14656"/>
+        </w:tabs>
+        <w:spacing w:before="150" w:after="0" w:line="240" w:lineRule="auto"/>
+        <w:jc w:val="both"/>
+        <w:rPr>
+          <w:rFonts w:ascii="TyponineSans Monospace Light 5" w:eastAsia="Times New Roman" w:hAnsi="TyponineSans Monospace Light 5" w:cs="Courier New"/>
+          <w:color w:val="4F4E4E"/>
+          <w:sz w:val="20"/>
+          <w:szCs w:val="20"/>
+          <w:lang w:val="en-US" w:eastAsia="es-CO"/>
+        </w:rPr>
+      </w:pPr>
+    </w:p>
+    <w:p>
+      <w:pPr>
+        <w:shd w:val="clear" w:color="auto" w:fill="FFFFFF"/>
+        <w:tabs>
+          <w:tab w:val="left" w:pos="916"/>
+          <w:tab w:val="left" w:pos="1832"/>
+          <w:tab w:val="left" w:pos="2748"/>
+          <w:tab w:val="left" w:pos="3664"/>
+          <w:tab w:val="left" w:pos="4580"/>
+          <w:tab w:val="left" w:pos="5496"/>
+          <w:tab w:val="left" w:pos="6412"/>
+          <w:tab w:val="left" w:pos="7328"/>
+          <w:tab w:val="left" w:pos="8244"/>
+          <w:tab w:val="left" w:pos="9160"/>
+          <w:tab w:val="left" w:pos="10076"/>
+          <w:tab w:val="left" w:pos="10992"/>
+          <w:tab w:val="left" w:pos="11908"/>
+          <w:tab w:val="left" w:pos="12824"/>
+          <w:tab w:val="left" w:pos="13740"/>
+          <w:tab w:val="left" w:pos="14656"/>
+        </w:tabs>
+        <w:spacing w:before="150" w:after="0" w:line="240" w:lineRule="auto"/>
+        <w:jc w:val="both"/>
+        <w:rPr>
+          <w:rFonts w:ascii="TyponineSans Monospace Light 5" w:eastAsia="Times New Roman" w:hAnsi="TyponineSans Monospace Light 5" w:cs="Courier New"/>
+          <w:color w:val="4F4E4E"/>
+          <w:sz w:val="20"/>
+          <w:szCs w:val="20"/>
+          <w:lang w:val="en-US" w:eastAsia="es-CO"/>
+        </w:rPr>
+      </w:pPr>
+      <w:proofErr w:type="gramStart"/>
+      <w:r>
+        <w:rPr>
+          <w:rFonts w:ascii="TyponineSans Monospace Light 5" w:eastAsia="Times New Roman" w:hAnsi="TyponineSans Monospace Light 5" w:cs="Courier New"/>
+          <w:color w:val="4F4E4E"/>
+          <w:sz w:val="20"/>
+          <w:szCs w:val="20"/>
+          <w:lang w:val="en-US" w:eastAsia="es-CO"/>
+        </w:rPr>
+        <w:t>void</w:t>
+      </w:r>
+      <w:proofErr w:type="gramEnd"/>
+      <w:r>
+        <w:rPr>
+          <w:rFonts w:ascii="TyponineSans Monospace Light 5" w:eastAsia="Times New Roman" w:hAnsi="TyponineSans Monospace Light 5" w:cs="Courier New"/>
+          <w:color w:val="4F4E4E"/>
+          <w:sz w:val="20"/>
+          <w:szCs w:val="20"/>
+          <w:lang w:val="en-US" w:eastAsia="es-CO"/>
+        </w:rPr>
+        <w:t xml:space="preserve"> loop() {</w:t>
+      </w:r>
+    </w:p>
+    <w:p>
+      <w:pPr>
+        <w:shd w:val="clear" w:color="auto" w:fill="FFFFFF"/>
+        <w:tabs>
+          <w:tab w:val="left" w:pos="916"/>
+          <w:tab w:val="left" w:pos="1832"/>
+          <w:tab w:val="left" w:pos="2748"/>
+          <w:tab w:val="left" w:pos="3664"/>
+          <w:tab w:val="left" w:pos="4580"/>
+          <w:tab w:val="left" w:pos="5496"/>
+          <w:tab w:val="left" w:pos="6412"/>
+          <w:tab w:val="left" w:pos="7328"/>
+          <w:tab w:val="left" w:pos="8244"/>
+          <w:tab w:val="left" w:pos="9160"/>
+          <w:tab w:val="left" w:pos="10076"/>
+          <w:tab w:val="left" w:pos="10992"/>
+          <w:tab w:val="left" w:pos="11908"/>
+          <w:tab w:val="left" w:pos="12824"/>
+          <w:tab w:val="left" w:pos="13740"/>
+          <w:tab w:val="left" w:pos="14656"/>
+        </w:tabs>
+        <w:spacing w:before="150" w:after="0" w:line="240" w:lineRule="auto"/>
+        <w:jc w:val="both"/>
+        <w:rPr>
+          <w:rFonts w:ascii="TyponineSans Monospace Light 5" w:eastAsia="Times New Roman" w:hAnsi="TyponineSans Monospace Light 5" w:cs="Courier New"/>
+          <w:b/>
+          <w:color w:val="4F4E4E"/>
+          <w:sz w:val="20"/>
+          <w:szCs w:val="20"/>
+          <w:lang w:val="en-US" w:eastAsia="es-CO"/>
+        </w:rPr>
+      </w:pPr>
+      <w:proofErr w:type="gramStart"/>
+      <w:r>
+        <w:rPr>
+          <w:rFonts w:ascii="TyponineSans Monospace Light 5" w:eastAsia="Times New Roman" w:hAnsi="TyponineSans Monospace Light 5" w:cs="Courier New"/>
+          <w:color w:val="4F4E4E"/>
+          <w:sz w:val="20"/>
+          <w:szCs w:val="20"/>
+          <w:lang w:val="en-US" w:eastAsia="es-CO"/>
+        </w:rPr>
+        <w:t>for</w:t>
+      </w:r>
+      <w:proofErr w:type="gramEnd"/>
+      <w:r>
+        <w:rPr>
+          <w:rFonts w:ascii="TyponineSans Monospace Light 5" w:eastAsia="Times New Roman" w:hAnsi="TyponineSans Monospace Light 5" w:cs="Courier New"/>
+          <w:color w:val="4F4E4E"/>
+          <w:sz w:val="20"/>
+          <w:szCs w:val="20"/>
+          <w:lang w:val="en-US" w:eastAsia="es-CO"/>
+        </w:rPr>
+        <w:t xml:space="preserve"> (count=0;count&lt;5;count++) {</w:t>
+      </w:r>
+      <w:r>
+        <w:rPr>
+          <w:rFonts w:ascii="TyponineSans Monospace Light 5" w:eastAsia="Times New Roman" w:hAnsi="TyponineSans Monospace Light 5" w:cs="Courier New"/>
+          <w:color w:val="4F4E4E"/>
+          <w:sz w:val="20"/>
+          <w:szCs w:val="20"/>
+          <w:lang w:val="en-US" w:eastAsia="es-CO"/>
+        </w:rPr>
+        <w:t xml:space="preserve"> </w:t>
+      </w:r>
+      <w:proofErr w:type="spellStart"/>
+      <w:r>
+        <w:rPr>
+          <w:rFonts w:ascii="TyponineSans Monospace Light 5" w:eastAsia="Times New Roman" w:hAnsi="TyponineSans Monospace Light 5" w:cs="Courier New"/>
+          <w:b/>
+          <w:color w:val="4F4E4E"/>
+          <w:sz w:val="20"/>
+          <w:szCs w:val="20"/>
+          <w:lang w:val="en-US" w:eastAsia="es-CO"/>
+        </w:rPr>
+        <w:t>Recorre</w:t>
+      </w:r>
+      <w:proofErr w:type="spellEnd"/>
+      <w:r>
+        <w:rPr>
+          <w:rFonts w:ascii="TyponineSans Monospace Light 5" w:eastAsia="Times New Roman" w:hAnsi="TyponineSans Monospace Light 5" w:cs="Courier New"/>
+          <w:b/>
+          <w:color w:val="4F4E4E"/>
+          <w:sz w:val="20"/>
+          <w:szCs w:val="20"/>
+          <w:lang w:val="en-US" w:eastAsia="es-CO"/>
+        </w:rPr>
+        <w:t xml:space="preserve"> el </w:t>
+      </w:r>
+      <w:proofErr w:type="spellStart"/>
+      <w:r>
+        <w:rPr>
+          <w:rFonts w:ascii="TyponineSans Monospace Light 5" w:eastAsia="Times New Roman" w:hAnsi="TyponineSans Monospace Light 5" w:cs="Courier New"/>
+          <w:b/>
+          <w:color w:val="4F4E4E"/>
+          <w:sz w:val="20"/>
+          <w:szCs w:val="20"/>
+          <w:lang w:val="en-US" w:eastAsia="es-CO"/>
+        </w:rPr>
+        <w:t>arreglo</w:t>
+      </w:r>
+      <w:proofErr w:type="spellEnd"/>
+      <w:r>
+        <w:rPr>
+          <w:rFonts w:ascii="TyponineSans Monospace Light 5" w:eastAsia="Times New Roman" w:hAnsi="TyponineSans Monospace Light 5" w:cs="Courier New"/>
+          <w:b/>
+          <w:color w:val="4F4E4E"/>
+          <w:sz w:val="20"/>
+          <w:szCs w:val="20"/>
+          <w:lang w:val="en-US" w:eastAsia="es-CO"/>
+        </w:rPr>
+        <w:t>.</w:t>
+      </w:r>
+    </w:p>
+    <w:p>
+      <w:pPr>
+        <w:shd w:val="clear" w:color="auto" w:fill="FFFFFF"/>
+        <w:tabs>
+          <w:tab w:val="left" w:pos="916"/>
+          <w:tab w:val="left" w:pos="1832"/>
+          <w:tab w:val="left" w:pos="2748"/>
+          <w:tab w:val="left" w:pos="3664"/>
+          <w:tab w:val="left" w:pos="4580"/>
+          <w:tab w:val="left" w:pos="5496"/>
+          <w:tab w:val="left" w:pos="6412"/>
+          <w:tab w:val="left" w:pos="7328"/>
+          <w:tab w:val="left" w:pos="8244"/>
+          <w:tab w:val="left" w:pos="9160"/>
+          <w:tab w:val="left" w:pos="10076"/>
+          <w:tab w:val="left" w:pos="10992"/>
+          <w:tab w:val="left" w:pos="11908"/>
+          <w:tab w:val="left" w:pos="12824"/>
+          <w:tab w:val="left" w:pos="13740"/>
+          <w:tab w:val="left" w:pos="14656"/>
+        </w:tabs>
+        <w:spacing w:before="150" w:after="0" w:line="240" w:lineRule="auto"/>
+        <w:jc w:val="both"/>
+        <w:rPr>
+          <w:rFonts w:ascii="TyponineSans Monospace Light 5" w:eastAsia="Times New Roman" w:hAnsi="TyponineSans Monospace Light 5" w:cs="Courier New"/>
+          <w:color w:val="4F4E4E"/>
+          <w:sz w:val="20"/>
+          <w:szCs w:val="20"/>
+          <w:lang w:val="en-US" w:eastAsia="es-CO"/>
+        </w:rPr>
+      </w:pPr>
+      <w:proofErr w:type="spellStart"/>
+      <w:proofErr w:type="gramStart"/>
+      <w:r>
+        <w:rPr>
+          <w:rFonts w:ascii="TyponineSans Monospace Light 5" w:eastAsia="Times New Roman" w:hAnsi="TyponineSans Monospace Light 5" w:cs="Courier New"/>
+          <w:color w:val="4F4E4E"/>
+          <w:sz w:val="20"/>
+          <w:szCs w:val="20"/>
+          <w:lang w:val="en-US" w:eastAsia="es-CO"/>
+        </w:rPr>
+        <w:t>digitalWrite</w:t>
+      </w:r>
+      <w:proofErr w:type="spellEnd"/>
+      <w:r>
+        <w:rPr>
+          <w:rFonts w:ascii="TyponineSans Monospace Light 5" w:eastAsia="Times New Roman" w:hAnsi="TyponineSans Monospace Light 5" w:cs="Courier New"/>
+          <w:color w:val="4F4E4E"/>
+          <w:sz w:val="20"/>
+          <w:szCs w:val="20"/>
+          <w:lang w:val="en-US" w:eastAsia="es-CO"/>
+        </w:rPr>
+        <w:t>(</w:t>
+      </w:r>
+      <w:proofErr w:type="spellStart"/>
+      <w:proofErr w:type="gramEnd"/>
+      <w:r>
+        <w:rPr>
+          <w:rFonts w:ascii="TyponineSans Monospace Light 5" w:eastAsia="Times New Roman" w:hAnsi="TyponineSans Monospace Light 5" w:cs="Courier New"/>
+          <w:color w:val="4F4E4E"/>
+          <w:sz w:val="20"/>
+          <w:szCs w:val="20"/>
+          <w:lang w:val="en-US" w:eastAsia="es-CO"/>
+        </w:rPr>
+        <w:t>pinArray</w:t>
+      </w:r>
+      <w:proofErr w:type="spellEnd"/>
+      <w:r>
+        <w:rPr>
+          <w:rFonts w:ascii="TyponineSans Monospace Light 5" w:eastAsia="Times New Roman" w:hAnsi="TyponineSans Monospace Light 5" w:cs="Courier New"/>
+          <w:color w:val="4F4E4E"/>
+          <w:sz w:val="20"/>
+          <w:szCs w:val="20"/>
+          <w:lang w:val="en-US" w:eastAsia="es-CO"/>
+        </w:rPr>
+        <w:t>[count], HIGH);</w:t>
+      </w:r>
+    </w:p>
+    <w:p>
+      <w:pPr>
+        <w:shd w:val="clear" w:color="auto" w:fill="FFFFFF"/>
+        <w:tabs>
+          <w:tab w:val="left" w:pos="916"/>
+          <w:tab w:val="left" w:pos="1832"/>
+          <w:tab w:val="left" w:pos="2748"/>
+          <w:tab w:val="left" w:pos="3664"/>
+          <w:tab w:val="left" w:pos="4580"/>
+          <w:tab w:val="left" w:pos="5496"/>
+          <w:tab w:val="left" w:pos="6412"/>
+          <w:tab w:val="left" w:pos="7328"/>
+          <w:tab w:val="left" w:pos="8244"/>
+          <w:tab w:val="left" w:pos="9160"/>
+          <w:tab w:val="left" w:pos="10076"/>
+          <w:tab w:val="left" w:pos="10992"/>
+          <w:tab w:val="left" w:pos="11908"/>
+          <w:tab w:val="left" w:pos="12824"/>
+          <w:tab w:val="left" w:pos="13740"/>
+          <w:tab w:val="left" w:pos="14656"/>
+        </w:tabs>
+        <w:spacing w:before="150" w:after="0" w:line="240" w:lineRule="auto"/>
+        <w:jc w:val="both"/>
+        <w:rPr>
+          <w:rFonts w:ascii="TyponineSans Monospace Light 5" w:eastAsia="Times New Roman" w:hAnsi="TyponineSans Monospace Light 5" w:cs="Courier New"/>
+          <w:color w:val="4F4E4E"/>
+          <w:sz w:val="20"/>
+          <w:szCs w:val="20"/>
+          <w:lang w:val="en-US" w:eastAsia="es-CO"/>
+        </w:rPr>
+      </w:pPr>
+      <w:proofErr w:type="gramStart"/>
+      <w:r>
+        <w:rPr>
+          <w:rFonts w:ascii="TyponineSans Monospace Light 5" w:eastAsia="Times New Roman" w:hAnsi="TyponineSans Monospace Light 5" w:cs="Courier New"/>
+          <w:color w:val="4F4E4E"/>
+          <w:sz w:val="20"/>
+          <w:szCs w:val="20"/>
+          <w:lang w:val="en-US" w:eastAsia="es-CO"/>
+        </w:rPr>
+        <w:t>delay(</w:t>
+      </w:r>
+      <w:proofErr w:type="gramEnd"/>
+      <w:r>
+        <w:rPr>
+          <w:rFonts w:ascii="TyponineSans Monospace Light 5" w:eastAsia="Times New Roman" w:hAnsi="TyponineSans Monospace Light 5" w:cs="Courier New"/>
+          <w:color w:val="4F4E4E"/>
+          <w:sz w:val="20"/>
+          <w:szCs w:val="20"/>
+          <w:lang w:val="en-US" w:eastAsia="es-CO"/>
+        </w:rPr>
+        <w:t>timer);</w:t>
+      </w:r>
+    </w:p>
+    <w:p>
+      <w:pPr>
+        <w:shd w:val="clear" w:color="auto" w:fill="FFFFFF"/>
+        <w:tabs>
+          <w:tab w:val="left" w:pos="916"/>
+          <w:tab w:val="left" w:pos="1832"/>
+          <w:tab w:val="left" w:pos="2748"/>
+          <w:tab w:val="left" w:pos="3664"/>
+          <w:tab w:val="left" w:pos="4580"/>
+          <w:tab w:val="left" w:pos="5496"/>
+          <w:tab w:val="left" w:pos="6412"/>
+          <w:tab w:val="left" w:pos="7328"/>
+          <w:tab w:val="left" w:pos="8244"/>
+          <w:tab w:val="left" w:pos="9160"/>
+          <w:tab w:val="left" w:pos="10076"/>
+          <w:tab w:val="left" w:pos="10992"/>
+          <w:tab w:val="left" w:pos="11908"/>
+          <w:tab w:val="left" w:pos="12824"/>
+          <w:tab w:val="left" w:pos="13740"/>
+          <w:tab w:val="left" w:pos="14656"/>
+        </w:tabs>
+        <w:spacing w:before="150" w:after="0" w:line="240" w:lineRule="auto"/>
+        <w:jc w:val="both"/>
+        <w:rPr>
+          <w:rFonts w:ascii="TyponineSans Monospace Light 5" w:eastAsia="Times New Roman" w:hAnsi="TyponineSans Monospace Light 5" w:cs="Courier New"/>
+          <w:color w:val="4F4E4E"/>
+          <w:sz w:val="20"/>
+          <w:szCs w:val="20"/>
+          <w:lang w:val="en-US" w:eastAsia="es-CO"/>
+        </w:rPr>
+      </w:pPr>
+      <w:proofErr w:type="spellStart"/>
+      <w:proofErr w:type="gramStart"/>
+      <w:r>
+        <w:rPr>
+          <w:rFonts w:ascii="TyponineSans Monospace Light 5" w:eastAsia="Times New Roman" w:hAnsi="TyponineSans Monospace Light 5" w:cs="Courier New"/>
+          <w:color w:val="4F4E4E"/>
+          <w:sz w:val="20"/>
+          <w:szCs w:val="20"/>
+          <w:lang w:val="en-US" w:eastAsia="es-CO"/>
+        </w:rPr>
+        <w:t>digitalWrite</w:t>
+      </w:r>
+      <w:proofErr w:type="spellEnd"/>
+      <w:r>
+        <w:rPr>
+          <w:rFonts w:ascii="TyponineSans Monospace Light 5" w:eastAsia="Times New Roman" w:hAnsi="TyponineSans Monospace Light 5" w:cs="Courier New"/>
+          <w:color w:val="4F4E4E"/>
+          <w:sz w:val="20"/>
+          <w:szCs w:val="20"/>
+          <w:lang w:val="en-US" w:eastAsia="es-CO"/>
+        </w:rPr>
+        <w:t>(</w:t>
+      </w:r>
+      <w:proofErr w:type="spellStart"/>
+      <w:proofErr w:type="gramEnd"/>
+      <w:r>
+        <w:rPr>
+          <w:rFonts w:ascii="TyponineSans Monospace Light 5" w:eastAsia="Times New Roman" w:hAnsi="TyponineSans Monospace Light 5" w:cs="Courier New"/>
+          <w:color w:val="4F4E4E"/>
+          <w:sz w:val="20"/>
+          <w:szCs w:val="20"/>
+          <w:lang w:val="en-US" w:eastAsia="es-CO"/>
+        </w:rPr>
+        <w:t>pinArray</w:t>
+      </w:r>
+      <w:proofErr w:type="spellEnd"/>
+      <w:r>
+        <w:rPr>
+          <w:rFonts w:ascii="TyponineSans Monospace Light 5" w:eastAsia="Times New Roman" w:hAnsi="TyponineSans Monospace Light 5" w:cs="Courier New"/>
+          <w:color w:val="4F4E4E"/>
+          <w:sz w:val="20"/>
+          <w:szCs w:val="20"/>
+          <w:lang w:val="en-US" w:eastAsia="es-CO"/>
+        </w:rPr>
+        <w:t>[count + 1], HIGH);</w:t>
+      </w:r>
+    </w:p>
+    <w:p>
+      <w:pPr>
+        <w:shd w:val="clear" w:color="auto" w:fill="FFFFFF"/>
+        <w:tabs>
+          <w:tab w:val="left" w:pos="916"/>
+          <w:tab w:val="left" w:pos="1832"/>
+          <w:tab w:val="left" w:pos="2748"/>
+          <w:tab w:val="left" w:pos="3664"/>
+          <w:tab w:val="left" w:pos="4580"/>
+          <w:tab w:val="left" w:pos="5496"/>
+          <w:tab w:val="left" w:pos="6412"/>
+          <w:tab w:val="left" w:pos="7328"/>
+          <w:tab w:val="left" w:pos="8244"/>
+          <w:tab w:val="left" w:pos="9160"/>
+          <w:tab w:val="left" w:pos="10076"/>
+          <w:tab w:val="left" w:pos="10992"/>
+          <w:tab w:val="left" w:pos="11908"/>
+          <w:tab w:val="left" w:pos="12824"/>
+          <w:tab w:val="left" w:pos="13740"/>
+          <w:tab w:val="left" w:pos="14656"/>
+        </w:tabs>
+        <w:spacing w:before="150" w:after="0" w:line="240" w:lineRule="auto"/>
+        <w:jc w:val="both"/>
+        <w:rPr>
+          <w:rFonts w:ascii="TyponineSans Monospace Light 5" w:eastAsia="Times New Roman" w:hAnsi="TyponineSans Monospace Light 5" w:cs="Courier New"/>
+          <w:color w:val="4F4E4E"/>
+          <w:sz w:val="20"/>
+          <w:szCs w:val="20"/>
+          <w:lang w:val="en-US" w:eastAsia="es-CO"/>
+        </w:rPr>
+      </w:pPr>
+      <w:proofErr w:type="gramStart"/>
+      <w:r>
+        <w:rPr>
+          <w:rFonts w:ascii="TyponineSans Monospace Light 5" w:eastAsia="Times New Roman" w:hAnsi="TyponineSans Monospace Light 5" w:cs="Courier New"/>
+          <w:color w:val="4F4E4E"/>
+          <w:sz w:val="20"/>
+          <w:szCs w:val="20"/>
+          <w:lang w:val="en-US" w:eastAsia="es-CO"/>
+        </w:rPr>
+        <w:t>delay(</w:t>
+      </w:r>
+      <w:proofErr w:type="gramEnd"/>
+      <w:r>
+        <w:rPr>
+          <w:rFonts w:ascii="TyponineSans Monospace Light 5" w:eastAsia="Times New Roman" w:hAnsi="TyponineSans Monospace Light 5" w:cs="Courier New"/>
+          <w:color w:val="4F4E4E"/>
+          <w:sz w:val="20"/>
+          <w:szCs w:val="20"/>
+          <w:lang w:val="en-US" w:eastAsia="es-CO"/>
+        </w:rPr>
+        <w:t>timer);</w:t>
+      </w:r>
+    </w:p>
+    <w:p>
+      <w:pPr>
+        <w:shd w:val="clear" w:color="auto" w:fill="FFFFFF"/>
+        <w:tabs>
+          <w:tab w:val="left" w:pos="916"/>
+          <w:tab w:val="left" w:pos="1832"/>
+          <w:tab w:val="left" w:pos="2748"/>
+          <w:tab w:val="left" w:pos="3664"/>
+          <w:tab w:val="left" w:pos="4580"/>
+          <w:tab w:val="left" w:pos="5496"/>
+          <w:tab w:val="left" w:pos="6412"/>
+          <w:tab w:val="left" w:pos="7328"/>
+          <w:tab w:val="left" w:pos="8244"/>
+          <w:tab w:val="left" w:pos="9160"/>
+          <w:tab w:val="left" w:pos="10076"/>
+          <w:tab w:val="left" w:pos="10992"/>
+          <w:tab w:val="left" w:pos="11908"/>
+          <w:tab w:val="left" w:pos="12824"/>
+          <w:tab w:val="left" w:pos="13740"/>
+          <w:tab w:val="left" w:pos="14656"/>
+        </w:tabs>
+        <w:spacing w:before="150" w:after="0" w:line="240" w:lineRule="auto"/>
+        <w:jc w:val="both"/>
+        <w:rPr>
+          <w:rFonts w:ascii="TyponineSans Monospace Light 5" w:eastAsia="Times New Roman" w:hAnsi="TyponineSans Monospace Light 5" w:cs="Courier New"/>
+          <w:color w:val="4F4E4E"/>
+          <w:sz w:val="20"/>
+          <w:szCs w:val="20"/>
+          <w:lang w:val="en-US" w:eastAsia="es-CO"/>
+        </w:rPr>
+      </w:pPr>
+      <w:proofErr w:type="spellStart"/>
+      <w:proofErr w:type="gramStart"/>
+      <w:r>
+        <w:rPr>
+          <w:rFonts w:ascii="TyponineSans Monospace Light 5" w:eastAsia="Times New Roman" w:hAnsi="TyponineSans Monospace Light 5" w:cs="Courier New"/>
+          <w:color w:val="4F4E4E"/>
+          <w:sz w:val="20"/>
+          <w:szCs w:val="20"/>
+          <w:lang w:val="en-US" w:eastAsia="es-CO"/>
+        </w:rPr>
+        <w:t>digitalWrite</w:t>
+      </w:r>
+      <w:proofErr w:type="spellEnd"/>
+      <w:r>
+        <w:rPr>
+          <w:rFonts w:ascii="TyponineSans Monospace Light 5" w:eastAsia="Times New Roman" w:hAnsi="TyponineSans Monospace Light 5" w:cs="Courier New"/>
+          <w:color w:val="4F4E4E"/>
+          <w:sz w:val="20"/>
+          <w:szCs w:val="20"/>
+          <w:lang w:val="en-US" w:eastAsia="es-CO"/>
+        </w:rPr>
+        <w:t>(</w:t>
+      </w:r>
+      <w:proofErr w:type="spellStart"/>
+      <w:proofErr w:type="gramEnd"/>
+      <w:r>
+        <w:rPr>
+          <w:rFonts w:ascii="TyponineSans Monospace Light 5" w:eastAsia="Times New Roman" w:hAnsi="TyponineSans Monospace Light 5" w:cs="Courier New"/>
+          <w:color w:val="4F4E4E"/>
+          <w:sz w:val="20"/>
+          <w:szCs w:val="20"/>
+          <w:lang w:val="en-US" w:eastAsia="es-CO"/>
+        </w:rPr>
+        <w:t>pinArray</w:t>
+      </w:r>
+      <w:proofErr w:type="spellEnd"/>
+      <w:r>
+        <w:rPr>
+          <w:rFonts w:ascii="TyponineSans Monospace Light 5" w:eastAsia="Times New Roman" w:hAnsi="TyponineSans Monospace Light 5" w:cs="Courier New"/>
+          <w:color w:val="4F4E4E"/>
+          <w:sz w:val="20"/>
+          <w:szCs w:val="20"/>
+          <w:lang w:val="en-US" w:eastAsia="es-CO"/>
+        </w:rPr>
+        <w:t>[count], LOW);</w:t>
+      </w:r>
+    </w:p>
+    <w:p>
+      <w:pPr>
+        <w:shd w:val="clear" w:color="auto" w:fill="FFFFFF"/>
+        <w:tabs>
+          <w:tab w:val="left" w:pos="916"/>
+          <w:tab w:val="left" w:pos="1832"/>
+          <w:tab w:val="left" w:pos="2748"/>
+          <w:tab w:val="left" w:pos="3664"/>
+          <w:tab w:val="left" w:pos="4580"/>
+          <w:tab w:val="left" w:pos="5496"/>
+          <w:tab w:val="left" w:pos="6412"/>
+          <w:tab w:val="left" w:pos="7328"/>
+          <w:tab w:val="left" w:pos="8244"/>
+          <w:tab w:val="left" w:pos="9160"/>
+          <w:tab w:val="left" w:pos="10076"/>
+          <w:tab w:val="left" w:pos="10992"/>
+          <w:tab w:val="left" w:pos="11908"/>
+          <w:tab w:val="left" w:pos="12824"/>
+          <w:tab w:val="left" w:pos="13740"/>
+          <w:tab w:val="left" w:pos="14656"/>
+        </w:tabs>
+        <w:spacing w:before="150" w:after="0" w:line="240" w:lineRule="auto"/>
+        <w:jc w:val="both"/>
+        <w:rPr>
+          <w:rFonts w:ascii="TyponineSans Monospace Light 5" w:eastAsia="Times New Roman" w:hAnsi="TyponineSans Monospace Light 5" w:cs="Courier New"/>
+          <w:color w:val="4F4E4E"/>
+          <w:sz w:val="20"/>
+          <w:szCs w:val="20"/>
+          <w:lang w:val="en-US" w:eastAsia="es-CO"/>
+        </w:rPr>
+      </w:pPr>
+      <w:proofErr w:type="gramStart"/>
+      <w:r>
+        <w:rPr>
+          <w:rFonts w:ascii="TyponineSans Monospace Light 5" w:eastAsia="Times New Roman" w:hAnsi="TyponineSans Monospace Light 5" w:cs="Courier New"/>
+          <w:color w:val="4F4E4E"/>
+          <w:sz w:val="20"/>
+          <w:szCs w:val="20"/>
+          <w:lang w:val="en-US" w:eastAsia="es-CO"/>
+        </w:rPr>
+        <w:t>delay(</w:t>
+      </w:r>
+      <w:proofErr w:type="gramEnd"/>
+      <w:r>
+        <w:rPr>
+          <w:rFonts w:ascii="TyponineSans Monospace Light 5" w:eastAsia="Times New Roman" w:hAnsi="TyponineSans Monospace Light 5" w:cs="Courier New"/>
+          <w:color w:val="4F4E4E"/>
+          <w:sz w:val="20"/>
+          <w:szCs w:val="20"/>
+          <w:lang w:val="en-US" w:eastAsia="es-CO"/>
+        </w:rPr>
+        <w:t>timer*2);</w:t>
+      </w:r>
+    </w:p>
+    <w:p>
+      <w:pPr>
+        <w:shd w:val="clear" w:color="auto" w:fill="FFFFFF"/>
+        <w:tabs>
+          <w:tab w:val="left" w:pos="916"/>
+          <w:tab w:val="left" w:pos="1832"/>
+          <w:tab w:val="left" w:pos="2748"/>
+          <w:tab w:val="left" w:pos="3664"/>
+          <w:tab w:val="left" w:pos="4580"/>
+          <w:tab w:val="left" w:pos="5496"/>
+          <w:tab w:val="left" w:pos="6412"/>
+          <w:tab w:val="left" w:pos="7328"/>
+          <w:tab w:val="left" w:pos="8244"/>
+          <w:tab w:val="left" w:pos="9160"/>
+          <w:tab w:val="left" w:pos="10076"/>
+          <w:tab w:val="left" w:pos="10992"/>
+          <w:tab w:val="left" w:pos="11908"/>
+          <w:tab w:val="left" w:pos="12824"/>
+          <w:tab w:val="left" w:pos="13740"/>
+          <w:tab w:val="left" w:pos="14656"/>
+        </w:tabs>
+        <w:spacing w:before="150" w:after="0" w:line="240" w:lineRule="auto"/>
+        <w:jc w:val="both"/>
+        <w:rPr>
+          <w:rFonts w:ascii="TyponineSans Monospace Light 5" w:eastAsia="Times New Roman" w:hAnsi="TyponineSans Monospace Light 5" w:cs="Courier New"/>
+          <w:color w:val="4F4E4E"/>
+          <w:sz w:val="20"/>
+          <w:szCs w:val="20"/>
+          <w:lang w:val="en-US" w:eastAsia="es-CO"/>
+        </w:rPr>
+      </w:pPr>
+      <w:r>
+        <w:rPr>
+          <w:rFonts w:ascii="TyponineSans Monospace Light 5" w:eastAsia="Times New Roman" w:hAnsi="TyponineSans Monospace Light 5" w:cs="Courier New"/>
+          <w:color w:val="4F4E4E"/>
+          <w:sz w:val="20"/>
+          <w:szCs w:val="20"/>
+          <w:lang w:val="en-US" w:eastAsia="es-CO"/>
+        </w:rPr>
+        <w:t>}</w:t>
+      </w:r>
+    </w:p>
+    <w:p>
+      <w:pPr>
+        <w:shd w:val="clear" w:color="auto" w:fill="FFFFFF"/>
+        <w:tabs>
+          <w:tab w:val="left" w:pos="916"/>
+          <w:tab w:val="left" w:pos="1832"/>
+          <w:tab w:val="left" w:pos="2748"/>
+          <w:tab w:val="left" w:pos="3664"/>
+          <w:tab w:val="left" w:pos="4580"/>
+          <w:tab w:val="left" w:pos="5496"/>
+          <w:tab w:val="left" w:pos="6412"/>
+          <w:tab w:val="left" w:pos="7328"/>
+          <w:tab w:val="left" w:pos="8244"/>
+          <w:tab w:val="left" w:pos="9160"/>
+          <w:tab w:val="left" w:pos="10076"/>
+          <w:tab w:val="left" w:pos="10992"/>
+          <w:tab w:val="left" w:pos="11908"/>
+          <w:tab w:val="left" w:pos="12824"/>
+          <w:tab w:val="left" w:pos="13740"/>
+          <w:tab w:val="left" w:pos="14656"/>
+        </w:tabs>
+        <w:spacing w:before="150" w:after="0" w:line="240" w:lineRule="auto"/>
+        <w:jc w:val="both"/>
+        <w:rPr>
+          <w:rFonts w:ascii="TyponineSans Monospace Light 5" w:eastAsia="Times New Roman" w:hAnsi="TyponineSans Monospace Light 5" w:cs="Courier New"/>
+          <w:b/>
+          <w:color w:val="4F4E4E"/>
+          <w:sz w:val="20"/>
+          <w:szCs w:val="20"/>
+          <w:lang w:val="en-US" w:eastAsia="es-CO"/>
+        </w:rPr>
+      </w:pPr>
+      <w:proofErr w:type="gramStart"/>
+      <w:r>
+        <w:rPr>
+          <w:rFonts w:ascii="TyponineSans Monospace Light 5" w:eastAsia="Times New Roman" w:hAnsi="TyponineSans Monospace Light 5" w:cs="Courier New"/>
+          <w:color w:val="4F4E4E"/>
+          <w:sz w:val="20"/>
+          <w:szCs w:val="20"/>
+          <w:lang w:val="en-US" w:eastAsia="es-CO"/>
+        </w:rPr>
+        <w:t>for</w:t>
+      </w:r>
+      <w:proofErr w:type="gramEnd"/>
+      <w:r>
+        <w:rPr>
+          <w:rFonts w:ascii="TyponineSans Monospace Light 5" w:eastAsia="Times New Roman" w:hAnsi="TyponineSans Monospace Light 5" w:cs="Courier New"/>
+          <w:color w:val="4F4E4E"/>
+          <w:sz w:val="20"/>
+          <w:szCs w:val="20"/>
+          <w:lang w:val="en-US" w:eastAsia="es-CO"/>
+        </w:rPr>
+        <w:t xml:space="preserve"> (count=5;count&gt;0;count--) {</w:t>
+      </w:r>
+      <w:r>
+        <w:rPr>
+          <w:rFonts w:ascii="TyponineSans Monospace Light 5" w:eastAsia="Times New Roman" w:hAnsi="TyponineSans Monospace Light 5" w:cs="Courier New"/>
+          <w:color w:val="4F4E4E"/>
+          <w:sz w:val="20"/>
+          <w:szCs w:val="20"/>
+          <w:lang w:val="en-US" w:eastAsia="es-CO"/>
+        </w:rPr>
+        <w:t xml:space="preserve"> </w:t>
+      </w:r>
+      <w:proofErr w:type="spellStart"/>
+      <w:r>
+        <w:rPr>
+          <w:rFonts w:ascii="TyponineSans Monospace Light 5" w:eastAsia="Times New Roman" w:hAnsi="TyponineSans Monospace Light 5" w:cs="Courier New"/>
+          <w:b/>
+          <w:color w:val="4F4E4E"/>
+          <w:sz w:val="20"/>
+          <w:szCs w:val="20"/>
+          <w:lang w:val="en-US" w:eastAsia="es-CO"/>
+        </w:rPr>
+        <w:t>Recorre</w:t>
+      </w:r>
+      <w:proofErr w:type="spellEnd"/>
+      <w:r>
+        <w:rPr>
+          <w:rFonts w:ascii="TyponineSans Monospace Light 5" w:eastAsia="Times New Roman" w:hAnsi="TyponineSans Monospace Light 5" w:cs="Courier New"/>
+          <w:b/>
+          <w:color w:val="4F4E4E"/>
+          <w:sz w:val="20"/>
+          <w:szCs w:val="20"/>
+          <w:lang w:val="en-US" w:eastAsia="es-CO"/>
+        </w:rPr>
+        <w:t xml:space="preserve"> el </w:t>
+      </w:r>
+      <w:proofErr w:type="spellStart"/>
+      <w:r>
+        <w:rPr>
+          <w:rFonts w:ascii="TyponineSans Monospace Light 5" w:eastAsia="Times New Roman" w:hAnsi="TyponineSans Monospace Light 5" w:cs="Courier New"/>
+          <w:b/>
+          <w:color w:val="4F4E4E"/>
+          <w:sz w:val="20"/>
+          <w:szCs w:val="20"/>
+          <w:lang w:val="en-US" w:eastAsia="es-CO"/>
+        </w:rPr>
+        <w:t>arreglo</w:t>
+      </w:r>
+      <w:proofErr w:type="spellEnd"/>
+      <w:r>
+        <w:rPr>
+          <w:rFonts w:ascii="TyponineSans Monospace Light 5" w:eastAsia="Times New Roman" w:hAnsi="TyponineSans Monospace Light 5" w:cs="Courier New"/>
+          <w:b/>
+          <w:color w:val="4F4E4E"/>
+          <w:sz w:val="20"/>
+          <w:szCs w:val="20"/>
+          <w:lang w:val="en-US" w:eastAsia="es-CO"/>
+        </w:rPr>
+        <w:t xml:space="preserve"> </w:t>
+      </w:r>
+      <w:proofErr w:type="spellStart"/>
+      <w:r>
+        <w:rPr>
+          <w:rFonts w:ascii="TyponineSans Monospace Light 5" w:eastAsia="Times New Roman" w:hAnsi="TyponineSans Monospace Light 5" w:cs="Courier New"/>
+          <w:b/>
+          <w:color w:val="4F4E4E"/>
+          <w:sz w:val="20"/>
+          <w:szCs w:val="20"/>
+          <w:lang w:val="en-US" w:eastAsia="es-CO"/>
+        </w:rPr>
+        <w:t>en</w:t>
+      </w:r>
+      <w:proofErr w:type="spellEnd"/>
+      <w:r>
+        <w:rPr>
+          <w:rFonts w:ascii="TyponineSans Monospace Light 5" w:eastAsia="Times New Roman" w:hAnsi="TyponineSans Monospace Light 5" w:cs="Courier New"/>
+          <w:b/>
+          <w:color w:val="4F4E4E"/>
+          <w:sz w:val="20"/>
+          <w:szCs w:val="20"/>
+          <w:lang w:val="en-US" w:eastAsia="es-CO"/>
+        </w:rPr>
+        <w:t xml:space="preserve"> </w:t>
+      </w:r>
+      <w:proofErr w:type="spellStart"/>
+      <w:r>
+        <w:rPr>
+          <w:rFonts w:ascii="TyponineSans Monospace Light 5" w:eastAsia="Times New Roman" w:hAnsi="TyponineSans Monospace Light 5" w:cs="Courier New"/>
+          <w:b/>
+          <w:color w:val="4F4E4E"/>
+          <w:sz w:val="20"/>
+          <w:szCs w:val="20"/>
+          <w:lang w:val="en-US" w:eastAsia="es-CO"/>
+        </w:rPr>
+        <w:t>sentido</w:t>
+      </w:r>
+      <w:proofErr w:type="spellEnd"/>
+      <w:r>
+        <w:rPr>
+          <w:rFonts w:ascii="TyponineSans Monospace Light 5" w:eastAsia="Times New Roman" w:hAnsi="TyponineSans Monospace Light 5" w:cs="Courier New"/>
+          <w:b/>
+          <w:color w:val="4F4E4E"/>
+          <w:sz w:val="20"/>
+          <w:szCs w:val="20"/>
+          <w:lang w:val="en-US" w:eastAsia="es-CO"/>
+        </w:rPr>
+        <w:t xml:space="preserve"> </w:t>
+      </w:r>
+      <w:proofErr w:type="spellStart"/>
+      <w:r>
+        <w:rPr>
+          <w:rFonts w:ascii="TyponineSans Monospace Light 5" w:eastAsia="Times New Roman" w:hAnsi="TyponineSans Monospace Light 5" w:cs="Courier New"/>
+          <w:b/>
+          <w:color w:val="4F4E4E"/>
+          <w:sz w:val="20"/>
+          <w:szCs w:val="20"/>
+          <w:lang w:val="en-US" w:eastAsia="es-CO"/>
+        </w:rPr>
+        <w:t>contrario</w:t>
+      </w:r>
+      <w:proofErr w:type="spellEnd"/>
+      <w:r>
+        <w:rPr>
+          <w:rFonts w:ascii="TyponineSans Monospace Light 5" w:eastAsia="Times New Roman" w:hAnsi="TyponineSans Monospace Light 5" w:cs="Courier New"/>
+          <w:b/>
+          <w:color w:val="4F4E4E"/>
+          <w:sz w:val="20"/>
+          <w:szCs w:val="20"/>
+          <w:lang w:val="en-US" w:eastAsia="es-CO"/>
+        </w:rPr>
+        <w:t>.</w:t>
+      </w:r>
+    </w:p>
+    <w:p>
+      <w:pPr>
+        <w:shd w:val="clear" w:color="auto" w:fill="FFFFFF"/>
+        <w:tabs>
+          <w:tab w:val="left" w:pos="916"/>
+          <w:tab w:val="left" w:pos="1832"/>
+          <w:tab w:val="left" w:pos="2748"/>
+          <w:tab w:val="left" w:pos="3664"/>
+          <w:tab w:val="left" w:pos="4580"/>
+          <w:tab w:val="left" w:pos="5496"/>
+          <w:tab w:val="left" w:pos="6412"/>
+          <w:tab w:val="left" w:pos="7328"/>
+          <w:tab w:val="left" w:pos="8244"/>
+          <w:tab w:val="left" w:pos="9160"/>
+          <w:tab w:val="left" w:pos="10076"/>
+          <w:tab w:val="left" w:pos="10992"/>
+          <w:tab w:val="left" w:pos="11908"/>
+          <w:tab w:val="left" w:pos="12824"/>
+          <w:tab w:val="left" w:pos="13740"/>
+          <w:tab w:val="left" w:pos="14656"/>
+        </w:tabs>
+        <w:spacing w:before="150" w:after="0" w:line="240" w:lineRule="auto"/>
+        <w:jc w:val="both"/>
+        <w:rPr>
+          <w:rFonts w:ascii="TyponineSans Monospace Light 5" w:eastAsia="Times New Roman" w:hAnsi="TyponineSans Monospace Light 5" w:cs="Courier New"/>
+          <w:color w:val="4F4E4E"/>
+          <w:sz w:val="20"/>
+          <w:szCs w:val="20"/>
+          <w:lang w:val="en-US" w:eastAsia="es-CO"/>
+        </w:rPr>
+      </w:pPr>
+      <w:proofErr w:type="spellStart"/>
+      <w:proofErr w:type="gramStart"/>
+      <w:r>
+        <w:rPr>
+          <w:rFonts w:ascii="TyponineSans Monospace Light 5" w:eastAsia="Times New Roman" w:hAnsi="TyponineSans Monospace Light 5" w:cs="Courier New"/>
+          <w:color w:val="4F4E4E"/>
+          <w:sz w:val="20"/>
+          <w:szCs w:val="20"/>
+          <w:lang w:val="en-US" w:eastAsia="es-CO"/>
+        </w:rPr>
+        <w:t>digitalWrite</w:t>
+      </w:r>
+      <w:proofErr w:type="spellEnd"/>
+      <w:r>
+        <w:rPr>
+          <w:rFonts w:ascii="TyponineSans Monospace Light 5" w:eastAsia="Times New Roman" w:hAnsi="TyponineSans Monospace Light 5" w:cs="Courier New"/>
+          <w:color w:val="4F4E4E"/>
+          <w:sz w:val="20"/>
+          <w:szCs w:val="20"/>
+          <w:lang w:val="en-US" w:eastAsia="es-CO"/>
+        </w:rPr>
+        <w:t>(</w:t>
+      </w:r>
+      <w:proofErr w:type="spellStart"/>
+      <w:proofErr w:type="gramEnd"/>
+      <w:r>
+        <w:rPr>
+          <w:rFonts w:ascii="TyponineSans Monospace Light 5" w:eastAsia="Times New Roman" w:hAnsi="TyponineSans Monospace Light 5" w:cs="Courier New"/>
+          <w:color w:val="4F4E4E"/>
+          <w:sz w:val="20"/>
+          <w:szCs w:val="20"/>
+          <w:lang w:val="en-US" w:eastAsia="es-CO"/>
+        </w:rPr>
+        <w:t>pinArray</w:t>
+      </w:r>
+      <w:proofErr w:type="spellEnd"/>
+      <w:r>
+        <w:rPr>
+          <w:rFonts w:ascii="TyponineSans Monospace Light 5" w:eastAsia="Times New Roman" w:hAnsi="TyponineSans Monospace Light 5" w:cs="Courier New"/>
+          <w:color w:val="4F4E4E"/>
+          <w:sz w:val="20"/>
+          <w:szCs w:val="20"/>
+          <w:lang w:val="en-US" w:eastAsia="es-CO"/>
+        </w:rPr>
+        <w:t>[count], HIGH);</w:t>
+      </w:r>
+    </w:p>
+    <w:p>
+      <w:pPr>
+        <w:shd w:val="clear" w:color="auto" w:fill="FFFFFF"/>
+        <w:tabs>
+          <w:tab w:val="left" w:pos="916"/>
+          <w:tab w:val="left" w:pos="1832"/>
+          <w:tab w:val="left" w:pos="2748"/>
+          <w:tab w:val="left" w:pos="3664"/>
+          <w:tab w:val="left" w:pos="4580"/>
+          <w:tab w:val="left" w:pos="5496"/>
+          <w:tab w:val="left" w:pos="6412"/>
+          <w:tab w:val="left" w:pos="7328"/>
+          <w:tab w:val="left" w:pos="8244"/>
+          <w:tab w:val="left" w:pos="9160"/>
+          <w:tab w:val="left" w:pos="10076"/>
+          <w:tab w:val="left" w:pos="10992"/>
+          <w:tab w:val="left" w:pos="11908"/>
+          <w:tab w:val="left" w:pos="12824"/>
+          <w:tab w:val="left" w:pos="13740"/>
+          <w:tab w:val="left" w:pos="14656"/>
+        </w:tabs>
+        <w:spacing w:before="150" w:after="0" w:line="240" w:lineRule="auto"/>
+        <w:jc w:val="both"/>
+        <w:rPr>
+          <w:rFonts w:ascii="TyponineSans Monospace Light 5" w:eastAsia="Times New Roman" w:hAnsi="TyponineSans Monospace Light 5" w:cs="Courier New"/>
+          <w:color w:val="4F4E4E"/>
+          <w:sz w:val="20"/>
+          <w:szCs w:val="20"/>
+          <w:lang w:val="en-US" w:eastAsia="es-CO"/>
+        </w:rPr>
+      </w:pPr>
+      <w:proofErr w:type="gramStart"/>
+      <w:r>
+        <w:rPr>
+          <w:rFonts w:ascii="TyponineSans Monospace Light 5" w:eastAsia="Times New Roman" w:hAnsi="TyponineSans Monospace Light 5" w:cs="Courier New"/>
+          <w:color w:val="4F4E4E"/>
+          <w:sz w:val="20"/>
+          <w:szCs w:val="20"/>
+          <w:lang w:val="en-US" w:eastAsia="es-CO"/>
+        </w:rPr>
+        <w:t>delay(</w:t>
+      </w:r>
+      <w:proofErr w:type="gramEnd"/>
+      <w:r>
+        <w:rPr>
+          <w:rFonts w:ascii="TyponineSans Monospace Light 5" w:eastAsia="Times New Roman" w:hAnsi="TyponineSans Monospace Light 5" w:cs="Courier New"/>
+          <w:color w:val="4F4E4E"/>
+          <w:sz w:val="20"/>
+          <w:szCs w:val="20"/>
+          <w:lang w:val="en-US" w:eastAsia="es-CO"/>
+        </w:rPr>
+        <w:t>timer);</w:t>
+      </w:r>
+    </w:p>
+    <w:p>
+      <w:pPr>
+        <w:shd w:val="clear" w:color="auto" w:fill="FFFFFF"/>
+        <w:tabs>
+          <w:tab w:val="left" w:pos="916"/>
+          <w:tab w:val="left" w:pos="1832"/>
+          <w:tab w:val="left" w:pos="2748"/>
+          <w:tab w:val="left" w:pos="3664"/>
+          <w:tab w:val="left" w:pos="4580"/>
+          <w:tab w:val="left" w:pos="5496"/>
+          <w:tab w:val="left" w:pos="6412"/>
+          <w:tab w:val="left" w:pos="7328"/>
+          <w:tab w:val="left" w:pos="8244"/>
+          <w:tab w:val="left" w:pos="9160"/>
+          <w:tab w:val="left" w:pos="10076"/>
+          <w:tab w:val="left" w:pos="10992"/>
+          <w:tab w:val="left" w:pos="11908"/>
+          <w:tab w:val="left" w:pos="12824"/>
+          <w:tab w:val="left" w:pos="13740"/>
+          <w:tab w:val="left" w:pos="14656"/>
+        </w:tabs>
+        <w:spacing w:before="150" w:after="0" w:line="240" w:lineRule="auto"/>
+        <w:jc w:val="both"/>
+        <w:rPr>
+          <w:rFonts w:ascii="TyponineSans Monospace Light 5" w:eastAsia="Times New Roman" w:hAnsi="TyponineSans Monospace Light 5" w:cs="Courier New"/>
+          <w:color w:val="4F4E4E"/>
+          <w:sz w:val="20"/>
+          <w:szCs w:val="20"/>
+          <w:lang w:val="en-US" w:eastAsia="es-CO"/>
+        </w:rPr>
+      </w:pPr>
+      <w:proofErr w:type="spellStart"/>
+      <w:proofErr w:type="gramStart"/>
+      <w:r>
+        <w:rPr>
+          <w:rFonts w:ascii="TyponineSans Monospace Light 5" w:eastAsia="Times New Roman" w:hAnsi="TyponineSans Monospace Light 5" w:cs="Courier New"/>
+          <w:color w:val="4F4E4E"/>
+          <w:sz w:val="20"/>
+          <w:szCs w:val="20"/>
+          <w:lang w:val="en-US" w:eastAsia="es-CO"/>
+        </w:rPr>
+        <w:t>digitalWrite</w:t>
+      </w:r>
+      <w:proofErr w:type="spellEnd"/>
+      <w:r>
+        <w:rPr>
+          <w:rFonts w:ascii="TyponineSans Monospace Light 5" w:eastAsia="Times New Roman" w:hAnsi="TyponineSans Monospace Light 5" w:cs="Courier New"/>
+          <w:color w:val="4F4E4E"/>
+          <w:sz w:val="20"/>
+          <w:szCs w:val="20"/>
+          <w:lang w:val="en-US" w:eastAsia="es-CO"/>
+        </w:rPr>
+        <w:t>(</w:t>
+      </w:r>
+      <w:proofErr w:type="spellStart"/>
+      <w:proofErr w:type="gramEnd"/>
+      <w:r>
+        <w:rPr>
+          <w:rFonts w:ascii="TyponineSans Monospace Light 5" w:eastAsia="Times New Roman" w:hAnsi="TyponineSans Monospace Light 5" w:cs="Courier New"/>
+          <w:color w:val="4F4E4E"/>
+          <w:sz w:val="20"/>
+          <w:szCs w:val="20"/>
+          <w:lang w:val="en-US" w:eastAsia="es-CO"/>
+        </w:rPr>
+        <w:t>pinArray</w:t>
+      </w:r>
+      <w:proofErr w:type="spellEnd"/>
+      <w:r>
+        <w:rPr>
+          <w:rFonts w:ascii="TyponineSans Monospace Light 5" w:eastAsia="Times New Roman" w:hAnsi="TyponineSans Monospace Light 5" w:cs="Courier New"/>
+          <w:color w:val="4F4E4E"/>
+          <w:sz w:val="20"/>
+          <w:szCs w:val="20"/>
+          <w:lang w:val="en-US" w:eastAsia="es-CO"/>
+        </w:rPr>
+        <w:t>[count - 1], HIGH);</w:t>
+      </w:r>
+    </w:p>
+    <w:p>
+      <w:pPr>
+        <w:shd w:val="clear" w:color="auto" w:fill="FFFFFF"/>
+        <w:tabs>
+          <w:tab w:val="left" w:pos="916"/>
+          <w:tab w:val="left" w:pos="1832"/>
+          <w:tab w:val="left" w:pos="2748"/>
+          <w:tab w:val="left" w:pos="3664"/>
+          <w:tab w:val="left" w:pos="4580"/>
+          <w:tab w:val="left" w:pos="5496"/>
+          <w:tab w:val="left" w:pos="6412"/>
+          <w:tab w:val="left" w:pos="7328"/>
+          <w:tab w:val="left" w:pos="8244"/>
+          <w:tab w:val="left" w:pos="9160"/>
+          <w:tab w:val="left" w:pos="10076"/>
+          <w:tab w:val="left" w:pos="10992"/>
+          <w:tab w:val="left" w:pos="11908"/>
+          <w:tab w:val="left" w:pos="12824"/>
+          <w:tab w:val="left" w:pos="13740"/>
+          <w:tab w:val="left" w:pos="14656"/>
+        </w:tabs>
+        <w:spacing w:before="150" w:after="0" w:line="240" w:lineRule="auto"/>
+        <w:jc w:val="both"/>
+        <w:rPr>
+          <w:rFonts w:ascii="TyponineSans Monospace Light 5" w:eastAsia="Times New Roman" w:hAnsi="TyponineSans Monospace Light 5" w:cs="Courier New"/>
+          <w:color w:val="4F4E4E"/>
+          <w:sz w:val="20"/>
+          <w:szCs w:val="20"/>
+          <w:lang w:val="en-US" w:eastAsia="es-CO"/>
+        </w:rPr>
+      </w:pPr>
+      <w:proofErr w:type="gramStart"/>
+      <w:r>
+        <w:rPr>
+          <w:rFonts w:ascii="TyponineSans Monospace Light 5" w:eastAsia="Times New Roman" w:hAnsi="TyponineSans Monospace Light 5" w:cs="Courier New"/>
+          <w:color w:val="4F4E4E"/>
+          <w:sz w:val="20"/>
+          <w:szCs w:val="20"/>
+          <w:lang w:val="en-US" w:eastAsia="es-CO"/>
+        </w:rPr>
+        <w:t>delay(</w:t>
+      </w:r>
+      <w:proofErr w:type="gramEnd"/>
+      <w:r>
+        <w:rPr>
+          <w:rFonts w:ascii="TyponineSans Monospace Light 5" w:eastAsia="Times New Roman" w:hAnsi="TyponineSans Monospace Light 5" w:cs="Courier New"/>
+          <w:color w:val="4F4E4E"/>
+          <w:sz w:val="20"/>
+          <w:szCs w:val="20"/>
+          <w:lang w:val="en-US" w:eastAsia="es-CO"/>
+        </w:rPr>
+        <w:t>timer);</w:t>
+      </w:r>
+    </w:p>
+    <w:p>
+      <w:pPr>
+        <w:shd w:val="clear" w:color="auto" w:fill="FFFFFF"/>
+        <w:tabs>
+          <w:tab w:val="left" w:pos="916"/>
+          <w:tab w:val="left" w:pos="1832"/>
+          <w:tab w:val="left" w:pos="2748"/>
+          <w:tab w:val="left" w:pos="3664"/>
+          <w:tab w:val="left" w:pos="4580"/>
+          <w:tab w:val="left" w:pos="5496"/>
+          <w:tab w:val="left" w:pos="6412"/>
+          <w:tab w:val="left" w:pos="7328"/>
+          <w:tab w:val="left" w:pos="8244"/>
+          <w:tab w:val="left" w:pos="9160"/>
+          <w:tab w:val="left" w:pos="10076"/>
+          <w:tab w:val="left" w:pos="10992"/>
+          <w:tab w:val="left" w:pos="11908"/>
+          <w:tab w:val="left" w:pos="12824"/>
+          <w:tab w:val="left" w:pos="13740"/>
+          <w:tab w:val="left" w:pos="14656"/>
+        </w:tabs>
+        <w:spacing w:before="150" w:after="0" w:line="240" w:lineRule="auto"/>
+        <w:jc w:val="both"/>
+        <w:rPr>
+          <w:rFonts w:ascii="TyponineSans Monospace Light 5" w:eastAsia="Times New Roman" w:hAnsi="TyponineSans Monospace Light 5" w:cs="Courier New"/>
+          <w:color w:val="4F4E4E"/>
+          <w:sz w:val="20"/>
+          <w:szCs w:val="20"/>
+          <w:lang w:val="en-US" w:eastAsia="es-CO"/>
+        </w:rPr>
+      </w:pPr>
+      <w:proofErr w:type="spellStart"/>
+      <w:proofErr w:type="gramStart"/>
+      <w:r>
+        <w:rPr>
+          <w:rFonts w:ascii="TyponineSans Monospace Light 5" w:eastAsia="Times New Roman" w:hAnsi="TyponineSans Monospace Light 5" w:cs="Courier New"/>
+          <w:color w:val="4F4E4E"/>
+          <w:sz w:val="20"/>
+          <w:szCs w:val="20"/>
+          <w:lang w:val="en-US" w:eastAsia="es-CO"/>
+        </w:rPr>
+        <w:t>digitalWrite</w:t>
+      </w:r>
+      <w:proofErr w:type="spellEnd"/>
+      <w:r>
+        <w:rPr>
+          <w:rFonts w:ascii="TyponineSans Monospace Light 5" w:eastAsia="Times New Roman" w:hAnsi="TyponineSans Monospace Light 5" w:cs="Courier New"/>
+          <w:color w:val="4F4E4E"/>
+          <w:sz w:val="20"/>
+          <w:szCs w:val="20"/>
+          <w:lang w:val="en-US" w:eastAsia="es-CO"/>
+        </w:rPr>
+        <w:t>(</w:t>
+      </w:r>
+      <w:proofErr w:type="spellStart"/>
+      <w:proofErr w:type="gramEnd"/>
+      <w:r>
+        <w:rPr>
+          <w:rFonts w:ascii="TyponineSans Monospace Light 5" w:eastAsia="Times New Roman" w:hAnsi="TyponineSans Monospace Light 5" w:cs="Courier New"/>
+          <w:color w:val="4F4E4E"/>
+          <w:sz w:val="20"/>
+          <w:szCs w:val="20"/>
+          <w:lang w:val="en-US" w:eastAsia="es-CO"/>
+        </w:rPr>
+        <w:t>pinArray</w:t>
+      </w:r>
+      <w:proofErr w:type="spellEnd"/>
+      <w:r>
+        <w:rPr>
+          <w:rFonts w:ascii="TyponineSans Monospace Light 5" w:eastAsia="Times New Roman" w:hAnsi="TyponineSans Monospace Light 5" w:cs="Courier New"/>
+          <w:color w:val="4F4E4E"/>
+          <w:sz w:val="20"/>
+          <w:szCs w:val="20"/>
+          <w:lang w:val="en-US" w:eastAsia="es-CO"/>
+        </w:rPr>
+        <w:t>[count], LOW);</w:t>
+      </w:r>
+    </w:p>
+    <w:p>
+      <w:pPr>
+        <w:shd w:val="clear" w:color="auto" w:fill="FFFFFF"/>
+        <w:tabs>
+          <w:tab w:val="left" w:pos="916"/>
+          <w:tab w:val="left" w:pos="1832"/>
+          <w:tab w:val="left" w:pos="2748"/>
+          <w:tab w:val="left" w:pos="3664"/>
+          <w:tab w:val="left" w:pos="4580"/>
+          <w:tab w:val="left" w:pos="5496"/>
+          <w:tab w:val="left" w:pos="6412"/>
+          <w:tab w:val="left" w:pos="7328"/>
+          <w:tab w:val="left" w:pos="8244"/>
+          <w:tab w:val="left" w:pos="9160"/>
+          <w:tab w:val="left" w:pos="10076"/>
+          <w:tab w:val="left" w:pos="10992"/>
+          <w:tab w:val="left" w:pos="11908"/>
+          <w:tab w:val="left" w:pos="12824"/>
+          <w:tab w:val="left" w:pos="13740"/>
+          <w:tab w:val="left" w:pos="14656"/>
+        </w:tabs>
+        <w:spacing w:before="150" w:after="0" w:line="240" w:lineRule="auto"/>
+        <w:jc w:val="both"/>
+        <w:rPr>
+          <w:rFonts w:ascii="TyponineSans Monospace Light 5" w:eastAsia="Times New Roman" w:hAnsi="TyponineSans Monospace Light 5" w:cs="Courier New"/>
+          <w:color w:val="4F4E4E"/>
+          <w:sz w:val="20"/>
+          <w:szCs w:val="20"/>
+          <w:lang w:val="en-US" w:eastAsia="es-CO"/>
+        </w:rPr>
+      </w:pPr>
+      <w:proofErr w:type="gramStart"/>
+      <w:r>
+        <w:rPr>
+          <w:rFonts w:ascii="TyponineSans Monospace Light 5" w:eastAsia="Times New Roman" w:hAnsi="TyponineSans Monospace Light 5" w:cs="Courier New"/>
+          <w:color w:val="4F4E4E"/>
+          <w:sz w:val="20"/>
+          <w:szCs w:val="20"/>
+          <w:lang w:val="en-US" w:eastAsia="es-CO"/>
+        </w:rPr>
+        <w:t>delay(</w:t>
+      </w:r>
+      <w:proofErr w:type="gramEnd"/>
+      <w:r>
+        <w:rPr>
+          <w:rFonts w:ascii="TyponineSans Monospace Light 5" w:eastAsia="Times New Roman" w:hAnsi="TyponineSans Monospace Light 5" w:cs="Courier New"/>
+          <w:color w:val="4F4E4E"/>
+          <w:sz w:val="20"/>
+          <w:szCs w:val="20"/>
+          <w:lang w:val="en-US" w:eastAsia="es-CO"/>
+        </w:rPr>
+        <w:t>timer*2);</w:t>
+      </w:r>
+    </w:p>
+    <w:p>
+      <w:pPr>
+        <w:shd w:val="clear" w:color="auto" w:fill="FFFFFF"/>
+        <w:tabs>
+          <w:tab w:val="left" w:pos="916"/>
+          <w:tab w:val="left" w:pos="1832"/>
+          <w:tab w:val="left" w:pos="2748"/>
+          <w:tab w:val="left" w:pos="3664"/>
+          <w:tab w:val="left" w:pos="4580"/>
+          <w:tab w:val="left" w:pos="5496"/>
+          <w:tab w:val="left" w:pos="6412"/>
+          <w:tab w:val="left" w:pos="7328"/>
+          <w:tab w:val="left" w:pos="8244"/>
+          <w:tab w:val="left" w:pos="9160"/>
+          <w:tab w:val="left" w:pos="10076"/>
+          <w:tab w:val="left" w:pos="10992"/>
+          <w:tab w:val="left" w:pos="11908"/>
+          <w:tab w:val="left" w:pos="12824"/>
+          <w:tab w:val="left" w:pos="13740"/>
+          <w:tab w:val="left" w:pos="14656"/>
+        </w:tabs>
+        <w:spacing w:before="150" w:after="0" w:line="240" w:lineRule="auto"/>
+        <w:jc w:val="both"/>
+        <w:rPr>
+          <w:rFonts w:ascii="TyponineSans Monospace Light 5" w:eastAsia="Times New Roman" w:hAnsi="TyponineSans Monospace Light 5" w:cs="Courier New"/>
+          <w:color w:val="4F4E4E"/>
+          <w:sz w:val="20"/>
+          <w:szCs w:val="20"/>
+          <w:lang w:eastAsia="es-CO"/>
+        </w:rPr>
+      </w:pPr>
+      <w:r>
+        <w:rPr>
+          <w:rFonts w:ascii="TyponineSans Monospace Light 5" w:eastAsia="Times New Roman" w:hAnsi="TyponineSans Monospace Light 5" w:cs="Courier New"/>
+          <w:color w:val="4F4E4E"/>
+          <w:sz w:val="20"/>
+          <w:szCs w:val="20"/>
+          <w:lang w:eastAsia="es-CO"/>
+        </w:rPr>
+        <w:t>}}</w:t>
+      </w:r>
+    </w:p>
+    <w:p>
+      <w:pPr>
         <w:pStyle w:val="Prrafodelista"/>
         <w:jc w:val="both"/>
         <w:rPr>
           <w:rFonts w:asciiTheme="majorHAnsi" w:hAnsiTheme="majorHAnsi" w:cs="Arial"/>
+          <w:b/>
           <w:color w:val="000000" w:themeColor="text1"/>
           <w:lang w:val="en-US"/>
         </w:rPr>
       </w:pPr>
+    </w:p>
+    <w:p>
+      <w:pPr>
+        <w:pStyle w:val="Prrafodelista"/>
+        <w:numPr>
+          <w:ilvl w:val="0"/>
+          <w:numId w:val="1"/>
+        </w:numPr>
+        <w:jc w:val="both"/>
+        <w:rPr>
+          <w:rFonts w:asciiTheme="majorHAnsi" w:hAnsiTheme="majorHAnsi" w:cs="Arial"/>
+          <w:b/>
+          <w:color w:val="000000" w:themeColor="text1"/>
+        </w:rPr>
+      </w:pPr>
+      <w:r>
+        <w:rPr>
+          <w:rFonts w:asciiTheme="majorHAnsi" w:hAnsiTheme="majorHAnsi" w:cs="Arial"/>
+          <w:b/>
+          <w:color w:val="000000" w:themeColor="text1"/>
+        </w:rPr>
+        <w:lastRenderedPageBreak/>
+        <w:t>¿Cómo se accede y cómo se escribe un elemento de un arreglo? muestre y explique un ejemplo</w:t>
+      </w:r>
+    </w:p>
+    <w:p>
+      <w:pPr>
+        <w:pStyle w:val="Prrafodelista"/>
+        <w:jc w:val="both"/>
+        <w:rPr>
+          <w:rFonts w:asciiTheme="majorHAnsi" w:hAnsiTheme="majorHAnsi" w:cs="Arial"/>
+          <w:color w:val="000000" w:themeColor="text1"/>
+        </w:rPr>
+      </w:pPr>
+      <w:r>
+        <w:rPr>
+          <w:rFonts w:asciiTheme="majorHAnsi" w:hAnsiTheme="majorHAnsi" w:cs="Arial"/>
+          <w:color w:val="000000" w:themeColor="text1"/>
+        </w:rPr>
+        <w:t xml:space="preserve">Se debe inicializar el arreglo en cero, donde el </w:t>
+      </w:r>
+      <w:r>
+        <w:rPr>
+          <w:rFonts w:asciiTheme="majorHAnsi" w:hAnsiTheme="majorHAnsi" w:cs="Arial"/>
+          <w:color w:val="000000" w:themeColor="text1"/>
+        </w:rPr>
+        <w:t>primer elemento del arreglo está</w:t>
+      </w:r>
+      <w:r>
+        <w:rPr>
+          <w:rFonts w:asciiTheme="majorHAnsi" w:hAnsiTheme="majorHAnsi" w:cs="Arial"/>
+          <w:color w:val="000000" w:themeColor="text1"/>
+        </w:rPr>
+        <w:t xml:space="preserve"> en el incide 0, por lo tanto mySensVals [0</w:t>
+      </w:r>
+      <w:r>
+        <w:rPr>
+          <w:rFonts w:asciiTheme="majorHAnsi" w:hAnsiTheme="majorHAnsi" w:cs="Arial"/>
+          <w:color w:val="000000" w:themeColor="text1"/>
+        </w:rPr>
+        <w:t xml:space="preserve">]= </w:t>
+      </w:r>
+      <w:r>
+        <w:rPr>
+          <w:rFonts w:asciiTheme="majorHAnsi" w:hAnsiTheme="majorHAnsi" w:cs="Arial"/>
+          <w:color w:val="000000" w:themeColor="text1"/>
+        </w:rPr>
+        <w:t>2, mySensVals [1</w:t>
+      </w:r>
+      <w:r>
+        <w:rPr>
+          <w:rFonts w:asciiTheme="majorHAnsi" w:hAnsiTheme="majorHAnsi" w:cs="Arial"/>
+          <w:color w:val="000000" w:themeColor="text1"/>
+        </w:rPr>
+        <w:t xml:space="preserve">]= </w:t>
+      </w:r>
+      <w:r>
+        <w:rPr>
+          <w:rFonts w:asciiTheme="majorHAnsi" w:hAnsiTheme="majorHAnsi" w:cs="Arial"/>
+          <w:color w:val="000000" w:themeColor="text1"/>
+        </w:rPr>
+        <w:t>4; esto nos indica que si se tiene</w:t>
+      </w:r>
+      <w:r>
+        <w:rPr>
+          <w:rFonts w:asciiTheme="majorHAnsi" w:hAnsiTheme="majorHAnsi" w:cs="Arial"/>
+          <w:color w:val="000000" w:themeColor="text1"/>
+        </w:rPr>
+        <w:t xml:space="preserve"> un arreglo de 10 elementos el último</w:t>
+      </w:r>
+      <w:r>
+        <w:rPr>
+          <w:rFonts w:asciiTheme="majorHAnsi" w:hAnsiTheme="majorHAnsi" w:cs="Arial"/>
+          <w:color w:val="000000" w:themeColor="text1"/>
+        </w:rPr>
+        <w:t xml:space="preserve"> elemento es el que va acompañado del índice 9. Es necesario tener muy en cuenta que al acceder </w:t>
+      </w:r>
+      <w:r>
+        <w:rPr>
+          <w:rFonts w:asciiTheme="majorHAnsi" w:hAnsiTheme="majorHAnsi" w:cs="Arial"/>
+          <w:color w:val="000000" w:themeColor="text1"/>
+        </w:rPr>
+        <w:t>al arreglo se accede al tamaño del arreglo declarado -1.</w:t>
+      </w:r>
+    </w:p>
+    <w:p>
+      <w:pPr>
+        <w:pStyle w:val="Prrafodelista"/>
+        <w:jc w:val="both"/>
+        <w:rPr>
+          <w:rFonts w:asciiTheme="majorHAnsi" w:hAnsiTheme="majorHAnsi" w:cs="Arial"/>
+          <w:color w:val="000000" w:themeColor="text1"/>
+        </w:rPr>
+      </w:pPr>
+    </w:p>
+    <w:p>
+      <w:pPr>
+        <w:pStyle w:val="Prrafodelista"/>
+        <w:jc w:val="both"/>
+        <w:rPr>
+          <w:rFonts w:asciiTheme="majorHAnsi" w:hAnsiTheme="majorHAnsi" w:cs="Arial"/>
+          <w:b/>
+          <w:color w:val="000000" w:themeColor="text1"/>
+        </w:rPr>
+      </w:pPr>
+      <w:r>
+        <w:rPr>
+          <w:rFonts w:asciiTheme="majorHAnsi" w:hAnsiTheme="majorHAnsi" w:cs="Arial"/>
+          <w:b/>
+          <w:color w:val="000000" w:themeColor="text1"/>
+        </w:rPr>
+        <w:t>Ejemplo:</w:t>
+      </w:r>
+    </w:p>
+    <w:p>
+      <w:pPr>
+        <w:pStyle w:val="HTMLconformatoprevio"/>
+        <w:shd w:val="clear" w:color="auto" w:fill="FFFFFF"/>
+        <w:rPr>
+          <w:rFonts w:asciiTheme="majorHAnsi" w:hAnsiTheme="majorHAnsi"/>
+          <w:color w:val="4F4E4E"/>
+          <w:sz w:val="22"/>
+          <w:szCs w:val="22"/>
+        </w:rPr>
+      </w:pPr>
+      <w:r>
+        <w:rPr>
+          <w:rFonts w:asciiTheme="majorHAnsi" w:hAnsiTheme="majorHAnsi"/>
+          <w:color w:val="4F4E4E"/>
+          <w:sz w:val="22"/>
+          <w:szCs w:val="22"/>
+        </w:rPr>
+        <w:tab/>
+      </w:r>
+      <w:proofErr w:type="spellStart"/>
+      <w:r>
+        <w:rPr>
+          <w:rFonts w:asciiTheme="majorHAnsi" w:hAnsiTheme="majorHAnsi"/>
+          <w:color w:val="4F4E4E"/>
+          <w:sz w:val="22"/>
+          <w:szCs w:val="22"/>
+        </w:rPr>
+        <w:t>int</w:t>
+      </w:r>
+      <w:proofErr w:type="spellEnd"/>
+      <w:r>
+        <w:rPr>
+          <w:rFonts w:asciiTheme="majorHAnsi" w:hAnsiTheme="majorHAnsi"/>
+          <w:color w:val="4F4E4E"/>
+          <w:sz w:val="22"/>
+          <w:szCs w:val="22"/>
+        </w:rPr>
+        <w:t xml:space="preserve"> </w:t>
+      </w:r>
+      <w:proofErr w:type="spellStart"/>
+      <w:r>
+        <w:rPr>
+          <w:rFonts w:asciiTheme="majorHAnsi" w:hAnsiTheme="majorHAnsi"/>
+          <w:color w:val="4F4E4E"/>
+          <w:sz w:val="22"/>
+          <w:szCs w:val="22"/>
+        </w:rPr>
+        <w:t>myArray</w:t>
+      </w:r>
+      <w:proofErr w:type="spellEnd"/>
+      <w:r>
+        <w:rPr>
+          <w:rFonts w:asciiTheme="majorHAnsi" w:hAnsiTheme="majorHAnsi"/>
+          <w:color w:val="4F4E4E"/>
+          <w:sz w:val="22"/>
+          <w:szCs w:val="22"/>
+        </w:rPr>
+        <w:t xml:space="preserve"> [10] = {9,3,2,4,3,2,7,8,9,11};</w:t>
+      </w:r>
+    </w:p>
+    <w:p>
+      <w:pPr>
+        <w:pStyle w:val="HTMLconformatoprevio"/>
+        <w:shd w:val="clear" w:color="auto" w:fill="FFFFFF"/>
+        <w:rPr>
+          <w:rFonts w:asciiTheme="majorHAnsi" w:hAnsiTheme="majorHAnsi"/>
+          <w:color w:val="4F4E4E"/>
+          <w:sz w:val="22"/>
+          <w:szCs w:val="22"/>
+        </w:rPr>
+      </w:pPr>
+      <w:r>
+        <w:rPr>
+          <w:rFonts w:asciiTheme="majorHAnsi" w:hAnsiTheme="majorHAnsi"/>
+          <w:color w:val="4F4E4E"/>
+          <w:sz w:val="22"/>
+          <w:szCs w:val="22"/>
+        </w:rPr>
+        <w:t xml:space="preserve">  </w:t>
+      </w:r>
+      <w:r>
+        <w:rPr>
+          <w:rFonts w:asciiTheme="majorHAnsi" w:hAnsiTheme="majorHAnsi"/>
+          <w:color w:val="4F4E4E"/>
+          <w:sz w:val="22"/>
+          <w:szCs w:val="22"/>
+        </w:rPr>
+        <w:tab/>
+      </w:r>
+      <w:r>
+        <w:rPr>
+          <w:rFonts w:asciiTheme="majorHAnsi" w:hAnsiTheme="majorHAnsi"/>
+          <w:color w:val="4F4E4E"/>
+          <w:sz w:val="22"/>
+          <w:szCs w:val="22"/>
+        </w:rPr>
+        <w:t xml:space="preserve">// </w:t>
+      </w:r>
+      <w:proofErr w:type="spellStart"/>
+      <w:r>
+        <w:rPr>
+          <w:rFonts w:asciiTheme="majorHAnsi" w:hAnsiTheme="majorHAnsi"/>
+          <w:color w:val="4F4E4E"/>
+          <w:sz w:val="22"/>
+          <w:szCs w:val="22"/>
+        </w:rPr>
+        <w:t>MyArray</w:t>
+      </w:r>
+      <w:proofErr w:type="spellEnd"/>
+      <w:r>
+        <w:rPr>
+          <w:rFonts w:asciiTheme="majorHAnsi" w:hAnsiTheme="majorHAnsi"/>
+          <w:color w:val="4F4E4E"/>
+          <w:sz w:val="22"/>
+          <w:szCs w:val="22"/>
+        </w:rPr>
+        <w:t xml:space="preserve"> [9] contiene 11</w:t>
+      </w:r>
+    </w:p>
+    <w:p>
+      <w:pPr>
+        <w:pStyle w:val="HTMLconformatoprevio"/>
+        <w:shd w:val="clear" w:color="auto" w:fill="FFFFFF"/>
+        <w:rPr>
+          <w:rFonts w:asciiTheme="majorHAnsi" w:hAnsiTheme="majorHAnsi"/>
+          <w:color w:val="4F4E4E"/>
+          <w:sz w:val="22"/>
+          <w:szCs w:val="22"/>
+        </w:rPr>
+      </w:pPr>
+      <w:r>
+        <w:rPr>
+          <w:rFonts w:asciiTheme="majorHAnsi" w:hAnsiTheme="majorHAnsi"/>
+          <w:color w:val="4F4E4E"/>
+          <w:sz w:val="22"/>
+          <w:szCs w:val="22"/>
+        </w:rPr>
+        <w:t xml:space="preserve">  </w:t>
+      </w:r>
+      <w:r>
+        <w:rPr>
+          <w:rFonts w:asciiTheme="majorHAnsi" w:hAnsiTheme="majorHAnsi"/>
+          <w:color w:val="4F4E4E"/>
+          <w:sz w:val="22"/>
+          <w:szCs w:val="22"/>
+        </w:rPr>
+        <w:tab/>
+      </w:r>
+      <w:r>
+        <w:rPr>
+          <w:rFonts w:asciiTheme="majorHAnsi" w:hAnsiTheme="majorHAnsi"/>
+          <w:color w:val="4F4E4E"/>
+          <w:sz w:val="22"/>
+          <w:szCs w:val="22"/>
+        </w:rPr>
+        <w:t xml:space="preserve">// </w:t>
+      </w:r>
+      <w:proofErr w:type="spellStart"/>
+      <w:r>
+        <w:rPr>
+          <w:rFonts w:asciiTheme="majorHAnsi" w:hAnsiTheme="majorHAnsi"/>
+          <w:color w:val="4F4E4E"/>
+          <w:sz w:val="22"/>
+          <w:szCs w:val="22"/>
+        </w:rPr>
+        <w:t>MyArray</w:t>
+      </w:r>
+      <w:proofErr w:type="spellEnd"/>
+      <w:r>
+        <w:rPr>
+          <w:rFonts w:asciiTheme="majorHAnsi" w:hAnsiTheme="majorHAnsi"/>
+          <w:color w:val="4F4E4E"/>
+          <w:sz w:val="22"/>
+          <w:szCs w:val="22"/>
+        </w:rPr>
+        <w:t xml:space="preserve"> [10] no es válida y contiene información aleatoria (otra dirección de memoria)</w:t>
+      </w:r>
+    </w:p>
+    <w:p>
+      <w:pPr>
+        <w:pStyle w:val="HTMLconformatoprevio"/>
+        <w:shd w:val="clear" w:color="auto" w:fill="FFFFFF"/>
+        <w:rPr>
+          <w:rFonts w:asciiTheme="majorHAnsi" w:hAnsiTheme="majorHAnsi"/>
+          <w:color w:val="4F4E4E"/>
+          <w:sz w:val="22"/>
+          <w:szCs w:val="22"/>
+        </w:rPr>
+      </w:pPr>
+    </w:p>
+    <w:p>
+      <w:pPr>
+        <w:pStyle w:val="HTMLconformatoprevio"/>
+        <w:shd w:val="clear" w:color="auto" w:fill="FFFFFF"/>
+        <w:ind w:left="708"/>
+        <w:rPr>
+          <w:rFonts w:ascii="TyponineSans Monospace Light 5" w:hAnsi="TyponineSans Monospace Light 5"/>
+          <w:color w:val="4F4E4E"/>
+        </w:rPr>
+      </w:pPr>
+      <w:r>
+        <w:rPr>
+          <w:rFonts w:asciiTheme="majorHAnsi" w:hAnsiTheme="majorHAnsi"/>
+          <w:color w:val="4F4E4E"/>
+          <w:sz w:val="22"/>
+          <w:szCs w:val="22"/>
+        </w:rPr>
+        <w:t>Esto equivale a lo anterior mencionado se dice que hay un arreglo de 10 y no se puede recorrer hasta el índice 10 por que todos los arreglos se inicializan en 0 y si contamos la posición nos da en 10-1, es decir, en el índice 9.</w:t>
+      </w:r>
+      <w:r>
+        <w:rPr>
+          <w:rFonts w:asciiTheme="majorHAnsi" w:hAnsiTheme="majorHAnsi"/>
+          <w:color w:val="4F4E4E"/>
+          <w:sz w:val="22"/>
+          <w:szCs w:val="22"/>
+        </w:rPr>
+        <w:t xml:space="preserve">    </w:t>
+      </w:r>
+      <w:r>
+        <w:rPr>
+          <w:rFonts w:ascii="TyponineSans Monospace Light 5" w:hAnsi="TyponineSans Monospace Light 5"/>
+          <w:color w:val="4F4E4E"/>
+        </w:rPr>
+        <w:t xml:space="preserve">  </w:t>
+      </w:r>
+    </w:p>
+    <w:p>
+      <w:pPr>
+        <w:pStyle w:val="Prrafodelista"/>
+        <w:jc w:val="both"/>
+        <w:rPr>
+          <w:rFonts w:asciiTheme="majorHAnsi" w:hAnsiTheme="majorHAnsi" w:cs="Arial"/>
+          <w:b/>
+          <w:color w:val="000000" w:themeColor="text1"/>
+        </w:rPr>
+      </w:pPr>
+    </w:p>
+    <w:p>
+      <w:pPr>
+        <w:pStyle w:val="Prrafodelista"/>
+        <w:numPr>
+          <w:ilvl w:val="0"/>
+          <w:numId w:val="1"/>
+        </w:numPr>
+        <w:jc w:val="both"/>
+        <w:rPr>
+          <w:rFonts w:asciiTheme="majorHAnsi" w:hAnsiTheme="majorHAnsi" w:cs="Arial"/>
+          <w:b/>
+          <w:color w:val="000000" w:themeColor="text1"/>
+        </w:rPr>
+      </w:pPr>
+      <w:r>
+        <w:rPr>
+          <w:rFonts w:asciiTheme="majorHAnsi" w:hAnsiTheme="majorHAnsi" w:cs="Arial"/>
+          <w:b/>
+          <w:color w:val="000000" w:themeColor="text1"/>
+        </w:rPr>
+        <w:t xml:space="preserve">Cree un arreglo con su nombre y escriba un programa que envíe cada uno de los caracteres del nombre al puerto serial. Observe el resultado utilizando </w:t>
+      </w:r>
+      <w:proofErr w:type="spellStart"/>
+      <w:r>
+        <w:rPr>
+          <w:rFonts w:asciiTheme="majorHAnsi" w:hAnsiTheme="majorHAnsi" w:cs="Arial"/>
+          <w:b/>
+          <w:color w:val="000000" w:themeColor="text1"/>
+        </w:rPr>
+        <w:t>CoolTerm</w:t>
+      </w:r>
+      <w:proofErr w:type="spellEnd"/>
+      <w:r>
+        <w:rPr>
+          <w:rFonts w:asciiTheme="majorHAnsi" w:hAnsiTheme="majorHAnsi" w:cs="Arial"/>
+          <w:b/>
+          <w:color w:val="000000" w:themeColor="text1"/>
+        </w:rPr>
+        <w:t>.</w:t>
+      </w:r>
     </w:p>
     <w:sectPr>
       <w:pgSz w:w="12240" w:h="15840"/>
@@ -5897,6 +8074,56 @@
       </w:tblBorders>
     </w:tblPr>
   </w:style>
+  <w:style w:type="paragraph" w:styleId="HTMLconformatoprevio">
+    <w:name w:val="HTML Preformatted"/>
+    <w:basedOn w:val="Normal"/>
+    <w:link w:val="HTMLconformatoprevioCar"/>
+    <w:uiPriority w:val="99"/>
+    <w:semiHidden/>
+    <w:unhideWhenUsed/>
+    <w:rsid w:val="00EF3842"/>
+    <w:pPr>
+      <w:tabs>
+        <w:tab w:val="left" w:pos="916"/>
+        <w:tab w:val="left" w:pos="1832"/>
+        <w:tab w:val="left" w:pos="2748"/>
+        <w:tab w:val="left" w:pos="3664"/>
+        <w:tab w:val="left" w:pos="4580"/>
+        <w:tab w:val="left" w:pos="5496"/>
+        <w:tab w:val="left" w:pos="6412"/>
+        <w:tab w:val="left" w:pos="7328"/>
+        <w:tab w:val="left" w:pos="8244"/>
+        <w:tab w:val="left" w:pos="9160"/>
+        <w:tab w:val="left" w:pos="10076"/>
+        <w:tab w:val="left" w:pos="10992"/>
+        <w:tab w:val="left" w:pos="11908"/>
+        <w:tab w:val="left" w:pos="12824"/>
+        <w:tab w:val="left" w:pos="13740"/>
+        <w:tab w:val="left" w:pos="14656"/>
+      </w:tabs>
+      <w:spacing w:after="0" w:line="240" w:lineRule="auto"/>
+    </w:pPr>
+    <w:rPr>
+      <w:rFonts w:ascii="Courier New" w:eastAsia="Times New Roman" w:hAnsi="Courier New" w:cs="Courier New"/>
+      <w:sz w:val="20"/>
+      <w:szCs w:val="20"/>
+      <w:lang w:eastAsia="es-CO"/>
+    </w:rPr>
+  </w:style>
+  <w:style w:type="character" w:customStyle="1" w:styleId="HTMLconformatoprevioCar">
+    <w:name w:val="HTML con formato previo Car"/>
+    <w:basedOn w:val="Fuentedeprrafopredeter"/>
+    <w:link w:val="HTMLconformatoprevio"/>
+    <w:uiPriority w:val="99"/>
+    <w:semiHidden/>
+    <w:rsid w:val="00EF3842"/>
+    <w:rPr>
+      <w:rFonts w:ascii="Courier New" w:eastAsia="Times New Roman" w:hAnsi="Courier New" w:cs="Courier New"/>
+      <w:sz w:val="20"/>
+      <w:szCs w:val="20"/>
+      <w:lang w:eastAsia="es-CO"/>
+    </w:rPr>
+  </w:style>
 </w:styles>
 </file>
 

</xml_diff>

<commit_message>
Solución pregunta 12 y código Nombre
Solución pregunta 12 y código Nombre
</commit_message>
<xml_diff>
--- a/ArduinoCparte1/Solución de las preguntas.docx
+++ b/ArduinoCparte1/Solución de las preguntas.docx
@@ -5199,8 +5199,6 @@
           <w:lang w:val="en-US" w:eastAsia="es-CO"/>
         </w:rPr>
       </w:pPr>
-      <w:bookmarkStart w:id="0" w:name="_GoBack"/>
-      <w:bookmarkEnd w:id="0"/>
     </w:p>
     <w:p>
       <w:pPr>
@@ -7155,6 +7153,111 @@
         </w:rPr>
         <w:t>.</w:t>
       </w:r>
+    </w:p>
+    <w:p>
+      <w:pPr>
+        <w:pStyle w:val="Prrafodelista"/>
+        <w:jc w:val="both"/>
+        <w:rPr>
+          <w:rFonts w:asciiTheme="majorHAnsi" w:hAnsiTheme="majorHAnsi" w:cs="Arial"/>
+          <w:b/>
+          <w:color w:val="000000" w:themeColor="text1"/>
+        </w:rPr>
+      </w:pPr>
+    </w:p>
+    <w:p>
+      <w:pPr>
+        <w:pStyle w:val="Prrafodelista"/>
+        <w:jc w:val="both"/>
+        <w:rPr>
+          <w:rFonts w:asciiTheme="majorHAnsi" w:hAnsiTheme="majorHAnsi" w:cs="Arial"/>
+          <w:b/>
+          <w:color w:val="000000" w:themeColor="text1"/>
+        </w:rPr>
+      </w:pPr>
+      <w:r>
+        <w:rPr>
+          <w:rFonts w:asciiTheme="majorHAnsi" w:hAnsiTheme="majorHAnsi" w:cs="Arial"/>
+          <w:b/>
+          <w:noProof/>
+          <w:color w:val="000000" w:themeColor="text1"/>
+          <w:lang w:eastAsia="es-CO"/>
+        </w:rPr>
+        <w:drawing>
+          <wp:inline distT="0" distB="0" distL="0" distR="0">
+            <wp:extent cx="5143500" cy="3895725"/>
+            <wp:effectExtent l="0" t="0" r="0" b="9525"/>
+            <wp:docPr id="3" name="Imagen 3"/>
+            <wp:cNvGraphicFramePr>
+              <a:graphicFrameLocks xmlns:a="http://schemas.openxmlformats.org/drawingml/2006/main" noChangeAspect="1"/>
+            </wp:cNvGraphicFramePr>
+            <a:graphic xmlns:a="http://schemas.openxmlformats.org/drawingml/2006/main">
+              <a:graphicData uri="http://schemas.openxmlformats.org/drawingml/2006/picture">
+                <pic:pic xmlns:pic="http://schemas.openxmlformats.org/drawingml/2006/picture">
+                  <pic:nvPicPr>
+                    <pic:cNvPr id="3" name="12.PNG"/>
+                    <pic:cNvPicPr/>
+                  </pic:nvPicPr>
+                  <pic:blipFill>
+                    <a:blip r:embed="rId13">
+                      <a:extLst>
+                        <a:ext uri="{28A0092B-C50C-407E-A947-70E740481C1C}">
+                          <a14:useLocalDpi xmlns:a14="http://schemas.microsoft.com/office/drawing/2010/main" val="0"/>
+                        </a:ext>
+                      </a:extLst>
+                    </a:blip>
+                    <a:stretch>
+                      <a:fillRect/>
+                    </a:stretch>
+                  </pic:blipFill>
+                  <pic:spPr>
+                    <a:xfrm>
+                      <a:off x="0" y="0"/>
+                      <a:ext cx="5143500" cy="3895725"/>
+                    </a:xfrm>
+                    <a:prstGeom prst="rect">
+                      <a:avLst/>
+                    </a:prstGeom>
+                  </pic:spPr>
+                </pic:pic>
+              </a:graphicData>
+            </a:graphic>
+          </wp:inline>
+        </w:drawing>
+      </w:r>
+    </w:p>
+    <w:p>
+      <w:pPr>
+        <w:pStyle w:val="Prrafodelista"/>
+        <w:jc w:val="center"/>
+        <w:rPr>
+          <w:rFonts w:asciiTheme="majorHAnsi" w:hAnsiTheme="majorHAnsi" w:cs="Arial"/>
+          <w:color w:val="000000" w:themeColor="text1"/>
+          <w:sz w:val="20"/>
+          <w:szCs w:val="20"/>
+        </w:rPr>
+      </w:pPr>
+      <w:r>
+        <w:rPr>
+          <w:rFonts w:asciiTheme="majorHAnsi" w:hAnsiTheme="majorHAnsi" w:cs="Arial"/>
+          <w:b/>
+          <w:color w:val="000000" w:themeColor="text1"/>
+          <w:sz w:val="20"/>
+          <w:szCs w:val="20"/>
+        </w:rPr>
+        <w:t xml:space="preserve">Figura 3: </w:t>
+      </w:r>
+      <w:r>
+        <w:rPr>
+          <w:rFonts w:asciiTheme="majorHAnsi" w:hAnsiTheme="majorHAnsi" w:cs="Arial"/>
+          <w:color w:val="000000" w:themeColor="text1"/>
+          <w:sz w:val="20"/>
+          <w:szCs w:val="20"/>
+        </w:rPr>
+        <w:t>Imagen del resultado de ejecutar el script Nombre.</w:t>
+      </w:r>
+      <w:bookmarkStart w:id="0" w:name="_GoBack"/>
+      <w:bookmarkEnd w:id="0"/>
     </w:p>
     <w:sectPr>
       <w:pgSz w:w="12240" w:h="15840"/>

</xml_diff>

<commit_message>
Solución hasta la pregunta 14
Solución hasta la pregunta 14
</commit_message>
<xml_diff>
--- a/ArduinoCparte1/Solución de las preguntas.docx
+++ b/ArduinoCparte1/Solución de las preguntas.docx
@@ -4304,7 +4304,7 @@
         <w:pStyle w:val="Prrafodelista"/>
         <w:numPr>
           <w:ilvl w:val="0"/>
-          <w:numId w:val="1"/>
+          <w:numId w:val="10"/>
         </w:numPr>
         <w:jc w:val="both"/>
         <w:rPr>
@@ -4643,7 +4643,7 @@
         <w:pStyle w:val="Prrafodelista"/>
         <w:numPr>
           <w:ilvl w:val="0"/>
-          <w:numId w:val="1"/>
+          <w:numId w:val="10"/>
         </w:numPr>
         <w:jc w:val="both"/>
         <w:rPr>
@@ -4659,6 +4659,14 @@
           <w:color w:val="000000" w:themeColor="text1"/>
         </w:rPr>
         <w:lastRenderedPageBreak/>
+        <w:t xml:space="preserve"> </w:t>
+      </w:r>
+      <w:r>
+        <w:rPr>
+          <w:rFonts w:asciiTheme="majorHAnsi" w:hAnsiTheme="majorHAnsi" w:cs="Arial"/>
+          <w:b/>
+          <w:color w:val="000000" w:themeColor="text1"/>
+        </w:rPr>
         <w:t>¿Cómo se crean un arreglo? muestre y explique un ejemplo</w:t>
       </w:r>
       <w:r>
@@ -6747,7 +6755,7 @@
         <w:pStyle w:val="Prrafodelista"/>
         <w:numPr>
           <w:ilvl w:val="0"/>
-          <w:numId w:val="1"/>
+          <w:numId w:val="10"/>
         </w:numPr>
         <w:jc w:val="both"/>
         <w:rPr>
@@ -7118,7 +7126,7 @@
         <w:pStyle w:val="Prrafodelista"/>
         <w:numPr>
           <w:ilvl w:val="0"/>
-          <w:numId w:val="1"/>
+          <w:numId w:val="10"/>
         </w:numPr>
         <w:jc w:val="both"/>
         <w:rPr>
@@ -7256,8 +7264,579 @@
         </w:rPr>
         <w:t>Imagen del resultado de ejecutar el script Nombre.</w:t>
       </w:r>
+    </w:p>
+    <w:p>
+      <w:pPr>
+        <w:pStyle w:val="Prrafodelista"/>
+        <w:jc w:val="center"/>
+        <w:rPr>
+          <w:rFonts w:asciiTheme="majorHAnsi" w:hAnsiTheme="majorHAnsi" w:cs="Arial"/>
+          <w:b/>
+          <w:color w:val="000000" w:themeColor="text1"/>
+        </w:rPr>
+      </w:pPr>
+    </w:p>
+    <w:p>
+      <w:pPr>
+        <w:pStyle w:val="Prrafodelista"/>
+        <w:jc w:val="center"/>
+        <w:rPr>
+          <w:rFonts w:asciiTheme="majorHAnsi" w:hAnsiTheme="majorHAnsi" w:cs="Arial"/>
+          <w:b/>
+          <w:color w:val="000000" w:themeColor="text1"/>
+        </w:rPr>
+      </w:pPr>
+    </w:p>
+    <w:p>
+      <w:pPr>
+        <w:pStyle w:val="Prrafodelista"/>
+        <w:jc w:val="center"/>
+        <w:rPr>
+          <w:rFonts w:asciiTheme="majorHAnsi" w:hAnsiTheme="majorHAnsi" w:cs="Arial"/>
+          <w:b/>
+          <w:color w:val="000000" w:themeColor="text1"/>
+        </w:rPr>
+      </w:pPr>
+    </w:p>
+    <w:p>
+      <w:pPr>
+        <w:pStyle w:val="Prrafodelista"/>
+        <w:numPr>
+          <w:ilvl w:val="0"/>
+          <w:numId w:val="10"/>
+        </w:numPr>
+        <w:jc w:val="both"/>
+        <w:rPr>
+          <w:rFonts w:asciiTheme="majorHAnsi" w:hAnsiTheme="majorHAnsi" w:cs="Arial"/>
+          <w:b/>
+          <w:color w:val="000000" w:themeColor="text1"/>
+        </w:rPr>
+      </w:pPr>
+      <w:r>
+        <w:rPr>
+          <w:rFonts w:asciiTheme="majorHAnsi" w:hAnsiTheme="majorHAnsi" w:cs="Arial"/>
+          <w:b/>
+          <w:color w:val="000000" w:themeColor="text1"/>
+        </w:rPr>
+        <w:lastRenderedPageBreak/>
+        <w:t>¿Cuáles son los operadores de comparación? de ejemplos de cada un</w:t>
+      </w:r>
+      <w:r>
+        <w:rPr>
+          <w:rFonts w:asciiTheme="majorHAnsi" w:hAnsiTheme="majorHAnsi" w:cs="Arial"/>
+          <w:b/>
+          <w:color w:val="000000" w:themeColor="text1"/>
+        </w:rPr>
+        <w:t>o</w:t>
+      </w:r>
+    </w:p>
+    <w:p>
+      <w:pPr>
+        <w:pStyle w:val="Prrafodelista"/>
+        <w:numPr>
+          <w:ilvl w:val="0"/>
+          <w:numId w:val="5"/>
+        </w:numPr>
+        <w:jc w:val="both"/>
+        <w:rPr>
+          <w:rFonts w:asciiTheme="majorHAnsi" w:hAnsiTheme="majorHAnsi" w:cs="Arial"/>
+          <w:color w:val="000000" w:themeColor="text1"/>
+        </w:rPr>
+      </w:pPr>
+      <w:r>
+        <w:rPr>
+          <w:rFonts w:asciiTheme="majorHAnsi" w:hAnsiTheme="majorHAnsi" w:cs="Arial"/>
+          <w:color w:val="000000" w:themeColor="text1"/>
+        </w:rPr>
+        <w:t>== (Igual a)</w:t>
+      </w:r>
+    </w:p>
+    <w:p>
+      <w:pPr>
+        <w:pStyle w:val="Prrafodelista"/>
+        <w:numPr>
+          <w:ilvl w:val="0"/>
+          <w:numId w:val="5"/>
+        </w:numPr>
+        <w:jc w:val="both"/>
+        <w:rPr>
+          <w:rFonts w:asciiTheme="majorHAnsi" w:hAnsiTheme="majorHAnsi" w:cs="Arial"/>
+          <w:color w:val="000000" w:themeColor="text1"/>
+        </w:rPr>
+      </w:pPr>
+      <w:hyperlink r:id="rId14" w:history="1">
+        <w:r>
+          <w:rPr>
+            <w:rStyle w:val="Hipervnculo"/>
+            <w:rFonts w:asciiTheme="majorHAnsi" w:hAnsiTheme="majorHAnsi"/>
+            <w:color w:val="000000" w:themeColor="text1"/>
+            <w:u w:val="none"/>
+            <w:shd w:val="clear" w:color="auto" w:fill="FFFFFF"/>
+          </w:rPr>
+          <w:t>!=</w:t>
+        </w:r>
+      </w:hyperlink>
+      <w:r>
+        <w:rPr>
+          <w:rFonts w:asciiTheme="majorHAnsi" w:hAnsiTheme="majorHAnsi"/>
+          <w:color w:val="000000" w:themeColor="text1"/>
+        </w:rPr>
+        <w:t xml:space="preserve"> (Distinto de)</w:t>
+      </w:r>
+    </w:p>
+    <w:p>
+      <w:pPr>
+        <w:pStyle w:val="Prrafodelista"/>
+        <w:numPr>
+          <w:ilvl w:val="0"/>
+          <w:numId w:val="5"/>
+        </w:numPr>
+        <w:jc w:val="both"/>
+        <w:rPr>
+          <w:rFonts w:asciiTheme="majorHAnsi" w:hAnsiTheme="majorHAnsi" w:cs="Arial"/>
+          <w:color w:val="000000" w:themeColor="text1"/>
+        </w:rPr>
+      </w:pPr>
+      <w:r>
+        <w:rPr>
+          <w:rFonts w:asciiTheme="majorHAnsi" w:hAnsiTheme="majorHAnsi"/>
+          <w:color w:val="000000" w:themeColor="text1"/>
+        </w:rPr>
+        <w:t>&lt; (Menor que)</w:t>
+      </w:r>
+    </w:p>
+    <w:p>
+      <w:pPr>
+        <w:pStyle w:val="Prrafodelista"/>
+        <w:numPr>
+          <w:ilvl w:val="0"/>
+          <w:numId w:val="5"/>
+        </w:numPr>
+        <w:jc w:val="both"/>
+        <w:rPr>
+          <w:rFonts w:asciiTheme="majorHAnsi" w:hAnsiTheme="majorHAnsi" w:cs="Arial"/>
+          <w:color w:val="000000" w:themeColor="text1"/>
+        </w:rPr>
+      </w:pPr>
+      <w:r>
+        <w:rPr>
+          <w:rFonts w:asciiTheme="majorHAnsi" w:hAnsiTheme="majorHAnsi"/>
+          <w:color w:val="000000" w:themeColor="text1"/>
+        </w:rPr>
+        <w:t>&gt; (Mayor que)</w:t>
+      </w:r>
+    </w:p>
+    <w:p>
+      <w:pPr>
+        <w:pStyle w:val="Prrafodelista"/>
+        <w:numPr>
+          <w:ilvl w:val="0"/>
+          <w:numId w:val="5"/>
+        </w:numPr>
+        <w:jc w:val="both"/>
+        <w:rPr>
+          <w:rFonts w:asciiTheme="majorHAnsi" w:hAnsiTheme="majorHAnsi" w:cs="Arial"/>
+          <w:color w:val="000000" w:themeColor="text1"/>
+        </w:rPr>
+      </w:pPr>
+      <w:r>
+        <w:rPr>
+          <w:rFonts w:asciiTheme="majorHAnsi" w:hAnsiTheme="majorHAnsi"/>
+          <w:color w:val="000000" w:themeColor="text1"/>
+        </w:rPr>
+        <w:t>&lt;= (Menor o igual a)</w:t>
+      </w:r>
+    </w:p>
+    <w:p>
+      <w:pPr>
+        <w:pStyle w:val="Prrafodelista"/>
+        <w:numPr>
+          <w:ilvl w:val="0"/>
+          <w:numId w:val="5"/>
+        </w:numPr>
+        <w:jc w:val="both"/>
+        <w:rPr>
+          <w:rFonts w:asciiTheme="majorHAnsi" w:hAnsiTheme="majorHAnsi" w:cs="Arial"/>
+          <w:color w:val="000000" w:themeColor="text1"/>
+        </w:rPr>
+      </w:pPr>
+      <w:r>
+        <w:rPr>
+          <w:rFonts w:asciiTheme="majorHAnsi" w:hAnsiTheme="majorHAnsi"/>
+          <w:color w:val="000000" w:themeColor="text1"/>
+        </w:rPr>
+        <w:t>&gt;= (Mayor o igual a)</w:t>
+      </w:r>
+    </w:p>
+    <w:p>
+      <w:pPr>
+        <w:ind w:left="1080"/>
+        <w:jc w:val="both"/>
+        <w:rPr>
+          <w:rFonts w:asciiTheme="majorHAnsi" w:hAnsiTheme="majorHAnsi" w:cs="Arial"/>
+          <w:b/>
+          <w:color w:val="000000" w:themeColor="text1"/>
+        </w:rPr>
+      </w:pPr>
+      <w:r>
+        <w:rPr>
+          <w:rFonts w:asciiTheme="majorHAnsi" w:hAnsiTheme="majorHAnsi" w:cs="Arial"/>
+          <w:b/>
+          <w:color w:val="000000" w:themeColor="text1"/>
+        </w:rPr>
+        <w:t>Ejemplos:</w:t>
+      </w:r>
+    </w:p>
+    <w:p>
+      <w:pPr>
+        <w:pStyle w:val="Prrafodelista"/>
+        <w:numPr>
+          <w:ilvl w:val="0"/>
+          <w:numId w:val="9"/>
+        </w:numPr>
+        <w:jc w:val="both"/>
+        <w:rPr>
+          <w:rFonts w:asciiTheme="majorHAnsi" w:hAnsiTheme="majorHAnsi" w:cs="Arial"/>
+          <w:color w:val="000000" w:themeColor="text1"/>
+        </w:rPr>
+      </w:pPr>
+      <w:r>
+        <w:rPr>
+          <w:rFonts w:asciiTheme="majorHAnsi" w:hAnsiTheme="majorHAnsi" w:cs="Arial"/>
+          <w:color w:val="000000" w:themeColor="text1"/>
+        </w:rPr>
+        <w:t>x==y (x es igual a y)</w:t>
+      </w:r>
+    </w:p>
+    <w:p>
+      <w:pPr>
+        <w:pStyle w:val="Prrafodelista"/>
+        <w:numPr>
+          <w:ilvl w:val="0"/>
+          <w:numId w:val="9"/>
+        </w:numPr>
+        <w:jc w:val="both"/>
+        <w:rPr>
+          <w:rFonts w:asciiTheme="majorHAnsi" w:hAnsiTheme="majorHAnsi" w:cs="Arial"/>
+          <w:color w:val="000000" w:themeColor="text1"/>
+        </w:rPr>
+      </w:pPr>
+      <w:r>
+        <w:rPr>
+          <w:rFonts w:asciiTheme="majorHAnsi" w:hAnsiTheme="majorHAnsi" w:cs="Arial"/>
+          <w:color w:val="000000" w:themeColor="text1"/>
+        </w:rPr>
+        <w:t>x</w:t>
+      </w:r>
+      <w:hyperlink r:id="rId15" w:history="1">
+        <w:r>
+          <w:rPr>
+            <w:rStyle w:val="Hipervnculo"/>
+            <w:rFonts w:asciiTheme="majorHAnsi" w:hAnsiTheme="majorHAnsi"/>
+            <w:color w:val="000000" w:themeColor="text1"/>
+            <w:u w:val="none"/>
+            <w:shd w:val="clear" w:color="auto" w:fill="FFFFFF"/>
+          </w:rPr>
+          <w:t>!=</w:t>
+        </w:r>
+      </w:hyperlink>
+      <w:r>
+        <w:rPr>
+          <w:rFonts w:asciiTheme="majorHAnsi" w:hAnsiTheme="majorHAnsi"/>
+          <w:color w:val="000000" w:themeColor="text1"/>
+        </w:rPr>
+        <w:t>y (x no es igual a y)</w:t>
+      </w:r>
+    </w:p>
+    <w:p>
+      <w:pPr>
+        <w:pStyle w:val="Prrafodelista"/>
+        <w:numPr>
+          <w:ilvl w:val="0"/>
+          <w:numId w:val="9"/>
+        </w:numPr>
+        <w:jc w:val="both"/>
+        <w:rPr>
+          <w:rFonts w:asciiTheme="majorHAnsi" w:hAnsiTheme="majorHAnsi" w:cs="Arial"/>
+          <w:color w:val="000000" w:themeColor="text1"/>
+        </w:rPr>
+      </w:pPr>
+      <w:r>
+        <w:rPr>
+          <w:rFonts w:asciiTheme="majorHAnsi" w:hAnsiTheme="majorHAnsi"/>
+          <w:color w:val="000000" w:themeColor="text1"/>
+        </w:rPr>
+        <w:t xml:space="preserve">x&lt;y (x es menor que </w:t>
+      </w:r>
+      <w:proofErr w:type="spellStart"/>
+      <w:r>
+        <w:rPr>
+          <w:rFonts w:asciiTheme="majorHAnsi" w:hAnsiTheme="majorHAnsi"/>
+          <w:color w:val="000000" w:themeColor="text1"/>
+        </w:rPr>
+        <w:t>y</w:t>
+      </w:r>
+      <w:proofErr w:type="spellEnd"/>
+      <w:r>
+        <w:rPr>
+          <w:rFonts w:asciiTheme="majorHAnsi" w:hAnsiTheme="majorHAnsi"/>
+          <w:color w:val="000000" w:themeColor="text1"/>
+        </w:rPr>
+        <w:t>)</w:t>
+      </w:r>
+    </w:p>
+    <w:p>
+      <w:pPr>
+        <w:pStyle w:val="Prrafodelista"/>
+        <w:numPr>
+          <w:ilvl w:val="0"/>
+          <w:numId w:val="9"/>
+        </w:numPr>
+        <w:jc w:val="both"/>
+        <w:rPr>
+          <w:rFonts w:asciiTheme="majorHAnsi" w:hAnsiTheme="majorHAnsi" w:cs="Arial"/>
+          <w:color w:val="000000" w:themeColor="text1"/>
+        </w:rPr>
+      </w:pPr>
+      <w:r>
+        <w:rPr>
+          <w:rFonts w:asciiTheme="majorHAnsi" w:hAnsiTheme="majorHAnsi"/>
+          <w:color w:val="000000" w:themeColor="text1"/>
+        </w:rPr>
+        <w:t xml:space="preserve">x&gt;y (x es mayor que </w:t>
+      </w:r>
+      <w:proofErr w:type="spellStart"/>
+      <w:r>
+        <w:rPr>
+          <w:rFonts w:asciiTheme="majorHAnsi" w:hAnsiTheme="majorHAnsi"/>
+          <w:color w:val="000000" w:themeColor="text1"/>
+        </w:rPr>
+        <w:t>y</w:t>
+      </w:r>
+      <w:proofErr w:type="spellEnd"/>
+      <w:r>
+        <w:rPr>
+          <w:rFonts w:asciiTheme="majorHAnsi" w:hAnsiTheme="majorHAnsi"/>
+          <w:color w:val="000000" w:themeColor="text1"/>
+        </w:rPr>
+        <w:t>)</w:t>
+      </w:r>
+    </w:p>
+    <w:p>
+      <w:pPr>
+        <w:pStyle w:val="Prrafodelista"/>
+        <w:numPr>
+          <w:ilvl w:val="0"/>
+          <w:numId w:val="9"/>
+        </w:numPr>
+        <w:jc w:val="both"/>
+        <w:rPr>
+          <w:rFonts w:asciiTheme="majorHAnsi" w:hAnsiTheme="majorHAnsi" w:cs="Arial"/>
+          <w:color w:val="000000" w:themeColor="text1"/>
+        </w:rPr>
+      </w:pPr>
+      <w:r>
+        <w:rPr>
+          <w:rFonts w:asciiTheme="majorHAnsi" w:hAnsiTheme="majorHAnsi"/>
+          <w:color w:val="000000" w:themeColor="text1"/>
+        </w:rPr>
+        <w:t>x&lt;=y (x es menor o igual a y)</w:t>
+      </w:r>
+    </w:p>
+    <w:p>
+      <w:pPr>
+        <w:pStyle w:val="Prrafodelista"/>
+        <w:numPr>
+          <w:ilvl w:val="0"/>
+          <w:numId w:val="9"/>
+        </w:numPr>
+        <w:jc w:val="both"/>
+        <w:rPr>
+          <w:rFonts w:asciiTheme="majorHAnsi" w:hAnsiTheme="majorHAnsi" w:cs="Arial"/>
+          <w:color w:val="000000" w:themeColor="text1"/>
+        </w:rPr>
+      </w:pPr>
+      <w:r>
+        <w:rPr>
+          <w:rFonts w:asciiTheme="majorHAnsi" w:hAnsiTheme="majorHAnsi"/>
+          <w:color w:val="000000" w:themeColor="text1"/>
+        </w:rPr>
+        <w:t>x&gt;=y (x es mayor o igual a y)</w:t>
+      </w:r>
+    </w:p>
+    <w:p>
+      <w:pPr>
+        <w:pStyle w:val="Prrafodelista"/>
+        <w:ind w:left="1800"/>
+        <w:jc w:val="both"/>
+        <w:rPr>
+          <w:rFonts w:asciiTheme="majorHAnsi" w:hAnsiTheme="majorHAnsi" w:cs="Arial"/>
+          <w:color w:val="000000" w:themeColor="text1"/>
+        </w:rPr>
+      </w:pPr>
+    </w:p>
+    <w:p>
+      <w:pPr>
+        <w:pStyle w:val="NormalWeb"/>
+        <w:numPr>
+          <w:ilvl w:val="0"/>
+          <w:numId w:val="10"/>
+        </w:numPr>
+        <w:spacing w:before="120" w:beforeAutospacing="0" w:after="0" w:afterAutospacing="0"/>
+        <w:rPr>
+          <w:rFonts w:asciiTheme="majorHAnsi" w:hAnsiTheme="majorHAnsi"/>
+          <w:b/>
+          <w:color w:val="000000" w:themeColor="text1"/>
+          <w:sz w:val="22"/>
+          <w:szCs w:val="22"/>
+          <w:lang w:val="en-US"/>
+        </w:rPr>
+      </w:pPr>
+      <w:proofErr w:type="spellStart"/>
+      <w:r>
+        <w:rPr>
+          <w:rFonts w:asciiTheme="majorHAnsi" w:hAnsiTheme="majorHAnsi" w:cs="Arial"/>
+          <w:b/>
+          <w:color w:val="000000" w:themeColor="text1"/>
+          <w:sz w:val="22"/>
+          <w:szCs w:val="22"/>
+          <w:lang w:val="en-US"/>
+        </w:rPr>
+        <w:t>Construya</w:t>
+      </w:r>
+      <w:proofErr w:type="spellEnd"/>
+      <w:r>
+        <w:rPr>
+          <w:rFonts w:asciiTheme="majorHAnsi" w:hAnsiTheme="majorHAnsi" w:cs="Arial"/>
+          <w:b/>
+          <w:color w:val="000000" w:themeColor="text1"/>
+          <w:sz w:val="22"/>
+          <w:szCs w:val="22"/>
+          <w:lang w:val="en-US"/>
+        </w:rPr>
+        <w:t xml:space="preserve"> </w:t>
+      </w:r>
+      <w:proofErr w:type="spellStart"/>
+      <w:r>
+        <w:rPr>
+          <w:rFonts w:asciiTheme="majorHAnsi" w:hAnsiTheme="majorHAnsi" w:cs="Arial"/>
+          <w:b/>
+          <w:color w:val="000000" w:themeColor="text1"/>
+          <w:sz w:val="22"/>
+          <w:szCs w:val="22"/>
+          <w:lang w:val="en-US"/>
+        </w:rPr>
+        <w:t>programas</w:t>
+      </w:r>
+      <w:proofErr w:type="spellEnd"/>
+      <w:r>
+        <w:rPr>
+          <w:rFonts w:asciiTheme="majorHAnsi" w:hAnsiTheme="majorHAnsi" w:cs="Arial"/>
+          <w:b/>
+          <w:color w:val="000000" w:themeColor="text1"/>
+          <w:sz w:val="22"/>
+          <w:szCs w:val="22"/>
+          <w:lang w:val="en-US"/>
+        </w:rPr>
+        <w:t xml:space="preserve"> </w:t>
+      </w:r>
+      <w:proofErr w:type="spellStart"/>
+      <w:r>
+        <w:rPr>
+          <w:rFonts w:asciiTheme="majorHAnsi" w:hAnsiTheme="majorHAnsi" w:cs="Arial"/>
+          <w:b/>
+          <w:color w:val="000000" w:themeColor="text1"/>
+          <w:sz w:val="22"/>
+          <w:szCs w:val="22"/>
+          <w:lang w:val="en-US"/>
+        </w:rPr>
+        <w:t>ejemplo</w:t>
+      </w:r>
+      <w:proofErr w:type="spellEnd"/>
+      <w:r>
+        <w:rPr>
+          <w:rFonts w:asciiTheme="majorHAnsi" w:hAnsiTheme="majorHAnsi" w:cs="Arial"/>
+          <w:b/>
+          <w:color w:val="000000" w:themeColor="text1"/>
+          <w:sz w:val="22"/>
+          <w:szCs w:val="22"/>
+          <w:lang w:val="en-US"/>
+        </w:rPr>
+        <w:t xml:space="preserve"> para las </w:t>
+      </w:r>
+      <w:proofErr w:type="spellStart"/>
+      <w:r>
+        <w:rPr>
+          <w:rFonts w:asciiTheme="majorHAnsi" w:hAnsiTheme="majorHAnsi" w:cs="Arial"/>
+          <w:b/>
+          <w:color w:val="000000" w:themeColor="text1"/>
+          <w:sz w:val="22"/>
+          <w:szCs w:val="22"/>
+          <w:lang w:val="en-US"/>
+        </w:rPr>
+        <w:t>siguientes</w:t>
+      </w:r>
+      <w:proofErr w:type="spellEnd"/>
+      <w:r>
+        <w:rPr>
+          <w:rFonts w:asciiTheme="majorHAnsi" w:hAnsiTheme="majorHAnsi" w:cs="Arial"/>
+          <w:b/>
+          <w:color w:val="000000" w:themeColor="text1"/>
+          <w:sz w:val="22"/>
+          <w:szCs w:val="22"/>
+          <w:lang w:val="en-US"/>
+        </w:rPr>
+        <w:t xml:space="preserve"> </w:t>
+      </w:r>
+      <w:proofErr w:type="spellStart"/>
+      <w:r>
+        <w:rPr>
+          <w:rFonts w:asciiTheme="majorHAnsi" w:hAnsiTheme="majorHAnsi" w:cs="Arial"/>
+          <w:b/>
+          <w:color w:val="000000" w:themeColor="text1"/>
+          <w:sz w:val="22"/>
+          <w:szCs w:val="22"/>
+          <w:lang w:val="en-US"/>
+        </w:rPr>
+        <w:t>estructuras</w:t>
+      </w:r>
+      <w:proofErr w:type="spellEnd"/>
+      <w:r>
+        <w:rPr>
+          <w:rFonts w:asciiTheme="majorHAnsi" w:hAnsiTheme="majorHAnsi" w:cs="Arial"/>
+          <w:b/>
+          <w:color w:val="000000" w:themeColor="text1"/>
+          <w:sz w:val="22"/>
+          <w:szCs w:val="22"/>
+          <w:lang w:val="en-US"/>
+        </w:rPr>
+        <w:t xml:space="preserve"> de control: if, if-else, if-else if- else, for, switch-case, while.</w:t>
+      </w:r>
+    </w:p>
+    <w:p>
+      <w:pPr>
+        <w:pStyle w:val="Prrafodelista"/>
+        <w:ind w:left="1080"/>
+        <w:jc w:val="both"/>
+        <w:rPr>
+          <w:rFonts w:asciiTheme="majorHAnsi" w:hAnsiTheme="majorHAnsi" w:cs="Arial"/>
+          <w:b/>
+          <w:color w:val="000000" w:themeColor="text1"/>
+          <w:lang w:val="en-US"/>
+        </w:rPr>
+      </w:pPr>
       <w:bookmarkStart w:id="0" w:name="_GoBack"/>
       <w:bookmarkEnd w:id="0"/>
+    </w:p>
+    <w:p>
+      <w:pPr>
+        <w:jc w:val="both"/>
+        <w:rPr>
+          <w:rFonts w:asciiTheme="majorHAnsi" w:hAnsiTheme="majorHAnsi" w:cs="Arial"/>
+          <w:color w:val="000000" w:themeColor="text1"/>
+          <w:lang w:val="en-US"/>
+        </w:rPr>
+      </w:pPr>
     </w:p>
     <w:sectPr>
       <w:pgSz w:w="12240" w:h="15840"/>
@@ -7272,9 +7851,9 @@
 <file path=word/numbering.xml><?xml version="1.0" encoding="utf-8"?>
 <w:numbering xmlns:wpc="http://schemas.microsoft.com/office/word/2010/wordprocessingCanvas" xmlns:mc="http://schemas.openxmlformats.org/markup-compatibility/2006" xmlns:o="urn:schemas-microsoft-com:office:office" xmlns:r="http://schemas.openxmlformats.org/officeDocument/2006/relationships" xmlns:m="http://schemas.openxmlformats.org/officeDocument/2006/math" xmlns:v="urn:schemas-microsoft-com:vml" xmlns:wp14="http://schemas.microsoft.com/office/word/2010/wordprocessingDrawing" xmlns:wp="http://schemas.openxmlformats.org/drawingml/2006/wordprocessingDrawing" xmlns:w10="urn:schemas-microsoft-com:office:word" xmlns:w="http://schemas.openxmlformats.org/wordprocessingml/2006/main" xmlns:w14="http://schemas.microsoft.com/office/word/2010/wordml" xmlns:w15="http://schemas.microsoft.com/office/word/2012/wordml" xmlns:wpg="http://schemas.microsoft.com/office/word/2010/wordprocessingGroup" xmlns:wpi="http://schemas.microsoft.com/office/word/2010/wordprocessingInk" xmlns:wne="http://schemas.microsoft.com/office/word/2006/wordml" xmlns:wps="http://schemas.microsoft.com/office/word/2010/wordprocessingShape" mc:Ignorable="w14 w15 wp14">
   <w:abstractNum w:abstractNumId="0" w15:restartNumberingAfterBreak="0">
-    <w:nsid w:val="07DC45EA"/>
+    <w:nsid w:val="074220BD"/>
     <w:multiLevelType w:val="hybridMultilevel"/>
-    <w:tmpl w:val="A99661C2"/>
+    <w:tmpl w:val="43823A24"/>
     <w:lvl w:ilvl="0" w:tplc="240A0001">
       <w:start w:val="1"/>
       <w:numFmt w:val="bullet"/>
@@ -7385,9 +7964,9 @@
     </w:lvl>
   </w:abstractNum>
   <w:abstractNum w:abstractNumId="1" w15:restartNumberingAfterBreak="0">
-    <w:nsid w:val="1030308C"/>
+    <w:nsid w:val="07DC45EA"/>
     <w:multiLevelType w:val="hybridMultilevel"/>
-    <w:tmpl w:val="8C8EC276"/>
+    <w:tmpl w:val="A99661C2"/>
     <w:lvl w:ilvl="0" w:tplc="240A0001">
       <w:start w:val="1"/>
       <w:numFmt w:val="bullet"/>
@@ -7498,9 +8077,9 @@
     </w:lvl>
   </w:abstractNum>
   <w:abstractNum w:abstractNumId="2" w15:restartNumberingAfterBreak="0">
-    <w:nsid w:val="2F4A651A"/>
+    <w:nsid w:val="1030308C"/>
     <w:multiLevelType w:val="hybridMultilevel"/>
-    <w:tmpl w:val="A022A18A"/>
+    <w:tmpl w:val="8C8EC276"/>
     <w:lvl w:ilvl="0" w:tplc="240A0001">
       <w:start w:val="1"/>
       <w:numFmt w:val="bullet"/>
@@ -7611,16 +8190,242 @@
     </w:lvl>
   </w:abstractNum>
   <w:abstractNum w:abstractNumId="3" w15:restartNumberingAfterBreak="0">
-    <w:nsid w:val="693C7740"/>
+    <w:nsid w:val="13CD55E2"/>
     <w:multiLevelType w:val="hybridMultilevel"/>
-    <w:tmpl w:val="8B362490"/>
-    <w:lvl w:ilvl="0" w:tplc="240A0011">
+    <w:tmpl w:val="0A2C9B0C"/>
+    <w:lvl w:ilvl="0" w:tplc="240A0001">
       <w:start w:val="1"/>
+      <w:numFmt w:val="bullet"/>
+      <w:lvlText w:val=""/>
+      <w:lvlJc w:val="left"/>
+      <w:pPr>
+        <w:ind w:left="1800" w:hanging="360"/>
+      </w:pPr>
+      <w:rPr>
+        <w:rFonts w:ascii="Symbol" w:hAnsi="Symbol" w:hint="default"/>
+      </w:rPr>
+    </w:lvl>
+    <w:lvl w:ilvl="1" w:tplc="240A0003" w:tentative="1">
+      <w:start w:val="1"/>
+      <w:numFmt w:val="bullet"/>
+      <w:lvlText w:val="o"/>
+      <w:lvlJc w:val="left"/>
+      <w:pPr>
+        <w:ind w:left="2520" w:hanging="360"/>
+      </w:pPr>
+      <w:rPr>
+        <w:rFonts w:ascii="Courier New" w:hAnsi="Courier New" w:cs="Courier New" w:hint="default"/>
+      </w:rPr>
+    </w:lvl>
+    <w:lvl w:ilvl="2" w:tplc="240A0005" w:tentative="1">
+      <w:start w:val="1"/>
+      <w:numFmt w:val="bullet"/>
+      <w:lvlText w:val=""/>
+      <w:lvlJc w:val="left"/>
+      <w:pPr>
+        <w:ind w:left="3240" w:hanging="360"/>
+      </w:pPr>
+      <w:rPr>
+        <w:rFonts w:ascii="Wingdings" w:hAnsi="Wingdings" w:hint="default"/>
+      </w:rPr>
+    </w:lvl>
+    <w:lvl w:ilvl="3" w:tplc="240A0001" w:tentative="1">
+      <w:start w:val="1"/>
+      <w:numFmt w:val="bullet"/>
+      <w:lvlText w:val=""/>
+      <w:lvlJc w:val="left"/>
+      <w:pPr>
+        <w:ind w:left="3960" w:hanging="360"/>
+      </w:pPr>
+      <w:rPr>
+        <w:rFonts w:ascii="Symbol" w:hAnsi="Symbol" w:hint="default"/>
+      </w:rPr>
+    </w:lvl>
+    <w:lvl w:ilvl="4" w:tplc="240A0003" w:tentative="1">
+      <w:start w:val="1"/>
+      <w:numFmt w:val="bullet"/>
+      <w:lvlText w:val="o"/>
+      <w:lvlJc w:val="left"/>
+      <w:pPr>
+        <w:ind w:left="4680" w:hanging="360"/>
+      </w:pPr>
+      <w:rPr>
+        <w:rFonts w:ascii="Courier New" w:hAnsi="Courier New" w:cs="Courier New" w:hint="default"/>
+      </w:rPr>
+    </w:lvl>
+    <w:lvl w:ilvl="5" w:tplc="240A0005" w:tentative="1">
+      <w:start w:val="1"/>
+      <w:numFmt w:val="bullet"/>
+      <w:lvlText w:val=""/>
+      <w:lvlJc w:val="left"/>
+      <w:pPr>
+        <w:ind w:left="5400" w:hanging="360"/>
+      </w:pPr>
+      <w:rPr>
+        <w:rFonts w:ascii="Wingdings" w:hAnsi="Wingdings" w:hint="default"/>
+      </w:rPr>
+    </w:lvl>
+    <w:lvl w:ilvl="6" w:tplc="240A0001" w:tentative="1">
+      <w:start w:val="1"/>
+      <w:numFmt w:val="bullet"/>
+      <w:lvlText w:val=""/>
+      <w:lvlJc w:val="left"/>
+      <w:pPr>
+        <w:ind w:left="6120" w:hanging="360"/>
+      </w:pPr>
+      <w:rPr>
+        <w:rFonts w:ascii="Symbol" w:hAnsi="Symbol" w:hint="default"/>
+      </w:rPr>
+    </w:lvl>
+    <w:lvl w:ilvl="7" w:tplc="240A0003" w:tentative="1">
+      <w:start w:val="1"/>
+      <w:numFmt w:val="bullet"/>
+      <w:lvlText w:val="o"/>
+      <w:lvlJc w:val="left"/>
+      <w:pPr>
+        <w:ind w:left="6840" w:hanging="360"/>
+      </w:pPr>
+      <w:rPr>
+        <w:rFonts w:ascii="Courier New" w:hAnsi="Courier New" w:cs="Courier New" w:hint="default"/>
+      </w:rPr>
+    </w:lvl>
+    <w:lvl w:ilvl="8" w:tplc="240A0005" w:tentative="1">
+      <w:start w:val="1"/>
+      <w:numFmt w:val="bullet"/>
+      <w:lvlText w:val=""/>
+      <w:lvlJc w:val="left"/>
+      <w:pPr>
+        <w:ind w:left="7560" w:hanging="360"/>
+      </w:pPr>
+      <w:rPr>
+        <w:rFonts w:ascii="Wingdings" w:hAnsi="Wingdings" w:hint="default"/>
+      </w:rPr>
+    </w:lvl>
+  </w:abstractNum>
+  <w:abstractNum w:abstractNumId="4" w15:restartNumberingAfterBreak="0">
+    <w:nsid w:val="2F4A651A"/>
+    <w:multiLevelType w:val="hybridMultilevel"/>
+    <w:tmpl w:val="A022A18A"/>
+    <w:lvl w:ilvl="0" w:tplc="240A0001">
+      <w:start w:val="1"/>
+      <w:numFmt w:val="bullet"/>
+      <w:lvlText w:val=""/>
+      <w:lvlJc w:val="left"/>
+      <w:pPr>
+        <w:ind w:left="1440" w:hanging="360"/>
+      </w:pPr>
+      <w:rPr>
+        <w:rFonts w:ascii="Symbol" w:hAnsi="Symbol" w:hint="default"/>
+      </w:rPr>
+    </w:lvl>
+    <w:lvl w:ilvl="1" w:tplc="240A0003" w:tentative="1">
+      <w:start w:val="1"/>
+      <w:numFmt w:val="bullet"/>
+      <w:lvlText w:val="o"/>
+      <w:lvlJc w:val="left"/>
+      <w:pPr>
+        <w:ind w:left="2160" w:hanging="360"/>
+      </w:pPr>
+      <w:rPr>
+        <w:rFonts w:ascii="Courier New" w:hAnsi="Courier New" w:cs="Courier New" w:hint="default"/>
+      </w:rPr>
+    </w:lvl>
+    <w:lvl w:ilvl="2" w:tplc="240A0005" w:tentative="1">
+      <w:start w:val="1"/>
+      <w:numFmt w:val="bullet"/>
+      <w:lvlText w:val=""/>
+      <w:lvlJc w:val="left"/>
+      <w:pPr>
+        <w:ind w:left="2880" w:hanging="360"/>
+      </w:pPr>
+      <w:rPr>
+        <w:rFonts w:ascii="Wingdings" w:hAnsi="Wingdings" w:hint="default"/>
+      </w:rPr>
+    </w:lvl>
+    <w:lvl w:ilvl="3" w:tplc="240A0001" w:tentative="1">
+      <w:start w:val="1"/>
+      <w:numFmt w:val="bullet"/>
+      <w:lvlText w:val=""/>
+      <w:lvlJc w:val="left"/>
+      <w:pPr>
+        <w:ind w:left="3600" w:hanging="360"/>
+      </w:pPr>
+      <w:rPr>
+        <w:rFonts w:ascii="Symbol" w:hAnsi="Symbol" w:hint="default"/>
+      </w:rPr>
+    </w:lvl>
+    <w:lvl w:ilvl="4" w:tplc="240A0003" w:tentative="1">
+      <w:start w:val="1"/>
+      <w:numFmt w:val="bullet"/>
+      <w:lvlText w:val="o"/>
+      <w:lvlJc w:val="left"/>
+      <w:pPr>
+        <w:ind w:left="4320" w:hanging="360"/>
+      </w:pPr>
+      <w:rPr>
+        <w:rFonts w:ascii="Courier New" w:hAnsi="Courier New" w:cs="Courier New" w:hint="default"/>
+      </w:rPr>
+    </w:lvl>
+    <w:lvl w:ilvl="5" w:tplc="240A0005" w:tentative="1">
+      <w:start w:val="1"/>
+      <w:numFmt w:val="bullet"/>
+      <w:lvlText w:val=""/>
+      <w:lvlJc w:val="left"/>
+      <w:pPr>
+        <w:ind w:left="5040" w:hanging="360"/>
+      </w:pPr>
+      <w:rPr>
+        <w:rFonts w:ascii="Wingdings" w:hAnsi="Wingdings" w:hint="default"/>
+      </w:rPr>
+    </w:lvl>
+    <w:lvl w:ilvl="6" w:tplc="240A0001" w:tentative="1">
+      <w:start w:val="1"/>
+      <w:numFmt w:val="bullet"/>
+      <w:lvlText w:val=""/>
+      <w:lvlJc w:val="left"/>
+      <w:pPr>
+        <w:ind w:left="5760" w:hanging="360"/>
+      </w:pPr>
+      <w:rPr>
+        <w:rFonts w:ascii="Symbol" w:hAnsi="Symbol" w:hint="default"/>
+      </w:rPr>
+    </w:lvl>
+    <w:lvl w:ilvl="7" w:tplc="240A0003" w:tentative="1">
+      <w:start w:val="1"/>
+      <w:numFmt w:val="bullet"/>
+      <w:lvlText w:val="o"/>
+      <w:lvlJc w:val="left"/>
+      <w:pPr>
+        <w:ind w:left="6480" w:hanging="360"/>
+      </w:pPr>
+      <w:rPr>
+        <w:rFonts w:ascii="Courier New" w:hAnsi="Courier New" w:cs="Courier New" w:hint="default"/>
+      </w:rPr>
+    </w:lvl>
+    <w:lvl w:ilvl="8" w:tplc="240A0005" w:tentative="1">
+      <w:start w:val="1"/>
+      <w:numFmt w:val="bullet"/>
+      <w:lvlText w:val=""/>
+      <w:lvlJc w:val="left"/>
+      <w:pPr>
+        <w:ind w:left="7200" w:hanging="360"/>
+      </w:pPr>
+      <w:rPr>
+        <w:rFonts w:ascii="Wingdings" w:hAnsi="Wingdings" w:hint="default"/>
+      </w:rPr>
+    </w:lvl>
+  </w:abstractNum>
+  <w:abstractNum w:abstractNumId="5" w15:restartNumberingAfterBreak="0">
+    <w:nsid w:val="32A7747D"/>
+    <w:multiLevelType w:val="hybridMultilevel"/>
+    <w:tmpl w:val="BD447E38"/>
+    <w:lvl w:ilvl="0" w:tplc="E086FAC4">
+      <w:start w:val="10"/>
       <w:numFmt w:val="decimal"/>
       <w:lvlText w:val="%1)"/>
       <w:lvlJc w:val="left"/>
       <w:pPr>
-        <w:ind w:left="720" w:hanging="360"/>
+        <w:ind w:left="1080" w:hanging="360"/>
       </w:pPr>
       <w:rPr>
         <w:rFonts w:hint="default"/>
@@ -7632,7 +8437,7 @@
       <w:lvlText w:val="%2."/>
       <w:lvlJc w:val="left"/>
       <w:pPr>
-        <w:ind w:left="1440" w:hanging="360"/>
+        <w:ind w:left="1800" w:hanging="360"/>
       </w:pPr>
     </w:lvl>
     <w:lvl w:ilvl="2" w:tplc="240A001B" w:tentative="1">
@@ -7641,7 +8446,7 @@
       <w:lvlText w:val="%3."/>
       <w:lvlJc w:val="right"/>
       <w:pPr>
-        <w:ind w:left="2160" w:hanging="180"/>
+        <w:ind w:left="2520" w:hanging="180"/>
       </w:pPr>
     </w:lvl>
     <w:lvl w:ilvl="3" w:tplc="240A000F" w:tentative="1">
@@ -7650,7 +8455,7 @@
       <w:lvlText w:val="%4."/>
       <w:lvlJc w:val="left"/>
       <w:pPr>
-        <w:ind w:left="2880" w:hanging="360"/>
+        <w:ind w:left="3240" w:hanging="360"/>
       </w:pPr>
     </w:lvl>
     <w:lvl w:ilvl="4" w:tplc="240A0019" w:tentative="1">
@@ -7659,7 +8464,7 @@
       <w:lvlText w:val="%5."/>
       <w:lvlJc w:val="left"/>
       <w:pPr>
-        <w:ind w:left="3600" w:hanging="360"/>
+        <w:ind w:left="3960" w:hanging="360"/>
       </w:pPr>
     </w:lvl>
     <w:lvl w:ilvl="5" w:tplc="240A001B" w:tentative="1">
@@ -7668,7 +8473,7 @@
       <w:lvlText w:val="%6."/>
       <w:lvlJc w:val="right"/>
       <w:pPr>
-        <w:ind w:left="4320" w:hanging="180"/>
+        <w:ind w:left="4680" w:hanging="180"/>
       </w:pPr>
     </w:lvl>
     <w:lvl w:ilvl="6" w:tplc="240A000F" w:tentative="1">
@@ -7677,7 +8482,7 @@
       <w:lvlText w:val="%7."/>
       <w:lvlJc w:val="left"/>
       <w:pPr>
-        <w:ind w:left="5040" w:hanging="360"/>
+        <w:ind w:left="5400" w:hanging="360"/>
       </w:pPr>
     </w:lvl>
     <w:lvl w:ilvl="7" w:tplc="240A0019" w:tentative="1">
@@ -7686,7 +8491,7 @@
       <w:lvlText w:val="%8."/>
       <w:lvlJc w:val="left"/>
       <w:pPr>
-        <w:ind w:left="5760" w:hanging="360"/>
+        <w:ind w:left="6120" w:hanging="360"/>
       </w:pPr>
     </w:lvl>
     <w:lvl w:ilvl="8" w:tplc="240A001B" w:tentative="1">
@@ -7695,21 +8500,467 @@
       <w:lvlText w:val="%9."/>
       <w:lvlJc w:val="right"/>
       <w:pPr>
+        <w:ind w:left="6840" w:hanging="180"/>
+      </w:pPr>
+    </w:lvl>
+  </w:abstractNum>
+  <w:abstractNum w:abstractNumId="6" w15:restartNumberingAfterBreak="0">
+    <w:nsid w:val="3FD4657B"/>
+    <w:multiLevelType w:val="hybridMultilevel"/>
+    <w:tmpl w:val="D512B860"/>
+    <w:lvl w:ilvl="0" w:tplc="240A000D">
+      <w:start w:val="1"/>
+      <w:numFmt w:val="bullet"/>
+      <w:lvlText w:val=""/>
+      <w:lvlJc w:val="left"/>
+      <w:pPr>
+        <w:ind w:left="1800" w:hanging="360"/>
+      </w:pPr>
+      <w:rPr>
+        <w:rFonts w:ascii="Wingdings" w:hAnsi="Wingdings" w:hint="default"/>
+      </w:rPr>
+    </w:lvl>
+    <w:lvl w:ilvl="1" w:tplc="240A0003" w:tentative="1">
+      <w:start w:val="1"/>
+      <w:numFmt w:val="bullet"/>
+      <w:lvlText w:val="o"/>
+      <w:lvlJc w:val="left"/>
+      <w:pPr>
+        <w:ind w:left="2520" w:hanging="360"/>
+      </w:pPr>
+      <w:rPr>
+        <w:rFonts w:ascii="Courier New" w:hAnsi="Courier New" w:cs="Courier New" w:hint="default"/>
+      </w:rPr>
+    </w:lvl>
+    <w:lvl w:ilvl="2" w:tplc="240A0005" w:tentative="1">
+      <w:start w:val="1"/>
+      <w:numFmt w:val="bullet"/>
+      <w:lvlText w:val=""/>
+      <w:lvlJc w:val="left"/>
+      <w:pPr>
+        <w:ind w:left="3240" w:hanging="360"/>
+      </w:pPr>
+      <w:rPr>
+        <w:rFonts w:ascii="Wingdings" w:hAnsi="Wingdings" w:hint="default"/>
+      </w:rPr>
+    </w:lvl>
+    <w:lvl w:ilvl="3" w:tplc="240A0001" w:tentative="1">
+      <w:start w:val="1"/>
+      <w:numFmt w:val="bullet"/>
+      <w:lvlText w:val=""/>
+      <w:lvlJc w:val="left"/>
+      <w:pPr>
+        <w:ind w:left="3960" w:hanging="360"/>
+      </w:pPr>
+      <w:rPr>
+        <w:rFonts w:ascii="Symbol" w:hAnsi="Symbol" w:hint="default"/>
+      </w:rPr>
+    </w:lvl>
+    <w:lvl w:ilvl="4" w:tplc="240A0003" w:tentative="1">
+      <w:start w:val="1"/>
+      <w:numFmt w:val="bullet"/>
+      <w:lvlText w:val="o"/>
+      <w:lvlJc w:val="left"/>
+      <w:pPr>
+        <w:ind w:left="4680" w:hanging="360"/>
+      </w:pPr>
+      <w:rPr>
+        <w:rFonts w:ascii="Courier New" w:hAnsi="Courier New" w:cs="Courier New" w:hint="default"/>
+      </w:rPr>
+    </w:lvl>
+    <w:lvl w:ilvl="5" w:tplc="240A0005" w:tentative="1">
+      <w:start w:val="1"/>
+      <w:numFmt w:val="bullet"/>
+      <w:lvlText w:val=""/>
+      <w:lvlJc w:val="left"/>
+      <w:pPr>
+        <w:ind w:left="5400" w:hanging="360"/>
+      </w:pPr>
+      <w:rPr>
+        <w:rFonts w:ascii="Wingdings" w:hAnsi="Wingdings" w:hint="default"/>
+      </w:rPr>
+    </w:lvl>
+    <w:lvl w:ilvl="6" w:tplc="240A0001" w:tentative="1">
+      <w:start w:val="1"/>
+      <w:numFmt w:val="bullet"/>
+      <w:lvlText w:val=""/>
+      <w:lvlJc w:val="left"/>
+      <w:pPr>
+        <w:ind w:left="6120" w:hanging="360"/>
+      </w:pPr>
+      <w:rPr>
+        <w:rFonts w:ascii="Symbol" w:hAnsi="Symbol" w:hint="default"/>
+      </w:rPr>
+    </w:lvl>
+    <w:lvl w:ilvl="7" w:tplc="240A0003" w:tentative="1">
+      <w:start w:val="1"/>
+      <w:numFmt w:val="bullet"/>
+      <w:lvlText w:val="o"/>
+      <w:lvlJc w:val="left"/>
+      <w:pPr>
+        <w:ind w:left="6840" w:hanging="360"/>
+      </w:pPr>
+      <w:rPr>
+        <w:rFonts w:ascii="Courier New" w:hAnsi="Courier New" w:cs="Courier New" w:hint="default"/>
+      </w:rPr>
+    </w:lvl>
+    <w:lvl w:ilvl="8" w:tplc="240A0005" w:tentative="1">
+      <w:start w:val="1"/>
+      <w:numFmt w:val="bullet"/>
+      <w:lvlText w:val=""/>
+      <w:lvlJc w:val="left"/>
+      <w:pPr>
+        <w:ind w:left="7560" w:hanging="360"/>
+      </w:pPr>
+      <w:rPr>
+        <w:rFonts w:ascii="Wingdings" w:hAnsi="Wingdings" w:hint="default"/>
+      </w:rPr>
+    </w:lvl>
+  </w:abstractNum>
+  <w:abstractNum w:abstractNumId="7" w15:restartNumberingAfterBreak="0">
+    <w:nsid w:val="52403B14"/>
+    <w:multiLevelType w:val="hybridMultilevel"/>
+    <w:tmpl w:val="4EB4E9B2"/>
+    <w:lvl w:ilvl="0" w:tplc="240A0001">
+      <w:start w:val="1"/>
+      <w:numFmt w:val="bullet"/>
+      <w:lvlText w:val=""/>
+      <w:lvlJc w:val="left"/>
+      <w:pPr>
+        <w:ind w:left="720" w:hanging="360"/>
+      </w:pPr>
+      <w:rPr>
+        <w:rFonts w:ascii="Symbol" w:hAnsi="Symbol" w:hint="default"/>
+      </w:rPr>
+    </w:lvl>
+    <w:lvl w:ilvl="1" w:tplc="240A0003" w:tentative="1">
+      <w:start w:val="1"/>
+      <w:numFmt w:val="bullet"/>
+      <w:lvlText w:val="o"/>
+      <w:lvlJc w:val="left"/>
+      <w:pPr>
+        <w:ind w:left="1440" w:hanging="360"/>
+      </w:pPr>
+      <w:rPr>
+        <w:rFonts w:ascii="Courier New" w:hAnsi="Courier New" w:cs="Courier New" w:hint="default"/>
+      </w:rPr>
+    </w:lvl>
+    <w:lvl w:ilvl="2" w:tplc="240A0005" w:tentative="1">
+      <w:start w:val="1"/>
+      <w:numFmt w:val="bullet"/>
+      <w:lvlText w:val=""/>
+      <w:lvlJc w:val="left"/>
+      <w:pPr>
+        <w:ind w:left="2160" w:hanging="360"/>
+      </w:pPr>
+      <w:rPr>
+        <w:rFonts w:ascii="Wingdings" w:hAnsi="Wingdings" w:hint="default"/>
+      </w:rPr>
+    </w:lvl>
+    <w:lvl w:ilvl="3" w:tplc="240A0001" w:tentative="1">
+      <w:start w:val="1"/>
+      <w:numFmt w:val="bullet"/>
+      <w:lvlText w:val=""/>
+      <w:lvlJc w:val="left"/>
+      <w:pPr>
+        <w:ind w:left="2880" w:hanging="360"/>
+      </w:pPr>
+      <w:rPr>
+        <w:rFonts w:ascii="Symbol" w:hAnsi="Symbol" w:hint="default"/>
+      </w:rPr>
+    </w:lvl>
+    <w:lvl w:ilvl="4" w:tplc="240A0003" w:tentative="1">
+      <w:start w:val="1"/>
+      <w:numFmt w:val="bullet"/>
+      <w:lvlText w:val="o"/>
+      <w:lvlJc w:val="left"/>
+      <w:pPr>
+        <w:ind w:left="3600" w:hanging="360"/>
+      </w:pPr>
+      <w:rPr>
+        <w:rFonts w:ascii="Courier New" w:hAnsi="Courier New" w:cs="Courier New" w:hint="default"/>
+      </w:rPr>
+    </w:lvl>
+    <w:lvl w:ilvl="5" w:tplc="240A0005" w:tentative="1">
+      <w:start w:val="1"/>
+      <w:numFmt w:val="bullet"/>
+      <w:lvlText w:val=""/>
+      <w:lvlJc w:val="left"/>
+      <w:pPr>
+        <w:ind w:left="4320" w:hanging="360"/>
+      </w:pPr>
+      <w:rPr>
+        <w:rFonts w:ascii="Wingdings" w:hAnsi="Wingdings" w:hint="default"/>
+      </w:rPr>
+    </w:lvl>
+    <w:lvl w:ilvl="6" w:tplc="240A0001" w:tentative="1">
+      <w:start w:val="1"/>
+      <w:numFmt w:val="bullet"/>
+      <w:lvlText w:val=""/>
+      <w:lvlJc w:val="left"/>
+      <w:pPr>
+        <w:ind w:left="5040" w:hanging="360"/>
+      </w:pPr>
+      <w:rPr>
+        <w:rFonts w:ascii="Symbol" w:hAnsi="Symbol" w:hint="default"/>
+      </w:rPr>
+    </w:lvl>
+    <w:lvl w:ilvl="7" w:tplc="240A0003" w:tentative="1">
+      <w:start w:val="1"/>
+      <w:numFmt w:val="bullet"/>
+      <w:lvlText w:val="o"/>
+      <w:lvlJc w:val="left"/>
+      <w:pPr>
+        <w:ind w:left="5760" w:hanging="360"/>
+      </w:pPr>
+      <w:rPr>
+        <w:rFonts w:ascii="Courier New" w:hAnsi="Courier New" w:cs="Courier New" w:hint="default"/>
+      </w:rPr>
+    </w:lvl>
+    <w:lvl w:ilvl="8" w:tplc="240A0005" w:tentative="1">
+      <w:start w:val="1"/>
+      <w:numFmt w:val="bullet"/>
+      <w:lvlText w:val=""/>
+      <w:lvlJc w:val="left"/>
+      <w:pPr>
+        <w:ind w:left="6480" w:hanging="360"/>
+      </w:pPr>
+      <w:rPr>
+        <w:rFonts w:ascii="Wingdings" w:hAnsi="Wingdings" w:hint="default"/>
+      </w:rPr>
+    </w:lvl>
+  </w:abstractNum>
+  <w:abstractNum w:abstractNumId="8" w15:restartNumberingAfterBreak="0">
+    <w:nsid w:val="56C16E91"/>
+    <w:multiLevelType w:val="hybridMultilevel"/>
+    <w:tmpl w:val="EC96FC4C"/>
+    <w:lvl w:ilvl="0" w:tplc="240A0001">
+      <w:start w:val="1"/>
+      <w:numFmt w:val="bullet"/>
+      <w:lvlText w:val=""/>
+      <w:lvlJc w:val="left"/>
+      <w:pPr>
+        <w:ind w:left="1800" w:hanging="360"/>
+      </w:pPr>
+      <w:rPr>
+        <w:rFonts w:ascii="Symbol" w:hAnsi="Symbol" w:hint="default"/>
+      </w:rPr>
+    </w:lvl>
+    <w:lvl w:ilvl="1" w:tplc="240A0003" w:tentative="1">
+      <w:start w:val="1"/>
+      <w:numFmt w:val="bullet"/>
+      <w:lvlText w:val="o"/>
+      <w:lvlJc w:val="left"/>
+      <w:pPr>
+        <w:ind w:left="2520" w:hanging="360"/>
+      </w:pPr>
+      <w:rPr>
+        <w:rFonts w:ascii="Courier New" w:hAnsi="Courier New" w:cs="Courier New" w:hint="default"/>
+      </w:rPr>
+    </w:lvl>
+    <w:lvl w:ilvl="2" w:tplc="240A0005" w:tentative="1">
+      <w:start w:val="1"/>
+      <w:numFmt w:val="bullet"/>
+      <w:lvlText w:val=""/>
+      <w:lvlJc w:val="left"/>
+      <w:pPr>
+        <w:ind w:left="3240" w:hanging="360"/>
+      </w:pPr>
+      <w:rPr>
+        <w:rFonts w:ascii="Wingdings" w:hAnsi="Wingdings" w:hint="default"/>
+      </w:rPr>
+    </w:lvl>
+    <w:lvl w:ilvl="3" w:tplc="240A0001" w:tentative="1">
+      <w:start w:val="1"/>
+      <w:numFmt w:val="bullet"/>
+      <w:lvlText w:val=""/>
+      <w:lvlJc w:val="left"/>
+      <w:pPr>
+        <w:ind w:left="3960" w:hanging="360"/>
+      </w:pPr>
+      <w:rPr>
+        <w:rFonts w:ascii="Symbol" w:hAnsi="Symbol" w:hint="default"/>
+      </w:rPr>
+    </w:lvl>
+    <w:lvl w:ilvl="4" w:tplc="240A0003" w:tentative="1">
+      <w:start w:val="1"/>
+      <w:numFmt w:val="bullet"/>
+      <w:lvlText w:val="o"/>
+      <w:lvlJc w:val="left"/>
+      <w:pPr>
+        <w:ind w:left="4680" w:hanging="360"/>
+      </w:pPr>
+      <w:rPr>
+        <w:rFonts w:ascii="Courier New" w:hAnsi="Courier New" w:cs="Courier New" w:hint="default"/>
+      </w:rPr>
+    </w:lvl>
+    <w:lvl w:ilvl="5" w:tplc="240A0005" w:tentative="1">
+      <w:start w:val="1"/>
+      <w:numFmt w:val="bullet"/>
+      <w:lvlText w:val=""/>
+      <w:lvlJc w:val="left"/>
+      <w:pPr>
+        <w:ind w:left="5400" w:hanging="360"/>
+      </w:pPr>
+      <w:rPr>
+        <w:rFonts w:ascii="Wingdings" w:hAnsi="Wingdings" w:hint="default"/>
+      </w:rPr>
+    </w:lvl>
+    <w:lvl w:ilvl="6" w:tplc="240A0001" w:tentative="1">
+      <w:start w:val="1"/>
+      <w:numFmt w:val="bullet"/>
+      <w:lvlText w:val=""/>
+      <w:lvlJc w:val="left"/>
+      <w:pPr>
+        <w:ind w:left="6120" w:hanging="360"/>
+      </w:pPr>
+      <w:rPr>
+        <w:rFonts w:ascii="Symbol" w:hAnsi="Symbol" w:hint="default"/>
+      </w:rPr>
+    </w:lvl>
+    <w:lvl w:ilvl="7" w:tplc="240A0003" w:tentative="1">
+      <w:start w:val="1"/>
+      <w:numFmt w:val="bullet"/>
+      <w:lvlText w:val="o"/>
+      <w:lvlJc w:val="left"/>
+      <w:pPr>
+        <w:ind w:left="6840" w:hanging="360"/>
+      </w:pPr>
+      <w:rPr>
+        <w:rFonts w:ascii="Courier New" w:hAnsi="Courier New" w:cs="Courier New" w:hint="default"/>
+      </w:rPr>
+    </w:lvl>
+    <w:lvl w:ilvl="8" w:tplc="240A0005" w:tentative="1">
+      <w:start w:val="1"/>
+      <w:numFmt w:val="bullet"/>
+      <w:lvlText w:val=""/>
+      <w:lvlJc w:val="left"/>
+      <w:pPr>
+        <w:ind w:left="7560" w:hanging="360"/>
+      </w:pPr>
+      <w:rPr>
+        <w:rFonts w:ascii="Wingdings" w:hAnsi="Wingdings" w:hint="default"/>
+      </w:rPr>
+    </w:lvl>
+  </w:abstractNum>
+  <w:abstractNum w:abstractNumId="9" w15:restartNumberingAfterBreak="0">
+    <w:nsid w:val="693C7740"/>
+    <w:multiLevelType w:val="hybridMultilevel"/>
+    <w:tmpl w:val="8B362490"/>
+    <w:lvl w:ilvl="0" w:tplc="240A0011">
+      <w:start w:val="1"/>
+      <w:numFmt w:val="decimal"/>
+      <w:lvlText w:val="%1)"/>
+      <w:lvlJc w:val="left"/>
+      <w:pPr>
+        <w:ind w:left="720" w:hanging="360"/>
+      </w:pPr>
+      <w:rPr>
+        <w:rFonts w:hint="default"/>
+      </w:rPr>
+    </w:lvl>
+    <w:lvl w:ilvl="1" w:tplc="240A0019" w:tentative="1">
+      <w:start w:val="1"/>
+      <w:numFmt w:val="lowerLetter"/>
+      <w:lvlText w:val="%2."/>
+      <w:lvlJc w:val="left"/>
+      <w:pPr>
+        <w:ind w:left="1440" w:hanging="360"/>
+      </w:pPr>
+    </w:lvl>
+    <w:lvl w:ilvl="2" w:tplc="240A001B" w:tentative="1">
+      <w:start w:val="1"/>
+      <w:numFmt w:val="lowerRoman"/>
+      <w:lvlText w:val="%3."/>
+      <w:lvlJc w:val="right"/>
+      <w:pPr>
+        <w:ind w:left="2160" w:hanging="180"/>
+      </w:pPr>
+    </w:lvl>
+    <w:lvl w:ilvl="3" w:tplc="240A000F" w:tentative="1">
+      <w:start w:val="1"/>
+      <w:numFmt w:val="decimal"/>
+      <w:lvlText w:val="%4."/>
+      <w:lvlJc w:val="left"/>
+      <w:pPr>
+        <w:ind w:left="2880" w:hanging="360"/>
+      </w:pPr>
+    </w:lvl>
+    <w:lvl w:ilvl="4" w:tplc="240A0019" w:tentative="1">
+      <w:start w:val="1"/>
+      <w:numFmt w:val="lowerLetter"/>
+      <w:lvlText w:val="%5."/>
+      <w:lvlJc w:val="left"/>
+      <w:pPr>
+        <w:ind w:left="3600" w:hanging="360"/>
+      </w:pPr>
+    </w:lvl>
+    <w:lvl w:ilvl="5" w:tplc="240A001B" w:tentative="1">
+      <w:start w:val="1"/>
+      <w:numFmt w:val="lowerRoman"/>
+      <w:lvlText w:val="%6."/>
+      <w:lvlJc w:val="right"/>
+      <w:pPr>
+        <w:ind w:left="4320" w:hanging="180"/>
+      </w:pPr>
+    </w:lvl>
+    <w:lvl w:ilvl="6" w:tplc="240A000F" w:tentative="1">
+      <w:start w:val="1"/>
+      <w:numFmt w:val="decimal"/>
+      <w:lvlText w:val="%7."/>
+      <w:lvlJc w:val="left"/>
+      <w:pPr>
+        <w:ind w:left="5040" w:hanging="360"/>
+      </w:pPr>
+    </w:lvl>
+    <w:lvl w:ilvl="7" w:tplc="240A0019" w:tentative="1">
+      <w:start w:val="1"/>
+      <w:numFmt w:val="lowerLetter"/>
+      <w:lvlText w:val="%8."/>
+      <w:lvlJc w:val="left"/>
+      <w:pPr>
+        <w:ind w:left="5760" w:hanging="360"/>
+      </w:pPr>
+    </w:lvl>
+    <w:lvl w:ilvl="8" w:tplc="240A001B" w:tentative="1">
+      <w:start w:val="1"/>
+      <w:numFmt w:val="lowerRoman"/>
+      <w:lvlText w:val="%9."/>
+      <w:lvlJc w:val="right"/>
+      <w:pPr>
         <w:ind w:left="6480" w:hanging="180"/>
       </w:pPr>
     </w:lvl>
   </w:abstractNum>
   <w:num w:numId="1">
+    <w:abstractNumId w:val="9"/>
+  </w:num>
+  <w:num w:numId="2">
+    <w:abstractNumId w:val="1"/>
+  </w:num>
+  <w:num w:numId="3">
+    <w:abstractNumId w:val="2"/>
+  </w:num>
+  <w:num w:numId="4">
+    <w:abstractNumId w:val="4"/>
+  </w:num>
+  <w:num w:numId="5">
+    <w:abstractNumId w:val="0"/>
+  </w:num>
+  <w:num w:numId="6">
+    <w:abstractNumId w:val="8"/>
+  </w:num>
+  <w:num w:numId="7">
+    <w:abstractNumId w:val="7"/>
+  </w:num>
+  <w:num w:numId="8">
     <w:abstractNumId w:val="3"/>
   </w:num>
-  <w:num w:numId="2">
-    <w:abstractNumId w:val="0"/>
+  <w:num w:numId="9">
+    <w:abstractNumId w:val="6"/>
   </w:num>
-  <w:num w:numId="3">
-    <w:abstractNumId w:val="1"/>
-  </w:num>
-  <w:num w:numId="4">
-    <w:abstractNumId w:val="2"/>
+  <w:num w:numId="10">
+    <w:abstractNumId w:val="5"/>
   </w:num>
 </w:numbering>
 </file>
@@ -8227,6 +9478,23 @@
       <w:lang w:eastAsia="es-CO"/>
     </w:rPr>
   </w:style>
+  <w:style w:type="paragraph" w:styleId="NormalWeb">
+    <w:name w:val="Normal (Web)"/>
+    <w:basedOn w:val="Normal"/>
+    <w:uiPriority w:val="99"/>
+    <w:semiHidden/>
+    <w:unhideWhenUsed/>
+    <w:rsid w:val="00F37975"/>
+    <w:pPr>
+      <w:spacing w:before="100" w:beforeAutospacing="1" w:after="100" w:afterAutospacing="1" w:line="240" w:lineRule="auto"/>
+    </w:pPr>
+    <w:rPr>
+      <w:rFonts w:ascii="Times New Roman" w:eastAsia="Times New Roman" w:hAnsi="Times New Roman" w:cs="Times New Roman"/>
+      <w:sz w:val="24"/>
+      <w:szCs w:val="24"/>
+      <w:lang w:eastAsia="es-CO"/>
+    </w:rPr>
+  </w:style>
 </w:styles>
 </file>
 

</xml_diff>

<commit_message>
Solución hasta la pregunta 16 con la 15 pendiente
Solución hasta la pregunta 16 con la 15 pendiente
</commit_message>
<xml_diff>
--- a/ArduinoCparte1/Solución de las preguntas.docx
+++ b/ArduinoCparte1/Solución de las preguntas.docx
@@ -7825,16 +7825,363 @@
           <w:lang w:val="en-US"/>
         </w:rPr>
       </w:pPr>
+    </w:p>
+    <w:p>
+      <w:pPr>
+        <w:pStyle w:val="Prrafodelista"/>
+        <w:ind w:left="1080"/>
+        <w:jc w:val="both"/>
+        <w:rPr>
+          <w:rFonts w:asciiTheme="majorHAnsi" w:hAnsiTheme="majorHAnsi" w:cs="Arial"/>
+          <w:b/>
+          <w:color w:val="000000" w:themeColor="text1"/>
+          <w:lang w:val="en-US"/>
+        </w:rPr>
+      </w:pPr>
+    </w:p>
+    <w:p>
+      <w:pPr>
+        <w:pStyle w:val="Prrafodelista"/>
+        <w:ind w:left="1080"/>
+        <w:jc w:val="both"/>
+        <w:rPr>
+          <w:rFonts w:asciiTheme="majorHAnsi" w:hAnsiTheme="majorHAnsi" w:cs="Arial"/>
+          <w:b/>
+          <w:color w:val="000000" w:themeColor="text1"/>
+          <w:lang w:val="en-US"/>
+        </w:rPr>
+      </w:pPr>
+    </w:p>
+    <w:p>
+      <w:pPr>
+        <w:pStyle w:val="Prrafodelista"/>
+        <w:numPr>
+          <w:ilvl w:val="0"/>
+          <w:numId w:val="10"/>
+        </w:numPr>
+        <w:jc w:val="both"/>
+        <w:rPr>
+          <w:rFonts w:asciiTheme="majorHAnsi" w:hAnsiTheme="majorHAnsi" w:cs="Arial"/>
+          <w:b/>
+          <w:color w:val="000000" w:themeColor="text1"/>
+        </w:rPr>
+      </w:pPr>
+      <w:r>
+        <w:rPr>
+          <w:rFonts w:asciiTheme="majorHAnsi" w:hAnsiTheme="majorHAnsi" w:cs="Arial"/>
+          <w:b/>
+          <w:color w:val="000000" w:themeColor="text1"/>
+        </w:rPr>
+        <w:t xml:space="preserve">. Escriba e implemente el código que se muestra a la derecha. ¿Para qué sirve el modificador </w:t>
+      </w:r>
+      <w:hyperlink r:id="rId16" w:history="1">
+        <w:r>
+          <w:rPr>
+            <w:rStyle w:val="Hipervnculo"/>
+            <w:rFonts w:asciiTheme="majorHAnsi" w:hAnsiTheme="majorHAnsi" w:cs="Arial"/>
+            <w:b/>
+            <w:color w:val="000000" w:themeColor="text1"/>
+          </w:rPr>
+          <w:t>const</w:t>
+        </w:r>
+      </w:hyperlink>
+      <w:r>
+        <w:rPr>
+          <w:rFonts w:asciiTheme="majorHAnsi" w:hAnsiTheme="majorHAnsi" w:cs="Arial"/>
+          <w:b/>
+          <w:color w:val="000000" w:themeColor="text1"/>
+        </w:rPr>
+        <w:t>?</w:t>
+      </w:r>
+    </w:p>
+    <w:p>
+      <w:pPr>
+        <w:pStyle w:val="Prrafodelista"/>
+        <w:ind w:left="1080"/>
+        <w:jc w:val="both"/>
+        <w:rPr>
+          <w:rFonts w:asciiTheme="majorHAnsi" w:hAnsiTheme="majorHAnsi" w:cs="Arial"/>
+          <w:color w:val="000000" w:themeColor="text1"/>
+        </w:rPr>
+      </w:pPr>
+      <w:r>
+        <w:rPr>
+          <w:rFonts w:asciiTheme="majorHAnsi" w:hAnsiTheme="majorHAnsi" w:cs="Arial"/>
+          <w:color w:val="000000" w:themeColor="text1"/>
+        </w:rPr>
+        <w:t>Para optimizar el funcionamiento del compilador</w:t>
+      </w:r>
+      <w:r>
+        <w:rPr>
+          <w:rFonts w:asciiTheme="majorHAnsi" w:hAnsiTheme="majorHAnsi" w:cs="Arial"/>
+          <w:color w:val="000000" w:themeColor="text1"/>
+        </w:rPr>
+        <w:t>, son constantes y no ocupan espacio en la memoria RAM.</w:t>
+      </w:r>
+    </w:p>
+    <w:p>
+      <w:pPr>
+        <w:jc w:val="center"/>
+        <w:rPr>
+          <w:rFonts w:asciiTheme="majorHAnsi" w:hAnsiTheme="majorHAnsi" w:cs="Arial"/>
+          <w:color w:val="000000" w:themeColor="text1"/>
+        </w:rPr>
+      </w:pPr>
+      <w:r>
+        <w:rPr>
+          <w:rFonts w:asciiTheme="majorHAnsi" w:hAnsiTheme="majorHAnsi" w:cs="Arial"/>
+          <w:noProof/>
+          <w:color w:val="000000" w:themeColor="text1"/>
+          <w:lang w:eastAsia="es-CO"/>
+        </w:rPr>
+        <w:drawing>
+          <wp:inline distT="0" distB="0" distL="0" distR="0">
+            <wp:extent cx="4371975" cy="2684145"/>
+            <wp:effectExtent l="0" t="0" r="9525" b="1905"/>
+            <wp:docPr id="4" name="Imagen 4"/>
+            <wp:cNvGraphicFramePr>
+              <a:graphicFrameLocks xmlns:a="http://schemas.openxmlformats.org/drawingml/2006/main" noChangeAspect="1"/>
+            </wp:cNvGraphicFramePr>
+            <a:graphic xmlns:a="http://schemas.openxmlformats.org/drawingml/2006/main">
+              <a:graphicData uri="http://schemas.openxmlformats.org/drawingml/2006/picture">
+                <pic:pic xmlns:pic="http://schemas.openxmlformats.org/drawingml/2006/picture">
+                  <pic:nvPicPr>
+                    <pic:cNvPr id="4" name="161.PNG"/>
+                    <pic:cNvPicPr/>
+                  </pic:nvPicPr>
+                  <pic:blipFill>
+                    <a:blip r:embed="rId17">
+                      <a:extLst>
+                        <a:ext uri="{28A0092B-C50C-407E-A947-70E740481C1C}">
+                          <a14:useLocalDpi xmlns:a14="http://schemas.microsoft.com/office/drawing/2010/main" val="0"/>
+                        </a:ext>
+                      </a:extLst>
+                    </a:blip>
+                    <a:stretch>
+                      <a:fillRect/>
+                    </a:stretch>
+                  </pic:blipFill>
+                  <pic:spPr>
+                    <a:xfrm>
+                      <a:off x="0" y="0"/>
+                      <a:ext cx="4371975" cy="2684145"/>
+                    </a:xfrm>
+                    <a:prstGeom prst="rect">
+                      <a:avLst/>
+                    </a:prstGeom>
+                  </pic:spPr>
+                </pic:pic>
+              </a:graphicData>
+            </a:graphic>
+          </wp:inline>
+        </w:drawing>
+      </w:r>
+    </w:p>
+    <w:p>
+      <w:pPr>
+        <w:jc w:val="center"/>
+        <w:rPr>
+          <w:rFonts w:asciiTheme="majorHAnsi" w:hAnsiTheme="majorHAnsi" w:cs="Arial"/>
+          <w:color w:val="000000" w:themeColor="text1"/>
+          <w:sz w:val="20"/>
+          <w:szCs w:val="20"/>
+        </w:rPr>
+      </w:pPr>
+      <w:r>
+        <w:rPr>
+          <w:rFonts w:asciiTheme="majorHAnsi" w:hAnsiTheme="majorHAnsi" w:cs="Arial"/>
+          <w:b/>
+          <w:color w:val="000000" w:themeColor="text1"/>
+          <w:sz w:val="20"/>
+          <w:szCs w:val="20"/>
+        </w:rPr>
+        <w:t xml:space="preserve">Figura 4: </w:t>
+      </w:r>
+      <w:r>
+        <w:rPr>
+          <w:rFonts w:asciiTheme="majorHAnsi" w:hAnsiTheme="majorHAnsi" w:cs="Arial"/>
+          <w:color w:val="000000" w:themeColor="text1"/>
+          <w:sz w:val="20"/>
+          <w:szCs w:val="20"/>
+        </w:rPr>
+        <w:t xml:space="preserve">Programa compilado con la palabra </w:t>
+      </w:r>
+      <w:proofErr w:type="spellStart"/>
+      <w:r>
+        <w:rPr>
+          <w:rFonts w:asciiTheme="majorHAnsi" w:hAnsiTheme="majorHAnsi" w:cs="Arial"/>
+          <w:color w:val="000000" w:themeColor="text1"/>
+          <w:sz w:val="20"/>
+          <w:szCs w:val="20"/>
+        </w:rPr>
+        <w:t>const.</w:t>
+      </w:r>
+      <w:proofErr w:type="spellEnd"/>
+    </w:p>
+    <w:p>
+      <w:pPr>
+        <w:jc w:val="center"/>
+        <w:rPr>
+          <w:rFonts w:asciiTheme="majorHAnsi" w:hAnsiTheme="majorHAnsi" w:cs="Arial"/>
+          <w:color w:val="000000" w:themeColor="text1"/>
+        </w:rPr>
+      </w:pPr>
+    </w:p>
+    <w:p>
+      <w:pPr>
+        <w:jc w:val="center"/>
+        <w:rPr>
+          <w:rFonts w:asciiTheme="majorHAnsi" w:hAnsiTheme="majorHAnsi" w:cs="Arial"/>
+          <w:color w:val="000000" w:themeColor="text1"/>
+        </w:rPr>
+      </w:pPr>
+      <w:r>
+        <w:rPr>
+          <w:rFonts w:asciiTheme="majorHAnsi" w:hAnsiTheme="majorHAnsi" w:cs="Arial"/>
+          <w:noProof/>
+          <w:color w:val="000000" w:themeColor="text1"/>
+          <w:lang w:eastAsia="es-CO"/>
+        </w:rPr>
+        <w:lastRenderedPageBreak/>
+        <w:drawing>
+          <wp:inline distT="0" distB="0" distL="0" distR="0">
+            <wp:extent cx="4562475" cy="2680970"/>
+            <wp:effectExtent l="0" t="0" r="9525" b="5080"/>
+            <wp:docPr id="5" name="Imagen 5"/>
+            <wp:cNvGraphicFramePr>
+              <a:graphicFrameLocks xmlns:a="http://schemas.openxmlformats.org/drawingml/2006/main" noChangeAspect="1"/>
+            </wp:cNvGraphicFramePr>
+            <a:graphic xmlns:a="http://schemas.openxmlformats.org/drawingml/2006/main">
+              <a:graphicData uri="http://schemas.openxmlformats.org/drawingml/2006/picture">
+                <pic:pic xmlns:pic="http://schemas.openxmlformats.org/drawingml/2006/picture">
+                  <pic:nvPicPr>
+                    <pic:cNvPr id="5" name="162.PNG"/>
+                    <pic:cNvPicPr/>
+                  </pic:nvPicPr>
+                  <pic:blipFill>
+                    <a:blip r:embed="rId18">
+                      <a:extLst>
+                        <a:ext uri="{28A0092B-C50C-407E-A947-70E740481C1C}">
+                          <a14:useLocalDpi xmlns:a14="http://schemas.microsoft.com/office/drawing/2010/main" val="0"/>
+                        </a:ext>
+                      </a:extLst>
+                    </a:blip>
+                    <a:stretch>
+                      <a:fillRect/>
+                    </a:stretch>
+                  </pic:blipFill>
+                  <pic:spPr>
+                    <a:xfrm>
+                      <a:off x="0" y="0"/>
+                      <a:ext cx="4562475" cy="2680970"/>
+                    </a:xfrm>
+                    <a:prstGeom prst="rect">
+                      <a:avLst/>
+                    </a:prstGeom>
+                  </pic:spPr>
+                </pic:pic>
+              </a:graphicData>
+            </a:graphic>
+          </wp:inline>
+        </w:drawing>
+      </w:r>
+    </w:p>
+    <w:p>
+      <w:pPr>
+        <w:jc w:val="center"/>
+        <w:rPr>
+          <w:rFonts w:asciiTheme="majorHAnsi" w:hAnsiTheme="majorHAnsi" w:cs="Arial"/>
+          <w:color w:val="000000" w:themeColor="text1"/>
+          <w:sz w:val="20"/>
+          <w:szCs w:val="20"/>
+        </w:rPr>
+      </w:pPr>
+      <w:r>
+        <w:rPr>
+          <w:rFonts w:asciiTheme="majorHAnsi" w:hAnsiTheme="majorHAnsi" w:cs="Arial"/>
+          <w:b/>
+          <w:color w:val="000000" w:themeColor="text1"/>
+          <w:sz w:val="20"/>
+          <w:szCs w:val="20"/>
+        </w:rPr>
+        <w:t xml:space="preserve">Figura </w:t>
+      </w:r>
+      <w:r>
+        <w:rPr>
+          <w:rFonts w:asciiTheme="majorHAnsi" w:hAnsiTheme="majorHAnsi" w:cs="Arial"/>
+          <w:b/>
+          <w:color w:val="000000" w:themeColor="text1"/>
+          <w:sz w:val="20"/>
+          <w:szCs w:val="20"/>
+        </w:rPr>
+        <w:t>5</w:t>
+      </w:r>
+      <w:r>
+        <w:rPr>
+          <w:rFonts w:asciiTheme="majorHAnsi" w:hAnsiTheme="majorHAnsi" w:cs="Arial"/>
+          <w:b/>
+          <w:color w:val="000000" w:themeColor="text1"/>
+          <w:sz w:val="20"/>
+          <w:szCs w:val="20"/>
+        </w:rPr>
+        <w:t xml:space="preserve">: </w:t>
+      </w:r>
+      <w:r>
+        <w:rPr>
+          <w:rFonts w:asciiTheme="majorHAnsi" w:hAnsiTheme="majorHAnsi" w:cs="Arial"/>
+          <w:color w:val="000000" w:themeColor="text1"/>
+          <w:sz w:val="20"/>
+          <w:szCs w:val="20"/>
+        </w:rPr>
+        <w:t xml:space="preserve">Programa compilado </w:t>
+      </w:r>
+      <w:r>
+        <w:rPr>
+          <w:rFonts w:asciiTheme="majorHAnsi" w:hAnsiTheme="majorHAnsi" w:cs="Arial"/>
+          <w:color w:val="000000" w:themeColor="text1"/>
+          <w:sz w:val="20"/>
+          <w:szCs w:val="20"/>
+        </w:rPr>
+        <w:t>sin</w:t>
+      </w:r>
       <w:bookmarkStart w:id="0" w:name="_GoBack"/>
       <w:bookmarkEnd w:id="0"/>
-    </w:p>
-    <w:p>
-      <w:pPr>
-        <w:jc w:val="both"/>
-        <w:rPr>
-          <w:rFonts w:asciiTheme="majorHAnsi" w:hAnsiTheme="majorHAnsi" w:cs="Arial"/>
-          <w:color w:val="000000" w:themeColor="text1"/>
-          <w:lang w:val="en-US"/>
+      <w:r>
+        <w:rPr>
+          <w:rFonts w:asciiTheme="majorHAnsi" w:hAnsiTheme="majorHAnsi" w:cs="Arial"/>
+          <w:color w:val="000000" w:themeColor="text1"/>
+          <w:sz w:val="20"/>
+          <w:szCs w:val="20"/>
+        </w:rPr>
+        <w:t xml:space="preserve"> la palabra </w:t>
+      </w:r>
+      <w:proofErr w:type="spellStart"/>
+      <w:r>
+        <w:rPr>
+          <w:rFonts w:asciiTheme="majorHAnsi" w:hAnsiTheme="majorHAnsi" w:cs="Arial"/>
+          <w:color w:val="000000" w:themeColor="text1"/>
+          <w:sz w:val="20"/>
+          <w:szCs w:val="20"/>
+        </w:rPr>
+        <w:t>const.</w:t>
+      </w:r>
+      <w:proofErr w:type="spellEnd"/>
+    </w:p>
+    <w:p>
+      <w:pPr>
+        <w:jc w:val="center"/>
+        <w:rPr>
+          <w:rFonts w:asciiTheme="majorHAnsi" w:hAnsiTheme="majorHAnsi" w:cs="Arial"/>
+          <w:color w:val="000000" w:themeColor="text1"/>
+        </w:rPr>
+      </w:pPr>
+    </w:p>
+    <w:p>
+      <w:pPr>
+        <w:jc w:val="both"/>
+        <w:rPr>
+          <w:rFonts w:asciiTheme="majorHAnsi" w:hAnsiTheme="majorHAnsi" w:cs="Arial"/>
+          <w:color w:val="000000" w:themeColor="text1"/>
         </w:rPr>
       </w:pPr>
     </w:p>

</xml_diff>

<commit_message>
Solución hasta la pregunta 17
Solución hasta la pregunta 17
</commit_message>
<xml_diff>
--- a/ArduinoCparte1/Solución de las preguntas.docx
+++ b/ArduinoCparte1/Solución de las preguntas.docx
@@ -4703,6 +4703,7 @@
         <w:rPr>
           <w:rFonts w:asciiTheme="majorHAnsi" w:hAnsiTheme="majorHAnsi" w:cs="Arial"/>
           <w:color w:val="000000" w:themeColor="text1"/>
+          <w:lang w:val="en-US"/>
         </w:rPr>
       </w:pPr>
       <w:proofErr w:type="spellStart"/>
@@ -4710,6 +4711,7 @@
         <w:rPr>
           <w:rFonts w:asciiTheme="majorHAnsi" w:hAnsiTheme="majorHAnsi" w:cs="Arial"/>
           <w:color w:val="000000" w:themeColor="text1"/>
+          <w:lang w:val="en-US"/>
         </w:rPr>
         <w:t>Int</w:t>
       </w:r>
@@ -4718,6 +4720,7 @@
         <w:rPr>
           <w:rFonts w:asciiTheme="majorHAnsi" w:hAnsiTheme="majorHAnsi" w:cs="Arial"/>
           <w:color w:val="000000" w:themeColor="text1"/>
+          <w:lang w:val="en-US"/>
         </w:rPr>
         <w:t xml:space="preserve"> </w:t>
       </w:r>
@@ -4726,6 +4729,7 @@
         <w:rPr>
           <w:rFonts w:asciiTheme="majorHAnsi" w:hAnsiTheme="majorHAnsi" w:cs="Arial"/>
           <w:color w:val="000000" w:themeColor="text1"/>
+          <w:lang w:val="en-US"/>
         </w:rPr>
         <w:t>myInts</w:t>
       </w:r>
@@ -4734,6 +4738,7 @@
         <w:rPr>
           <w:rFonts w:asciiTheme="majorHAnsi" w:hAnsiTheme="majorHAnsi" w:cs="Arial"/>
           <w:color w:val="000000" w:themeColor="text1"/>
+          <w:lang w:val="en-US"/>
         </w:rPr>
         <w:t xml:space="preserve"> [6];</w:t>
       </w:r>
@@ -7815,6 +7820,433 @@
     </w:p>
     <w:p>
       <w:pPr>
+        <w:pStyle w:val="NormalWeb"/>
+        <w:spacing w:before="120" w:beforeAutospacing="0" w:after="0" w:afterAutospacing="0"/>
+        <w:ind w:left="1080"/>
+        <w:rPr>
+          <w:rFonts w:asciiTheme="majorHAnsi" w:hAnsiTheme="majorHAnsi"/>
+          <w:b/>
+          <w:color w:val="000000" w:themeColor="text1"/>
+          <w:sz w:val="22"/>
+          <w:szCs w:val="22"/>
+          <w:lang w:val="en-US"/>
+        </w:rPr>
+      </w:pPr>
+      <w:proofErr w:type="gramStart"/>
+      <w:r>
+        <w:rPr>
+          <w:rFonts w:asciiTheme="majorHAnsi" w:hAnsiTheme="majorHAnsi"/>
+          <w:b/>
+          <w:color w:val="000000" w:themeColor="text1"/>
+          <w:sz w:val="22"/>
+          <w:szCs w:val="22"/>
+          <w:lang w:val="en-US"/>
+        </w:rPr>
+        <w:t>if</w:t>
+      </w:r>
+      <w:proofErr w:type="gramEnd"/>
+    </w:p>
+    <w:p>
+      <w:pPr>
+        <w:pStyle w:val="NormalWeb"/>
+        <w:spacing w:before="120" w:beforeAutospacing="0" w:after="0" w:afterAutospacing="0"/>
+        <w:ind w:left="1080"/>
+        <w:rPr>
+          <w:rFonts w:asciiTheme="majorHAnsi" w:hAnsiTheme="majorHAnsi"/>
+          <w:color w:val="000000" w:themeColor="text1"/>
+          <w:sz w:val="22"/>
+          <w:szCs w:val="22"/>
+          <w:lang w:val="en-US"/>
+        </w:rPr>
+      </w:pPr>
+      <w:proofErr w:type="gramStart"/>
+      <w:r>
+        <w:rPr>
+          <w:rFonts w:asciiTheme="majorHAnsi" w:hAnsiTheme="majorHAnsi"/>
+          <w:color w:val="000000" w:themeColor="text1"/>
+          <w:sz w:val="22"/>
+          <w:szCs w:val="22"/>
+          <w:lang w:val="en-US"/>
+        </w:rPr>
+        <w:t>if</w:t>
+      </w:r>
+      <w:proofErr w:type="gramEnd"/>
+      <w:r>
+        <w:rPr>
+          <w:rFonts w:asciiTheme="majorHAnsi" w:hAnsiTheme="majorHAnsi"/>
+          <w:color w:val="000000" w:themeColor="text1"/>
+          <w:sz w:val="22"/>
+          <w:szCs w:val="22"/>
+          <w:lang w:val="en-US"/>
+        </w:rPr>
+        <w:t xml:space="preserve"> (</w:t>
+      </w:r>
+      <w:proofErr w:type="spellStart"/>
+      <w:r>
+        <w:rPr>
+          <w:rFonts w:asciiTheme="majorHAnsi" w:hAnsiTheme="majorHAnsi"/>
+          <w:color w:val="000000" w:themeColor="text1"/>
+          <w:sz w:val="22"/>
+          <w:szCs w:val="22"/>
+          <w:lang w:val="en-US"/>
+        </w:rPr>
+        <w:t>pulsado</w:t>
+      </w:r>
+      <w:proofErr w:type="spellEnd"/>
+      <w:r>
+        <w:rPr>
+          <w:rFonts w:asciiTheme="majorHAnsi" w:hAnsiTheme="majorHAnsi"/>
+          <w:color w:val="000000" w:themeColor="text1"/>
+          <w:sz w:val="22"/>
+          <w:szCs w:val="22"/>
+          <w:lang w:val="en-US"/>
+        </w:rPr>
+        <w:t>==0); {</w:t>
+      </w:r>
+    </w:p>
+    <w:p>
+      <w:pPr>
+        <w:pStyle w:val="NormalWeb"/>
+        <w:spacing w:before="120" w:beforeAutospacing="0" w:after="0" w:afterAutospacing="0"/>
+        <w:ind w:left="1080"/>
+        <w:rPr>
+          <w:rFonts w:asciiTheme="majorHAnsi" w:hAnsiTheme="majorHAnsi"/>
+          <w:color w:val="000000" w:themeColor="text1"/>
+          <w:sz w:val="22"/>
+          <w:szCs w:val="22"/>
+          <w:lang w:val="en-US"/>
+        </w:rPr>
+      </w:pPr>
+      <w:proofErr w:type="spellStart"/>
+      <w:proofErr w:type="gramStart"/>
+      <w:r>
+        <w:rPr>
+          <w:rFonts w:asciiTheme="majorHAnsi" w:hAnsiTheme="majorHAnsi"/>
+          <w:color w:val="000000" w:themeColor="text1"/>
+          <w:sz w:val="22"/>
+          <w:szCs w:val="22"/>
+          <w:lang w:val="en-US"/>
+        </w:rPr>
+        <w:t>digitalWrite</w:t>
+      </w:r>
+      <w:proofErr w:type="spellEnd"/>
+      <w:r>
+        <w:rPr>
+          <w:rFonts w:asciiTheme="majorHAnsi" w:hAnsiTheme="majorHAnsi"/>
+          <w:color w:val="000000" w:themeColor="text1"/>
+          <w:sz w:val="22"/>
+          <w:szCs w:val="22"/>
+          <w:lang w:val="en-US"/>
+        </w:rPr>
+        <w:t>(</w:t>
+      </w:r>
+      <w:proofErr w:type="gramEnd"/>
+      <w:r>
+        <w:rPr>
+          <w:rFonts w:asciiTheme="majorHAnsi" w:hAnsiTheme="majorHAnsi"/>
+          <w:color w:val="000000" w:themeColor="text1"/>
+          <w:sz w:val="22"/>
+          <w:szCs w:val="22"/>
+          <w:lang w:val="en-US"/>
+        </w:rPr>
+        <w:t>led1,HIGH);</w:t>
+      </w:r>
+    </w:p>
+    <w:p>
+      <w:pPr>
+        <w:pStyle w:val="NormalWeb"/>
+        <w:spacing w:before="120" w:beforeAutospacing="0" w:after="0" w:afterAutospacing="0"/>
+        <w:ind w:left="1080"/>
+        <w:rPr>
+          <w:rFonts w:asciiTheme="majorHAnsi" w:hAnsiTheme="majorHAnsi"/>
+          <w:color w:val="000000" w:themeColor="text1"/>
+          <w:sz w:val="22"/>
+          <w:szCs w:val="22"/>
+          <w:lang w:val="en-US"/>
+        </w:rPr>
+      </w:pPr>
+      <w:proofErr w:type="gramStart"/>
+      <w:r>
+        <w:rPr>
+          <w:rFonts w:asciiTheme="majorHAnsi" w:hAnsiTheme="majorHAnsi"/>
+          <w:color w:val="000000" w:themeColor="text1"/>
+          <w:sz w:val="22"/>
+          <w:szCs w:val="22"/>
+          <w:lang w:val="en-US"/>
+        </w:rPr>
+        <w:t>delay(</w:t>
+      </w:r>
+      <w:proofErr w:type="gramEnd"/>
+      <w:r>
+        <w:rPr>
+          <w:rFonts w:asciiTheme="majorHAnsi" w:hAnsiTheme="majorHAnsi"/>
+          <w:color w:val="000000" w:themeColor="text1"/>
+          <w:sz w:val="22"/>
+          <w:szCs w:val="22"/>
+          <w:lang w:val="en-US"/>
+        </w:rPr>
+        <w:t>1000);</w:t>
+      </w:r>
+    </w:p>
+    <w:p>
+      <w:pPr>
+        <w:pStyle w:val="NormalWeb"/>
+        <w:spacing w:before="120" w:beforeAutospacing="0" w:after="0" w:afterAutospacing="0"/>
+        <w:ind w:left="1080"/>
+        <w:rPr>
+          <w:rFonts w:asciiTheme="majorHAnsi" w:hAnsiTheme="majorHAnsi"/>
+          <w:color w:val="000000" w:themeColor="text1"/>
+          <w:sz w:val="22"/>
+          <w:szCs w:val="22"/>
+          <w:lang w:val="en-US"/>
+        </w:rPr>
+      </w:pPr>
+      <w:proofErr w:type="spellStart"/>
+      <w:proofErr w:type="gramStart"/>
+      <w:r>
+        <w:rPr>
+          <w:rFonts w:asciiTheme="majorHAnsi" w:hAnsiTheme="majorHAnsi"/>
+          <w:color w:val="000000" w:themeColor="text1"/>
+          <w:sz w:val="22"/>
+          <w:szCs w:val="22"/>
+          <w:lang w:val="en-US"/>
+        </w:rPr>
+        <w:t>digitalWrite</w:t>
+      </w:r>
+      <w:proofErr w:type="spellEnd"/>
+      <w:r>
+        <w:rPr>
+          <w:rFonts w:asciiTheme="majorHAnsi" w:hAnsiTheme="majorHAnsi"/>
+          <w:color w:val="000000" w:themeColor="text1"/>
+          <w:sz w:val="22"/>
+          <w:szCs w:val="22"/>
+          <w:lang w:val="en-US"/>
+        </w:rPr>
+        <w:t>(</w:t>
+      </w:r>
+      <w:proofErr w:type="gramEnd"/>
+      <w:r>
+        <w:rPr>
+          <w:rFonts w:asciiTheme="majorHAnsi" w:hAnsiTheme="majorHAnsi"/>
+          <w:color w:val="000000" w:themeColor="text1"/>
+          <w:sz w:val="22"/>
+          <w:szCs w:val="22"/>
+          <w:lang w:val="en-US"/>
+        </w:rPr>
+        <w:t>led2,HIGH);</w:t>
+      </w:r>
+    </w:p>
+    <w:p>
+      <w:pPr>
+        <w:pStyle w:val="NormalWeb"/>
+        <w:spacing w:before="120" w:beforeAutospacing="0" w:after="0" w:afterAutospacing="0"/>
+        <w:ind w:left="1080"/>
+        <w:rPr>
+          <w:rFonts w:asciiTheme="majorHAnsi" w:hAnsiTheme="majorHAnsi"/>
+          <w:color w:val="000000" w:themeColor="text1"/>
+          <w:sz w:val="22"/>
+          <w:szCs w:val="22"/>
+          <w:lang w:val="en-US"/>
+        </w:rPr>
+      </w:pPr>
+      <w:proofErr w:type="gramStart"/>
+      <w:r>
+        <w:rPr>
+          <w:rFonts w:asciiTheme="majorHAnsi" w:hAnsiTheme="majorHAnsi"/>
+          <w:color w:val="000000" w:themeColor="text1"/>
+          <w:sz w:val="22"/>
+          <w:szCs w:val="22"/>
+          <w:lang w:val="en-US"/>
+        </w:rPr>
+        <w:t>delay(</w:t>
+      </w:r>
+      <w:proofErr w:type="gramEnd"/>
+      <w:r>
+        <w:rPr>
+          <w:rFonts w:asciiTheme="majorHAnsi" w:hAnsiTheme="majorHAnsi"/>
+          <w:color w:val="000000" w:themeColor="text1"/>
+          <w:sz w:val="22"/>
+          <w:szCs w:val="22"/>
+          <w:lang w:val="en-US"/>
+        </w:rPr>
+        <w:t>1000);</w:t>
+      </w:r>
+    </w:p>
+    <w:p>
+      <w:pPr>
+        <w:pStyle w:val="NormalWeb"/>
+        <w:spacing w:before="120" w:beforeAutospacing="0" w:after="0" w:afterAutospacing="0"/>
+        <w:ind w:left="1080"/>
+        <w:rPr>
+          <w:rFonts w:asciiTheme="majorHAnsi" w:hAnsiTheme="majorHAnsi"/>
+          <w:color w:val="000000" w:themeColor="text1"/>
+          <w:sz w:val="22"/>
+          <w:szCs w:val="22"/>
+          <w:lang w:val="en-US"/>
+        </w:rPr>
+      </w:pPr>
+      <w:proofErr w:type="spellStart"/>
+      <w:proofErr w:type="gramStart"/>
+      <w:r>
+        <w:rPr>
+          <w:rFonts w:asciiTheme="majorHAnsi" w:hAnsiTheme="majorHAnsi"/>
+          <w:color w:val="000000" w:themeColor="text1"/>
+          <w:sz w:val="22"/>
+          <w:szCs w:val="22"/>
+          <w:lang w:val="en-US"/>
+        </w:rPr>
+        <w:t>digitalWrite</w:t>
+      </w:r>
+      <w:proofErr w:type="spellEnd"/>
+      <w:r>
+        <w:rPr>
+          <w:rFonts w:asciiTheme="majorHAnsi" w:hAnsiTheme="majorHAnsi"/>
+          <w:color w:val="000000" w:themeColor="text1"/>
+          <w:sz w:val="22"/>
+          <w:szCs w:val="22"/>
+          <w:lang w:val="en-US"/>
+        </w:rPr>
+        <w:t>(</w:t>
+      </w:r>
+      <w:proofErr w:type="gramEnd"/>
+      <w:r>
+        <w:rPr>
+          <w:rFonts w:asciiTheme="majorHAnsi" w:hAnsiTheme="majorHAnsi"/>
+          <w:color w:val="000000" w:themeColor="text1"/>
+          <w:sz w:val="22"/>
+          <w:szCs w:val="22"/>
+          <w:lang w:val="en-US"/>
+        </w:rPr>
+        <w:t>led3,HIGH);</w:t>
+      </w:r>
+    </w:p>
+    <w:p>
+      <w:pPr>
+        <w:pStyle w:val="NormalWeb"/>
+        <w:spacing w:before="120" w:beforeAutospacing="0" w:after="0" w:afterAutospacing="0"/>
+        <w:ind w:left="1080"/>
+        <w:rPr>
+          <w:rFonts w:asciiTheme="majorHAnsi" w:hAnsiTheme="majorHAnsi"/>
+          <w:color w:val="000000" w:themeColor="text1"/>
+          <w:sz w:val="22"/>
+          <w:szCs w:val="22"/>
+          <w:lang w:val="en-US"/>
+        </w:rPr>
+      </w:pPr>
+      <w:proofErr w:type="gramStart"/>
+      <w:r>
+        <w:rPr>
+          <w:rFonts w:asciiTheme="majorHAnsi" w:hAnsiTheme="majorHAnsi"/>
+          <w:color w:val="000000" w:themeColor="text1"/>
+          <w:sz w:val="22"/>
+          <w:szCs w:val="22"/>
+          <w:lang w:val="en-US"/>
+        </w:rPr>
+        <w:t>delay(</w:t>
+      </w:r>
+      <w:proofErr w:type="gramEnd"/>
+      <w:r>
+        <w:rPr>
+          <w:rFonts w:asciiTheme="majorHAnsi" w:hAnsiTheme="majorHAnsi"/>
+          <w:color w:val="000000" w:themeColor="text1"/>
+          <w:sz w:val="22"/>
+          <w:szCs w:val="22"/>
+          <w:lang w:val="en-US"/>
+        </w:rPr>
+        <w:t>1000);</w:t>
+      </w:r>
+    </w:p>
+    <w:p>
+      <w:pPr>
+        <w:pStyle w:val="NormalWeb"/>
+        <w:spacing w:before="120" w:beforeAutospacing="0" w:after="0" w:afterAutospacing="0"/>
+        <w:ind w:left="1080"/>
+        <w:rPr>
+          <w:rFonts w:asciiTheme="majorHAnsi" w:hAnsiTheme="majorHAnsi"/>
+          <w:color w:val="000000" w:themeColor="text1"/>
+          <w:sz w:val="22"/>
+          <w:szCs w:val="22"/>
+          <w:lang w:val="en-US"/>
+        </w:rPr>
+      </w:pPr>
+      <w:r>
+        <w:rPr>
+          <w:rFonts w:asciiTheme="majorHAnsi" w:hAnsiTheme="majorHAnsi"/>
+          <w:color w:val="000000" w:themeColor="text1"/>
+          <w:sz w:val="22"/>
+          <w:szCs w:val="22"/>
+          <w:lang w:val="en-US"/>
+        </w:rPr>
+        <w:t>}</w:t>
+      </w:r>
+    </w:p>
+    <w:p>
+      <w:pPr>
+        <w:pStyle w:val="NormalWeb"/>
+        <w:spacing w:before="120" w:beforeAutospacing="0" w:after="0" w:afterAutospacing="0"/>
+        <w:ind w:left="1080"/>
+        <w:rPr>
+          <w:rFonts w:asciiTheme="majorHAnsi" w:hAnsiTheme="majorHAnsi"/>
+          <w:color w:val="000000" w:themeColor="text1"/>
+          <w:sz w:val="22"/>
+          <w:szCs w:val="22"/>
+        </w:rPr>
+      </w:pPr>
+      <w:r>
+        <w:rPr>
+          <w:rFonts w:asciiTheme="majorHAnsi" w:hAnsiTheme="majorHAnsi"/>
+          <w:color w:val="000000" w:themeColor="text1"/>
+          <w:sz w:val="22"/>
+          <w:szCs w:val="22"/>
+        </w:rPr>
+        <w:t xml:space="preserve">Este programa enciende 3 leds, uno </w:t>
+      </w:r>
+      <w:proofErr w:type="spellStart"/>
+      <w:r>
+        <w:rPr>
+          <w:rFonts w:asciiTheme="majorHAnsi" w:hAnsiTheme="majorHAnsi"/>
+          <w:color w:val="000000" w:themeColor="text1"/>
+          <w:sz w:val="22"/>
+          <w:szCs w:val="22"/>
+        </w:rPr>
+        <w:t>despues</w:t>
+      </w:r>
+      <w:proofErr w:type="spellEnd"/>
+      <w:r>
+        <w:rPr>
+          <w:rFonts w:asciiTheme="majorHAnsi" w:hAnsiTheme="majorHAnsi"/>
+          <w:color w:val="000000" w:themeColor="text1"/>
+          <w:sz w:val="22"/>
+          <w:szCs w:val="22"/>
+        </w:rPr>
+        <w:t xml:space="preserve"> de otro </w:t>
+      </w:r>
+      <w:r>
+        <w:rPr>
+          <w:rFonts w:asciiTheme="majorHAnsi" w:hAnsiTheme="majorHAnsi"/>
+          <w:color w:val="000000" w:themeColor="text1"/>
+          <w:sz w:val="22"/>
+          <w:szCs w:val="22"/>
+        </w:rPr>
+        <w:t>cada 1 segundo,  aunque el pulsador se suelta igualmente van a estar prendidos los leds.</w:t>
+      </w:r>
+    </w:p>
+    <w:p>
+      <w:pPr>
+        <w:pStyle w:val="NormalWeb"/>
+        <w:spacing w:before="120" w:beforeAutospacing="0" w:after="0" w:afterAutospacing="0"/>
+        <w:ind w:left="1080"/>
+        <w:rPr>
+          <w:rFonts w:asciiTheme="majorHAnsi" w:hAnsiTheme="majorHAnsi"/>
+          <w:b/>
+          <w:color w:val="000000" w:themeColor="text1"/>
+          <w:sz w:val="22"/>
+          <w:szCs w:val="22"/>
+        </w:rPr>
+      </w:pPr>
+    </w:p>
+    <w:p>
+      <w:pPr>
         <w:pStyle w:val="Prrafodelista"/>
         <w:ind w:left="1080"/>
         <w:jc w:val="both"/>
@@ -7822,7 +8254,6 @@
           <w:rFonts w:asciiTheme="majorHAnsi" w:hAnsiTheme="majorHAnsi" w:cs="Arial"/>
           <w:b/>
           <w:color w:val="000000" w:themeColor="text1"/>
-          <w:lang w:val="en-US"/>
         </w:rPr>
       </w:pPr>
     </w:p>
@@ -7835,7 +8266,6 @@
           <w:rFonts w:asciiTheme="majorHAnsi" w:hAnsiTheme="majorHAnsi" w:cs="Arial"/>
           <w:b/>
           <w:color w:val="000000" w:themeColor="text1"/>
-          <w:lang w:val="en-US"/>
         </w:rPr>
       </w:pPr>
     </w:p>
@@ -7848,7 +8278,6 @@
           <w:rFonts w:asciiTheme="majorHAnsi" w:hAnsiTheme="majorHAnsi" w:cs="Arial"/>
           <w:b/>
           <w:color w:val="000000" w:themeColor="text1"/>
-          <w:lang w:val="en-US"/>
         </w:rPr>
       </w:pPr>
     </w:p>
@@ -7934,6 +8363,7 @@
           <w:color w:val="000000" w:themeColor="text1"/>
           <w:lang w:eastAsia="es-CO"/>
         </w:rPr>
+        <w:lastRenderedPageBreak/>
         <w:drawing>
           <wp:inline distT="0" distB="0" distL="0" distR="0">
             <wp:extent cx="4371975" cy="2684145"/>
@@ -8024,8 +8454,48 @@
         <w:rPr>
           <w:rFonts w:asciiTheme="majorHAnsi" w:hAnsiTheme="majorHAnsi" w:cs="Arial"/>
           <w:color w:val="000000" w:themeColor="text1"/>
-        </w:rPr>
-      </w:pPr>
+          <w:sz w:val="20"/>
+          <w:szCs w:val="20"/>
+        </w:rPr>
+      </w:pPr>
+    </w:p>
+    <w:p>
+      <w:pPr>
+        <w:pStyle w:val="Prrafodelista"/>
+        <w:numPr>
+          <w:ilvl w:val="0"/>
+          <w:numId w:val="10"/>
+        </w:numPr>
+        <w:ind w:left="360"/>
+        <w:jc w:val="both"/>
+        <w:rPr>
+          <w:rFonts w:asciiTheme="majorHAnsi" w:hAnsiTheme="majorHAnsi" w:cs="Arial"/>
+          <w:b/>
+        </w:rPr>
+      </w:pPr>
+      <w:r>
+        <w:rPr>
+          <w:rFonts w:asciiTheme="majorHAnsi" w:hAnsiTheme="majorHAnsi" w:cs="Arial"/>
+          <w:b/>
+        </w:rPr>
+        <w:t xml:space="preserve">Compile de nuevo el programa. Compare el mensaje final del proceso de compilación con el mensaje que aparece en la figura de este </w:t>
+      </w:r>
+      <w:proofErr w:type="spellStart"/>
+      <w:r>
+        <w:rPr>
+          <w:rFonts w:asciiTheme="majorHAnsi" w:hAnsiTheme="majorHAnsi" w:cs="Arial"/>
+          <w:b/>
+        </w:rPr>
+        <w:t>slide</w:t>
+      </w:r>
+      <w:proofErr w:type="spellEnd"/>
+      <w:r>
+        <w:rPr>
+          <w:rFonts w:asciiTheme="majorHAnsi" w:hAnsiTheme="majorHAnsi" w:cs="Arial"/>
+          <w:b/>
+        </w:rPr>
+        <w:t>. ¿Qué se puede concluir?</w:t>
+      </w:r>
     </w:p>
     <w:p>
       <w:pPr>
@@ -8035,6 +8505,15 @@
           <w:color w:val="000000" w:themeColor="text1"/>
         </w:rPr>
       </w:pPr>
+    </w:p>
+    <w:p>
+      <w:pPr>
+        <w:jc w:val="center"/>
+        <w:rPr>
+          <w:rFonts w:asciiTheme="majorHAnsi" w:hAnsiTheme="majorHAnsi" w:cs="Arial"/>
+          <w:color w:val="000000" w:themeColor="text1"/>
+        </w:rPr>
+      </w:pPr>
       <w:r>
         <w:rPr>
           <w:rFonts w:asciiTheme="majorHAnsi" w:hAnsiTheme="majorHAnsi" w:cs="Arial"/>
@@ -8042,7 +8521,6 @@
           <w:color w:val="000000" w:themeColor="text1"/>
           <w:lang w:eastAsia="es-CO"/>
         </w:rPr>
-        <w:lastRenderedPageBreak/>
         <w:drawing>
           <wp:inline distT="0" distB="0" distL="0" distR="0">
             <wp:extent cx="4562475" cy="2680970"/>
@@ -8104,75 +8582,359 @@
           <w:sz w:val="20"/>
           <w:szCs w:val="20"/>
         </w:rPr>
-        <w:t xml:space="preserve">Figura </w:t>
-      </w:r>
-      <w:r>
-        <w:rPr>
-          <w:rFonts w:asciiTheme="majorHAnsi" w:hAnsiTheme="majorHAnsi" w:cs="Arial"/>
-          <w:b/>
-          <w:color w:val="000000" w:themeColor="text1"/>
-          <w:sz w:val="20"/>
-          <w:szCs w:val="20"/>
-        </w:rPr>
-        <w:t>5</w:t>
-      </w:r>
-      <w:r>
-        <w:rPr>
-          <w:rFonts w:asciiTheme="majorHAnsi" w:hAnsiTheme="majorHAnsi" w:cs="Arial"/>
-          <w:b/>
-          <w:color w:val="000000" w:themeColor="text1"/>
-          <w:sz w:val="20"/>
-          <w:szCs w:val="20"/>
-        </w:rPr>
-        <w:t xml:space="preserve">: </w:t>
-      </w:r>
-      <w:r>
-        <w:rPr>
-          <w:rFonts w:asciiTheme="majorHAnsi" w:hAnsiTheme="majorHAnsi" w:cs="Arial"/>
-          <w:color w:val="000000" w:themeColor="text1"/>
-          <w:sz w:val="20"/>
-          <w:szCs w:val="20"/>
-        </w:rPr>
-        <w:t xml:space="preserve">Programa compilado </w:t>
-      </w:r>
-      <w:r>
-        <w:rPr>
-          <w:rFonts w:asciiTheme="majorHAnsi" w:hAnsiTheme="majorHAnsi" w:cs="Arial"/>
-          <w:color w:val="000000" w:themeColor="text1"/>
-          <w:sz w:val="20"/>
-          <w:szCs w:val="20"/>
-        </w:rPr>
-        <w:t>sin</w:t>
+        <w:t xml:space="preserve">Figura 5: </w:t>
+      </w:r>
+      <w:r>
+        <w:rPr>
+          <w:rFonts w:asciiTheme="majorHAnsi" w:hAnsiTheme="majorHAnsi" w:cs="Arial"/>
+          <w:color w:val="000000" w:themeColor="text1"/>
+          <w:sz w:val="20"/>
+          <w:szCs w:val="20"/>
+        </w:rPr>
+        <w:t xml:space="preserve">Programa compilado sin la palabra </w:t>
+      </w:r>
+      <w:proofErr w:type="spellStart"/>
+      <w:r>
+        <w:rPr>
+          <w:rFonts w:asciiTheme="majorHAnsi" w:hAnsiTheme="majorHAnsi" w:cs="Arial"/>
+          <w:color w:val="000000" w:themeColor="text1"/>
+          <w:sz w:val="20"/>
+          <w:szCs w:val="20"/>
+        </w:rPr>
+        <w:t>const.</w:t>
       </w:r>
       <w:bookmarkStart w:id="0" w:name="_GoBack"/>
       <w:bookmarkEnd w:id="0"/>
-      <w:r>
-        <w:rPr>
-          <w:rFonts w:asciiTheme="majorHAnsi" w:hAnsiTheme="majorHAnsi" w:cs="Arial"/>
-          <w:color w:val="000000" w:themeColor="text1"/>
-          <w:sz w:val="20"/>
-          <w:szCs w:val="20"/>
-        </w:rPr>
-        <w:t xml:space="preserve"> la palabra </w:t>
+      <w:proofErr w:type="spellEnd"/>
+    </w:p>
+    <w:p>
+      <w:pPr>
+        <w:jc w:val="both"/>
+        <w:rPr>
+          <w:rFonts w:asciiTheme="majorHAnsi" w:hAnsiTheme="majorHAnsi" w:cs="Arial"/>
+          <w:color w:val="000000" w:themeColor="text1"/>
+        </w:rPr>
+      </w:pPr>
+      <w:r>
+        <w:rPr>
+          <w:rFonts w:asciiTheme="majorHAnsi" w:hAnsiTheme="majorHAnsi" w:cs="Arial"/>
+          <w:color w:val="000000" w:themeColor="text1"/>
+        </w:rPr>
+        <w:t xml:space="preserve">Lo que se observa es que el tamaño que al implementar </w:t>
       </w:r>
       <w:proofErr w:type="spellStart"/>
       <w:r>
         <w:rPr>
           <w:rFonts w:asciiTheme="majorHAnsi" w:hAnsiTheme="majorHAnsi" w:cs="Arial"/>
           <w:color w:val="000000" w:themeColor="text1"/>
-          <w:sz w:val="20"/>
-          <w:szCs w:val="20"/>
-        </w:rPr>
-        <w:t>const.</w:t>
+        </w:rPr>
+        <w:t>const</w:t>
       </w:r>
       <w:proofErr w:type="spellEnd"/>
-    </w:p>
-    <w:p>
-      <w:pPr>
-        <w:jc w:val="center"/>
-        <w:rPr>
-          <w:rFonts w:asciiTheme="majorHAnsi" w:hAnsiTheme="majorHAnsi" w:cs="Arial"/>
-          <w:color w:val="000000" w:themeColor="text1"/>
+      <w:r>
+        <w:rPr>
+          <w:rFonts w:asciiTheme="majorHAnsi" w:hAnsiTheme="majorHAnsi" w:cs="Arial"/>
+          <w:color w:val="000000" w:themeColor="text1"/>
+        </w:rPr>
+        <w:t xml:space="preserve"> era de 9 bytes y ahora solo aplicando </w:t>
+      </w:r>
+      <w:proofErr w:type="spellStart"/>
+      <w:r>
+        <w:rPr>
+          <w:rFonts w:asciiTheme="majorHAnsi" w:hAnsiTheme="majorHAnsi" w:cs="Arial"/>
+          <w:color w:val="000000" w:themeColor="text1"/>
+        </w:rPr>
+        <w:t>int</w:t>
+      </w:r>
+      <w:proofErr w:type="spellEnd"/>
+      <w:r>
+        <w:rPr>
+          <w:rFonts w:asciiTheme="majorHAnsi" w:hAnsiTheme="majorHAnsi" w:cs="Arial"/>
+          <w:color w:val="000000" w:themeColor="text1"/>
+        </w:rPr>
+        <w:t xml:space="preserve"> el tamaño es de 13 bytes, lo que pasa es que con </w:t>
+      </w:r>
+      <w:proofErr w:type="spellStart"/>
+      <w:r>
+        <w:rPr>
+          <w:rFonts w:asciiTheme="majorHAnsi" w:hAnsiTheme="majorHAnsi" w:cs="Arial"/>
+          <w:color w:val="000000" w:themeColor="text1"/>
+        </w:rPr>
+        <w:t>const</w:t>
+      </w:r>
+      <w:proofErr w:type="spellEnd"/>
+      <w:r>
+        <w:rPr>
+          <w:rFonts w:asciiTheme="majorHAnsi" w:hAnsiTheme="majorHAnsi" w:cs="Arial"/>
+          <w:color w:val="000000" w:themeColor="text1"/>
+        </w:rPr>
+        <w:t xml:space="preserve"> se le da un valor fijo a la variable y con el </w:t>
+      </w:r>
+      <w:proofErr w:type="spellStart"/>
+      <w:r>
+        <w:rPr>
+          <w:rFonts w:asciiTheme="majorHAnsi" w:hAnsiTheme="majorHAnsi" w:cs="Arial"/>
+          <w:color w:val="000000" w:themeColor="text1"/>
+        </w:rPr>
+        <w:t>int</w:t>
+      </w:r>
+      <w:proofErr w:type="spellEnd"/>
+      <w:r>
+        <w:rPr>
+          <w:rFonts w:asciiTheme="majorHAnsi" w:hAnsiTheme="majorHAnsi" w:cs="Arial"/>
+          <w:color w:val="000000" w:themeColor="text1"/>
+        </w:rPr>
+        <w:t xml:space="preserve"> </w:t>
+      </w:r>
+      <w:proofErr w:type="spellStart"/>
+      <w:r>
+        <w:rPr>
+          <w:rFonts w:asciiTheme="majorHAnsi" w:hAnsiTheme="majorHAnsi" w:cs="Arial"/>
+          <w:color w:val="000000" w:themeColor="text1"/>
+        </w:rPr>
+        <w:t>seria</w:t>
+      </w:r>
+      <w:proofErr w:type="spellEnd"/>
+      <w:r>
+        <w:rPr>
+          <w:rFonts w:asciiTheme="majorHAnsi" w:hAnsiTheme="majorHAnsi" w:cs="Arial"/>
+          <w:color w:val="000000" w:themeColor="text1"/>
+        </w:rPr>
+        <w:t xml:space="preserve"> solo un entero y este hace que ocupe </w:t>
+      </w:r>
+      <w:proofErr w:type="spellStart"/>
+      <w:r>
+        <w:rPr>
+          <w:rFonts w:asciiTheme="majorHAnsi" w:hAnsiTheme="majorHAnsi" w:cs="Arial"/>
+          <w:color w:val="000000" w:themeColor="text1"/>
+        </w:rPr>
+        <w:t>mas</w:t>
+      </w:r>
+      <w:proofErr w:type="spellEnd"/>
+      <w:r>
+        <w:rPr>
+          <w:rFonts w:asciiTheme="majorHAnsi" w:hAnsiTheme="majorHAnsi" w:cs="Arial"/>
+          <w:color w:val="000000" w:themeColor="text1"/>
+        </w:rPr>
+        <w:t xml:space="preserve"> memoria RAM, la ventaja de usar </w:t>
+      </w:r>
+      <w:proofErr w:type="spellStart"/>
+      <w:r>
+        <w:rPr>
+          <w:rFonts w:asciiTheme="majorHAnsi" w:hAnsiTheme="majorHAnsi" w:cs="Arial"/>
+          <w:color w:val="000000" w:themeColor="text1"/>
+        </w:rPr>
+        <w:t>const</w:t>
+      </w:r>
+      <w:proofErr w:type="spellEnd"/>
+      <w:r>
+        <w:rPr>
+          <w:rFonts w:asciiTheme="majorHAnsi" w:hAnsiTheme="majorHAnsi" w:cs="Arial"/>
+          <w:color w:val="000000" w:themeColor="text1"/>
+        </w:rPr>
+        <w:t xml:space="preserve"> es que este es invisible a la memoria.</w:t>
+      </w:r>
+    </w:p>
+    <w:p>
+      <w:pPr>
+        <w:jc w:val="both"/>
+        <w:rPr>
+          <w:rFonts w:asciiTheme="majorHAnsi" w:hAnsiTheme="majorHAnsi" w:cs="Arial"/>
+          <w:b/>
+          <w:color w:val="000000" w:themeColor="text1"/>
+        </w:rPr>
+      </w:pPr>
+    </w:p>
+    <w:p>
+      <w:pPr>
+        <w:pStyle w:val="Prrafodelista"/>
+        <w:numPr>
+          <w:ilvl w:val="0"/>
+          <w:numId w:val="10"/>
+        </w:numPr>
+        <w:ind w:left="360"/>
+        <w:jc w:val="both"/>
+        <w:rPr>
+          <w:rFonts w:asciiTheme="majorHAnsi" w:hAnsiTheme="majorHAnsi" w:cs="Arial"/>
+          <w:b/>
+          <w:color w:val="000000" w:themeColor="text1"/>
+        </w:rPr>
+      </w:pPr>
+      <w:r>
+        <w:rPr>
+          <w:rFonts w:asciiTheme="majorHAnsi" w:hAnsiTheme="majorHAnsi" w:cs="Arial"/>
+          <w:b/>
+        </w:rPr>
+        <w:lastRenderedPageBreak/>
+        <w:t>¿Cómo funciona? explique cada línea de códi</w:t>
+      </w:r>
+      <w:r>
+        <w:rPr>
+          <w:rFonts w:asciiTheme="majorHAnsi" w:hAnsiTheme="majorHAnsi" w:cs="Arial"/>
+          <w:b/>
+        </w:rPr>
+        <w:t>go.</w:t>
+      </w:r>
+    </w:p>
+    <w:p>
+      <w:pPr>
+        <w:pStyle w:val="Prrafodelista"/>
+        <w:ind w:left="360"/>
+        <w:jc w:val="both"/>
+        <w:rPr>
+          <w:rFonts w:asciiTheme="majorHAnsi" w:hAnsiTheme="majorHAnsi" w:cs="Arial"/>
+          <w:b/>
+        </w:rPr>
+      </w:pPr>
+    </w:p>
+    <w:p>
+      <w:pPr>
+        <w:pStyle w:val="Prrafodelista"/>
+        <w:ind w:left="360"/>
+        <w:jc w:val="both"/>
+        <w:rPr>
+          <w:rFonts w:asciiTheme="majorHAnsi" w:hAnsiTheme="majorHAnsi" w:cs="Arial"/>
+          <w:b/>
+        </w:rPr>
+      </w:pPr>
+    </w:p>
+    <w:p>
+      <w:pPr>
+        <w:pStyle w:val="Prrafodelista"/>
+        <w:ind w:left="360"/>
+        <w:jc w:val="both"/>
+        <w:rPr>
+          <w:rFonts w:asciiTheme="majorHAnsi" w:hAnsiTheme="majorHAnsi" w:cs="Arial"/>
+          <w:b/>
+        </w:rPr>
+      </w:pPr>
+    </w:p>
+    <w:p>
+      <w:pPr>
+        <w:pStyle w:val="Prrafodelista"/>
+        <w:ind w:left="360"/>
+        <w:jc w:val="both"/>
+        <w:rPr>
+          <w:rFonts w:asciiTheme="majorHAnsi" w:hAnsiTheme="majorHAnsi" w:cs="Arial"/>
+          <w:b/>
+        </w:rPr>
+      </w:pPr>
+    </w:p>
+    <w:p>
+      <w:pPr>
+        <w:pStyle w:val="Prrafodelista"/>
+        <w:ind w:left="360"/>
+        <w:jc w:val="both"/>
+        <w:rPr>
+          <w:rFonts w:asciiTheme="majorHAnsi" w:hAnsiTheme="majorHAnsi" w:cs="Arial"/>
+          <w:b/>
+        </w:rPr>
+      </w:pPr>
+    </w:p>
+    <w:p>
+      <w:pPr>
+        <w:pStyle w:val="Prrafodelista"/>
+        <w:ind w:left="360"/>
+        <w:jc w:val="both"/>
+        <w:rPr>
+          <w:rFonts w:asciiTheme="majorHAnsi" w:hAnsiTheme="majorHAnsi" w:cs="Arial"/>
+          <w:b/>
+        </w:rPr>
+      </w:pPr>
+    </w:p>
+    <w:p>
+      <w:pPr>
+        <w:pStyle w:val="Prrafodelista"/>
+        <w:ind w:left="360"/>
+        <w:jc w:val="both"/>
+        <w:rPr>
+          <w:rFonts w:asciiTheme="majorHAnsi" w:hAnsiTheme="majorHAnsi" w:cs="Arial"/>
+          <w:b/>
+        </w:rPr>
+      </w:pPr>
+    </w:p>
+    <w:p>
+      <w:pPr>
+        <w:pStyle w:val="Prrafodelista"/>
+        <w:ind w:left="360"/>
+        <w:jc w:val="both"/>
+        <w:rPr>
+          <w:rFonts w:asciiTheme="majorHAnsi" w:hAnsiTheme="majorHAnsi" w:cs="Arial"/>
+          <w:b/>
+          <w:color w:val="000000" w:themeColor="text1"/>
+        </w:rPr>
+      </w:pPr>
+    </w:p>
+    <w:p>
+      <w:pPr>
+        <w:pStyle w:val="Prrafodelista"/>
+        <w:numPr>
+          <w:ilvl w:val="0"/>
+          <w:numId w:val="10"/>
+        </w:numPr>
+        <w:ind w:left="360"/>
+        <w:jc w:val="both"/>
+        <w:rPr>
+          <w:rFonts w:asciiTheme="majorHAnsi" w:hAnsiTheme="majorHAnsi" w:cs="Arial"/>
+          <w:b/>
+          <w:color w:val="000000" w:themeColor="text1"/>
+        </w:rPr>
+      </w:pPr>
+      <w:r>
+        <w:rPr>
+          <w:rFonts w:asciiTheme="majorHAnsi" w:hAnsiTheme="majorHAnsi" w:cs="Arial"/>
+          <w:b/>
+        </w:rPr>
+        <w:t>¿Cómo funciona el programa que muestra la figura de la derecha?</w:t>
+      </w:r>
+    </w:p>
+    <w:p>
+      <w:pPr>
+        <w:jc w:val="both"/>
+        <w:rPr>
+          <w:rFonts w:asciiTheme="majorHAnsi" w:hAnsiTheme="majorHAnsi" w:cs="Arial"/>
+          <w:b/>
+          <w:color w:val="000000" w:themeColor="text1"/>
+        </w:rPr>
+      </w:pPr>
+    </w:p>
+    <w:p>
+      <w:pPr>
+        <w:jc w:val="both"/>
+        <w:rPr>
+          <w:rFonts w:asciiTheme="majorHAnsi" w:hAnsiTheme="majorHAnsi" w:cs="Arial"/>
+          <w:b/>
+        </w:rPr>
+      </w:pPr>
+    </w:p>
+    <w:p>
+      <w:pPr>
+        <w:pStyle w:val="Prrafodelista"/>
+        <w:numPr>
+          <w:ilvl w:val="0"/>
+          <w:numId w:val="10"/>
+        </w:numPr>
+        <w:ind w:left="360"/>
+        <w:jc w:val="both"/>
+        <w:rPr>
+          <w:rFonts w:asciiTheme="majorHAnsi" w:hAnsiTheme="majorHAnsi" w:cs="Arial"/>
+          <w:b/>
+        </w:rPr>
+      </w:pPr>
+      <w:r>
+        <w:rPr>
+          <w:rFonts w:asciiTheme="majorHAnsi" w:hAnsiTheme="majorHAnsi" w:cs="Arial"/>
+          <w:b/>
+        </w:rPr>
+        <w:t>Explique el programa que muestra la figura.</w:t>
+      </w:r>
+    </w:p>
+    <w:p>
+      <w:pPr>
+        <w:jc w:val="both"/>
+        <w:rPr>
+          <w:rFonts w:asciiTheme="majorHAnsi" w:hAnsiTheme="majorHAnsi" w:cs="Arial"/>
+          <w:b/>
         </w:rPr>
       </w:pPr>
     </w:p>
@@ -8965,16 +9727,16 @@
     </w:lvl>
   </w:abstractNum>
   <w:abstractNum w:abstractNumId="7" w15:restartNumberingAfterBreak="0">
-    <w:nsid w:val="52403B14"/>
+    <w:nsid w:val="4932393E"/>
     <w:multiLevelType w:val="hybridMultilevel"/>
-    <w:tmpl w:val="4EB4E9B2"/>
+    <w:tmpl w:val="6CB84DEA"/>
     <w:lvl w:ilvl="0" w:tplc="240A0001">
       <w:start w:val="1"/>
       <w:numFmt w:val="bullet"/>
       <w:lvlText w:val=""/>
       <w:lvlJc w:val="left"/>
       <w:pPr>
-        <w:ind w:left="720" w:hanging="360"/>
+        <w:ind w:left="1080" w:hanging="360"/>
       </w:pPr>
       <w:rPr>
         <w:rFonts w:ascii="Symbol" w:hAnsi="Symbol" w:hint="default"/>
@@ -8986,7 +9748,7 @@
       <w:lvlText w:val="o"/>
       <w:lvlJc w:val="left"/>
       <w:pPr>
-        <w:ind w:left="1440" w:hanging="360"/>
+        <w:ind w:left="1800" w:hanging="360"/>
       </w:pPr>
       <w:rPr>
         <w:rFonts w:ascii="Courier New" w:hAnsi="Courier New" w:cs="Courier New" w:hint="default"/>
@@ -8998,7 +9760,7 @@
       <w:lvlText w:val=""/>
       <w:lvlJc w:val="left"/>
       <w:pPr>
-        <w:ind w:left="2160" w:hanging="360"/>
+        <w:ind w:left="2520" w:hanging="360"/>
       </w:pPr>
       <w:rPr>
         <w:rFonts w:ascii="Wingdings" w:hAnsi="Wingdings" w:hint="default"/>
@@ -9010,7 +9772,7 @@
       <w:lvlText w:val=""/>
       <w:lvlJc w:val="left"/>
       <w:pPr>
-        <w:ind w:left="2880" w:hanging="360"/>
+        <w:ind w:left="3240" w:hanging="360"/>
       </w:pPr>
       <w:rPr>
         <w:rFonts w:ascii="Symbol" w:hAnsi="Symbol" w:hint="default"/>
@@ -9022,7 +9784,7 @@
       <w:lvlText w:val="o"/>
       <w:lvlJc w:val="left"/>
       <w:pPr>
-        <w:ind w:left="3600" w:hanging="360"/>
+        <w:ind w:left="3960" w:hanging="360"/>
       </w:pPr>
       <w:rPr>
         <w:rFonts w:ascii="Courier New" w:hAnsi="Courier New" w:cs="Courier New" w:hint="default"/>
@@ -9034,7 +9796,7 @@
       <w:lvlText w:val=""/>
       <w:lvlJc w:val="left"/>
       <w:pPr>
-        <w:ind w:left="4320" w:hanging="360"/>
+        <w:ind w:left="4680" w:hanging="360"/>
       </w:pPr>
       <w:rPr>
         <w:rFonts w:ascii="Wingdings" w:hAnsi="Wingdings" w:hint="default"/>
@@ -9046,7 +9808,7 @@
       <w:lvlText w:val=""/>
       <w:lvlJc w:val="left"/>
       <w:pPr>
-        <w:ind w:left="5040" w:hanging="360"/>
+        <w:ind w:left="5400" w:hanging="360"/>
       </w:pPr>
       <w:rPr>
         <w:rFonts w:ascii="Symbol" w:hAnsi="Symbol" w:hint="default"/>
@@ -9058,7 +9820,7 @@
       <w:lvlText w:val="o"/>
       <w:lvlJc w:val="left"/>
       <w:pPr>
-        <w:ind w:left="5760" w:hanging="360"/>
+        <w:ind w:left="6120" w:hanging="360"/>
       </w:pPr>
       <w:rPr>
         <w:rFonts w:ascii="Courier New" w:hAnsi="Courier New" w:cs="Courier New" w:hint="default"/>
@@ -9070,7 +9832,7 @@
       <w:lvlText w:val=""/>
       <w:lvlJc w:val="left"/>
       <w:pPr>
-        <w:ind w:left="6480" w:hanging="360"/>
+        <w:ind w:left="6840" w:hanging="360"/>
       </w:pPr>
       <w:rPr>
         <w:rFonts w:ascii="Wingdings" w:hAnsi="Wingdings" w:hint="default"/>
@@ -9078,16 +9840,16 @@
     </w:lvl>
   </w:abstractNum>
   <w:abstractNum w:abstractNumId="8" w15:restartNumberingAfterBreak="0">
-    <w:nsid w:val="56C16E91"/>
+    <w:nsid w:val="52403B14"/>
     <w:multiLevelType w:val="hybridMultilevel"/>
-    <w:tmpl w:val="EC96FC4C"/>
+    <w:tmpl w:val="4EB4E9B2"/>
     <w:lvl w:ilvl="0" w:tplc="240A0001">
       <w:start w:val="1"/>
       <w:numFmt w:val="bullet"/>
       <w:lvlText w:val=""/>
       <w:lvlJc w:val="left"/>
       <w:pPr>
-        <w:ind w:left="1800" w:hanging="360"/>
+        <w:ind w:left="720" w:hanging="360"/>
       </w:pPr>
       <w:rPr>
         <w:rFonts w:ascii="Symbol" w:hAnsi="Symbol" w:hint="default"/>
@@ -9099,7 +9861,7 @@
       <w:lvlText w:val="o"/>
       <w:lvlJc w:val="left"/>
       <w:pPr>
-        <w:ind w:left="2520" w:hanging="360"/>
+        <w:ind w:left="1440" w:hanging="360"/>
       </w:pPr>
       <w:rPr>
         <w:rFonts w:ascii="Courier New" w:hAnsi="Courier New" w:cs="Courier New" w:hint="default"/>
@@ -9111,7 +9873,7 @@
       <w:lvlText w:val=""/>
       <w:lvlJc w:val="left"/>
       <w:pPr>
-        <w:ind w:left="3240" w:hanging="360"/>
+        <w:ind w:left="2160" w:hanging="360"/>
       </w:pPr>
       <w:rPr>
         <w:rFonts w:ascii="Wingdings" w:hAnsi="Wingdings" w:hint="default"/>
@@ -9123,7 +9885,7 @@
       <w:lvlText w:val=""/>
       <w:lvlJc w:val="left"/>
       <w:pPr>
-        <w:ind w:left="3960" w:hanging="360"/>
+        <w:ind w:left="2880" w:hanging="360"/>
       </w:pPr>
       <w:rPr>
         <w:rFonts w:ascii="Symbol" w:hAnsi="Symbol" w:hint="default"/>
@@ -9135,7 +9897,7 @@
       <w:lvlText w:val="o"/>
       <w:lvlJc w:val="left"/>
       <w:pPr>
-        <w:ind w:left="4680" w:hanging="360"/>
+        <w:ind w:left="3600" w:hanging="360"/>
       </w:pPr>
       <w:rPr>
         <w:rFonts w:ascii="Courier New" w:hAnsi="Courier New" w:cs="Courier New" w:hint="default"/>
@@ -9147,7 +9909,7 @@
       <w:lvlText w:val=""/>
       <w:lvlJc w:val="left"/>
       <w:pPr>
-        <w:ind w:left="5400" w:hanging="360"/>
+        <w:ind w:left="4320" w:hanging="360"/>
       </w:pPr>
       <w:rPr>
         <w:rFonts w:ascii="Wingdings" w:hAnsi="Wingdings" w:hint="default"/>
@@ -9159,7 +9921,7 @@
       <w:lvlText w:val=""/>
       <w:lvlJc w:val="left"/>
       <w:pPr>
-        <w:ind w:left="6120" w:hanging="360"/>
+        <w:ind w:left="5040" w:hanging="360"/>
       </w:pPr>
       <w:rPr>
         <w:rFonts w:ascii="Symbol" w:hAnsi="Symbol" w:hint="default"/>
@@ -9171,7 +9933,7 @@
       <w:lvlText w:val="o"/>
       <w:lvlJc w:val="left"/>
       <w:pPr>
-        <w:ind w:left="6840" w:hanging="360"/>
+        <w:ind w:left="5760" w:hanging="360"/>
       </w:pPr>
       <w:rPr>
         <w:rFonts w:ascii="Courier New" w:hAnsi="Courier New" w:cs="Courier New" w:hint="default"/>
@@ -9183,7 +9945,7 @@
       <w:lvlText w:val=""/>
       <w:lvlJc w:val="left"/>
       <w:pPr>
-        <w:ind w:left="7560" w:hanging="360"/>
+        <w:ind w:left="6480" w:hanging="360"/>
       </w:pPr>
       <w:rPr>
         <w:rFonts w:ascii="Wingdings" w:hAnsi="Wingdings" w:hint="default"/>
@@ -9191,6 +9953,119 @@
     </w:lvl>
   </w:abstractNum>
   <w:abstractNum w:abstractNumId="9" w15:restartNumberingAfterBreak="0">
+    <w:nsid w:val="56C16E91"/>
+    <w:multiLevelType w:val="hybridMultilevel"/>
+    <w:tmpl w:val="EC96FC4C"/>
+    <w:lvl w:ilvl="0" w:tplc="240A0001">
+      <w:start w:val="1"/>
+      <w:numFmt w:val="bullet"/>
+      <w:lvlText w:val=""/>
+      <w:lvlJc w:val="left"/>
+      <w:pPr>
+        <w:ind w:left="1800" w:hanging="360"/>
+      </w:pPr>
+      <w:rPr>
+        <w:rFonts w:ascii="Symbol" w:hAnsi="Symbol" w:hint="default"/>
+      </w:rPr>
+    </w:lvl>
+    <w:lvl w:ilvl="1" w:tplc="240A0003" w:tentative="1">
+      <w:start w:val="1"/>
+      <w:numFmt w:val="bullet"/>
+      <w:lvlText w:val="o"/>
+      <w:lvlJc w:val="left"/>
+      <w:pPr>
+        <w:ind w:left="2520" w:hanging="360"/>
+      </w:pPr>
+      <w:rPr>
+        <w:rFonts w:ascii="Courier New" w:hAnsi="Courier New" w:cs="Courier New" w:hint="default"/>
+      </w:rPr>
+    </w:lvl>
+    <w:lvl w:ilvl="2" w:tplc="240A0005" w:tentative="1">
+      <w:start w:val="1"/>
+      <w:numFmt w:val="bullet"/>
+      <w:lvlText w:val=""/>
+      <w:lvlJc w:val="left"/>
+      <w:pPr>
+        <w:ind w:left="3240" w:hanging="360"/>
+      </w:pPr>
+      <w:rPr>
+        <w:rFonts w:ascii="Wingdings" w:hAnsi="Wingdings" w:hint="default"/>
+      </w:rPr>
+    </w:lvl>
+    <w:lvl w:ilvl="3" w:tplc="240A0001" w:tentative="1">
+      <w:start w:val="1"/>
+      <w:numFmt w:val="bullet"/>
+      <w:lvlText w:val=""/>
+      <w:lvlJc w:val="left"/>
+      <w:pPr>
+        <w:ind w:left="3960" w:hanging="360"/>
+      </w:pPr>
+      <w:rPr>
+        <w:rFonts w:ascii="Symbol" w:hAnsi="Symbol" w:hint="default"/>
+      </w:rPr>
+    </w:lvl>
+    <w:lvl w:ilvl="4" w:tplc="240A0003" w:tentative="1">
+      <w:start w:val="1"/>
+      <w:numFmt w:val="bullet"/>
+      <w:lvlText w:val="o"/>
+      <w:lvlJc w:val="left"/>
+      <w:pPr>
+        <w:ind w:left="4680" w:hanging="360"/>
+      </w:pPr>
+      <w:rPr>
+        <w:rFonts w:ascii="Courier New" w:hAnsi="Courier New" w:cs="Courier New" w:hint="default"/>
+      </w:rPr>
+    </w:lvl>
+    <w:lvl w:ilvl="5" w:tplc="240A0005" w:tentative="1">
+      <w:start w:val="1"/>
+      <w:numFmt w:val="bullet"/>
+      <w:lvlText w:val=""/>
+      <w:lvlJc w:val="left"/>
+      <w:pPr>
+        <w:ind w:left="5400" w:hanging="360"/>
+      </w:pPr>
+      <w:rPr>
+        <w:rFonts w:ascii="Wingdings" w:hAnsi="Wingdings" w:hint="default"/>
+      </w:rPr>
+    </w:lvl>
+    <w:lvl w:ilvl="6" w:tplc="240A0001" w:tentative="1">
+      <w:start w:val="1"/>
+      <w:numFmt w:val="bullet"/>
+      <w:lvlText w:val=""/>
+      <w:lvlJc w:val="left"/>
+      <w:pPr>
+        <w:ind w:left="6120" w:hanging="360"/>
+      </w:pPr>
+      <w:rPr>
+        <w:rFonts w:ascii="Symbol" w:hAnsi="Symbol" w:hint="default"/>
+      </w:rPr>
+    </w:lvl>
+    <w:lvl w:ilvl="7" w:tplc="240A0003" w:tentative="1">
+      <w:start w:val="1"/>
+      <w:numFmt w:val="bullet"/>
+      <w:lvlText w:val="o"/>
+      <w:lvlJc w:val="left"/>
+      <w:pPr>
+        <w:ind w:left="6840" w:hanging="360"/>
+      </w:pPr>
+      <w:rPr>
+        <w:rFonts w:ascii="Courier New" w:hAnsi="Courier New" w:cs="Courier New" w:hint="default"/>
+      </w:rPr>
+    </w:lvl>
+    <w:lvl w:ilvl="8" w:tplc="240A0005" w:tentative="1">
+      <w:start w:val="1"/>
+      <w:numFmt w:val="bullet"/>
+      <w:lvlText w:val=""/>
+      <w:lvlJc w:val="left"/>
+      <w:pPr>
+        <w:ind w:left="7560" w:hanging="360"/>
+      </w:pPr>
+      <w:rPr>
+        <w:rFonts w:ascii="Wingdings" w:hAnsi="Wingdings" w:hint="default"/>
+      </w:rPr>
+    </w:lvl>
+  </w:abstractNum>
+  <w:abstractNum w:abstractNumId="10" w15:restartNumberingAfterBreak="0">
     <w:nsid w:val="693C7740"/>
     <w:multiLevelType w:val="hybridMultilevel"/>
     <w:tmpl w:val="8B362490"/>
@@ -9280,7 +10155,7 @@
     </w:lvl>
   </w:abstractNum>
   <w:num w:numId="1">
-    <w:abstractNumId w:val="9"/>
+    <w:abstractNumId w:val="10"/>
   </w:num>
   <w:num w:numId="2">
     <w:abstractNumId w:val="1"/>
@@ -9295,10 +10170,10 @@
     <w:abstractNumId w:val="0"/>
   </w:num>
   <w:num w:numId="6">
-    <w:abstractNumId w:val="8"/>
+    <w:abstractNumId w:val="9"/>
   </w:num>
   <w:num w:numId="7">
-    <w:abstractNumId w:val="7"/>
+    <w:abstractNumId w:val="8"/>
   </w:num>
   <w:num w:numId="8">
     <w:abstractNumId w:val="3"/>
@@ -9308,6 +10183,9 @@
   </w:num>
   <w:num w:numId="10">
     <w:abstractNumId w:val="5"/>
+  </w:num>
+  <w:num w:numId="11">
+    <w:abstractNumId w:val="7"/>
   </w:num>
 </w:numbering>
 </file>
@@ -9829,7 +10707,6 @@
     <w:name w:val="Normal (Web)"/>
     <w:basedOn w:val="Normal"/>
     <w:uiPriority w:val="99"/>
-    <w:semiHidden/>
     <w:unhideWhenUsed/>
     <w:rsid w:val="00F37975"/>
     <w:pPr>

</xml_diff>

<commit_message>
Modificación del código y respuesta de la preg 19
Modificación del código y respuesta de la preg 19
</commit_message>
<xml_diff>
--- a/ArduinoCparte1/Solución de las preguntas.docx
+++ b/ArduinoCparte1/Solución de las preguntas.docx
@@ -7884,8 +7884,6 @@
         </w:rPr>
         <w:t>==0); {</w:t>
       </w:r>
-      <w:bookmarkStart w:id="0" w:name="_GoBack"/>
-      <w:bookmarkEnd w:id="0"/>
     </w:p>
     <w:p>
       <w:pPr>
@@ -8834,22 +8832,54 @@
     </w:p>
     <w:p>
       <w:pPr>
-        <w:jc w:val="both"/>
-        <w:rPr>
-          <w:rFonts w:asciiTheme="majorHAnsi" w:hAnsiTheme="majorHAnsi" w:cs="Arial"/>
-          <w:b/>
-          <w:color w:val="000000" w:themeColor="text1"/>
-        </w:rPr>
-      </w:pPr>
-    </w:p>
-    <w:p>
-      <w:pPr>
-        <w:jc w:val="both"/>
-        <w:rPr>
-          <w:rFonts w:asciiTheme="majorHAnsi" w:hAnsiTheme="majorHAnsi" w:cs="Arial"/>
-          <w:b/>
-        </w:rPr>
-      </w:pPr>
+        <w:pStyle w:val="Prrafodelista"/>
+        <w:ind w:left="360"/>
+        <w:jc w:val="both"/>
+        <w:rPr>
+          <w:rFonts w:asciiTheme="majorHAnsi" w:hAnsiTheme="majorHAnsi" w:cs="Arial"/>
+        </w:rPr>
+      </w:pPr>
+      <w:r>
+        <w:rPr>
+          <w:rFonts w:asciiTheme="majorHAnsi" w:hAnsiTheme="majorHAnsi" w:cs="Arial"/>
+        </w:rPr>
+        <w:t xml:space="preserve">La condición cuando k=0 la ejecuta solo una vez porque cada que el </w:t>
+      </w:r>
+      <w:proofErr w:type="spellStart"/>
+      <w:proofErr w:type="gramStart"/>
+      <w:r>
+        <w:rPr>
+          <w:rFonts w:asciiTheme="majorHAnsi" w:hAnsiTheme="majorHAnsi" w:cs="Arial"/>
+        </w:rPr>
+        <w:t>for</w:t>
+      </w:r>
+      <w:proofErr w:type="spellEnd"/>
+      <w:r>
+        <w:rPr>
+          <w:rFonts w:asciiTheme="majorHAnsi" w:hAnsiTheme="majorHAnsi" w:cs="Arial"/>
+        </w:rPr>
+        <w:t>(</w:t>
+      </w:r>
+      <w:proofErr w:type="gramEnd"/>
+      <w:r>
+        <w:rPr>
+          <w:rFonts w:asciiTheme="majorHAnsi" w:hAnsiTheme="majorHAnsi" w:cs="Arial"/>
+        </w:rPr>
+        <w:t>;;) se ejecuta k aumenta y a medida que esto pasa sale el mensaje que aparece en código y se hace la multiplicación de k*k.</w:t>
+      </w:r>
+    </w:p>
+    <w:p>
+      <w:pPr>
+        <w:pStyle w:val="Prrafodelista"/>
+        <w:ind w:left="360"/>
+        <w:jc w:val="both"/>
+        <w:rPr>
+          <w:rFonts w:asciiTheme="majorHAnsi" w:hAnsiTheme="majorHAnsi" w:cs="Arial"/>
+          <w:color w:val="000000" w:themeColor="text1"/>
+        </w:rPr>
+      </w:pPr>
+      <w:bookmarkStart w:id="0" w:name="_GoBack"/>
+      <w:bookmarkEnd w:id="0"/>
     </w:p>
     <w:p>
       <w:pPr>

</xml_diff>

<commit_message>
Código pregunta 20, faltando la pregunta 15
Código pregunta 20, faltando la pregunta 15
</commit_message>
<xml_diff>
--- a/ArduinoCparte1/Solución de las preguntas.docx
+++ b/ArduinoCparte1/Solución de las preguntas.docx
@@ -8878,8 +8878,6 @@
           <w:color w:val="000000" w:themeColor="text1"/>
         </w:rPr>
       </w:pPr>
-      <w:bookmarkStart w:id="0" w:name="_GoBack"/>
-      <w:bookmarkEnd w:id="0"/>
     </w:p>
     <w:p>
       <w:pPr>
@@ -8911,6 +8909,8 @@
           <w:b/>
         </w:rPr>
       </w:pPr>
+      <w:bookmarkStart w:id="0" w:name="_GoBack"/>
+      <w:bookmarkEnd w:id="0"/>
     </w:p>
     <w:p>
       <w:pPr>

</xml_diff>